<commit_message>
all major comments of 2nd reviewer addressed
</commit_message>
<xml_diff>
--- a/papers/clearinghouse_training_paper/AER_revisions/AER_revisions.docx
+++ b/papers/clearinghouse_training_paper/AER_revisions/AER_revisions.docx
@@ -262,15 +262,7 @@
       </w:r>
       <w:proofErr w:type="spellEnd"/>
       <w:r>
-        <w:t xml:space="preserve"> sorry to convey this disappointing news. I thank you for giving us the opportunity to consider your </w:t>
-      </w:r>
-      <w:proofErr w:type="gramStart"/>
-      <w:r>
-        <w:t>work, and</w:t>
-      </w:r>
-      <w:proofErr w:type="gramEnd"/>
-      <w:r>
-        <w:t xml:space="preserve"> hope that the outcome of this specific submission will not discourage you from the submission of future manuscripts. Good luck with the project!</w:t>
+        <w:t xml:space="preserve"> sorry to convey this disappointing news. I thank you for giving us the opportunity to consider your work, and hope that the outcome of this specific submission will not discourage you from the submission of future manuscripts. Good luck with the project!</w:t>
       </w:r>
     </w:p>
     <w:p>
@@ -680,7 +672,7 @@
           <w:noProof/>
         </w:rPr>
         <w:drawing>
-          <wp:inline distT="0" distB="0" distL="0" distR="0" wp14:anchorId="663FD74A" wp14:editId="54EF9BCB">
+          <wp:inline distT="0" distB="0" distL="0" distR="0" wp14:anchorId="663FD74A" wp14:editId="028C5678">
             <wp:extent cx="6083300" cy="713105"/>
             <wp:effectExtent l="0" t="0" r="0" b="0"/>
             <wp:docPr id="1266526226" name="Picture 1"/>
@@ -1255,7 +1247,7 @@
         </w:rPr>
         <w:lastRenderedPageBreak/>
         <w:drawing>
-          <wp:inline distT="0" distB="0" distL="0" distR="0" wp14:anchorId="2C925D00" wp14:editId="6069C677">
+          <wp:inline distT="0" distB="0" distL="0" distR="0" wp14:anchorId="2C925D00" wp14:editId="261EB181">
             <wp:extent cx="6083300" cy="4328795"/>
             <wp:effectExtent l="0" t="0" r="0" b="1905"/>
             <wp:docPr id="874591859" name="Picture 2" descr="A paper with numbers and text&#10;&#10;Description automatically generated"/>
@@ -1648,7 +1640,7 @@
           <w:noProof/>
         </w:rPr>
         <w:drawing>
-          <wp:inline distT="0" distB="0" distL="0" distR="0" wp14:anchorId="53E75A38" wp14:editId="15E72B03">
+          <wp:inline distT="0" distB="0" distL="0" distR="0" wp14:anchorId="53E75A38" wp14:editId="5E19FD7E">
             <wp:extent cx="6083300" cy="3427730"/>
             <wp:effectExtent l="0" t="0" r="0" b="1270"/>
             <wp:docPr id="551745215" name="Picture 1" descr="A screenshot of a report&#10;&#10;Description automatically generated"/>
@@ -4017,7 +4009,7 @@
           <w:noProof/>
         </w:rPr>
         <w:drawing>
-          <wp:inline distT="0" distB="0" distL="0" distR="0" wp14:anchorId="223E362A" wp14:editId="719FAE1B">
+          <wp:inline distT="0" distB="0" distL="0" distR="0" wp14:anchorId="223E362A" wp14:editId="172AC025">
             <wp:extent cx="3547533" cy="2376771"/>
             <wp:effectExtent l="0" t="0" r="0" b="0"/>
             <wp:docPr id="1540607865" name="Picture 1" descr="A paper with text and a star&#10;&#10;Description automatically generated with medium confidence"/>
@@ -5348,7 +5340,7 @@
                 <w:noProof/>
               </w:rPr>
               <w:drawing>
-                <wp:inline distT="0" distB="0" distL="0" distR="0" wp14:anchorId="3B9E1B6C" wp14:editId="58F95E33">
+                <wp:inline distT="0" distB="0" distL="0" distR="0" wp14:anchorId="3B9E1B6C" wp14:editId="55D994B5">
                   <wp:extent cx="1479395" cy="1408698"/>
                   <wp:effectExtent l="0" t="0" r="0" b="1270"/>
                   <wp:docPr id="754527933" name="Picture 1" descr="A graph of a function&#10;&#10;Description automatically generated"/>
@@ -6811,7 +6803,7 @@
         </w:rPr>
         <w:lastRenderedPageBreak/>
         <w:drawing>
-          <wp:inline distT="0" distB="0" distL="0" distR="0" wp14:anchorId="6837DFD0" wp14:editId="5BA1F0DC">
+          <wp:inline distT="0" distB="0" distL="0" distR="0" wp14:anchorId="6837DFD0" wp14:editId="5ECC11F4">
             <wp:extent cx="5943600" cy="5097145"/>
             <wp:effectExtent l="0" t="0" r="0" b="0"/>
             <wp:docPr id="350828140" name="Picture 1" descr="A table of attention tests&#10;&#10;Description automatically generated"/>
@@ -8684,12 +8676,32 @@
           <w:bCs/>
         </w:rPr>
         <w:lastRenderedPageBreak/>
-        <w:t>Reviewer 1</w:t>
-      </w:r>
-    </w:p>
-    <w:p>
-      <w:r>
-        <w:t xml:space="preserve">This paper aims to study how the (perceived) quality of agricultural technology affects its adoption. They are using maize seeds embodying genetic gain as a case and randomly train agro-dealers in how to conduct simple tests for quality of the maize seeds and study whether under-adoption by farmers is caused by low quality due to sellers' lack of knowledge about proper storage and handling. In a second hypothesis, they randomly inform the farmers and the agro-dealers with information on how the farmers rank the quality of seeds at the different agro- dealers. The authors find a positive impact from the clearinghouse treatment that works primarily through changing farmers' perceptions of </w:t>
+        <w:t xml:space="preserve">Reviewer </w:t>
+      </w:r>
+      <w:r>
+        <w:rPr>
+          <w:rFonts w:ascii="Times New Roman" w:hAnsi="Times New Roman" w:cs="Times New Roman"/>
+          <w:b/>
+          <w:bCs/>
+        </w:rPr>
+        <w:t>2</w:t>
+      </w:r>
+    </w:p>
+    <w:p>
+      <w:r>
+        <w:t>This paper aims to study how the (perceived) quality of agricultural technology affects its adoption</w:t>
+      </w:r>
+      <w:r>
+        <w:t xml:space="preserve">. </w:t>
+      </w:r>
+      <w:r>
+        <w:t>They are using maize seeds embodying genetic gain as a case and randomly train agro-dealers in how to conduct simple tests for quality of the maize seeds and study whether under-adoption by farmers is caused by low quality due to sellers' lack of knowledge about proper storage and handling</w:t>
+      </w:r>
+      <w:r>
+        <w:t xml:space="preserve">. </w:t>
+      </w:r>
+      <w:r>
+        <w:t xml:space="preserve">In a second hypothesis, they randomly inform the farmers and the agro-dealers with information on how the farmers rank the quality of seeds at the different agro- dealers. The authors find a positive impact from the clearinghouse treatment that works primarily through changing farmers' perceptions of </w:t>
       </w:r>
       <w:proofErr w:type="gramStart"/>
       <w:r>
@@ -8697,10 +8709,7 @@
       </w:r>
       <w:proofErr w:type="gramEnd"/>
       <w:r>
-        <w:t xml:space="preserve"> and they find no impact from the training intervention</w:t>
-      </w:r>
-      <w:r>
-        <w:t>.</w:t>
+        <w:t xml:space="preserve"> and they find no impact from the training intervention.</w:t>
       </w:r>
     </w:p>
     <w:p>
@@ -8752,34 +8761,948 @@
           <w:bCs w:val="0"/>
           <w:color w:val="2F5496" w:themeColor="accent1" w:themeShade="BF"/>
         </w:rPr>
-        <w:t>, major comment 1</w:t>
-      </w:r>
-    </w:p>
-    <w:p>
-      <w:r>
-        <w:t>The main concern relates to the fact that the authors do not measure the quality of the agricultural product (the maize seeds). They use the word “quality” already in the title and talk about observing how farmers adopt more high-quality products, but then they do not measure the quality of the seeds. They measure observable quality by looking at the date on the package, moisture, etc., but there is no real quality check. Hence, we do not know whether the agro dealers sold bad quality products to start with. They found that the moisture levels, on average, were 13.6% at baseline, which is just above the 13% threshold for excessively high moisture levels. As the paper is written today, it does not study what it purports to study – farmers and agro-dealers switching to high quality maize seeds following training and information. Therefore, the authors must rewrite the paper and be upfront with what they are measuring – output, perceptions, and preferences for agro-dealers but not measure of quality of seeds.</w:t>
-      </w:r>
-    </w:p>
-    <w:p/>
-    <w:p>
-      <w:pPr>
-        <w:pStyle w:val="Heading3"/>
+        <w:t xml:space="preserve">, </w:t>
+      </w:r>
+      <w:r>
         <w:rPr>
           <w:rFonts w:ascii="Times New Roman" w:hAnsi="Times New Roman" w:cs="Times New Roman"/>
           <w:b w:val="0"/>
           <w:bCs w:val="0"/>
           <w:color w:val="2F5496" w:themeColor="accent1" w:themeShade="BF"/>
         </w:rPr>
-      </w:pPr>
-      <w:r>
+        <w:t>major comment 1</w:t>
+      </w:r>
+    </w:p>
+    <w:p>
+      <w:r>
+        <w:t>The main concern relates to the fact that the authors do not measure the quality of the agricultural product (the maize seeds)</w:t>
+      </w:r>
+      <w:r>
+        <w:t>.</w:t>
+      </w:r>
+    </w:p>
+    <w:p>
+      <w:r>
+        <w:rPr>
+          <w:i/>
+          <w:iCs/>
+        </w:rPr>
+        <w:t>We agree that measuring m</w:t>
+      </w:r>
+      <w:r>
+        <w:rPr>
+          <w:i/>
+          <w:iCs/>
+        </w:rPr>
+        <w:t xml:space="preserve">aize seed quality </w:t>
+      </w:r>
+      <w:r>
+        <w:rPr>
+          <w:i/>
+          <w:iCs/>
+        </w:rPr>
+        <w:t xml:space="preserve">(i.e., </w:t>
+      </w:r>
+      <w:r>
+        <w:rPr>
+          <w:i/>
+          <w:iCs/>
+        </w:rPr>
+        <w:t>varietal purity</w:t>
+      </w:r>
+      <w:r>
+        <w:rPr>
+          <w:i/>
+          <w:iCs/>
+        </w:rPr>
+        <w:t xml:space="preserve">, </w:t>
+      </w:r>
+      <w:r>
+        <w:rPr>
+          <w:i/>
+          <w:iCs/>
+        </w:rPr>
+        <w:t>indicating whether the seed embodies the genetic characteristics of a specific variety)</w:t>
+      </w:r>
+      <w:r>
+        <w:rPr>
+          <w:i/>
+          <w:iCs/>
+        </w:rPr>
+        <w:t xml:space="preserve"> in an objective and reliable way would have been ideal, but it </w:t>
+      </w:r>
+      <w:r>
+        <w:rPr>
+          <w:i/>
+          <w:iCs/>
+        </w:rPr>
+        <w:t xml:space="preserve">is </w:t>
+      </w:r>
+      <w:r>
+        <w:rPr>
+          <w:i/>
+          <w:iCs/>
+        </w:rPr>
+        <w:t xml:space="preserve">complicated and </w:t>
+      </w:r>
+      <w:r>
+        <w:rPr>
+          <w:i/>
+          <w:iCs/>
+        </w:rPr>
+        <w:t xml:space="preserve">very </w:t>
+      </w:r>
+      <w:r>
+        <w:rPr>
+          <w:i/>
+          <w:iCs/>
+        </w:rPr>
+        <w:t>expensive</w:t>
+      </w:r>
+      <w:r>
+        <w:rPr>
+          <w:i/>
+          <w:iCs/>
+        </w:rPr>
+        <w:t>,</w:t>
+      </w:r>
+      <w:r>
+        <w:rPr>
+          <w:rStyle w:val="FootnoteReference"/>
+          <w:i/>
+          <w:iCs/>
+        </w:rPr>
+        <w:footnoteReference w:id="6"/>
+      </w:r>
+      <w:r>
+        <w:rPr>
+          <w:i/>
+          <w:iCs/>
+        </w:rPr>
+        <w:t xml:space="preserve"> and we did not have the resources to do so.</w:t>
+      </w:r>
+      <w:r>
+        <w:rPr>
+          <w:i/>
+          <w:iCs/>
+        </w:rPr>
+        <w:t xml:space="preserve"> </w:t>
+      </w:r>
+      <w:r>
+        <w:rPr>
+          <w:i/>
+          <w:iCs/>
+        </w:rPr>
+        <w:t>Instead</w:t>
+      </w:r>
+      <w:r>
+        <w:rPr>
+          <w:i/>
+          <w:iCs/>
+        </w:rPr>
+        <w:t xml:space="preserve">, </w:t>
+      </w:r>
+      <w:r>
+        <w:rPr>
+          <w:i/>
+          <w:iCs/>
+        </w:rPr>
+        <w:t xml:space="preserve">we do attempt to measure other seed quality dimensions like </w:t>
+      </w:r>
+      <w:proofErr w:type="gramStart"/>
+      <w:r>
+        <w:rPr>
+          <w:i/>
+          <w:iCs/>
+        </w:rPr>
+        <w:t>moisture, and</w:t>
+      </w:r>
+      <w:proofErr w:type="gramEnd"/>
+      <w:r>
+        <w:rPr>
+          <w:i/>
+          <w:iCs/>
+        </w:rPr>
+        <w:t xml:space="preserve"> purchase one seed bag per agro-dealer in our sample.</w:t>
+      </w:r>
+      <w:r>
+        <w:t xml:space="preserve"> </w:t>
+      </w:r>
+      <w:r>
+        <w:rPr>
+          <w:i/>
+          <w:iCs/>
+        </w:rPr>
+        <w:t xml:space="preserve">Furthermore, </w:t>
+      </w:r>
+      <w:r>
+        <w:rPr>
+          <w:i/>
+          <w:iCs/>
+        </w:rPr>
+        <w:t xml:space="preserve">it is plausible that farmers care </w:t>
+      </w:r>
+      <w:r>
+        <w:rPr>
+          <w:i/>
+          <w:iCs/>
+        </w:rPr>
+        <w:t xml:space="preserve">more </w:t>
+      </w:r>
+      <w:r>
+        <w:rPr>
+          <w:i/>
+          <w:iCs/>
+        </w:rPr>
+        <w:t>about seed performance (e.g., germination rate, vigor, and yield)</w:t>
+      </w:r>
+      <w:r>
+        <w:rPr>
+          <w:i/>
+          <w:iCs/>
+        </w:rPr>
+        <w:t xml:space="preserve"> than</w:t>
+      </w:r>
+      <w:r>
+        <w:rPr>
+          <w:i/>
+          <w:iCs/>
+        </w:rPr>
+        <w:t xml:space="preserve"> about </w:t>
+      </w:r>
+      <w:r>
+        <w:rPr>
+          <w:i/>
+          <w:iCs/>
+        </w:rPr>
+        <w:t>varietal purity</w:t>
+      </w:r>
+      <w:r>
+        <w:rPr>
+          <w:i/>
+          <w:iCs/>
+        </w:rPr>
+        <w:t xml:space="preserve">. </w:t>
+      </w:r>
+      <w:r>
+        <w:rPr>
+          <w:i/>
+          <w:iCs/>
+        </w:rPr>
+        <w:t xml:space="preserve">The opinion of peers who are familiar with the heterogeneous conditions </w:t>
+      </w:r>
+      <w:r>
+        <w:rPr>
+          <w:i/>
+          <w:iCs/>
+        </w:rPr>
+        <w:t>smallholder</w:t>
+      </w:r>
+      <w:r>
+        <w:rPr>
+          <w:i/>
+          <w:iCs/>
+        </w:rPr>
+        <w:t xml:space="preserve"> </w:t>
+      </w:r>
+      <w:r>
+        <w:rPr>
+          <w:i/>
+          <w:iCs/>
+        </w:rPr>
+        <w:t xml:space="preserve">farmers face, may be more useful for </w:t>
+      </w:r>
+      <w:r>
+        <w:rPr>
+          <w:i/>
+          <w:iCs/>
+        </w:rPr>
+        <w:t xml:space="preserve">them </w:t>
+      </w:r>
+      <w:r>
+        <w:rPr>
+          <w:i/>
+          <w:iCs/>
+        </w:rPr>
+        <w:t xml:space="preserve">than the </w:t>
+      </w:r>
+      <w:r>
+        <w:rPr>
+          <w:i/>
+          <w:iCs/>
+        </w:rPr>
+        <w:t>result</w:t>
+      </w:r>
+      <w:r>
+        <w:rPr>
+          <w:i/>
+          <w:iCs/>
+        </w:rPr>
+        <w:t xml:space="preserve"> of a DNA test.</w:t>
+      </w:r>
+    </w:p>
+    <w:p>
+      <w:r>
+        <w:t>They use the word “quality” already in the title and talk about observing how farmers adopt more high-quality products, but then they do not measure the quality of the seeds. They measure observable quality by looking at the date on the package, moisture, etc., but there is no real quality check.</w:t>
+      </w:r>
+    </w:p>
+    <w:p>
+      <w:r>
+        <w:rPr>
+          <w:i/>
+          <w:iCs/>
+        </w:rPr>
+        <w:t>E</w:t>
+      </w:r>
+      <w:r>
+        <w:rPr>
+          <w:i/>
+          <w:iCs/>
+        </w:rPr>
+        <w:t xml:space="preserve">ven though we do not </w:t>
+      </w:r>
+      <w:r>
+        <w:rPr>
+          <w:i/>
+          <w:iCs/>
+        </w:rPr>
+        <w:t>observe</w:t>
+      </w:r>
+      <w:r>
+        <w:rPr>
+          <w:i/>
+          <w:iCs/>
+        </w:rPr>
+        <w:t xml:space="preserve"> </w:t>
+      </w:r>
+      <w:r>
+        <w:rPr>
+          <w:i/>
+          <w:iCs/>
+        </w:rPr>
+        <w:t xml:space="preserve">the </w:t>
+      </w:r>
+      <w:r>
+        <w:rPr>
+          <w:i/>
+          <w:iCs/>
+        </w:rPr>
+        <w:t xml:space="preserve">varietal purity of the seeds </w:t>
+      </w:r>
+      <w:r>
+        <w:rPr>
+          <w:i/>
+          <w:iCs/>
+        </w:rPr>
+        <w:t xml:space="preserve">agro-dealers </w:t>
+      </w:r>
+      <w:r>
+        <w:rPr>
+          <w:i/>
+          <w:iCs/>
+        </w:rPr>
+        <w:t>sell</w:t>
+      </w:r>
+      <w:r>
+        <w:rPr>
+          <w:i/>
+          <w:iCs/>
+        </w:rPr>
+        <w:t xml:space="preserve"> or farmers </w:t>
+      </w:r>
+      <w:r>
+        <w:rPr>
+          <w:i/>
+          <w:iCs/>
+        </w:rPr>
+        <w:t>plant</w:t>
+      </w:r>
+      <w:r>
+        <w:rPr>
+          <w:i/>
+          <w:iCs/>
+        </w:rPr>
+        <w:t>, we are confident that</w:t>
+      </w:r>
+      <w:r>
+        <w:rPr>
+          <w:i/>
+          <w:iCs/>
+        </w:rPr>
+        <w:t xml:space="preserve"> </w:t>
+      </w:r>
+      <w:r>
+        <w:rPr>
+          <w:i/>
+          <w:iCs/>
+        </w:rPr>
+        <w:t>clearinghouse treated farmers</w:t>
+      </w:r>
+      <w:r>
+        <w:rPr>
+          <w:i/>
+          <w:iCs/>
+        </w:rPr>
+        <w:t xml:space="preserve"> adopt more high-quality products</w:t>
+      </w:r>
+      <w:r>
+        <w:rPr>
+          <w:i/>
+          <w:iCs/>
+        </w:rPr>
+        <w:t xml:space="preserve">: they are more likely to report to have </w:t>
+      </w:r>
+      <w:r>
+        <w:rPr>
+          <w:i/>
+          <w:iCs/>
+        </w:rPr>
+        <w:t>planted</w:t>
+      </w:r>
+      <w:r>
+        <w:rPr>
+          <w:i/>
+          <w:iCs/>
+        </w:rPr>
+        <w:t xml:space="preserve"> a </w:t>
+      </w:r>
+      <w:r>
+        <w:rPr>
+          <w:i/>
+          <w:iCs/>
+        </w:rPr>
+        <w:t>hybrid</w:t>
+      </w:r>
+      <w:r>
+        <w:rPr>
+          <w:i/>
+          <w:iCs/>
+        </w:rPr>
+        <w:t xml:space="preserve"> </w:t>
+      </w:r>
+      <w:r>
+        <w:rPr>
+          <w:i/>
+          <w:iCs/>
+        </w:rPr>
+        <w:t xml:space="preserve">or </w:t>
+      </w:r>
+      <w:r>
+        <w:rPr>
+          <w:i/>
+          <w:iCs/>
+        </w:rPr>
+        <w:t>open pollinated variet</w:t>
+      </w:r>
+      <w:r>
+        <w:rPr>
+          <w:i/>
+          <w:iCs/>
+        </w:rPr>
+        <w:t xml:space="preserve">y, and seed of </w:t>
+      </w:r>
+      <w:r>
+        <w:rPr>
+          <w:i/>
+          <w:iCs/>
+        </w:rPr>
+        <w:t>variet</w:t>
+      </w:r>
+      <w:r>
+        <w:rPr>
+          <w:i/>
+          <w:iCs/>
+        </w:rPr>
+        <w:t xml:space="preserve">ies </w:t>
+      </w:r>
+      <w:proofErr w:type="spellStart"/>
+      <w:r>
+        <w:rPr>
+          <w:i/>
+          <w:iCs/>
+        </w:rPr>
+        <w:t>Longe</w:t>
+      </w:r>
+      <w:proofErr w:type="spellEnd"/>
+      <w:r>
+        <w:rPr>
+          <w:i/>
+          <w:iCs/>
+        </w:rPr>
+        <w:t xml:space="preserve"> 4</w:t>
+      </w:r>
+      <w:r>
+        <w:rPr>
+          <w:i/>
+          <w:iCs/>
+        </w:rPr>
+        <w:t xml:space="preserve">/ </w:t>
+      </w:r>
+      <w:r>
+        <w:rPr>
+          <w:i/>
+          <w:iCs/>
+        </w:rPr>
+        <w:t>5</w:t>
+      </w:r>
+      <w:r>
+        <w:rPr>
+          <w:i/>
+          <w:iCs/>
+        </w:rPr>
+        <w:t xml:space="preserve">/ </w:t>
+      </w:r>
+      <w:r>
+        <w:rPr>
+          <w:i/>
+          <w:iCs/>
+        </w:rPr>
+        <w:t>6H</w:t>
+      </w:r>
+      <w:r>
+        <w:rPr>
+          <w:i/>
+          <w:iCs/>
+        </w:rPr>
+        <w:t xml:space="preserve">/ </w:t>
+      </w:r>
+      <w:r>
+        <w:rPr>
+          <w:i/>
+          <w:iCs/>
+        </w:rPr>
+        <w:t>7H</w:t>
+      </w:r>
+      <w:r>
+        <w:rPr>
+          <w:i/>
+          <w:iCs/>
+        </w:rPr>
+        <w:t xml:space="preserve">/ </w:t>
+      </w:r>
+      <w:r>
+        <w:rPr>
+          <w:i/>
+          <w:iCs/>
+        </w:rPr>
+        <w:t>7R</w:t>
+      </w:r>
+      <w:r>
+        <w:rPr>
+          <w:i/>
+          <w:iCs/>
+        </w:rPr>
+        <w:t xml:space="preserve">/ </w:t>
+      </w:r>
+      <w:r>
+        <w:rPr>
+          <w:i/>
+          <w:iCs/>
+        </w:rPr>
+        <w:t>10H</w:t>
+      </w:r>
+      <w:r>
+        <w:rPr>
+          <w:i/>
+          <w:iCs/>
+        </w:rPr>
+        <w:t xml:space="preserve">, </w:t>
+      </w:r>
+      <w:r>
+        <w:rPr>
+          <w:i/>
+          <w:iCs/>
+        </w:rPr>
+        <w:t>Bazooka</w:t>
+      </w:r>
+      <w:r>
+        <w:rPr>
+          <w:i/>
+          <w:iCs/>
+        </w:rPr>
+        <w:t xml:space="preserve">, </w:t>
+      </w:r>
+      <w:r>
+        <w:rPr>
+          <w:i/>
+          <w:iCs/>
+        </w:rPr>
+        <w:t>Panner</w:t>
+      </w:r>
+      <w:r>
+        <w:rPr>
+          <w:i/>
+          <w:iCs/>
+        </w:rPr>
+        <w:t xml:space="preserve">, </w:t>
+      </w:r>
+      <w:r>
+        <w:rPr>
+          <w:i/>
+          <w:iCs/>
+        </w:rPr>
+        <w:t>Wema</w:t>
+      </w:r>
+      <w:r>
+        <w:rPr>
+          <w:i/>
+          <w:iCs/>
+        </w:rPr>
+        <w:t xml:space="preserve">, </w:t>
+      </w:r>
+      <w:r>
+        <w:rPr>
+          <w:i/>
+          <w:iCs/>
+        </w:rPr>
+        <w:t>KH series</w:t>
+      </w:r>
+      <w:r>
+        <w:rPr>
+          <w:i/>
+          <w:iCs/>
+        </w:rPr>
+        <w:t>, or o</w:t>
+      </w:r>
+      <w:r>
+        <w:rPr>
+          <w:i/>
+          <w:iCs/>
+        </w:rPr>
+        <w:t>ther hybrid</w:t>
+      </w:r>
+      <w:r>
+        <w:rPr>
+          <w:i/>
+          <w:iCs/>
+        </w:rPr>
+        <w:t>/</w:t>
+      </w:r>
+      <w:r>
+        <w:rPr>
+          <w:i/>
+          <w:iCs/>
+        </w:rPr>
+        <w:t xml:space="preserve"> </w:t>
+      </w:r>
+      <w:r>
+        <w:rPr>
+          <w:i/>
+          <w:iCs/>
+        </w:rPr>
+        <w:t>OPV</w:t>
+      </w:r>
+      <w:r>
+        <w:rPr>
+          <w:i/>
+          <w:iCs/>
+        </w:rPr>
+        <w:t xml:space="preserve"> (as opposed to local </w:t>
+      </w:r>
+      <w:r>
+        <w:rPr>
+          <w:i/>
+          <w:iCs/>
+        </w:rPr>
+        <w:t xml:space="preserve">improved farmer-saved </w:t>
+      </w:r>
+      <w:r>
+        <w:rPr>
+          <w:i/>
+          <w:iCs/>
+        </w:rPr>
+        <w:t xml:space="preserve">seed). Hence </w:t>
+      </w:r>
+      <w:r>
+        <w:rPr>
+          <w:i/>
+          <w:iCs/>
+        </w:rPr>
+        <w:t xml:space="preserve">farmers </w:t>
+      </w:r>
+      <w:r>
+        <w:rPr>
+          <w:i/>
+          <w:iCs/>
+        </w:rPr>
+        <w:t>do</w:t>
+      </w:r>
+      <w:r>
+        <w:rPr>
+          <w:i/>
+          <w:iCs/>
+        </w:rPr>
+        <w:t xml:space="preserve"> switch to high quality maize seeds following </w:t>
+      </w:r>
+      <w:r>
+        <w:rPr>
+          <w:i/>
+          <w:iCs/>
+        </w:rPr>
+        <w:t>the</w:t>
+      </w:r>
+      <w:r>
+        <w:rPr>
+          <w:i/>
+          <w:iCs/>
+        </w:rPr>
+        <w:t xml:space="preserve"> information</w:t>
+      </w:r>
+      <w:r>
+        <w:rPr>
+          <w:i/>
+          <w:iCs/>
+        </w:rPr>
+        <w:t xml:space="preserve"> we provide.</w:t>
+      </w:r>
+    </w:p>
+    <w:p>
+      <w:r>
+        <w:t>Hence, we do not know whether the agro dealers sold bad quality products to start with. They found that the moisture levels, on average, were 13.6% at baseline, which is just above the 13% threshold for excessively high moisture levels.</w:t>
+      </w:r>
+      <w:r>
+        <w:t xml:space="preserve"> </w:t>
+      </w:r>
+      <w:r>
+        <w:t xml:space="preserve">As the paper is written today, it does not study what it purports to study – farmers and agro-dealers switching to high quality maize seeds following training and </w:t>
+      </w:r>
+      <w:r>
+        <w:lastRenderedPageBreak/>
+        <w:t>information. Therefore, the authors must rewrite the paper and be upfront with what they are measuring – output, perceptions, and preferences for agro-dealers but not measure of quality of seeds.</w:t>
+      </w:r>
+    </w:p>
+    <w:p>
+      <w:r>
+        <w:rPr>
+          <w:i/>
+          <w:iCs/>
+        </w:rPr>
+        <w:t>A</w:t>
+      </w:r>
+      <w:r>
+        <w:rPr>
+          <w:i/>
+          <w:iCs/>
+        </w:rPr>
+        <w:t xml:space="preserve">fter carefully re-reading the paper, we do not </w:t>
+      </w:r>
+      <w:r>
+        <w:rPr>
+          <w:i/>
+          <w:iCs/>
+        </w:rPr>
+        <w:t xml:space="preserve">feel that we </w:t>
+      </w:r>
+      <w:r>
+        <w:rPr>
+          <w:i/>
+          <w:iCs/>
+        </w:rPr>
+        <w:t xml:space="preserve">overpromise or claim to </w:t>
+      </w:r>
+      <w:r>
+        <w:rPr>
+          <w:i/>
+          <w:iCs/>
+        </w:rPr>
+        <w:t xml:space="preserve">have </w:t>
+      </w:r>
+      <w:r>
+        <w:rPr>
+          <w:i/>
+          <w:iCs/>
+        </w:rPr>
+        <w:t>improve</w:t>
+      </w:r>
+      <w:r>
+        <w:rPr>
+          <w:i/>
+          <w:iCs/>
+        </w:rPr>
+        <w:t>d</w:t>
+      </w:r>
+      <w:r>
+        <w:rPr>
+          <w:i/>
+          <w:iCs/>
+        </w:rPr>
+        <w:t xml:space="preserve"> quality: w</w:t>
+      </w:r>
+      <w:r>
+        <w:rPr>
+          <w:i/>
+          <w:iCs/>
+        </w:rPr>
+        <w:t>e</w:t>
+      </w:r>
+      <w:r>
+        <w:rPr>
+          <w:i/>
+          <w:iCs/>
+        </w:rPr>
+        <w:t xml:space="preserve"> claim to</w:t>
+      </w:r>
+      <w:r>
+        <w:rPr>
+          <w:i/>
+          <w:iCs/>
+        </w:rPr>
+        <w:t xml:space="preserve"> find that the information clearinghouse </w:t>
+      </w:r>
+      <w:r>
+        <w:rPr>
+          <w:i/>
+          <w:iCs/>
+        </w:rPr>
+        <w:t xml:space="preserve">increases efforts and business of agro-dealers, and quality perceptions, </w:t>
+      </w:r>
+      <w:r>
+        <w:rPr>
+          <w:i/>
+          <w:iCs/>
+        </w:rPr>
+        <w:t>use of purchased maize varieties</w:t>
+      </w:r>
+      <w:r>
+        <w:rPr>
+          <w:i/>
+          <w:iCs/>
+        </w:rPr>
+        <w:t>, and yields</w:t>
+      </w:r>
+      <w:r>
+        <w:rPr>
+          <w:i/>
+          <w:iCs/>
+        </w:rPr>
+        <w:t xml:space="preserve"> of farmers. We openly communicate that we are not sure whether improving quality is the relevant impact pathway, or whether improving perceptions increased adoption and subsequent yield. We even mention that we think improving perceptions has been more important</w:t>
+      </w:r>
+      <w:r>
+        <w:rPr>
+          <w:i/>
+          <w:iCs/>
+        </w:rPr>
+        <w:t xml:space="preserve">: “[…] </w:t>
+      </w:r>
+      <w:r>
+        <w:rPr>
+          <w:i/>
+          <w:iCs/>
+        </w:rPr>
+        <w:t>most of the impact on farmer outcomes seems to be driven by the fact that the clearinghouse improved the opinions that farmers held about agro-dealers and their products.</w:t>
+      </w:r>
+      <w:r>
+        <w:rPr>
+          <w:i/>
+          <w:iCs/>
+        </w:rPr>
+        <w:t>”</w:t>
+      </w:r>
+      <w:r>
+        <w:rPr>
+          <w:i/>
+          <w:iCs/>
+        </w:rPr>
+        <w:t xml:space="preserve"> (Conclusion)</w:t>
+      </w:r>
+    </w:p>
+    <w:p>
+      <w:r>
+        <w:rPr>
+          <w:i/>
+          <w:iCs/>
+        </w:rPr>
+        <w:t xml:space="preserve">While we believe that </w:t>
+      </w:r>
+      <w:r>
+        <w:rPr>
+          <w:i/>
+          <w:iCs/>
+        </w:rPr>
+        <w:t xml:space="preserve">the paper </w:t>
+      </w:r>
+      <w:r>
+        <w:rPr>
+          <w:i/>
+          <w:iCs/>
+        </w:rPr>
+        <w:t xml:space="preserve">does </w:t>
+      </w:r>
+      <w:r>
+        <w:rPr>
+          <w:i/>
+          <w:iCs/>
+        </w:rPr>
+        <w:t>deal with quality, not only with quality perceptions (especially the training aims at changing quality itself through improved seed handing, not at changing perceptions), we agree that perceptions are at the heart of the clearinghouse treatment mechanism</w:t>
+      </w:r>
+      <w:r>
+        <w:rPr>
+          <w:i/>
+          <w:iCs/>
+        </w:rPr>
+        <w:t>. T</w:t>
+      </w:r>
+      <w:r>
+        <w:rPr>
+          <w:i/>
+          <w:iCs/>
+        </w:rPr>
+        <w:t>o</w:t>
+      </w:r>
+      <w:r>
+        <w:rPr>
+          <w:i/>
+          <w:iCs/>
+        </w:rPr>
+        <w:t xml:space="preserve"> </w:t>
+      </w:r>
+      <w:r>
+        <w:rPr>
+          <w:i/>
+          <w:iCs/>
+        </w:rPr>
+        <w:t xml:space="preserve">be more upfront with what we can and cannot measure, </w:t>
+      </w:r>
+      <w:r>
+        <w:rPr>
+          <w:i/>
+          <w:iCs/>
+        </w:rPr>
+        <w:t xml:space="preserve">we </w:t>
+      </w:r>
+      <w:r>
+        <w:rPr>
+          <w:i/>
+          <w:iCs/>
+        </w:rPr>
+        <w:t>rewrote some parts of the text</w:t>
+      </w:r>
+      <w:r>
+        <w:rPr>
+          <w:i/>
+          <w:iCs/>
+        </w:rPr>
+        <w:t xml:space="preserve">, </w:t>
+      </w:r>
+      <w:r>
+        <w:rPr>
+          <w:i/>
+          <w:iCs/>
+        </w:rPr>
+        <w:t>and even changed the title to “The perceived quality of agricultural technology and its adoption: Experimental evidence from Uganda” by deleting the parentheses around “perceived.”</w:t>
+      </w:r>
+    </w:p>
+    <w:p/>
+    <w:p>
+      <w:pPr>
+        <w:pStyle w:val="Heading3"/>
         <w:rPr>
           <w:rFonts w:ascii="Times New Roman" w:hAnsi="Times New Roman" w:cs="Times New Roman"/>
           <w:b w:val="0"/>
           <w:bCs w:val="0"/>
           <w:color w:val="2F5496" w:themeColor="accent1" w:themeShade="BF"/>
         </w:rPr>
-        <w:t xml:space="preserve">Reviewer </w:t>
-      </w:r>
+      </w:pPr>
       <w:r>
         <w:rPr>
           <w:rFonts w:ascii="Times New Roman" w:hAnsi="Times New Roman" w:cs="Times New Roman"/>
@@ -8787,7 +9710,7 @@
           <w:bCs w:val="0"/>
           <w:color w:val="2F5496" w:themeColor="accent1" w:themeShade="BF"/>
         </w:rPr>
-        <w:t xml:space="preserve">2, major comment </w:t>
+        <w:t xml:space="preserve">Reviewer </w:t>
       </w:r>
       <w:r>
         <w:rPr>
@@ -8796,7 +9719,7 @@
           <w:bCs w:val="0"/>
           <w:color w:val="2F5496" w:themeColor="accent1" w:themeShade="BF"/>
         </w:rPr>
-        <w:t>2</w:t>
+        <w:t>2, major comment 2</w:t>
       </w:r>
     </w:p>
     <w:p>
@@ -8817,10 +9740,649 @@
       </w:r>
       <w:proofErr w:type="gramEnd"/>
       <w:r>
-        <w:t xml:space="preserve"> in a humid and hot climate), and therefore, the yield increases. This has nothing to do with the dealer changing the quality of the seed; it is only because the seeds are sold faster due to higher demand. This is a different channel from the one discussed in the paper.</w:t>
-      </w:r>
-    </w:p>
-    <w:p/>
+        <w:t xml:space="preserve"> in a humid and hot climate), and therefore, the yield increases. This has nothing to do with the dealer changing the quality of the seed; it is only because the seeds are sold faster due to higher demand. This is a different channel from the one discussed in the paper</w:t>
+      </w:r>
+      <w:r>
+        <w:t>.</w:t>
+      </w:r>
+    </w:p>
+    <w:p>
+      <w:r>
+        <w:rPr>
+          <w:i/>
+          <w:iCs/>
+        </w:rPr>
+        <w:t>Even though this is an interesting potential impact pathway of the clearinghouse treatment</w:t>
+      </w:r>
+      <w:r>
+        <w:rPr>
+          <w:i/>
+          <w:iCs/>
+        </w:rPr>
+        <w:t xml:space="preserve">, </w:t>
+      </w:r>
+      <w:r>
+        <w:rPr>
+          <w:i/>
+          <w:iCs/>
+        </w:rPr>
+        <w:t xml:space="preserve">we do not think that </w:t>
+      </w:r>
+      <w:r>
+        <w:rPr>
+          <w:i/>
+          <w:iCs/>
+        </w:rPr>
+        <w:t>higher</w:t>
+      </w:r>
+      <w:r>
+        <w:rPr>
+          <w:i/>
+          <w:iCs/>
+        </w:rPr>
+        <w:t xml:space="preserve"> turnover explains the yield effect. If </w:t>
+      </w:r>
+      <w:r>
+        <w:rPr>
+          <w:i/>
+          <w:iCs/>
+        </w:rPr>
+        <w:t>higher demand</w:t>
+      </w:r>
+      <w:r>
+        <w:rPr>
+          <w:i/>
+          <w:iCs/>
+        </w:rPr>
+        <w:t xml:space="preserve"> </w:t>
+      </w:r>
+      <w:r>
+        <w:rPr>
+          <w:i/>
+          <w:iCs/>
+        </w:rPr>
+        <w:t>lead</w:t>
+      </w:r>
+      <w:r>
+        <w:rPr>
+          <w:i/>
+          <w:iCs/>
+        </w:rPr>
+        <w:t>s</w:t>
+      </w:r>
+      <w:r>
+        <w:rPr>
+          <w:i/>
+          <w:iCs/>
+        </w:rPr>
+        <w:t xml:space="preserve"> to shor</w:t>
+      </w:r>
+      <w:r>
+        <w:rPr>
+          <w:i/>
+          <w:iCs/>
+        </w:rPr>
+        <w:t>ter</w:t>
+      </w:r>
+      <w:r>
+        <w:rPr>
+          <w:i/>
+          <w:iCs/>
+        </w:rPr>
+        <w:t xml:space="preserve"> seed</w:t>
+      </w:r>
+      <w:r>
+        <w:rPr>
+          <w:i/>
+          <w:iCs/>
+        </w:rPr>
+        <w:t xml:space="preserve"> storage time and </w:t>
+      </w:r>
+      <w:r>
+        <w:rPr>
+          <w:i/>
+          <w:iCs/>
+        </w:rPr>
+        <w:t>better</w:t>
+      </w:r>
+      <w:r>
+        <w:rPr>
+          <w:i/>
+          <w:iCs/>
+        </w:rPr>
+        <w:t xml:space="preserve"> </w:t>
+      </w:r>
+      <w:r>
+        <w:rPr>
+          <w:i/>
+          <w:iCs/>
+        </w:rPr>
+        <w:t xml:space="preserve">seed </w:t>
+      </w:r>
+      <w:r>
+        <w:rPr>
+          <w:i/>
+          <w:iCs/>
+        </w:rPr>
+        <w:t>performance</w:t>
+      </w:r>
+      <w:r>
+        <w:rPr>
+          <w:i/>
+          <w:iCs/>
+        </w:rPr>
+        <w:t xml:space="preserve">, </w:t>
+      </w:r>
+      <w:r>
+        <w:rPr>
+          <w:i/>
+          <w:iCs/>
+        </w:rPr>
+        <w:t>farmers who already</w:t>
+      </w:r>
+      <w:r>
+        <w:rPr>
+          <w:i/>
+          <w:iCs/>
+        </w:rPr>
+        <w:t xml:space="preserve"> purchased maize varieties</w:t>
+      </w:r>
+      <w:r>
+        <w:rPr>
+          <w:i/>
+          <w:iCs/>
+        </w:rPr>
+        <w:t xml:space="preserve"> at baseline</w:t>
+      </w:r>
+      <w:r>
+        <w:rPr>
+          <w:i/>
+          <w:iCs/>
+        </w:rPr>
+        <w:t xml:space="preserve"> would be the only ones </w:t>
+      </w:r>
+      <w:r>
+        <w:rPr>
+          <w:i/>
+          <w:iCs/>
+        </w:rPr>
+        <w:t>who</w:t>
+      </w:r>
+      <w:r>
+        <w:rPr>
+          <w:i/>
+          <w:iCs/>
+        </w:rPr>
+        <w:t xml:space="preserve"> measurably benefit from this</w:t>
+      </w:r>
+      <w:r>
+        <w:rPr>
+          <w:i/>
+          <w:iCs/>
+        </w:rPr>
+        <w:t xml:space="preserve"> in terms of yield</w:t>
+      </w:r>
+      <w:r>
+        <w:rPr>
+          <w:i/>
+          <w:iCs/>
+        </w:rPr>
+        <w:t xml:space="preserve">. Only for farmers that </w:t>
+      </w:r>
+      <w:r>
+        <w:rPr>
+          <w:i/>
+          <w:iCs/>
+        </w:rPr>
+        <w:t>bought maize seed at agro-input shop</w:t>
+      </w:r>
+      <w:r>
+        <w:rPr>
+          <w:i/>
+          <w:iCs/>
+        </w:rPr>
+        <w:t>s</w:t>
+      </w:r>
+      <w:r>
+        <w:rPr>
+          <w:i/>
+          <w:iCs/>
+        </w:rPr>
+        <w:t xml:space="preserve"> </w:t>
+      </w:r>
+      <w:r>
+        <w:rPr>
+          <w:i/>
+          <w:iCs/>
+        </w:rPr>
+        <w:t xml:space="preserve">before and after the treatment, the shortened </w:t>
+      </w:r>
+      <w:r>
+        <w:rPr>
+          <w:i/>
+          <w:iCs/>
+        </w:rPr>
+        <w:t>storage time</w:t>
+      </w:r>
+      <w:r>
+        <w:rPr>
+          <w:i/>
+          <w:iCs/>
+        </w:rPr>
+        <w:t xml:space="preserve"> would lead to higher yields.</w:t>
+      </w:r>
+      <w:r>
+        <w:rPr>
+          <w:i/>
+          <w:iCs/>
+        </w:rPr>
+        <w:t xml:space="preserve"> </w:t>
+      </w:r>
+      <w:r>
+        <w:rPr>
+          <w:i/>
+          <w:iCs/>
+        </w:rPr>
+        <w:t xml:space="preserve">However, when </w:t>
+      </w:r>
+      <w:r>
+        <w:rPr>
+          <w:i/>
+          <w:iCs/>
+        </w:rPr>
+        <w:t xml:space="preserve">we </w:t>
+      </w:r>
+      <w:r>
+        <w:rPr>
+          <w:i/>
+          <w:iCs/>
+        </w:rPr>
+        <w:t>r</w:t>
+      </w:r>
+      <w:r>
+        <w:rPr>
+          <w:i/>
+          <w:iCs/>
+        </w:rPr>
+        <w:t xml:space="preserve">erun the </w:t>
+      </w:r>
+      <w:r>
+        <w:rPr>
+          <w:i/>
+          <w:iCs/>
+        </w:rPr>
+        <w:t xml:space="preserve">yield </w:t>
+      </w:r>
+      <w:r>
+        <w:rPr>
+          <w:i/>
+          <w:iCs/>
+        </w:rPr>
+        <w:t xml:space="preserve">regression only for </w:t>
+      </w:r>
+      <w:r>
+        <w:rPr>
+          <w:i/>
+          <w:iCs/>
+        </w:rPr>
+        <w:t xml:space="preserve">these </w:t>
+      </w:r>
+      <w:r>
+        <w:rPr>
+          <w:i/>
+          <w:iCs/>
+        </w:rPr>
+        <w:t>farmers, we find a coefficient of 30.79 with a standard error of 20.38 (hence, no significance)</w:t>
+      </w:r>
+      <w:r>
+        <w:rPr>
+          <w:i/>
+          <w:iCs/>
+        </w:rPr>
+        <w:t xml:space="preserve">. For </w:t>
+      </w:r>
+      <w:r>
+        <w:rPr>
+          <w:i/>
+          <w:iCs/>
+        </w:rPr>
+        <w:t>farmers who did not adopt at baseline</w:t>
+      </w:r>
+      <w:r>
+        <w:rPr>
+          <w:i/>
+          <w:iCs/>
+        </w:rPr>
+        <w:t>, we find</w:t>
+      </w:r>
+      <w:r>
+        <w:rPr>
+          <w:i/>
+          <w:iCs/>
+        </w:rPr>
+        <w:t xml:space="preserve"> a coefficient of 56.44 with a standard error of 17.38 (hence, significance at the 1% level). This indicates that the effect is plausibly driven by farmers who did not use </w:t>
+      </w:r>
+      <w:r>
+        <w:rPr>
+          <w:i/>
+          <w:iCs/>
+        </w:rPr>
+        <w:t>purchased</w:t>
+      </w:r>
+      <w:r>
+        <w:rPr>
+          <w:i/>
+          <w:iCs/>
+        </w:rPr>
+        <w:t xml:space="preserve"> maize seed at baseline, started using </w:t>
+      </w:r>
+      <w:r>
+        <w:rPr>
+          <w:i/>
+          <w:iCs/>
+        </w:rPr>
+        <w:t>purchased</w:t>
+      </w:r>
+      <w:r>
+        <w:rPr>
+          <w:i/>
+          <w:iCs/>
+        </w:rPr>
+        <w:t xml:space="preserve"> maize seed due to the clearinghouse and, in turn, realized higher yields</w:t>
+      </w:r>
+      <w:r>
+        <w:rPr>
+          <w:i/>
+          <w:iCs/>
+        </w:rPr>
+        <w:t xml:space="preserve">, implying that the suggested </w:t>
+      </w:r>
+      <w:r>
+        <w:rPr>
+          <w:i/>
+          <w:iCs/>
+        </w:rPr>
+        <w:t>storage</w:t>
+      </w:r>
+      <w:r>
+        <w:rPr>
+          <w:i/>
+          <w:iCs/>
+        </w:rPr>
+        <w:t>-</w:t>
+      </w:r>
+      <w:r>
+        <w:rPr>
+          <w:i/>
+          <w:iCs/>
+        </w:rPr>
+        <w:t>time</w:t>
+      </w:r>
+      <w:r>
+        <w:rPr>
+          <w:i/>
+          <w:iCs/>
+        </w:rPr>
+        <w:t>-</w:t>
+      </w:r>
+      <w:r>
+        <w:rPr>
+          <w:i/>
+          <w:iCs/>
+        </w:rPr>
+        <w:t>channel</w:t>
+      </w:r>
+      <w:r>
+        <w:rPr>
+          <w:i/>
+          <w:iCs/>
+        </w:rPr>
+        <w:t xml:space="preserve"> is unlikely to drive the yield effec</w:t>
+      </w:r>
+      <w:r>
+        <w:rPr>
+          <w:i/>
+          <w:iCs/>
+        </w:rPr>
+        <w:t>t.</w:t>
+      </w:r>
+    </w:p>
+    <w:p>
+      <w:r>
+        <w:rPr>
+          <w:i/>
+          <w:iCs/>
+        </w:rPr>
+        <w:t xml:space="preserve">However, this comment clearly shows that the reviewers’ definition of seed quality is different from ours. </w:t>
+      </w:r>
+      <w:r>
+        <w:rPr>
+          <w:i/>
+          <w:iCs/>
+        </w:rPr>
+        <w:t xml:space="preserve">They illustrate how </w:t>
+      </w:r>
+      <w:r>
+        <w:rPr>
+          <w:i/>
+          <w:iCs/>
+        </w:rPr>
+        <w:t xml:space="preserve">higher turnover </w:t>
+      </w:r>
+      <w:r>
+        <w:rPr>
+          <w:i/>
+          <w:iCs/>
+        </w:rPr>
+        <w:t>could lead to better</w:t>
+      </w:r>
+      <w:r>
+        <w:rPr>
+          <w:i/>
+          <w:iCs/>
+        </w:rPr>
+        <w:t xml:space="preserve"> </w:t>
+      </w:r>
+      <w:r>
+        <w:rPr>
+          <w:i/>
+          <w:iCs/>
+        </w:rPr>
+        <w:t>seed</w:t>
+      </w:r>
+      <w:r>
+        <w:rPr>
+          <w:i/>
+          <w:iCs/>
+        </w:rPr>
+        <w:t xml:space="preserve"> </w:t>
+      </w:r>
+      <w:r>
+        <w:rPr>
+          <w:i/>
+          <w:iCs/>
+        </w:rPr>
+        <w:t>performance</w:t>
+      </w:r>
+      <w:r>
+        <w:rPr>
+          <w:i/>
+          <w:iCs/>
+        </w:rPr>
+        <w:t xml:space="preserve"> and take this as an argument that </w:t>
+      </w:r>
+      <w:r>
+        <w:rPr>
+          <w:i/>
+          <w:iCs/>
+        </w:rPr>
+        <w:t xml:space="preserve">the </w:t>
+      </w:r>
+      <w:r>
+        <w:rPr>
+          <w:i/>
+          <w:iCs/>
+        </w:rPr>
+        <w:t xml:space="preserve">clearinghouse does not necessarily improve seed quality, while </w:t>
+      </w:r>
+      <w:r>
+        <w:rPr>
+          <w:i/>
+          <w:iCs/>
+        </w:rPr>
+        <w:t xml:space="preserve">we understand </w:t>
+      </w:r>
+      <w:r>
+        <w:rPr>
+          <w:i/>
+          <w:iCs/>
+        </w:rPr>
+        <w:t>seed</w:t>
+      </w:r>
+      <w:r>
+        <w:rPr>
+          <w:i/>
+          <w:iCs/>
+        </w:rPr>
+        <w:t xml:space="preserve"> </w:t>
+      </w:r>
+      <w:r>
+        <w:rPr>
+          <w:i/>
+          <w:iCs/>
+        </w:rPr>
+        <w:t>performance</w:t>
+      </w:r>
+      <w:r>
+        <w:rPr>
+          <w:i/>
+          <w:iCs/>
+        </w:rPr>
+        <w:t xml:space="preserve"> </w:t>
+      </w:r>
+      <w:r>
+        <w:rPr>
+          <w:i/>
+          <w:iCs/>
+        </w:rPr>
+        <w:t>to be</w:t>
+      </w:r>
+      <w:r>
+        <w:rPr>
+          <w:i/>
+          <w:iCs/>
+        </w:rPr>
+        <w:t xml:space="preserve"> a dimension of seed quality. The reviewer seems to define seed quality more narrowly, e.g.</w:t>
+      </w:r>
+      <w:r>
+        <w:rPr>
+          <w:i/>
+          <w:iCs/>
+        </w:rPr>
+        <w:t>,</w:t>
+      </w:r>
+      <w:r>
+        <w:rPr>
+          <w:i/>
+          <w:iCs/>
+        </w:rPr>
+        <w:t xml:space="preserve"> as </w:t>
+      </w:r>
+      <w:r>
+        <w:rPr>
+          <w:i/>
+          <w:iCs/>
+        </w:rPr>
+        <w:t>varietal purity</w:t>
+      </w:r>
+      <w:r>
+        <w:rPr>
+          <w:i/>
+          <w:iCs/>
+        </w:rPr>
+        <w:t xml:space="preserve"> (</w:t>
+      </w:r>
+      <w:r>
+        <w:rPr>
+          <w:i/>
+          <w:iCs/>
+        </w:rPr>
+        <w:t>indicating whether the seed embodies the genetic characteristics of a specific variety</w:t>
+      </w:r>
+      <w:r>
+        <w:rPr>
+          <w:i/>
+          <w:iCs/>
+        </w:rPr>
+        <w:t xml:space="preserve">) </w:t>
+      </w:r>
+      <w:r>
+        <w:rPr>
+          <w:i/>
+          <w:iCs/>
+        </w:rPr>
+        <w:t xml:space="preserve">which clearly would not change if storage time decreases. To avoid similar misunderstandings in the future, we added the following </w:t>
+      </w:r>
+      <w:r>
+        <w:rPr>
+          <w:i/>
+          <w:iCs/>
+        </w:rPr>
+        <w:t xml:space="preserve">clarification to </w:t>
+      </w:r>
+      <w:r>
+        <w:rPr>
+          <w:i/>
+          <w:iCs/>
+        </w:rPr>
+        <w:t xml:space="preserve">footnote </w:t>
+      </w:r>
+      <w:r>
+        <w:rPr>
+          <w:i/>
+          <w:iCs/>
+        </w:rPr>
+        <w:t>1 in</w:t>
+      </w:r>
+      <w:r>
+        <w:rPr>
+          <w:i/>
+          <w:iCs/>
+        </w:rPr>
+        <w:t xml:space="preserve"> the introduction:</w:t>
+      </w:r>
+    </w:p>
+    <w:p>
+      <w:pPr>
+        <w:ind w:left="700"/>
+        <w:rPr>
+          <w:i/>
+          <w:iCs/>
+        </w:rPr>
+      </w:pPr>
+      <w:r>
+        <w:rPr>
+          <w:i/>
+          <w:iCs/>
+        </w:rPr>
+        <w:lastRenderedPageBreak/>
+        <w:t>“</w:t>
+      </w:r>
+      <w:r>
+        <w:rPr>
+          <w:i/>
+          <w:iCs/>
+        </w:rPr>
+        <w:t>Importantly, our definition of maize seed quality extends beyond narrow criteria such as varietal purity (i.e., confirming the seed is of the expected variety) to include broader dimensions like seed performance and germination rates. Although agro-dealer practices in seed storage and handling do not affect varietal purity, they can significantly impact seed performance.</w:t>
+      </w:r>
+      <w:r>
+        <w:rPr>
+          <w:i/>
+          <w:iCs/>
+        </w:rPr>
+        <w:t>”</w:t>
+      </w:r>
+    </w:p>
     <w:p>
       <w:pPr>
         <w:pStyle w:val="Heading3"/>
@@ -8847,7 +10409,7 @@
           <w:bCs w:val="0"/>
           <w:color w:val="2F5496" w:themeColor="accent1" w:themeShade="BF"/>
         </w:rPr>
-        <w:t xml:space="preserve">2, major comment </w:t>
+        <w:t>2</w:t>
       </w:r>
       <w:r>
         <w:rPr>
@@ -8856,27 +10418,8 @@
           <w:bCs w:val="0"/>
           <w:color w:val="2F5496" w:themeColor="accent1" w:themeShade="BF"/>
         </w:rPr>
-        <w:t>3</w:t>
-      </w:r>
-    </w:p>
-    <w:p>
-      <w:r>
-        <w:t>The clearinghouse treatment is also a mixed treatment where both buyers and sellers are informed about the ranking of the agro-dealers in the vicinity. The authors cannot say whether it is information to buyers or sellers that is important for the impact.</w:t>
-      </w:r>
-    </w:p>
-    <w:p/>
-    <w:p>
-      <w:pPr>
-        <w:pStyle w:val="Heading3"/>
-        <w:rPr>
-          <w:rFonts w:ascii="Times New Roman" w:hAnsi="Times New Roman" w:cs="Times New Roman"/>
-          <w:b w:val="0"/>
-          <w:bCs w:val="0"/>
-          <w:i/>
-          <w:iCs/>
-          <w:color w:val="2F5496" w:themeColor="accent1" w:themeShade="BF"/>
-        </w:rPr>
-      </w:pPr>
+        <w:t xml:space="preserve">, </w:t>
+      </w:r>
       <w:r>
         <w:rPr>
           <w:rFonts w:ascii="Times New Roman" w:hAnsi="Times New Roman" w:cs="Times New Roman"/>
@@ -8884,8 +10427,370 @@
           <w:bCs w:val="0"/>
           <w:color w:val="2F5496" w:themeColor="accent1" w:themeShade="BF"/>
         </w:rPr>
-        <w:lastRenderedPageBreak/>
-        <w:t xml:space="preserve">Reviewer 1, </w:t>
+        <w:t>major comment 3</w:t>
+      </w:r>
+    </w:p>
+    <w:p>
+      <w:r>
+        <w:t>The clearinghouse treatment is also a mixed treatment where both buyers and sellers are informed about the ranking of the agro-dealers in the vicinity. The authors cannot say whether it is information to buyers or sellers that is important for the impact</w:t>
+      </w:r>
+      <w:r>
+        <w:t>.</w:t>
+      </w:r>
+    </w:p>
+    <w:p>
+      <w:r>
+        <w:rPr>
+          <w:i/>
+          <w:iCs/>
+        </w:rPr>
+        <w:t>Indeed</w:t>
+      </w:r>
+      <w:r>
+        <w:rPr>
+          <w:i/>
+          <w:iCs/>
+        </w:rPr>
+        <w:t xml:space="preserve">, </w:t>
+      </w:r>
+      <w:r>
+        <w:rPr>
+          <w:i/>
+          <w:iCs/>
+        </w:rPr>
+        <w:t>the complexity of real-world conditions often necessitates multifaceted interventions, which can make it challenging to isolate the specific elements of the treatment that drive the observed impact. However, such comprehensive approaches are sometimes essential to effectively address the intricate dynamics at play</w:t>
+      </w:r>
+      <w:r>
+        <w:rPr>
+          <w:i/>
+          <w:iCs/>
+        </w:rPr>
+        <w:t xml:space="preserve">. </w:t>
+      </w:r>
+      <w:r>
+        <w:rPr>
+          <w:i/>
+          <w:iCs/>
+        </w:rPr>
+        <w:t>I</w:t>
+      </w:r>
+      <w:r>
+        <w:rPr>
+          <w:i/>
+          <w:iCs/>
+        </w:rPr>
+        <w:t>n a market characterized by asymmetric information</w:t>
+      </w:r>
+      <w:r>
+        <w:rPr>
+          <w:i/>
+          <w:iCs/>
+        </w:rPr>
+        <w:t xml:space="preserve">, </w:t>
+      </w:r>
+      <w:r>
+        <w:rPr>
+          <w:i/>
+          <w:iCs/>
+        </w:rPr>
+        <w:t>target</w:t>
+      </w:r>
+      <w:r>
+        <w:rPr>
+          <w:i/>
+          <w:iCs/>
+        </w:rPr>
+        <w:t>ing</w:t>
+      </w:r>
+      <w:r>
+        <w:rPr>
+          <w:i/>
+          <w:iCs/>
+        </w:rPr>
+        <w:t xml:space="preserve"> the interaction between buyers and sellers</w:t>
+      </w:r>
+      <w:r>
+        <w:rPr>
+          <w:i/>
+          <w:iCs/>
+        </w:rPr>
+        <w:t xml:space="preserve"> </w:t>
+      </w:r>
+      <w:r>
+        <w:rPr>
+          <w:i/>
+          <w:iCs/>
+        </w:rPr>
+        <w:t xml:space="preserve">and </w:t>
+      </w:r>
+      <w:r>
+        <w:rPr>
+          <w:i/>
+          <w:iCs/>
+        </w:rPr>
+        <w:t>making information available to all partners</w:t>
+      </w:r>
+      <w:r>
+        <w:rPr>
+          <w:i/>
+          <w:iCs/>
+        </w:rPr>
+        <w:t xml:space="preserve"> seemed like a promising approach</w:t>
+      </w:r>
+      <w:r>
+        <w:rPr>
+          <w:i/>
+          <w:iCs/>
+        </w:rPr>
+        <w:t>.</w:t>
+      </w:r>
+    </w:p>
+    <w:p>
+      <w:r>
+        <w:rPr>
+          <w:i/>
+          <w:iCs/>
+        </w:rPr>
+        <w:t>W</w:t>
+      </w:r>
+      <w:r>
+        <w:rPr>
+          <w:i/>
+          <w:iCs/>
+        </w:rPr>
+        <w:t xml:space="preserve">e do our best to disentangle ex-post how the intervention </w:t>
+      </w:r>
+      <w:r>
+        <w:rPr>
+          <w:i/>
+          <w:iCs/>
+        </w:rPr>
+        <w:t>works,</w:t>
+      </w:r>
+      <w:r>
+        <w:rPr>
+          <w:i/>
+          <w:iCs/>
+        </w:rPr>
+        <w:t xml:space="preserve"> and which aspect of the treatment made the difference by illustrating the different impact pathways in </w:t>
+      </w:r>
+      <w:r>
+        <w:rPr>
+          <w:i/>
+          <w:iCs/>
+        </w:rPr>
+        <w:t>Section 7.</w:t>
+      </w:r>
+      <w:r>
+        <w:rPr>
+          <w:i/>
+          <w:iCs/>
+        </w:rPr>
+        <w:t xml:space="preserve"> We could speculate that informing buyers could be more effective in improving their perceptions, or that informing sellers could be more relevant for </w:t>
+      </w:r>
+      <w:r>
+        <w:rPr>
+          <w:i/>
+          <w:iCs/>
+        </w:rPr>
+        <w:t>increasing</w:t>
+      </w:r>
+      <w:r>
+        <w:rPr>
+          <w:i/>
+          <w:iCs/>
+        </w:rPr>
+        <w:t xml:space="preserve"> their efforts, but our experimental design does not allow us to verify these speculations</w:t>
+      </w:r>
+      <w:r>
+        <w:rPr>
+          <w:i/>
+          <w:iCs/>
+        </w:rPr>
+        <w:t xml:space="preserve"> (and we would not have been powered to design </w:t>
+      </w:r>
+      <w:r>
+        <w:rPr>
+          <w:i/>
+          <w:iCs/>
+        </w:rPr>
+        <w:t>an</w:t>
+      </w:r>
+      <w:r>
+        <w:rPr>
+          <w:i/>
+          <w:iCs/>
+        </w:rPr>
+        <w:t xml:space="preserve"> experiment </w:t>
+      </w:r>
+      <w:r>
+        <w:rPr>
+          <w:i/>
+          <w:iCs/>
+        </w:rPr>
+        <w:t>with more treatment arms that allows this</w:t>
+      </w:r>
+      <w:r>
+        <w:rPr>
+          <w:i/>
+          <w:iCs/>
+        </w:rPr>
+        <w:t>)</w:t>
+      </w:r>
+      <w:r>
+        <w:rPr>
+          <w:i/>
+          <w:iCs/>
+        </w:rPr>
+        <w:t xml:space="preserve">. </w:t>
+      </w:r>
+      <w:r>
+        <w:rPr>
+          <w:i/>
+          <w:iCs/>
+        </w:rPr>
+        <w:t>As t</w:t>
+      </w:r>
+      <w:r>
+        <w:rPr>
+          <w:i/>
+          <w:iCs/>
+        </w:rPr>
+        <w:t xml:space="preserve">hese would be interesting questions for future studies, we add to </w:t>
+      </w:r>
+      <w:r>
+        <w:rPr>
+          <w:i/>
+          <w:iCs/>
+        </w:rPr>
+        <w:t>the</w:t>
+      </w:r>
+      <w:r>
+        <w:rPr>
+          <w:i/>
+          <w:iCs/>
+        </w:rPr>
+        <w:t xml:space="preserve"> conclusion:</w:t>
+      </w:r>
+    </w:p>
+    <w:p>
+      <w:pPr>
+        <w:ind w:left="709"/>
+        <w:rPr>
+          <w:i/>
+          <w:iCs/>
+        </w:rPr>
+      </w:pPr>
+      <w:r>
+        <w:rPr>
+          <w:i/>
+          <w:iCs/>
+        </w:rPr>
+        <w:t>“</w:t>
+      </w:r>
+      <w:r>
+        <w:rPr>
+          <w:i/>
+          <w:iCs/>
+        </w:rPr>
+        <w:t xml:space="preserve">While the complexity of real-world conditions and the intricate dynamics involved necessitate comprehensive, multifaceted approaches, it is challenging to isolate the specific components of the intervention that drive the observed outcomes. </w:t>
+      </w:r>
+      <w:r>
+        <w:rPr>
+          <w:i/>
+          <w:iCs/>
+        </w:rPr>
+        <w:t xml:space="preserve">The clearinghouse treatment targets the interaction between buyers and </w:t>
+      </w:r>
+      <w:r>
+        <w:rPr>
+          <w:i/>
+          <w:iCs/>
+        </w:rPr>
+        <w:t>sellers and</w:t>
+      </w:r>
+      <w:r>
+        <w:rPr>
+          <w:i/>
+          <w:iCs/>
+        </w:rPr>
+        <w:t xml:space="preserve"> makes information available to all partners.</w:t>
+      </w:r>
+      <w:r>
+        <w:rPr>
+          <w:i/>
+          <w:iCs/>
+        </w:rPr>
+        <w:t xml:space="preserve"> </w:t>
+      </w:r>
+      <w:r>
+        <w:rPr>
+          <w:i/>
+          <w:iCs/>
+        </w:rPr>
+        <w:t xml:space="preserve">Future research could differentiate between </w:t>
+      </w:r>
+      <w:r>
+        <w:rPr>
+          <w:i/>
+          <w:iCs/>
+        </w:rPr>
+        <w:t>the actors</w:t>
+      </w:r>
+      <w:r>
+        <w:rPr>
+          <w:i/>
+          <w:iCs/>
+        </w:rPr>
+        <w:t xml:space="preserve"> receiving the ranking information to determine whether the impact is primarily driven by the information provided to smallholder farmers or to agro-dealers.</w:t>
+      </w:r>
+      <w:r>
+        <w:rPr>
+          <w:i/>
+          <w:iCs/>
+        </w:rPr>
+        <w:t>”</w:t>
+      </w:r>
+    </w:p>
+    <w:p/>
+    <w:p>
+      <w:pPr>
+        <w:pStyle w:val="Heading3"/>
+        <w:rPr>
+          <w:rFonts w:ascii="Times New Roman" w:hAnsi="Times New Roman" w:cs="Times New Roman"/>
+          <w:b w:val="0"/>
+          <w:bCs w:val="0"/>
+          <w:i/>
+          <w:iCs/>
+          <w:color w:val="2F5496" w:themeColor="accent1" w:themeShade="BF"/>
+        </w:rPr>
+      </w:pPr>
+      <w:r>
+        <w:rPr>
+          <w:rFonts w:ascii="Times New Roman" w:hAnsi="Times New Roman" w:cs="Times New Roman"/>
+          <w:b w:val="0"/>
+          <w:bCs w:val="0"/>
+          <w:color w:val="2F5496" w:themeColor="accent1" w:themeShade="BF"/>
+        </w:rPr>
+        <w:t xml:space="preserve">Reviewer </w:t>
+      </w:r>
+      <w:r>
+        <w:rPr>
+          <w:rFonts w:ascii="Times New Roman" w:hAnsi="Times New Roman" w:cs="Times New Roman"/>
+          <w:b w:val="0"/>
+          <w:bCs w:val="0"/>
+          <w:color w:val="2F5496" w:themeColor="accent1" w:themeShade="BF"/>
+        </w:rPr>
+        <w:t>2</w:t>
+      </w:r>
+      <w:r>
+        <w:rPr>
+          <w:rFonts w:ascii="Times New Roman" w:hAnsi="Times New Roman" w:cs="Times New Roman"/>
+          <w:b w:val="0"/>
+          <w:bCs w:val="0"/>
+          <w:color w:val="2F5496" w:themeColor="accent1" w:themeShade="BF"/>
+        </w:rPr>
+        <w:t xml:space="preserve">, </w:t>
       </w:r>
       <w:r>
         <w:rPr>
@@ -8954,7 +10859,15 @@
           <w:sz w:val="24"/>
           <w:szCs w:val="24"/>
         </w:rPr>
-        <w:t>Attrition was 14% at the endline of the agro-dealers. Did they attrit because they exited the market? Were these the worst-rated farmers that exited?</w:t>
+        <w:t>Attrition was 14% at the endline of the agro-dealers. Did they attrit because they exited the market? Were these the worst-rated farmers that exited</w:t>
+      </w:r>
+      <w:r>
+        <w:rPr>
+          <w:rFonts w:ascii="Times New Roman" w:hAnsi="Times New Roman" w:cs="Times New Roman"/>
+          <w:sz w:val="24"/>
+          <w:szCs w:val="24"/>
+        </w:rPr>
+        <w:t>?</w:t>
       </w:r>
     </w:p>
     <w:p>
@@ -8978,55 +10891,824 @@
           <w:sz w:val="24"/>
           <w:szCs w:val="24"/>
         </w:rPr>
-        <w:t xml:space="preserve">Please test whether the </w:t>
-      </w:r>
-      <w:proofErr w:type="spellStart"/>
+        <w:t>P</w:t>
+      </w:r>
       <w:r>
         <w:rPr>
           <w:rFonts w:ascii="Times New Roman" w:hAnsi="Times New Roman" w:cs="Times New Roman"/>
           <w:sz w:val="24"/>
           <w:szCs w:val="24"/>
         </w:rPr>
-        <w:t>attrited</w:t>
-      </w:r>
-      <w:proofErr w:type="spellEnd"/>
+        <w:t xml:space="preserve">lease test whether the </w:t>
+      </w:r>
+      <w:proofErr w:type="spellStart"/>
       <w:r>
         <w:rPr>
           <w:rFonts w:ascii="Times New Roman" w:hAnsi="Times New Roman" w:cs="Times New Roman"/>
           <w:sz w:val="24"/>
           <w:szCs w:val="24"/>
         </w:rPr>
-        <w:t xml:space="preserve"> sample is different from the non-</w:t>
-      </w:r>
-      <w:proofErr w:type="spellStart"/>
+        <w:t>attrited</w:t>
+      </w:r>
+      <w:proofErr w:type="spellEnd"/>
       <w:r>
         <w:rPr>
           <w:rFonts w:ascii="Times New Roman" w:hAnsi="Times New Roman" w:cs="Times New Roman"/>
           <w:sz w:val="24"/>
           <w:szCs w:val="24"/>
         </w:rPr>
-        <w:t>attrited</w:t>
-      </w:r>
-      <w:proofErr w:type="spellEnd"/>
+        <w:t xml:space="preserve"> sample is different from the non-</w:t>
+      </w:r>
+      <w:proofErr w:type="spellStart"/>
       <w:r>
         <w:rPr>
           <w:rFonts w:ascii="Times New Roman" w:hAnsi="Times New Roman" w:cs="Times New Roman"/>
           <w:sz w:val="24"/>
           <w:szCs w:val="24"/>
         </w:rPr>
-        <w:t xml:space="preserve"> sample in baseline </w:t>
-      </w:r>
-      <w:proofErr w:type="spellStart"/>
+        <w:t>attrited</w:t>
+      </w:r>
+      <w:proofErr w:type="spellEnd"/>
       <w:r>
         <w:rPr>
           <w:rFonts w:ascii="Times New Roman" w:hAnsi="Times New Roman" w:cs="Times New Roman"/>
           <w:sz w:val="24"/>
           <w:szCs w:val="24"/>
         </w:rPr>
-        <w:t>characteristics.</w:t>
-      </w:r>
-      <w:proofErr w:type="spellEnd"/>
-    </w:p>
+        <w:t xml:space="preserve"> sample in baseline characteristics.</w:t>
+      </w:r>
+    </w:p>
+    <w:p>
+      <w:pPr>
+        <w:rPr>
+          <w:i/>
+          <w:iCs/>
+        </w:rPr>
+      </w:pPr>
+      <w:r>
+        <w:rPr>
+          <w:i/>
+          <w:iCs/>
+        </w:rPr>
+        <w:t>For 1. and 2., p</w:t>
+      </w:r>
+      <w:r>
+        <w:rPr>
+          <w:i/>
+          <w:iCs/>
+        </w:rPr>
+        <w:t>lease see Appendix A.6</w:t>
+      </w:r>
+      <w:r>
+        <w:rPr>
+          <w:i/>
+          <w:iCs/>
+        </w:rPr>
+        <w:t xml:space="preserve"> and </w:t>
+      </w:r>
+      <w:r>
+        <w:rPr>
+          <w:i/>
+          <w:iCs/>
+        </w:rPr>
+        <w:t>Reviewer 1, major comment 3: Differential attrition. We find that</w:t>
+      </w:r>
+    </w:p>
+    <w:p>
+      <w:pPr>
+        <w:pStyle w:val="ListParagraph"/>
+        <w:numPr>
+          <w:ilvl w:val="0"/>
+          <w:numId w:val="18"/>
+        </w:numPr>
+        <w:rPr>
+          <w:rFonts w:ascii="Times New Roman" w:hAnsi="Times New Roman" w:cs="Times New Roman"/>
+          <w:i/>
+          <w:iCs/>
+          <w:sz w:val="24"/>
+          <w:szCs w:val="24"/>
+        </w:rPr>
+      </w:pPr>
+      <w:r>
+        <w:rPr>
+          <w:rFonts w:ascii="Times New Roman" w:hAnsi="Times New Roman" w:cs="Times New Roman"/>
+          <w:i/>
+          <w:iCs/>
+          <w:sz w:val="24"/>
+          <w:szCs w:val="24"/>
+        </w:rPr>
+        <w:t>A</w:t>
+      </w:r>
+      <w:r>
+        <w:rPr>
+          <w:rFonts w:ascii="Times New Roman" w:hAnsi="Times New Roman" w:cs="Times New Roman"/>
+          <w:i/>
+          <w:iCs/>
+          <w:sz w:val="24"/>
+          <w:szCs w:val="24"/>
+        </w:rPr>
+        <w:t>gro-dealer</w:t>
+      </w:r>
+      <w:r>
+        <w:rPr>
+          <w:rFonts w:ascii="Times New Roman" w:hAnsi="Times New Roman" w:cs="Times New Roman"/>
+          <w:i/>
+          <w:iCs/>
+          <w:sz w:val="24"/>
+          <w:szCs w:val="24"/>
+        </w:rPr>
+        <w:t>s</w:t>
+      </w:r>
+      <w:r>
+        <w:rPr>
+          <w:rFonts w:ascii="Times New Roman" w:hAnsi="Times New Roman" w:cs="Times New Roman"/>
+          <w:i/>
+          <w:iCs/>
+          <w:sz w:val="24"/>
+          <w:szCs w:val="24"/>
+        </w:rPr>
+        <w:t xml:space="preserve"> </w:t>
+      </w:r>
+      <w:r>
+        <w:rPr>
+          <w:rFonts w:ascii="Times New Roman" w:hAnsi="Times New Roman" w:cs="Times New Roman"/>
+          <w:i/>
+          <w:iCs/>
+          <w:sz w:val="24"/>
+          <w:szCs w:val="24"/>
+        </w:rPr>
+        <w:t xml:space="preserve">who </w:t>
+      </w:r>
+      <w:r>
+        <w:rPr>
+          <w:rFonts w:ascii="Times New Roman" w:hAnsi="Times New Roman" w:cs="Times New Roman"/>
+          <w:i/>
+          <w:iCs/>
+          <w:sz w:val="24"/>
+          <w:szCs w:val="24"/>
+        </w:rPr>
+        <w:t xml:space="preserve">left the sample </w:t>
+      </w:r>
+      <w:r>
+        <w:rPr>
+          <w:rFonts w:ascii="Times New Roman" w:hAnsi="Times New Roman" w:cs="Times New Roman"/>
+          <w:i/>
+          <w:iCs/>
+          <w:sz w:val="24"/>
+          <w:szCs w:val="24"/>
+        </w:rPr>
+        <w:t xml:space="preserve">at midline do not </w:t>
+      </w:r>
+      <w:r>
+        <w:rPr>
+          <w:rFonts w:ascii="Times New Roman" w:hAnsi="Times New Roman" w:cs="Times New Roman"/>
+          <w:i/>
+          <w:iCs/>
+          <w:sz w:val="24"/>
+          <w:szCs w:val="24"/>
+        </w:rPr>
+        <w:t xml:space="preserve">differ </w:t>
+      </w:r>
+      <w:r>
+        <w:rPr>
+          <w:rFonts w:ascii="Times New Roman" w:hAnsi="Times New Roman" w:cs="Times New Roman"/>
+          <w:i/>
+          <w:iCs/>
+          <w:sz w:val="24"/>
+          <w:szCs w:val="24"/>
+        </w:rPr>
+        <w:t xml:space="preserve">much </w:t>
+      </w:r>
+      <w:r>
+        <w:rPr>
+          <w:rFonts w:ascii="Times New Roman" w:hAnsi="Times New Roman" w:cs="Times New Roman"/>
+          <w:i/>
+          <w:iCs/>
+          <w:sz w:val="24"/>
+          <w:szCs w:val="24"/>
+        </w:rPr>
+        <w:t xml:space="preserve">from </w:t>
+      </w:r>
+      <w:r>
+        <w:rPr>
+          <w:rFonts w:ascii="Times New Roman" w:hAnsi="Times New Roman" w:cs="Times New Roman"/>
+          <w:i/>
+          <w:iCs/>
+          <w:sz w:val="24"/>
+          <w:szCs w:val="24"/>
+        </w:rPr>
+        <w:t>a</w:t>
+      </w:r>
+      <w:r>
+        <w:rPr>
+          <w:rFonts w:ascii="Times New Roman" w:hAnsi="Times New Roman" w:cs="Times New Roman"/>
+          <w:i/>
+          <w:iCs/>
+          <w:sz w:val="24"/>
+          <w:szCs w:val="24"/>
+        </w:rPr>
+        <w:t>gro-dealer</w:t>
+      </w:r>
+      <w:r>
+        <w:rPr>
+          <w:rFonts w:ascii="Times New Roman" w:hAnsi="Times New Roman" w:cs="Times New Roman"/>
+          <w:i/>
+          <w:iCs/>
+          <w:sz w:val="24"/>
+          <w:szCs w:val="24"/>
+        </w:rPr>
+        <w:t>s</w:t>
+      </w:r>
+      <w:r>
+        <w:rPr>
+          <w:rFonts w:ascii="Times New Roman" w:hAnsi="Times New Roman" w:cs="Times New Roman"/>
+          <w:i/>
+          <w:iCs/>
+          <w:sz w:val="24"/>
+          <w:szCs w:val="24"/>
+        </w:rPr>
+        <w:t xml:space="preserve"> </w:t>
+      </w:r>
+      <w:r>
+        <w:rPr>
+          <w:rFonts w:ascii="Times New Roman" w:hAnsi="Times New Roman" w:cs="Times New Roman"/>
+          <w:i/>
+          <w:iCs/>
+          <w:sz w:val="24"/>
+          <w:szCs w:val="24"/>
+        </w:rPr>
+        <w:t>who did not leave</w:t>
+      </w:r>
+      <w:r>
+        <w:rPr>
+          <w:rFonts w:ascii="Times New Roman" w:hAnsi="Times New Roman" w:cs="Times New Roman"/>
+          <w:i/>
+          <w:iCs/>
+          <w:sz w:val="24"/>
+          <w:szCs w:val="24"/>
+        </w:rPr>
+        <w:t xml:space="preserve"> the sample</w:t>
+      </w:r>
+      <w:r>
+        <w:rPr>
+          <w:rFonts w:ascii="Times New Roman" w:hAnsi="Times New Roman" w:cs="Times New Roman"/>
+          <w:i/>
+          <w:iCs/>
+          <w:sz w:val="24"/>
+          <w:szCs w:val="24"/>
+        </w:rPr>
+        <w:t xml:space="preserve"> </w:t>
+      </w:r>
+      <w:r>
+        <w:rPr>
+          <w:rFonts w:ascii="Times New Roman" w:hAnsi="Times New Roman" w:cs="Times New Roman"/>
+          <w:i/>
+          <w:iCs/>
+          <w:sz w:val="24"/>
+          <w:szCs w:val="24"/>
+        </w:rPr>
+        <w:t>at midline</w:t>
+      </w:r>
+    </w:p>
+    <w:p>
+      <w:pPr>
+        <w:pStyle w:val="ListParagraph"/>
+        <w:numPr>
+          <w:ilvl w:val="0"/>
+          <w:numId w:val="18"/>
+        </w:numPr>
+        <w:rPr>
+          <w:rFonts w:ascii="Times New Roman" w:hAnsi="Times New Roman" w:cs="Times New Roman"/>
+          <w:i/>
+          <w:iCs/>
+          <w:sz w:val="24"/>
+          <w:szCs w:val="24"/>
+        </w:rPr>
+      </w:pPr>
+      <w:r>
+        <w:rPr>
+          <w:rFonts w:ascii="Times New Roman" w:hAnsi="Times New Roman" w:cs="Times New Roman"/>
+          <w:i/>
+          <w:iCs/>
+          <w:sz w:val="24"/>
+          <w:szCs w:val="24"/>
+        </w:rPr>
+        <w:t>A</w:t>
+      </w:r>
+      <w:r>
+        <w:rPr>
+          <w:rFonts w:ascii="Times New Roman" w:hAnsi="Times New Roman" w:cs="Times New Roman"/>
+          <w:i/>
+          <w:iCs/>
+          <w:sz w:val="24"/>
+          <w:szCs w:val="24"/>
+        </w:rPr>
+        <w:t>gro-dealer</w:t>
+      </w:r>
+      <w:r>
+        <w:rPr>
+          <w:rFonts w:ascii="Times New Roman" w:hAnsi="Times New Roman" w:cs="Times New Roman"/>
+          <w:i/>
+          <w:iCs/>
+          <w:sz w:val="24"/>
+          <w:szCs w:val="24"/>
+        </w:rPr>
+        <w:t>s</w:t>
+      </w:r>
+      <w:r>
+        <w:rPr>
+          <w:rFonts w:ascii="Times New Roman" w:hAnsi="Times New Roman" w:cs="Times New Roman"/>
+          <w:i/>
+          <w:iCs/>
+          <w:sz w:val="24"/>
+          <w:szCs w:val="24"/>
+        </w:rPr>
+        <w:t xml:space="preserve"> </w:t>
+      </w:r>
+      <w:r>
+        <w:rPr>
+          <w:rFonts w:ascii="Times New Roman" w:hAnsi="Times New Roman" w:cs="Times New Roman"/>
+          <w:i/>
+          <w:iCs/>
+          <w:sz w:val="24"/>
+          <w:szCs w:val="24"/>
+        </w:rPr>
+        <w:t xml:space="preserve">who </w:t>
+      </w:r>
+      <w:r>
+        <w:rPr>
+          <w:rFonts w:ascii="Times New Roman" w:hAnsi="Times New Roman" w:cs="Times New Roman"/>
+          <w:i/>
+          <w:iCs/>
+          <w:sz w:val="24"/>
+          <w:szCs w:val="24"/>
+        </w:rPr>
+        <w:t xml:space="preserve">left the sample </w:t>
+      </w:r>
+      <w:r>
+        <w:rPr>
+          <w:rFonts w:ascii="Times New Roman" w:hAnsi="Times New Roman" w:cs="Times New Roman"/>
+          <w:i/>
+          <w:iCs/>
+          <w:sz w:val="24"/>
+          <w:szCs w:val="24"/>
+        </w:rPr>
+        <w:t xml:space="preserve">at endline </w:t>
+      </w:r>
+      <w:r>
+        <w:rPr>
+          <w:rFonts w:ascii="Times New Roman" w:hAnsi="Times New Roman" w:cs="Times New Roman"/>
+          <w:i/>
+          <w:iCs/>
+          <w:sz w:val="24"/>
+          <w:szCs w:val="24"/>
+        </w:rPr>
+        <w:t xml:space="preserve">differ from </w:t>
+      </w:r>
+      <w:r>
+        <w:rPr>
+          <w:rFonts w:ascii="Times New Roman" w:hAnsi="Times New Roman" w:cs="Times New Roman"/>
+          <w:i/>
+          <w:iCs/>
+          <w:sz w:val="24"/>
+          <w:szCs w:val="24"/>
+        </w:rPr>
+        <w:t>a</w:t>
+      </w:r>
+      <w:r>
+        <w:rPr>
+          <w:rFonts w:ascii="Times New Roman" w:hAnsi="Times New Roman" w:cs="Times New Roman"/>
+          <w:i/>
+          <w:iCs/>
+          <w:sz w:val="24"/>
+          <w:szCs w:val="24"/>
+        </w:rPr>
+        <w:t>gro-dealer</w:t>
+      </w:r>
+      <w:r>
+        <w:rPr>
+          <w:rFonts w:ascii="Times New Roman" w:hAnsi="Times New Roman" w:cs="Times New Roman"/>
+          <w:i/>
+          <w:iCs/>
+          <w:sz w:val="24"/>
+          <w:szCs w:val="24"/>
+        </w:rPr>
+        <w:t>s</w:t>
+      </w:r>
+      <w:r>
+        <w:rPr>
+          <w:rFonts w:ascii="Times New Roman" w:hAnsi="Times New Roman" w:cs="Times New Roman"/>
+          <w:i/>
+          <w:iCs/>
+          <w:sz w:val="24"/>
+          <w:szCs w:val="24"/>
+        </w:rPr>
+        <w:t xml:space="preserve"> </w:t>
+      </w:r>
+      <w:r>
+        <w:rPr>
+          <w:rFonts w:ascii="Times New Roman" w:hAnsi="Times New Roman" w:cs="Times New Roman"/>
+          <w:i/>
+          <w:iCs/>
+          <w:sz w:val="24"/>
+          <w:szCs w:val="24"/>
+        </w:rPr>
+        <w:t>who did not leave</w:t>
+      </w:r>
+      <w:r>
+        <w:rPr>
+          <w:rFonts w:ascii="Times New Roman" w:hAnsi="Times New Roman" w:cs="Times New Roman"/>
+          <w:i/>
+          <w:iCs/>
+          <w:sz w:val="24"/>
+          <w:szCs w:val="24"/>
+        </w:rPr>
+        <w:t xml:space="preserve"> the sample</w:t>
+      </w:r>
+      <w:r>
+        <w:rPr>
+          <w:rFonts w:ascii="Times New Roman" w:hAnsi="Times New Roman" w:cs="Times New Roman"/>
+          <w:i/>
+          <w:iCs/>
+          <w:sz w:val="24"/>
+          <w:szCs w:val="24"/>
+        </w:rPr>
+        <w:t xml:space="preserve"> </w:t>
+      </w:r>
+      <w:r>
+        <w:rPr>
+          <w:rFonts w:ascii="Times New Roman" w:hAnsi="Times New Roman" w:cs="Times New Roman"/>
+          <w:i/>
+          <w:iCs/>
+          <w:sz w:val="24"/>
+          <w:szCs w:val="24"/>
+        </w:rPr>
+        <w:t>at endline</w:t>
+      </w:r>
+      <w:r>
+        <w:rPr>
+          <w:rFonts w:ascii="Times New Roman" w:hAnsi="Times New Roman" w:cs="Times New Roman"/>
+          <w:i/>
+          <w:iCs/>
+          <w:sz w:val="24"/>
+          <w:szCs w:val="24"/>
+        </w:rPr>
+        <w:t xml:space="preserve">, independent of </w:t>
+      </w:r>
+      <w:r>
+        <w:rPr>
+          <w:rFonts w:ascii="Times New Roman" w:hAnsi="Times New Roman" w:cs="Times New Roman"/>
+          <w:i/>
+          <w:iCs/>
+          <w:sz w:val="24"/>
+          <w:szCs w:val="24"/>
+        </w:rPr>
+        <w:t xml:space="preserve">their </w:t>
+      </w:r>
+      <w:r>
+        <w:rPr>
+          <w:rFonts w:ascii="Times New Roman" w:hAnsi="Times New Roman" w:cs="Times New Roman"/>
+          <w:i/>
+          <w:iCs/>
+          <w:sz w:val="24"/>
+          <w:szCs w:val="24"/>
+        </w:rPr>
+        <w:t>clearinghouse</w:t>
+      </w:r>
+      <w:r>
+        <w:rPr>
+          <w:rFonts w:ascii="Times New Roman" w:hAnsi="Times New Roman" w:cs="Times New Roman"/>
+          <w:i/>
+          <w:iCs/>
+          <w:sz w:val="24"/>
+          <w:szCs w:val="24"/>
+        </w:rPr>
+        <w:t xml:space="preserve"> treatment status</w:t>
+      </w:r>
+    </w:p>
+    <w:p>
+      <w:pPr>
+        <w:pStyle w:val="ListParagraph"/>
+        <w:numPr>
+          <w:ilvl w:val="0"/>
+          <w:numId w:val="18"/>
+        </w:numPr>
+        <w:rPr>
+          <w:rFonts w:ascii="Times New Roman" w:hAnsi="Times New Roman" w:cs="Times New Roman"/>
+          <w:i/>
+          <w:iCs/>
+          <w:sz w:val="24"/>
+          <w:szCs w:val="24"/>
+        </w:rPr>
+      </w:pPr>
+      <w:r>
+        <w:rPr>
+          <w:rFonts w:ascii="Times New Roman" w:hAnsi="Times New Roman" w:cs="Times New Roman"/>
+          <w:i/>
+          <w:iCs/>
+          <w:sz w:val="24"/>
+          <w:szCs w:val="24"/>
+        </w:rPr>
+        <w:t>A</w:t>
+      </w:r>
+      <w:r>
+        <w:rPr>
+          <w:rFonts w:ascii="Times New Roman" w:hAnsi="Times New Roman" w:cs="Times New Roman"/>
+          <w:i/>
+          <w:iCs/>
+          <w:sz w:val="24"/>
+          <w:szCs w:val="24"/>
+        </w:rPr>
+        <w:t>gro-dealer</w:t>
+      </w:r>
+      <w:r>
+        <w:rPr>
+          <w:rFonts w:ascii="Times New Roman" w:hAnsi="Times New Roman" w:cs="Times New Roman"/>
+          <w:i/>
+          <w:iCs/>
+          <w:sz w:val="24"/>
+          <w:szCs w:val="24"/>
+        </w:rPr>
+        <w:t>s</w:t>
+      </w:r>
+      <w:r>
+        <w:rPr>
+          <w:rFonts w:ascii="Times New Roman" w:hAnsi="Times New Roman" w:cs="Times New Roman"/>
+          <w:i/>
+          <w:iCs/>
+          <w:sz w:val="24"/>
+          <w:szCs w:val="24"/>
+        </w:rPr>
+        <w:t xml:space="preserve"> </w:t>
+      </w:r>
+      <w:r>
+        <w:rPr>
+          <w:rFonts w:ascii="Times New Roman" w:hAnsi="Times New Roman" w:cs="Times New Roman"/>
+          <w:i/>
+          <w:iCs/>
+          <w:sz w:val="24"/>
+          <w:szCs w:val="24"/>
+        </w:rPr>
+        <w:t xml:space="preserve">who </w:t>
+      </w:r>
+      <w:r>
+        <w:rPr>
+          <w:rFonts w:ascii="Times New Roman" w:hAnsi="Times New Roman" w:cs="Times New Roman"/>
+          <w:i/>
+          <w:iCs/>
+          <w:sz w:val="24"/>
+          <w:szCs w:val="24"/>
+        </w:rPr>
+        <w:t xml:space="preserve">belong to the clearinghouse control group </w:t>
+      </w:r>
+      <w:r>
+        <w:rPr>
+          <w:rFonts w:ascii="Times New Roman" w:hAnsi="Times New Roman" w:cs="Times New Roman"/>
+          <w:i/>
+          <w:iCs/>
+          <w:sz w:val="24"/>
+          <w:szCs w:val="24"/>
+        </w:rPr>
+        <w:t xml:space="preserve">and </w:t>
+      </w:r>
+      <w:r>
+        <w:rPr>
+          <w:rFonts w:ascii="Times New Roman" w:hAnsi="Times New Roman" w:cs="Times New Roman"/>
+          <w:i/>
+          <w:iCs/>
+          <w:sz w:val="24"/>
+          <w:szCs w:val="24"/>
+        </w:rPr>
+        <w:t>a</w:t>
+      </w:r>
+      <w:r>
+        <w:rPr>
+          <w:rFonts w:ascii="Times New Roman" w:hAnsi="Times New Roman" w:cs="Times New Roman"/>
+          <w:i/>
+          <w:iCs/>
+          <w:sz w:val="24"/>
+          <w:szCs w:val="24"/>
+        </w:rPr>
+        <w:t>gro-dealer</w:t>
+      </w:r>
+      <w:r>
+        <w:rPr>
+          <w:rFonts w:ascii="Times New Roman" w:hAnsi="Times New Roman" w:cs="Times New Roman"/>
+          <w:i/>
+          <w:iCs/>
+          <w:sz w:val="24"/>
+          <w:szCs w:val="24"/>
+        </w:rPr>
+        <w:t>s</w:t>
+      </w:r>
+      <w:r>
+        <w:rPr>
+          <w:rFonts w:ascii="Times New Roman" w:hAnsi="Times New Roman" w:cs="Times New Roman"/>
+          <w:i/>
+          <w:iCs/>
+          <w:sz w:val="24"/>
+          <w:szCs w:val="24"/>
+        </w:rPr>
+        <w:t xml:space="preserve"> </w:t>
+      </w:r>
+      <w:r>
+        <w:rPr>
+          <w:rFonts w:ascii="Times New Roman" w:hAnsi="Times New Roman" w:cs="Times New Roman"/>
+          <w:i/>
+          <w:iCs/>
+          <w:sz w:val="24"/>
+          <w:szCs w:val="24"/>
+        </w:rPr>
+        <w:t xml:space="preserve">who </w:t>
+      </w:r>
+      <w:r>
+        <w:rPr>
+          <w:rFonts w:ascii="Times New Roman" w:hAnsi="Times New Roman" w:cs="Times New Roman"/>
+          <w:i/>
+          <w:iCs/>
+          <w:sz w:val="24"/>
+          <w:szCs w:val="24"/>
+        </w:rPr>
+        <w:t xml:space="preserve">belong to the clearinghouse </w:t>
+      </w:r>
+      <w:r>
+        <w:rPr>
+          <w:rFonts w:ascii="Times New Roman" w:hAnsi="Times New Roman" w:cs="Times New Roman"/>
+          <w:i/>
+          <w:iCs/>
+          <w:sz w:val="24"/>
+          <w:szCs w:val="24"/>
+        </w:rPr>
+        <w:t>treatment</w:t>
+      </w:r>
+      <w:r>
+        <w:rPr>
+          <w:rFonts w:ascii="Times New Roman" w:hAnsi="Times New Roman" w:cs="Times New Roman"/>
+          <w:i/>
+          <w:iCs/>
+          <w:sz w:val="24"/>
+          <w:szCs w:val="24"/>
+        </w:rPr>
+        <w:t xml:space="preserve"> group </w:t>
+      </w:r>
+      <w:r>
+        <w:rPr>
+          <w:rFonts w:ascii="Times New Roman" w:hAnsi="Times New Roman" w:cs="Times New Roman"/>
+          <w:i/>
+          <w:iCs/>
+          <w:sz w:val="24"/>
+          <w:szCs w:val="24"/>
+        </w:rPr>
+        <w:t>do not differ much</w:t>
+      </w:r>
+    </w:p>
+    <w:p>
+      <w:pPr>
+        <w:pStyle w:val="ListParagraph"/>
+        <w:numPr>
+          <w:ilvl w:val="0"/>
+          <w:numId w:val="18"/>
+        </w:numPr>
+        <w:rPr>
+          <w:rFonts w:ascii="Times New Roman" w:hAnsi="Times New Roman" w:cs="Times New Roman"/>
+          <w:i/>
+          <w:iCs/>
+          <w:sz w:val="24"/>
+          <w:szCs w:val="24"/>
+        </w:rPr>
+      </w:pPr>
+      <w:r>
+        <w:rPr>
+          <w:rFonts w:ascii="Times New Roman" w:hAnsi="Times New Roman" w:cs="Times New Roman"/>
+          <w:i/>
+          <w:iCs/>
+          <w:sz w:val="24"/>
+          <w:szCs w:val="24"/>
+        </w:rPr>
+        <w:t>A</w:t>
+      </w:r>
+      <w:r>
+        <w:rPr>
+          <w:rFonts w:ascii="Times New Roman" w:hAnsi="Times New Roman" w:cs="Times New Roman"/>
+          <w:i/>
+          <w:iCs/>
+          <w:sz w:val="24"/>
+          <w:szCs w:val="24"/>
+        </w:rPr>
+        <w:t>gro-dealer</w:t>
+      </w:r>
+      <w:r>
+        <w:rPr>
+          <w:rFonts w:ascii="Times New Roman" w:hAnsi="Times New Roman" w:cs="Times New Roman"/>
+          <w:i/>
+          <w:iCs/>
+          <w:sz w:val="24"/>
+          <w:szCs w:val="24"/>
+        </w:rPr>
+        <w:t>s</w:t>
+      </w:r>
+      <w:r>
+        <w:rPr>
+          <w:rFonts w:ascii="Times New Roman" w:hAnsi="Times New Roman" w:cs="Times New Roman"/>
+          <w:i/>
+          <w:iCs/>
+          <w:sz w:val="24"/>
+          <w:szCs w:val="24"/>
+        </w:rPr>
+        <w:t xml:space="preserve"> </w:t>
+      </w:r>
+      <w:r>
+        <w:rPr>
+          <w:rFonts w:ascii="Times New Roman" w:hAnsi="Times New Roman" w:cs="Times New Roman"/>
+          <w:i/>
+          <w:iCs/>
+          <w:sz w:val="24"/>
+          <w:szCs w:val="24"/>
+        </w:rPr>
+        <w:t xml:space="preserve">who </w:t>
+      </w:r>
+      <w:r>
+        <w:rPr>
+          <w:rFonts w:ascii="Times New Roman" w:hAnsi="Times New Roman" w:cs="Times New Roman"/>
+          <w:i/>
+          <w:iCs/>
+          <w:sz w:val="24"/>
+          <w:szCs w:val="24"/>
+        </w:rPr>
+        <w:t xml:space="preserve">left the sample </w:t>
+      </w:r>
+      <w:r>
+        <w:rPr>
+          <w:rFonts w:ascii="Times New Roman" w:hAnsi="Times New Roman" w:cs="Times New Roman"/>
+          <w:i/>
+          <w:iCs/>
+          <w:sz w:val="24"/>
+          <w:szCs w:val="24"/>
+        </w:rPr>
+        <w:t xml:space="preserve">and </w:t>
+      </w:r>
+      <w:r>
+        <w:rPr>
+          <w:rFonts w:ascii="Times New Roman" w:hAnsi="Times New Roman" w:cs="Times New Roman"/>
+          <w:i/>
+          <w:iCs/>
+          <w:sz w:val="24"/>
+          <w:szCs w:val="24"/>
+        </w:rPr>
+        <w:t xml:space="preserve">belong to the clearinghouse control group </w:t>
+      </w:r>
+      <w:r>
+        <w:rPr>
+          <w:rFonts w:ascii="Times New Roman" w:hAnsi="Times New Roman" w:cs="Times New Roman"/>
+          <w:i/>
+          <w:iCs/>
+          <w:sz w:val="24"/>
+          <w:szCs w:val="24"/>
+        </w:rPr>
+        <w:t>(</w:t>
+      </w:r>
+      <w:r>
+        <w:rPr>
+          <w:rFonts w:ascii="Times New Roman" w:hAnsi="Times New Roman" w:cs="Times New Roman"/>
+          <w:i/>
+          <w:iCs/>
+          <w:sz w:val="24"/>
+          <w:szCs w:val="24"/>
+        </w:rPr>
+        <w:t>interaction between these two indicators</w:t>
+      </w:r>
+      <w:r>
+        <w:rPr>
+          <w:rFonts w:ascii="Times New Roman" w:hAnsi="Times New Roman" w:cs="Times New Roman"/>
+          <w:i/>
+          <w:iCs/>
+          <w:sz w:val="24"/>
+          <w:szCs w:val="24"/>
+        </w:rPr>
+        <w:t xml:space="preserve">) </w:t>
+      </w:r>
+      <w:r>
+        <w:rPr>
+          <w:rFonts w:ascii="Times New Roman" w:hAnsi="Times New Roman" w:cs="Times New Roman"/>
+          <w:i/>
+          <w:iCs/>
+          <w:sz w:val="24"/>
+          <w:szCs w:val="24"/>
+        </w:rPr>
+        <w:t xml:space="preserve">and the rest </w:t>
+      </w:r>
+      <w:r>
+        <w:rPr>
+          <w:rFonts w:ascii="Times New Roman" w:hAnsi="Times New Roman" w:cs="Times New Roman"/>
+          <w:i/>
+          <w:iCs/>
+          <w:sz w:val="24"/>
+          <w:szCs w:val="24"/>
+        </w:rPr>
+        <w:t>do not differ much</w:t>
+      </w:r>
+    </w:p>
+    <w:p/>
     <w:p>
       <w:pPr>
         <w:pStyle w:val="ListParagraph"/>
@@ -9048,6 +11730,7 @@
           <w:sz w:val="24"/>
           <w:szCs w:val="24"/>
         </w:rPr>
+        <w:lastRenderedPageBreak/>
         <w:t xml:space="preserve">Compliance with treatment was 84%. They could try to estimate TOT to study the impact on those who </w:t>
       </w:r>
       <w:proofErr w:type="gramStart"/>
@@ -9506,6 +12189,212 @@
       </w:r>
     </w:p>
   </w:footnote>
+  <w:footnote w:id="6">
+    <w:p>
+      <w:pPr>
+        <w:pStyle w:val="FootnoteText"/>
+        <w:rPr>
+          <w:i/>
+          <w:iCs/>
+        </w:rPr>
+      </w:pPr>
+      <w:r>
+        <w:rPr>
+          <w:rStyle w:val="FootnoteReference"/>
+        </w:rPr>
+        <w:footnoteRef/>
+      </w:r>
+      <w:r>
+        <w:t xml:space="preserve"> </w:t>
+      </w:r>
+      <w:r>
+        <w:rPr>
+          <w:i/>
+          <w:iCs/>
+        </w:rPr>
+        <w:t>Maize seed quality encompasses several dimensions</w:t>
+      </w:r>
+      <w:bookmarkStart w:id="6" w:name="_Hlk64448278"/>
+      <w:r>
+        <w:rPr>
+          <w:i/>
+          <w:iCs/>
+        </w:rPr>
+        <w:t>, e.g., analytical purity, germination</w:t>
+      </w:r>
+      <w:bookmarkEnd w:id="6"/>
+      <w:r>
+        <w:rPr>
+          <w:i/>
+          <w:iCs/>
+        </w:rPr>
+        <w:t>, and varietal purity. Varietal purity, indicating whether the seed is the variety that it is supposed to be, is probably the most relevant quality dimension in this context</w:t>
+      </w:r>
+      <w:r>
+        <w:rPr>
+          <w:i/>
+          <w:iCs/>
+        </w:rPr>
+        <w:t xml:space="preserve">. </w:t>
+      </w:r>
+      <w:r>
+        <w:rPr>
+          <w:i/>
+          <w:iCs/>
+        </w:rPr>
+        <w:t>Beegle</w:t>
+      </w:r>
+      <w:r>
+        <w:rPr>
+          <w:i/>
+          <w:iCs/>
+        </w:rPr>
+        <w:t xml:space="preserve">, </w:t>
+      </w:r>
+      <w:proofErr w:type="spellStart"/>
+      <w:r>
+        <w:rPr>
+          <w:i/>
+          <w:iCs/>
+        </w:rPr>
+        <w:t>Karachiwalla</w:t>
+      </w:r>
+      <w:proofErr w:type="spellEnd"/>
+      <w:r>
+        <w:rPr>
+          <w:i/>
+          <w:iCs/>
+        </w:rPr>
+        <w:t xml:space="preserve">, </w:t>
+      </w:r>
+      <w:proofErr w:type="spellStart"/>
+      <w:r>
+        <w:rPr>
+          <w:i/>
+          <w:iCs/>
+        </w:rPr>
+        <w:t>Lybbert</w:t>
+      </w:r>
+      <w:proofErr w:type="spellEnd"/>
+      <w:r>
+        <w:rPr>
+          <w:i/>
+          <w:iCs/>
+        </w:rPr>
+        <w:t xml:space="preserve">, </w:t>
+      </w:r>
+      <w:r>
+        <w:rPr>
+          <w:i/>
+          <w:iCs/>
+        </w:rPr>
+        <w:t>Michelson</w:t>
+      </w:r>
+      <w:r>
+        <w:rPr>
+          <w:i/>
+          <w:iCs/>
+        </w:rPr>
+        <w:t xml:space="preserve">, </w:t>
+      </w:r>
+      <w:r>
+        <w:rPr>
+          <w:i/>
+          <w:iCs/>
+        </w:rPr>
+        <w:t>Sanabria</w:t>
+      </w:r>
+      <w:r>
+        <w:rPr>
+          <w:i/>
+          <w:iCs/>
+        </w:rPr>
+        <w:t xml:space="preserve">, </w:t>
+      </w:r>
+      <w:r>
+        <w:rPr>
+          <w:i/>
+          <w:iCs/>
+        </w:rPr>
+        <w:t>Stevenson</w:t>
+      </w:r>
+      <w:r>
+        <w:rPr>
+          <w:i/>
+          <w:iCs/>
+        </w:rPr>
+        <w:t xml:space="preserve">, and </w:t>
+      </w:r>
+      <w:proofErr w:type="spellStart"/>
+      <w:r>
+        <w:rPr>
+          <w:i/>
+          <w:iCs/>
+        </w:rPr>
+        <w:t>Tjernstrom</w:t>
+      </w:r>
+      <w:proofErr w:type="spellEnd"/>
+      <w:r>
+        <w:rPr>
+          <w:i/>
+          <w:iCs/>
+        </w:rPr>
+        <w:t xml:space="preserve"> describe in their </w:t>
+      </w:r>
+      <w:hyperlink r:id="rId4" w:history="1">
+        <w:r>
+          <w:rPr>
+            <w:rStyle w:val="Hyperlink"/>
+            <w:i/>
+            <w:iCs/>
+          </w:rPr>
+          <w:t>“Devil in the details: measuring seeds” blog</w:t>
+        </w:r>
+      </w:hyperlink>
+      <w:r>
+        <w:rPr>
+          <w:i/>
+          <w:iCs/>
+        </w:rPr>
+        <w:t xml:space="preserve"> (</w:t>
+      </w:r>
+      <w:r>
+        <w:rPr>
+          <w:i/>
+          <w:iCs/>
+        </w:rPr>
+        <w:t>2021</w:t>
+      </w:r>
+      <w:r>
+        <w:rPr>
+          <w:i/>
+          <w:iCs/>
+        </w:rPr>
+        <w:t xml:space="preserve">) how </w:t>
+      </w:r>
+      <w:r>
+        <w:rPr>
+          <w:i/>
+          <w:iCs/>
+        </w:rPr>
+        <w:t xml:space="preserve">only specialized tests of DNA fingerprinting in genotyping laboratories can measure it, and these kinds of laboratories are </w:t>
+      </w:r>
+      <w:r>
+        <w:rPr>
+          <w:i/>
+          <w:iCs/>
+        </w:rPr>
+        <w:t>scarce</w:t>
+      </w:r>
+      <w:r>
+        <w:rPr>
+          <w:i/>
+          <w:iCs/>
+        </w:rPr>
+        <w:t xml:space="preserve"> and expensive. Furthermore, to quantify the varietal purity of our samples, we would need samples of breeders’ seeds of the varieties in question as genetic reference material for the DNA tests, which are difficult to get access to.</w:t>
+      </w:r>
+    </w:p>
+  </w:footnote>
 </w:footnotes>
 </file>
 
@@ -9910,6 +12799,119 @@
     </w:lvl>
   </w:abstractNum>
   <w:abstractNum w:abstractNumId="4" w15:restartNumberingAfterBreak="0">
+    <w:nsid w:val="24103B10"/>
+    <w:multiLevelType w:val="hybridMultilevel"/>
+    <w:tmpl w:val="3F6211CC"/>
+    <w:lvl w:ilvl="0" w:tplc="04090001">
+      <w:start w:val="1"/>
+      <w:numFmt w:val="bullet"/>
+      <w:lvlText w:val=""/>
+      <w:lvlJc w:val="left"/>
+      <w:pPr>
+        <w:ind w:left="720" w:hanging="360"/>
+      </w:pPr>
+      <w:rPr>
+        <w:rFonts w:ascii="Symbol" w:hAnsi="Symbol" w:hint="default"/>
+      </w:rPr>
+    </w:lvl>
+    <w:lvl w:ilvl="1" w:tplc="04090003" w:tentative="1">
+      <w:start w:val="1"/>
+      <w:numFmt w:val="bullet"/>
+      <w:lvlText w:val="o"/>
+      <w:lvlJc w:val="left"/>
+      <w:pPr>
+        <w:ind w:left="1440" w:hanging="360"/>
+      </w:pPr>
+      <w:rPr>
+        <w:rFonts w:ascii="Courier New" w:hAnsi="Courier New" w:cs="Courier New" w:hint="default"/>
+      </w:rPr>
+    </w:lvl>
+    <w:lvl w:ilvl="2" w:tplc="04090005" w:tentative="1">
+      <w:start w:val="1"/>
+      <w:numFmt w:val="bullet"/>
+      <w:lvlText w:val=""/>
+      <w:lvlJc w:val="left"/>
+      <w:pPr>
+        <w:ind w:left="2160" w:hanging="360"/>
+      </w:pPr>
+      <w:rPr>
+        <w:rFonts w:ascii="Wingdings" w:hAnsi="Wingdings" w:hint="default"/>
+      </w:rPr>
+    </w:lvl>
+    <w:lvl w:ilvl="3" w:tplc="04090001" w:tentative="1">
+      <w:start w:val="1"/>
+      <w:numFmt w:val="bullet"/>
+      <w:lvlText w:val=""/>
+      <w:lvlJc w:val="left"/>
+      <w:pPr>
+        <w:ind w:left="2880" w:hanging="360"/>
+      </w:pPr>
+      <w:rPr>
+        <w:rFonts w:ascii="Symbol" w:hAnsi="Symbol" w:hint="default"/>
+      </w:rPr>
+    </w:lvl>
+    <w:lvl w:ilvl="4" w:tplc="04090003" w:tentative="1">
+      <w:start w:val="1"/>
+      <w:numFmt w:val="bullet"/>
+      <w:lvlText w:val="o"/>
+      <w:lvlJc w:val="left"/>
+      <w:pPr>
+        <w:ind w:left="3600" w:hanging="360"/>
+      </w:pPr>
+      <w:rPr>
+        <w:rFonts w:ascii="Courier New" w:hAnsi="Courier New" w:cs="Courier New" w:hint="default"/>
+      </w:rPr>
+    </w:lvl>
+    <w:lvl w:ilvl="5" w:tplc="04090005" w:tentative="1">
+      <w:start w:val="1"/>
+      <w:numFmt w:val="bullet"/>
+      <w:lvlText w:val=""/>
+      <w:lvlJc w:val="left"/>
+      <w:pPr>
+        <w:ind w:left="4320" w:hanging="360"/>
+      </w:pPr>
+      <w:rPr>
+        <w:rFonts w:ascii="Wingdings" w:hAnsi="Wingdings" w:hint="default"/>
+      </w:rPr>
+    </w:lvl>
+    <w:lvl w:ilvl="6" w:tplc="04090001" w:tentative="1">
+      <w:start w:val="1"/>
+      <w:numFmt w:val="bullet"/>
+      <w:lvlText w:val=""/>
+      <w:lvlJc w:val="left"/>
+      <w:pPr>
+        <w:ind w:left="5040" w:hanging="360"/>
+      </w:pPr>
+      <w:rPr>
+        <w:rFonts w:ascii="Symbol" w:hAnsi="Symbol" w:hint="default"/>
+      </w:rPr>
+    </w:lvl>
+    <w:lvl w:ilvl="7" w:tplc="04090003" w:tentative="1">
+      <w:start w:val="1"/>
+      <w:numFmt w:val="bullet"/>
+      <w:lvlText w:val="o"/>
+      <w:lvlJc w:val="left"/>
+      <w:pPr>
+        <w:ind w:left="5760" w:hanging="360"/>
+      </w:pPr>
+      <w:rPr>
+        <w:rFonts w:ascii="Courier New" w:hAnsi="Courier New" w:cs="Courier New" w:hint="default"/>
+      </w:rPr>
+    </w:lvl>
+    <w:lvl w:ilvl="8" w:tplc="04090005" w:tentative="1">
+      <w:start w:val="1"/>
+      <w:numFmt w:val="bullet"/>
+      <w:lvlText w:val=""/>
+      <w:lvlJc w:val="left"/>
+      <w:pPr>
+        <w:ind w:left="6480" w:hanging="360"/>
+      </w:pPr>
+      <w:rPr>
+        <w:rFonts w:ascii="Wingdings" w:hAnsi="Wingdings" w:hint="default"/>
+      </w:rPr>
+    </w:lvl>
+  </w:abstractNum>
+  <w:abstractNum w:abstractNumId="5" w15:restartNumberingAfterBreak="0">
     <w:nsid w:val="2CB3002D"/>
     <w:multiLevelType w:val="hybridMultilevel"/>
     <w:tmpl w:val="674640F6"/>
@@ -10022,7 +13024,7 @@
       </w:rPr>
     </w:lvl>
   </w:abstractNum>
-  <w:abstractNum w:abstractNumId="5" w15:restartNumberingAfterBreak="0">
+  <w:abstractNum w:abstractNumId="6" w15:restartNumberingAfterBreak="0">
     <w:nsid w:val="33C8504E"/>
     <w:multiLevelType w:val="multilevel"/>
     <w:tmpl w:val="0C56A99C"/>
@@ -10135,7 +13137,7 @@
       </w:pPr>
     </w:lvl>
   </w:abstractNum>
-  <w:abstractNum w:abstractNumId="6" w15:restartNumberingAfterBreak="0">
+  <w:abstractNum w:abstractNumId="7" w15:restartNumberingAfterBreak="0">
     <w:nsid w:val="3B852D8C"/>
     <w:multiLevelType w:val="multilevel"/>
     <w:tmpl w:val="1BA2573C"/>
@@ -10257,7 +13259,7 @@
       </w:pPr>
     </w:lvl>
   </w:abstractNum>
-  <w:abstractNum w:abstractNumId="7" w15:restartNumberingAfterBreak="0">
+  <w:abstractNum w:abstractNumId="8" w15:restartNumberingAfterBreak="0">
     <w:nsid w:val="625C31BB"/>
     <w:multiLevelType w:val="multilevel"/>
     <w:tmpl w:val="E83CC870"/>
@@ -10344,7 +13346,7 @@
       </w:pPr>
     </w:lvl>
   </w:abstractNum>
-  <w:abstractNum w:abstractNumId="8" w15:restartNumberingAfterBreak="0">
+  <w:abstractNum w:abstractNumId="9" w15:restartNumberingAfterBreak="0">
     <w:nsid w:val="6AB33016"/>
     <w:multiLevelType w:val="hybridMultilevel"/>
     <w:tmpl w:val="08D675D0"/>
@@ -10457,7 +13459,7 @@
       </w:rPr>
     </w:lvl>
   </w:abstractNum>
-  <w:abstractNum w:abstractNumId="9" w15:restartNumberingAfterBreak="0">
+  <w:abstractNum w:abstractNumId="10" w15:restartNumberingAfterBreak="0">
     <w:nsid w:val="6AC96143"/>
     <w:multiLevelType w:val="hybridMultilevel"/>
     <w:tmpl w:val="A23C4908"/>
@@ -10569,7 +13571,7 @@
       </w:rPr>
     </w:lvl>
   </w:abstractNum>
-  <w:abstractNum w:abstractNumId="10" w15:restartNumberingAfterBreak="0">
+  <w:abstractNum w:abstractNumId="11" w15:restartNumberingAfterBreak="0">
     <w:nsid w:val="6E785165"/>
     <w:multiLevelType w:val="multilevel"/>
     <w:tmpl w:val="C428BD78"/>
@@ -10718,7 +13720,7 @@
       </w:rPr>
     </w:lvl>
   </w:abstractNum>
-  <w:abstractNum w:abstractNumId="11" w15:restartNumberingAfterBreak="0">
+  <w:abstractNum w:abstractNumId="12" w15:restartNumberingAfterBreak="0">
     <w:nsid w:val="6F1A1046"/>
     <w:multiLevelType w:val="hybridMultilevel"/>
     <w:tmpl w:val="9918AF34"/>
@@ -10804,7 +13806,7 @@
       </w:pPr>
     </w:lvl>
   </w:abstractNum>
-  <w:abstractNum w:abstractNumId="12" w15:restartNumberingAfterBreak="0">
+  <w:abstractNum w:abstractNumId="13" w15:restartNumberingAfterBreak="0">
     <w:nsid w:val="776E01CB"/>
     <w:multiLevelType w:val="multilevel"/>
     <w:tmpl w:val="CBD06EC6"/>
@@ -10953,7 +13955,7 @@
       </w:rPr>
     </w:lvl>
   </w:abstractNum>
-  <w:abstractNum w:abstractNumId="13" w15:restartNumberingAfterBreak="0">
+  <w:abstractNum w:abstractNumId="14" w15:restartNumberingAfterBreak="0">
     <w:nsid w:val="7C191AF8"/>
     <w:multiLevelType w:val="multilevel"/>
     <w:tmpl w:val="925A2F0A"/>
@@ -11102,7 +14104,7 @@
       </w:rPr>
     </w:lvl>
   </w:abstractNum>
-  <w:abstractNum w:abstractNumId="14" w15:restartNumberingAfterBreak="0">
+  <w:abstractNum w:abstractNumId="15" w15:restartNumberingAfterBreak="0">
     <w:nsid w:val="7C8F5B60"/>
     <w:multiLevelType w:val="hybridMultilevel"/>
     <w:tmpl w:val="7F484D70"/>
@@ -11220,7 +14222,7 @@
       </w:rPr>
     </w:lvl>
   </w:abstractNum>
-  <w:abstractNum w:abstractNumId="15" w15:restartNumberingAfterBreak="0">
+  <w:abstractNum w:abstractNumId="16" w15:restartNumberingAfterBreak="0">
     <w:nsid w:val="7D416F2F"/>
     <w:multiLevelType w:val="hybridMultilevel"/>
     <w:tmpl w:val="95D46A5E"/>
@@ -11333,7 +14335,7 @@
       </w:rPr>
     </w:lvl>
   </w:abstractNum>
-  <w:abstractNum w:abstractNumId="16" w15:restartNumberingAfterBreak="0">
+  <w:abstractNum w:abstractNumId="17" w15:restartNumberingAfterBreak="0">
     <w:nsid w:val="7E7E79AC"/>
     <w:multiLevelType w:val="multilevel"/>
     <w:tmpl w:val="FB8814F4"/>
@@ -11447,55 +14449,58 @@
     </w:lvl>
   </w:abstractNum>
   <w:num w:numId="1" w16cid:durableId="636640968">
-    <w:abstractNumId w:val="5"/>
+    <w:abstractNumId w:val="6"/>
   </w:num>
   <w:num w:numId="2" w16cid:durableId="1086993618">
-    <w:abstractNumId w:val="6"/>
+    <w:abstractNumId w:val="7"/>
   </w:num>
   <w:num w:numId="3" w16cid:durableId="1347177140">
-    <w:abstractNumId w:val="14"/>
+    <w:abstractNumId w:val="15"/>
   </w:num>
   <w:num w:numId="4" w16cid:durableId="899560377">
     <w:abstractNumId w:val="1"/>
   </w:num>
   <w:num w:numId="5" w16cid:durableId="804201759">
-    <w:abstractNumId w:val="15"/>
+    <w:abstractNumId w:val="16"/>
   </w:num>
   <w:num w:numId="6" w16cid:durableId="198902364">
     <w:abstractNumId w:val="2"/>
   </w:num>
   <w:num w:numId="7" w16cid:durableId="297876182">
-    <w:abstractNumId w:val="9"/>
+    <w:abstractNumId w:val="10"/>
   </w:num>
   <w:num w:numId="8" w16cid:durableId="526069785">
-    <w:abstractNumId w:val="16"/>
+    <w:abstractNumId w:val="17"/>
   </w:num>
   <w:num w:numId="9" w16cid:durableId="190731963">
     <w:abstractNumId w:val="0"/>
   </w:num>
   <w:num w:numId="10" w16cid:durableId="1228108950">
-    <w:abstractNumId w:val="8"/>
+    <w:abstractNumId w:val="9"/>
   </w:num>
   <w:num w:numId="11" w16cid:durableId="1743675582">
-    <w:abstractNumId w:val="4"/>
+    <w:abstractNumId w:val="5"/>
   </w:num>
   <w:num w:numId="12" w16cid:durableId="494567203">
-    <w:abstractNumId w:val="10"/>
+    <w:abstractNumId w:val="11"/>
   </w:num>
   <w:num w:numId="13" w16cid:durableId="1888639103">
-    <w:abstractNumId w:val="11"/>
+    <w:abstractNumId w:val="12"/>
   </w:num>
   <w:num w:numId="14" w16cid:durableId="191306077">
-    <w:abstractNumId w:val="12"/>
+    <w:abstractNumId w:val="13"/>
   </w:num>
   <w:num w:numId="15" w16cid:durableId="82457837">
-    <w:abstractNumId w:val="13"/>
+    <w:abstractNumId w:val="14"/>
   </w:num>
   <w:num w:numId="16" w16cid:durableId="555626460">
     <w:abstractNumId w:val="3"/>
   </w:num>
   <w:num w:numId="17" w16cid:durableId="171653420">
-    <w:abstractNumId w:val="7"/>
+    <w:abstractNumId w:val="8"/>
+  </w:num>
+  <w:num w:numId="18" w16cid:durableId="235864995">
+    <w:abstractNumId w:val="4"/>
   </w:num>
 </w:numbering>
 </file>
@@ -12415,6 +15420,48 @@
       </w:numPr>
     </w:pPr>
   </w:style>
+  <w:style w:type="paragraph" w:styleId="EndnoteText">
+    <w:name w:val="endnote text"/>
+    <w:basedOn w:val="Normal"/>
+    <w:link w:val="EndnoteTextChar"/>
+    <w:uiPriority w:val="99"/>
+    <w:semiHidden/>
+    <w:unhideWhenUsed/>
+    <w:rsid w:val="00EC737E"/>
+    <w:pPr>
+      <w:spacing w:before="0" w:after="0"/>
+    </w:pPr>
+    <w:rPr>
+      <w:sz w:val="20"/>
+      <w:szCs w:val="20"/>
+    </w:rPr>
+  </w:style>
+  <w:style w:type="character" w:customStyle="1" w:styleId="EndnoteTextChar">
+    <w:name w:val="Endnote Text Char"/>
+    <w:basedOn w:val="DefaultParagraphFont"/>
+    <w:link w:val="EndnoteText"/>
+    <w:uiPriority w:val="99"/>
+    <w:semiHidden/>
+    <w:rsid w:val="00EC737E"/>
+    <w:rPr>
+      <w:rFonts w:ascii="Times New Roman" w:eastAsia="Times New Roman" w:hAnsi="Times New Roman" w:cs="Times New Roman"/>
+      <w:kern w:val="0"/>
+      <w:sz w:val="20"/>
+      <w:szCs w:val="20"/>
+      <w:lang w:eastAsia="en-US" w:bidi="ar-SA"/>
+    </w:rPr>
+  </w:style>
+  <w:style w:type="character" w:styleId="EndnoteReference">
+    <w:name w:val="endnote reference"/>
+    <w:basedOn w:val="DefaultParagraphFont"/>
+    <w:uiPriority w:val="99"/>
+    <w:semiHidden/>
+    <w:unhideWhenUsed/>
+    <w:rsid w:val="00EC737E"/>
+    <w:rPr>
+      <w:vertAlign w:val="superscript"/>
+    </w:rPr>
+  </w:style>
 </w:styles>
 </file>
 

</xml_diff>

<commit_message>
finished rereading - some comments that still need to be addressed
</commit_message>
<xml_diff>
--- a/papers/clearinghouse_training_paper/AER_revisions/AER_revisions.docx
+++ b/papers/clearinghouse_training_paper/AER_revisions/AER_revisions.docx
@@ -573,14 +573,27 @@
           <w:iCs/>
           <w:lang w:bidi="hi-IN"/>
         </w:rPr>
-        <w:t xml:space="preserve">Table A1 and </w:t>
-      </w:r>
-      <w:r>
-        <w:rPr>
-          <w:i/>
-          <w:iCs/>
-        </w:rPr>
-        <w:t>footnote 11:</w:t>
+        <w:t>Table A1.</w:t>
+      </w:r>
+    </w:p>
+    <w:p>
+      <w:pPr>
+        <w:pStyle w:val="Normal"/>
+        <w:jc w:val="both"/>
+        <w:rPr>
+          <w:i/>
+          <w:i/>
+          <w:iCs/>
+        </w:rPr>
+      </w:pPr>
+      <w:r>
+        <w:rPr>
+          <w:rFonts w:ascii="Liberation Serif" w:hAnsi="Liberation Serif"/>
+          <w:i/>
+          <w:iCs/>
+          <w:lang w:bidi="hi-IN"/>
+        </w:rPr>
+        <w:t xml:space="preserve">We also added the following footnote in the Descriptive Statistics section where we discuss moisture measurement of the seed samples: </w:t>
       </w:r>
     </w:p>
     <w:p>
@@ -602,7 +615,21 @@
           <w:i/>
           <w:iCs/>
         </w:rPr>
-        <w:t>For instance, Afzal et al. (2017) report germination rates of about 85% for seed with a moisture content of 12.74% versus germination rates of only 50% for the same seed with a moisture content of 15.64%.”</w:t>
+        <w:t xml:space="preserve">Moisture is a powerful predictor of seed performance. For instance, </w:t>
+      </w:r>
+      <w:r>
+        <w:rPr>
+          <w:i/>
+          <w:iCs/>
+        </w:rPr>
+        <w:t>Afzal et al (2017)</w:t>
+      </w:r>
+      <w:r>
+        <w:rPr>
+          <w:i/>
+          <w:iCs/>
+        </w:rPr>
+        <w:t xml:space="preserve"> report germination rates of about 85% for seed with a moisture content of 12.74% versus germination rates of only 50% for the same seed with a moisture content of 15.64%. A rule of thumb used by the experts we consulted to develop the training on proper seed handling and storage is that an increase of moisture by 1 percentage points reduces shelf-life by half.”</w:t>
       </w:r>
     </w:p>
     <w:p>
@@ -872,21 +899,105 @@
       </w:pPr>
       <w:r>
         <w:rPr/>
-        <w:t>Related, the paper reports that 2/3 of farmers think that seeds from the agro-dealer are counterfeit or adulterated and use it as evidence of mis-perceptions about seed quality, particularly among farmers that did not purchase improved seeds. It is unclear, however, whether this question asked about seeds in general sold by the agro-dealer or about arguably the more relevant seed variety that the farmer purchased (or would likely purchase if they did not purchase improved seeds). To be clear, perceptions of seed quality should depend on the seed variety used, how they are packaged, the reputation of the seed provider (manufacturer brand) and the reputation of the agro-dealer. For example, if repackaged seeds are of lower quality because of agro-dealer mishandling, a farmer that never purchased repackaged seeds would have different perceptions about seed quality used than a farmer that only purchases repackages seeds.</w:t>
-      </w:r>
-    </w:p>
-    <w:p>
-      <w:pPr>
-        <w:pStyle w:val="Normal"/>
-        <w:jc w:val="both"/>
-        <w:rPr/>
-      </w:pPr>
-      <w:r>
-        <w:rPr>
-          <w:i/>
-          <w:iCs/>
-        </w:rPr>
-        <w:t>While we agree that all this determines farmers’ perceptions of seed quality, this question (“Do you think that maize seed that you can buy at agro-input dealers is counterfeit/adulterated?”) was asked to obtain a general picture of farmers’ perceptions, while the next variable (farmer’s maize seed ratings of agro-dealers within area) is conditional on specific shops. To address this comment, we add the following to the text:</w:t>
+        <w:t xml:space="preserve">Related, the paper reports that 2/3 of farmers think that seeds from the agro-dealer are counterfeit or adulterated and use it as evidence of mis-perceptions about seed quality, particularly among farmers that did not purchase improved seeds. It is unclear, however, whether this question asked about seeds in general sold by the agro-dealer or about arguably the more relevant seed variety that the farmer purchased (or would likely purchase if they did not purchase improved seeds). </w:t>
+      </w:r>
+    </w:p>
+    <w:p>
+      <w:pPr>
+        <w:pStyle w:val="Normal"/>
+        <w:jc w:val="both"/>
+        <w:rPr/>
+      </w:pPr>
+      <w:r>
+        <w:rPr>
+          <w:i/>
+          <w:iCs/>
+        </w:rPr>
+        <w:t>T</w:t>
+      </w:r>
+      <w:r>
+        <w:rPr>
+          <w:i/>
+          <w:iCs/>
+        </w:rPr>
+        <w:t>h</w:t>
+      </w:r>
+      <w:r>
+        <w:rPr>
+          <w:i/>
+          <w:iCs/>
+        </w:rPr>
+        <w:t>e</w:t>
+      </w:r>
+      <w:r>
+        <w:rPr>
+          <w:i/>
+          <w:iCs/>
+        </w:rPr>
+        <w:t xml:space="preserve"> </w:t>
+      </w:r>
+      <w:r>
+        <w:rPr>
+          <w:i/>
+          <w:iCs/>
+        </w:rPr>
+        <w:t>result that</w:t>
+      </w:r>
+      <w:r>
+        <w:rPr>
+          <w:i/>
+          <w:iCs/>
+        </w:rPr>
+        <w:t xml:space="preserve"> </w:t>
+      </w:r>
+      <w:r>
+        <w:rPr>
+          <w:i/>
+          <w:iCs/>
+        </w:rPr>
+        <w:t>the reviewer is referring to</w:t>
+      </w:r>
+      <w:r>
+        <w:rPr>
+          <w:i/>
+          <w:iCs/>
+        </w:rPr>
+        <w:t xml:space="preserve"> </w:t>
+      </w:r>
+      <w:r>
+        <w:rPr>
+          <w:i/>
+          <w:iCs/>
+        </w:rPr>
+        <w:t xml:space="preserve">here derives from a question that was asked to obtain a general picture of farmers’ perception </w:t>
+      </w:r>
+      <w:r>
+        <w:rPr>
+          <w:i/>
+          <w:iCs/>
+        </w:rPr>
+        <w:t xml:space="preserve">of agro-input dealers and counterfeiting: </w:t>
+      </w:r>
+      <w:r>
+        <w:rPr>
+          <w:i/>
+          <w:iCs/>
+        </w:rPr>
+        <w:t xml:space="preserve">“Do you think that maize seed that you can buy at agro-input dealers is counterfeit/adulterated?”. </w:t>
+      </w:r>
+      <w:r>
+        <w:rPr>
+          <w:i/>
+          <w:iCs/>
+        </w:rPr>
+        <w:t>There were other questions that went into much more detail, asking about seed sold by specific dealer and about specific characteristics of the seed (drought tolerance, yield premium,...). We have made this clearer in the text</w:t>
+      </w:r>
+      <w:r>
+        <w:rPr>
+          <w:i/>
+          <w:iCs/>
+        </w:rPr>
+        <w:t>:</w:t>
       </w:r>
     </w:p>
     <w:p>
@@ -894,7 +1005,11 @@
         <w:pStyle w:val="Normal"/>
         <w:ind w:left="709"/>
         <w:jc w:val="both"/>
-        <w:rPr/>
+        <w:rPr>
+          <w:i/>
+          <w:i/>
+          <w:iCs/>
+        </w:rPr>
       </w:pPr>
       <w:r>
         <w:rPr>
@@ -908,7 +1023,32 @@
           <w:i/>
           <w:iCs/>
         </w:rPr>
-        <w:t>We intentionally asked this question in a general manner, about maize seed that you can buy at any agro-dealer, without specifying the seed variety or agro-dealer, to obtain an overall idea about farmers’ sentiments regarding maize seed at agro-dealers.</w:t>
+        <w:t xml:space="preserve">We intentionally kept this question general, about maize seed that you can buy at any agro-dealer, without specifying </w:t>
+      </w:r>
+      <w:r>
+        <w:rPr>
+          <w:i/>
+          <w:iCs/>
+        </w:rPr>
+        <w:t xml:space="preserve">a particular </w:t>
+      </w:r>
+      <w:r>
+        <w:rPr>
+          <w:i/>
+          <w:iCs/>
+        </w:rPr>
+        <w:t>seed variety or agro-dealer, to obtain an overall idea about farmers’ sentiments regarding maize seed at agro-dealers.”</w:t>
+      </w:r>
+    </w:p>
+    <w:p>
+      <w:pPr>
+        <w:pStyle w:val="Normal"/>
+        <w:jc w:val="both"/>
+        <w:rPr/>
+      </w:pPr>
+      <w:r>
+        <w:rPr/>
+        <w:t>To be clear, perceptions of seed quality should depend on the seed variety used, how they are packaged, the reputation of the seed provider (manufacturer brand) and the reputation of the agro-dealer. For example, if repackaged seeds are of lower quality because of agro-dealer mishandling, a farmer that never purchased repackaged seeds would have different perceptions about seed quality used than a farmer that only purchases repackages seeds.</w:t>
       </w:r>
     </w:p>
     <w:p>
@@ -937,50 +1077,6 @@
       <w:pPr>
         <w:pStyle w:val="Normal"/>
         <w:jc w:val="both"/>
-        <w:rPr>
-          <w:i/>
-          <w:i/>
-          <w:iCs/>
-        </w:rPr>
-      </w:pPr>
-      <w:r>
-        <w:rPr>
-          <w:i/>
-          <w:iCs/>
-        </w:rPr>
-        <w:t>To address this comment, we added footnote 9:</w:t>
-      </w:r>
-    </w:p>
-    <w:p>
-      <w:pPr>
-        <w:pStyle w:val="Normal"/>
-        <w:ind w:left="709"/>
-        <w:jc w:val="both"/>
-        <w:rPr>
-          <w:i/>
-          <w:i/>
-          <w:iCs/>
-        </w:rPr>
-      </w:pPr>
-      <w:r>
-        <w:rPr>
-          <w:i/>
-          <w:iCs/>
-        </w:rPr>
-        <w:t>“</w:t>
-      </w:r>
-      <w:r>
-        <w:rPr>
-          <w:i/>
-          <w:iCs/>
-        </w:rPr>
-        <w:t>We also asked farmers to rate agro-dealers on general quality, location, price, stock, and reputation, but these dimensions do not contribute to our ratings. Even though some farmers might trade-off lower quality for a lower price, the ratings are supposed to provide indications of quality, not indications of quality relative to price or other dimensions. Other farmers might be willing to trade-off lower quality for a convenient location, but our objective is not to provide a rating that captures every aspect why a farmer might (not) prefer a specific dealer but to make seed quality better observable at the time of purchase.”</w:t>
-      </w:r>
-    </w:p>
-    <w:p>
-      <w:pPr>
-        <w:pStyle w:val="Normal"/>
-        <w:jc w:val="both"/>
         <w:rPr/>
       </w:pPr>
       <w:r>
@@ -992,72 +1088,169 @@
       <w:pPr>
         <w:pStyle w:val="Normal"/>
         <w:jc w:val="both"/>
-        <w:rPr/>
-      </w:pPr>
-      <w:r>
-        <w:rPr>
-          <w:i/>
-          <w:iCs/>
-        </w:rPr>
-        <w:t>We agree that it would have been ideal to ask farmers to rate agro-dealers conditional on variety (and even on other features like packaging). However, when enumerators asked farmers at baseline to mention all improved maize varieties they knew, the average farmer was aware of 3. At the same time, agro-dealers had 3 varieties in stock on average. These varieties do not necessarily overlap, and even if a farmer has heard of a variety, they are not necessarily able to judge its quality (as they need to have experienced it or know someone who did). Hence, many farmers in our sample are probably unable to rate more than one variety and we would often have none or only 1 observation for “Longe 10H manufactured by X sold by agro-dealer Y in the original package.”</w:t>
-      </w:r>
-    </w:p>
-    <w:p>
-      <w:pPr>
-        <w:pStyle w:val="Normal"/>
-        <w:jc w:val="both"/>
-        <w:rPr>
-          <w:i/>
-          <w:i/>
-          <w:iCs/>
-        </w:rPr>
-      </w:pPr>
-      <w:r>
-        <w:rPr>
-          <w:i/>
-          <w:iCs/>
-        </w:rPr>
-        <w:t>This implies that we would have needed a much larger farmer sample to obtain representative variety-specific ratings. We feel that visiting 3470 farmers six times (for 3 rounds of rating collection and dissemination) was already quite challenging, and doubling or tripling our sample size was not feasible in terms of costs and logistics. That is why we assume that the ratings of different varieties at one agro-dealer are correlated instead. To address this comment, we added footnote 10:</w:t>
-      </w:r>
-    </w:p>
-    <w:p>
-      <w:pPr>
-        <w:pStyle w:val="Normal"/>
-        <w:ind w:left="709"/>
-        <w:jc w:val="both"/>
-        <w:rPr>
-          <w:i/>
-          <w:i/>
-          <w:iCs/>
-        </w:rPr>
-      </w:pPr>
-      <w:r>
-        <w:rPr>
-          <w:i/>
-          <w:iCs/>
-        </w:rPr>
-        <w:t>“</w:t>
-      </w:r>
-      <w:r>
-        <w:rPr>
-          <w:i/>
-          <w:iCs/>
-        </w:rPr>
-        <w:t>We acknowledge that it would have been ideal to ask farmers to rate agro-dealers conditional on variety, but we would have needed a much larger farmer sample to obtain representative variety-specific ratings, which was not feasible in terms of costs and logistics. That is why we assume that the ratings of different varieties at one agro-dealer are correlated instead.”</w:t>
-      </w:r>
-    </w:p>
-    <w:p>
-      <w:pPr>
-        <w:pStyle w:val="Normal"/>
-        <w:jc w:val="both"/>
-        <w:rPr/>
-      </w:pPr>
-      <w:r>
-        <w:rPr>
-          <w:i/>
-          <w:iCs/>
-        </w:rPr>
-        <w:t>As we were aware of this shortcoming when we designed the experiment and agree that maize varieties differ in seed quality characteristics, we asked many of the rating questions relative to how a particular quality attribute was advertised, see Table 1:</w:t>
+        <w:rPr>
+          <w:i/>
+          <w:i/>
+          <w:iCs/>
+        </w:rPr>
+      </w:pPr>
+      <w:r>
+        <w:rPr>
+          <w:i/>
+          <w:iCs/>
+        </w:rPr>
+        <w:t xml:space="preserve">It is true that agro-dealers stock different seeds with potentially different attributes, </w:t>
+      </w:r>
+      <w:r>
+        <w:rPr>
+          <w:i/>
+          <w:iCs/>
+        </w:rPr>
+        <w:t>that different attributes may be traded-off against each other, and how the use of a single rating may mask differences in the type of seeds sold by the agrodealer with differences in the quality of the storage facilities. As such, it would indeed have been better to iterate over all seed types, and even differentiate on other dimensions too (eg. “Bazooka” produced by Naseco in an original 2 kg bag versus “Bazooka” produced by Naseco, repackaged in a 0.5kg polyethylene bag). However, that would have made the rating by farmers much more tedious.</w:t>
+      </w:r>
+    </w:p>
+    <w:p>
+      <w:pPr>
+        <w:pStyle w:val="Normal"/>
+        <w:jc w:val="both"/>
+        <w:rPr/>
+      </w:pPr>
+      <w:r>
+        <w:rPr>
+          <w:i/>
+          <w:iCs/>
+        </w:rPr>
+        <w:t xml:space="preserve">The main reason why we use a generic rating system is that the aim is not to have an accurate measure of quality </w:t>
+      </w:r>
+      <w:r>
+        <w:rPr>
+          <w:i/>
+          <w:iCs/>
+        </w:rPr>
+        <w:t>of each individual seed type</w:t>
+      </w:r>
+      <w:r>
+        <w:rPr>
+          <w:i/>
+          <w:iCs/>
+        </w:rPr>
+        <w:t xml:space="preserve">, but rather a signal </w:t>
+      </w:r>
+      <w:r>
+        <w:rPr>
+          <w:i/>
+          <w:iCs/>
+        </w:rPr>
+        <w:t>of the quality of products and services sold</w:t>
+      </w:r>
+      <w:r>
+        <w:rPr>
+          <w:i/>
+          <w:iCs/>
+        </w:rPr>
+        <w:t xml:space="preserve"> </w:t>
+      </w:r>
+      <w:r>
+        <w:rPr>
+          <w:i/>
+          <w:iCs/>
+        </w:rPr>
+        <w:t>at the agro-dealer level</w:t>
+      </w:r>
+      <w:r>
+        <w:rPr>
+          <w:i/>
+          <w:iCs/>
+        </w:rPr>
+        <w:t xml:space="preserve">. This is </w:t>
+      </w:r>
+      <w:r>
+        <w:rPr>
+          <w:i/>
+          <w:iCs/>
+        </w:rPr>
+        <w:t xml:space="preserve">also </w:t>
+      </w:r>
+      <w:r>
+        <w:rPr>
+          <w:i/>
+          <w:iCs/>
+        </w:rPr>
+        <w:t xml:space="preserve">how existing clearinghouse systems work (eg in tripadvisior you are asked to rate a restaurant, not each and every meal that is on the menu). </w:t>
+      </w:r>
+      <w:r>
+        <w:rPr>
+          <w:i/>
+          <w:iCs/>
+        </w:rPr>
+        <w:t>In short, we wanted to test a scalable solution.</w:t>
+      </w:r>
+    </w:p>
+    <w:p>
+      <w:pPr>
+        <w:pStyle w:val="Normal"/>
+        <w:jc w:val="both"/>
+        <w:rPr/>
+      </w:pPr>
+      <w:r>
+        <w:rPr>
+          <w:i/>
+          <w:iCs/>
+        </w:rPr>
+        <w:t>T</w:t>
+      </w:r>
+      <w:r>
+        <w:rPr>
+          <w:i/>
+          <w:iCs/>
+        </w:rPr>
+        <w:t>hat said, we did think about the issues mentioned by the reviewer and used the following strategies to deal with it:</w:t>
+      </w:r>
+    </w:p>
+    <w:p>
+      <w:pPr>
+        <w:pStyle w:val="Normal"/>
+        <w:jc w:val="both"/>
+        <w:rPr>
+          <w:i/>
+          <w:i/>
+          <w:iCs/>
+        </w:rPr>
+      </w:pPr>
+      <w:r>
+        <w:rPr>
+          <w:i/>
+          <w:iCs/>
+        </w:rPr>
+        <w:t>First, w</w:t>
+      </w:r>
+      <w:r>
+        <w:rPr>
+          <w:i/>
+          <w:iCs/>
+        </w:rPr>
+        <w:t xml:space="preserve">e </w:t>
+      </w:r>
+      <w:r>
+        <w:rPr>
+          <w:i/>
+          <w:iCs/>
+        </w:rPr>
+        <w:t xml:space="preserve">agree that maize varieties differ in seed quality characteristics, which could potentially be traded-off to each other. </w:t>
+      </w:r>
+      <w:r>
+        <w:rPr>
+          <w:i/>
+          <w:iCs/>
+        </w:rPr>
+        <w:t>This is why</w:t>
+      </w:r>
+      <w:r>
+        <w:rPr>
+          <w:i/>
+          <w:iCs/>
+        </w:rPr>
+        <w:t xml:space="preserve"> we asked many of the rating questions relative to how a particular quality attribute was advertised, see Table 1:</w:t>
       </w:r>
     </w:p>
     <w:p>
@@ -1112,6 +1305,185 @@
     </w:p>
     <w:p>
       <w:pPr>
+        <w:pStyle w:val="Normal"/>
+        <w:jc w:val="both"/>
+        <w:rPr>
+          <w:i/>
+          <w:i/>
+          <w:iCs/>
+        </w:rPr>
+      </w:pPr>
+      <w:r>
+        <w:rPr>
+          <w:i/>
+          <w:iCs/>
+        </w:rPr>
+        <w:t>Second, we only calculated ratings for an agro-dealer if they were rated by a minimum number of farmers. This should mitigate the problem that the rating is driven by a particular product or service (eg a farmer that only purchases repackages seeds), as we want to get a signal for the overall quality of seed sold in general.</w:t>
+      </w:r>
+    </w:p>
+    <w:p>
+      <w:pPr>
+        <w:pStyle w:val="Normal"/>
+        <w:jc w:val="both"/>
+        <w:rPr>
+          <w:i/>
+          <w:i/>
+          <w:iCs/>
+        </w:rPr>
+      </w:pPr>
+      <w:r>
+        <w:rPr>
+          <w:i/>
+          <w:iCs/>
+        </w:rPr>
+        <w:t xml:space="preserve">To address this comment, we added footnote </w:t>
+      </w:r>
+      <w:r>
+        <w:rPr>
+          <w:i/>
+          <w:iCs/>
+        </w:rPr>
+        <w:t>10</w:t>
+      </w:r>
+      <w:r>
+        <w:rPr>
+          <w:i/>
+          <w:iCs/>
+        </w:rPr>
+        <w:t>:</w:t>
+      </w:r>
+    </w:p>
+    <w:p>
+      <w:pPr>
+        <w:pStyle w:val="Normal"/>
+        <w:ind w:left="709"/>
+        <w:jc w:val="both"/>
+        <w:rPr/>
+      </w:pPr>
+      <w:r>
+        <w:rPr>
+          <w:i/>
+          <w:iCs/>
+        </w:rPr>
+        <w:t>“</w:t>
+      </w:r>
+      <w:r>
+        <w:rPr>
+          <w:i/>
+          <w:iCs/>
+        </w:rPr>
+        <w:t>We acknowledge that agro-dealers stock different varieties, and so asking farmers to assess the quality of seed in general may mask some of the trade-offs that farmers may make. It would have been better to ask farmers to rate agro-dealers conditional on variety, manufacturer and form sold (eg to rate “Bazooka” produced by Naseco in an original 2 kg bag). However, this would also make the rating more tedious and time consuming. That is, we wanted to test a scalable solution that can generating a signal of seed quality in general at the agro-dealer level.”</w:t>
+      </w:r>
+    </w:p>
+    <w:p>
+      <w:pPr>
+        <w:pStyle w:val="Normal"/>
+        <w:jc w:val="both"/>
+        <w:rPr>
+          <w:i/>
+          <w:i/>
+          <w:iCs/>
+        </w:rPr>
+      </w:pPr>
+      <w:r>
+        <w:rPr/>
+      </w:r>
+    </w:p>
+    <w:p>
+      <w:pPr>
+        <w:pStyle w:val="Normal"/>
+        <w:jc w:val="both"/>
+        <w:rPr/>
+      </w:pPr>
+      <w:r>
+        <w:rPr/>
+      </w:r>
+    </w:p>
+    <w:p>
+      <w:pPr>
+        <w:pStyle w:val="Normal"/>
+        <w:jc w:val="both"/>
+        <w:rPr/>
+      </w:pPr>
+      <w:commentRangeStart w:id="2"/>
+      <w:r>
+        <w:rPr>
+          <w:i/>
+          <w:iCs/>
+        </w:rPr>
+        <w:t>We agree that it would have been ideal to ask farmers to rate agro-dealers conditional on variety (and even on other features like packaging). However, when enumerators asked farmers at baseline to mention all improved maize varieties they knew, the average farmer was aware of 3. At the same time, agro-dealers had 3 varieties in stock on average. These varieties do not necessarily overlap, and even if a farmer has heard of a variety, they are not necessarily able to judge its quality (as they need to have experienced it or know someone who did). Hence, many farmers in our sample are probably unable to rate more than one variety and we would often have none or only 1 observation for “Longe 10H manufactured by X sold by agro-dealer Y in the original package.”</w:t>
+      </w:r>
+    </w:p>
+    <w:p>
+      <w:pPr>
+        <w:pStyle w:val="Normal"/>
+        <w:jc w:val="both"/>
+        <w:rPr>
+          <w:i/>
+          <w:i/>
+          <w:iCs/>
+        </w:rPr>
+      </w:pPr>
+      <w:r>
+        <w:rPr>
+          <w:i/>
+          <w:iCs/>
+        </w:rPr>
+        <w:t>This implies that we would have needed a much larger farmer sample to obtain representative variety-specific ratings. We feel that visiting 3470 farmers six times (for 3 rounds of rating collection and dissemination) was already quite challenging, and doubling or tripling our sample size was not feasible in terms of costs and logistics. That is why we assume that the ratings of different varieties at one agro-dealer are correlated instead. To address this comment, we added footnote 10:</w:t>
+      </w:r>
+    </w:p>
+    <w:p>
+      <w:pPr>
+        <w:pStyle w:val="Normal"/>
+        <w:ind w:left="709"/>
+        <w:jc w:val="both"/>
+        <w:rPr>
+          <w:i/>
+          <w:i/>
+          <w:iCs/>
+        </w:rPr>
+      </w:pPr>
+      <w:r>
+        <w:rPr>
+          <w:i/>
+          <w:iCs/>
+        </w:rPr>
+        <w:t>“</w:t>
+      </w:r>
+      <w:r>
+        <w:rPr>
+          <w:i/>
+          <w:iCs/>
+        </w:rPr>
+        <w:t>We acknowledge that it would have been ideal to ask farmers to rate agro-dealers conditional on variety, but we would have needed a much larger farmer sample to obtain representative variety-specific ratings, which was not feasible in terms of costs and logistics. That is why we assume that the ratings of different varieties at one agro-dealer are correlated instead.”</w:t>
+      </w:r>
+      <w:commentRangeEnd w:id="2"/>
+      <w:r>
+        <w:commentReference w:id="2"/>
+      </w:r>
+      <w:r>
+        <w:rPr>
+          <w:i/>
+          <w:iCs/>
+        </w:rPr>
+      </w:r>
+    </w:p>
+    <w:p>
+      <w:pPr>
+        <w:pStyle w:val="Normal"/>
+        <w:jc w:val="both"/>
+        <w:rPr>
+          <w:i/>
+          <w:i/>
+          <w:iCs/>
+        </w:rPr>
+      </w:pPr>
+      <w:r>
+        <w:rPr/>
+      </w:r>
+    </w:p>
+    <w:p>
+      <w:pPr>
         <w:pStyle w:val="Heading4"/>
         <w:rPr>
           <w:rFonts w:ascii="Times New Roman" w:hAnsi="Times New Roman" w:cs="Times New Roman"/>
@@ -1344,7 +1716,7 @@
           <w:iCs/>
         </w:rPr>
       </w:pPr>
-      <w:commentRangeStart w:id="2"/>
+      <w:commentRangeStart w:id="3"/>
       <w:r>
         <w:rPr>
           <w:i/>
@@ -1352,9 +1724,9 @@
         </w:rPr>
         <w:t>Here some descriptive statistics regarding moisture (as our quality proxy) and quality perceptions:</w:t>
       </w:r>
-      <w:commentRangeEnd w:id="2"/>
-      <w:r>
-        <w:commentReference w:id="2"/>
+      <w:commentRangeEnd w:id="3"/>
+      <w:r>
+        <w:commentReference w:id="3"/>
       </w:r>
       <w:r>
         <w:rPr>
@@ -1379,8 +1751,8 @@
         <w:tblLook w:val="04a0" w:noHBand="0" w:noVBand="1" w:firstColumn="1" w:lastRow="0" w:lastColumn="0" w:firstRow="1"/>
       </w:tblPr>
       <w:tblGrid>
-        <w:gridCol w:w="807"/>
-        <w:gridCol w:w="991"/>
+        <w:gridCol w:w="806"/>
+        <w:gridCol w:w="992"/>
         <w:gridCol w:w="991"/>
         <w:gridCol w:w="763"/>
         <w:gridCol w:w="1038"/>
@@ -1429,7 +1801,7 @@
         <w:trPr/>
         <w:tc>
           <w:tcPr>
-            <w:tcW w:w="807" w:type="dxa"/>
+            <w:tcW w:w="806" w:type="dxa"/>
             <w:tcBorders>
               <w:left w:val="nil"/>
               <w:right w:val="nil"/>
@@ -1458,7 +1830,7 @@
         </w:tc>
         <w:tc>
           <w:tcPr>
-            <w:tcW w:w="991" w:type="dxa"/>
+            <w:tcW w:w="992" w:type="dxa"/>
             <w:tcBorders>
               <w:left w:val="nil"/>
               <w:right w:val="nil"/>
@@ -1729,7 +2101,7 @@
         <w:trPr/>
         <w:tc>
           <w:tcPr>
-            <w:tcW w:w="807" w:type="dxa"/>
+            <w:tcW w:w="806" w:type="dxa"/>
             <w:tcBorders>
               <w:left w:val="nil"/>
               <w:right w:val="nil"/>
@@ -1758,7 +2130,7 @@
         </w:tc>
         <w:tc>
           <w:tcPr>
-            <w:tcW w:w="991" w:type="dxa"/>
+            <w:tcW w:w="992" w:type="dxa"/>
             <w:tcBorders>
               <w:left w:val="nil"/>
               <w:right w:val="nil"/>
@@ -2030,7 +2402,7 @@
         <w:trPr/>
         <w:tc>
           <w:tcPr>
-            <w:tcW w:w="807" w:type="dxa"/>
+            <w:tcW w:w="806" w:type="dxa"/>
             <w:tcBorders>
               <w:left w:val="nil"/>
               <w:right w:val="nil"/>
@@ -2059,7 +2431,7 @@
         </w:tc>
         <w:tc>
           <w:tcPr>
-            <w:tcW w:w="991" w:type="dxa"/>
+            <w:tcW w:w="992" w:type="dxa"/>
             <w:tcBorders>
               <w:left w:val="nil"/>
               <w:right w:val="nil"/>
@@ -2332,7 +2704,7 @@
         <w:trPr/>
         <w:tc>
           <w:tcPr>
-            <w:tcW w:w="807" w:type="dxa"/>
+            <w:tcW w:w="806" w:type="dxa"/>
             <w:tcBorders>
               <w:left w:val="nil"/>
               <w:bottom w:val="nil"/>
@@ -2362,7 +2734,7 @@
         </w:tc>
         <w:tc>
           <w:tcPr>
-            <w:tcW w:w="991" w:type="dxa"/>
+            <w:tcW w:w="992" w:type="dxa"/>
             <w:tcBorders>
               <w:left w:val="nil"/>
               <w:bottom w:val="nil"/>
@@ -2573,9 +2945,9 @@
       </w:tblPr>
       <w:tblGrid>
         <w:gridCol w:w="754"/>
-        <w:gridCol w:w="1039"/>
+        <w:gridCol w:w="1038"/>
         <w:gridCol w:w="990"/>
-        <w:gridCol w:w="812"/>
+        <w:gridCol w:w="813"/>
         <w:gridCol w:w="990"/>
         <w:gridCol w:w="990"/>
         <w:gridCol w:w="4017"/>
@@ -2651,7 +3023,7 @@
         </w:tc>
         <w:tc>
           <w:tcPr>
-            <w:tcW w:w="1039" w:type="dxa"/>
+            <w:tcW w:w="1038" w:type="dxa"/>
             <w:tcBorders>
               <w:left w:val="nil"/>
               <w:right w:val="nil"/>
@@ -2709,7 +3081,7 @@
         </w:tc>
         <w:tc>
           <w:tcPr>
-            <w:tcW w:w="812" w:type="dxa"/>
+            <w:tcW w:w="813" w:type="dxa"/>
             <w:tcBorders>
               <w:left w:val="nil"/>
               <w:right w:val="nil"/>
@@ -2951,7 +3323,7 @@
         </w:tc>
         <w:tc>
           <w:tcPr>
-            <w:tcW w:w="1039" w:type="dxa"/>
+            <w:tcW w:w="1038" w:type="dxa"/>
             <w:tcBorders>
               <w:left w:val="nil"/>
               <w:right w:val="nil"/>
@@ -3009,7 +3381,7 @@
         </w:tc>
         <w:tc>
           <w:tcPr>
-            <w:tcW w:w="812" w:type="dxa"/>
+            <w:tcW w:w="813" w:type="dxa"/>
             <w:tcBorders>
               <w:left w:val="nil"/>
               <w:right w:val="nil"/>
@@ -3252,7 +3624,7 @@
         </w:tc>
         <w:tc>
           <w:tcPr>
-            <w:tcW w:w="1039" w:type="dxa"/>
+            <w:tcW w:w="1038" w:type="dxa"/>
             <w:tcBorders>
               <w:left w:val="nil"/>
               <w:right w:val="nil"/>
@@ -3310,7 +3682,7 @@
         </w:tc>
         <w:tc>
           <w:tcPr>
-            <w:tcW w:w="812" w:type="dxa"/>
+            <w:tcW w:w="813" w:type="dxa"/>
             <w:tcBorders>
               <w:left w:val="nil"/>
               <w:right w:val="nil"/>
@@ -3555,7 +3927,7 @@
         </w:tc>
         <w:tc>
           <w:tcPr>
-            <w:tcW w:w="1039" w:type="dxa"/>
+            <w:tcW w:w="1038" w:type="dxa"/>
             <w:tcBorders>
               <w:left w:val="nil"/>
               <w:bottom w:val="nil"/>
@@ -3615,7 +3987,7 @@
         </w:tc>
         <w:tc>
           <w:tcPr>
-            <w:tcW w:w="812" w:type="dxa"/>
+            <w:tcW w:w="813" w:type="dxa"/>
             <w:tcBorders>
               <w:left w:val="nil"/>
               <w:bottom w:val="nil"/>
@@ -3795,7 +4167,7 @@
         </w:rPr>
         <w:t>“</w:t>
       </w:r>
-      <w:commentRangeStart w:id="3"/>
+      <w:commentRangeStart w:id="4"/>
       <w:r>
         <w:rPr>
           <w:i/>
@@ -3809,9 +4181,9 @@
           <w:iCs/>
         </w:rPr>
       </w:r>
-      <w:commentRangeEnd w:id="3"/>
-      <w:r>
-        <w:commentReference w:id="3"/>
+      <w:commentRangeEnd w:id="4"/>
+      <w:r>
+        <w:commentReference w:id="4"/>
       </w:r>
       <w:r>
         <w:rPr>
@@ -4052,7 +4424,7 @@
           <w:iCs/>
         </w:rPr>
       </w:pPr>
-      <w:commentRangeStart w:id="4"/>
+      <w:commentRangeStart w:id="5"/>
       <w:r>
         <w:rPr>
           <w:i/>
@@ -4060,9 +4432,9 @@
         </w:rPr>
         <w:t>We added this variable to Table 3.</w:t>
       </w:r>
-      <w:commentRangeEnd w:id="4"/>
-      <w:r>
-        <w:commentReference w:id="4"/>
+      <w:commentRangeEnd w:id="5"/>
+      <w:r>
+        <w:commentReference w:id="5"/>
       </w:r>
       <w:r>
         <w:rPr>
@@ -4274,7 +4646,7 @@
         </w:rPr>
         <w:t xml:space="preserve">At endline, the overall efforts and practices index remains positively and significantly affected and the treatment effects on all individual outcome variables that constitute this index are positive. This implies that agro-dealers in the clearinghouse treatment group invest more effort and provide better services than control agro-dealers, also at endline. We acknowledge that the treatment effect size at endline is smaller than the one at midline but can only speculate about reasons for this. </w:t>
       </w:r>
-      <w:commentRangeStart w:id="5"/>
+      <w:commentRangeStart w:id="6"/>
       <w:r>
         <w:rPr>
           <w:i/>
@@ -4288,13 +4660,13 @@
           <w:iCs/>
         </w:rPr>
       </w:r>
-      <w:commentRangeEnd w:id="5"/>
-      <w:r>
-        <w:commentReference w:id="5"/>
-      </w:r>
-      <w:r>
-        <w:rPr/>
+      <w:commentRangeEnd w:id="6"/>
+      <w:r>
         <w:commentReference w:id="6"/>
+      </w:r>
+      <w:r>
+        <w:rPr/>
+        <w:commentReference w:id="7"/>
       </w:r>
     </w:p>
     <w:p>
@@ -4673,30 +5045,16 @@
           <w:i/>
           <w:iCs/>
         </w:rPr>
-        <w:t>. We think that farmers care more about seed performance (e.g., germination rate, vigor, and yield) than about varietal purity, which may only be weakly correlated. The opinion of peers who are familiar with the heterogeneous conditions smallholder farmers face, and the</w:t>
-      </w:r>
-      <w:r>
-        <w:rPr>
-          <w:i/>
-          <w:iCs/>
-        </w:rPr>
-        <w:t>ir</w:t>
-      </w:r>
-      <w:r>
-        <w:rPr>
-          <w:i/>
-          <w:iCs/>
-        </w:rPr>
-        <w:t xml:space="preserve"> perceptions of how seed performs, may be more useful for them than the result of a DNA test.</w:t>
-      </w:r>
-    </w:p>
-    <w:p>
-      <w:pPr>
-        <w:pStyle w:val="Normal"/>
-        <w:jc w:val="both"/>
-        <w:rPr/>
-      </w:pPr>
-      <w:commentRangeStart w:id="7"/>
+        <w:t>. We think that farmers care more about seed performance (e.g., germination rate, vigor, and yield) than about varietal purity, which may only be weakly correlated. The opinion of peers who are familiar with the heterogeneous conditions smallholder farmers face, and their perceptions of how seed performs, may be more useful for them than the result of a DNA test.</w:t>
+      </w:r>
+    </w:p>
+    <w:p>
+      <w:pPr>
+        <w:pStyle w:val="Normal"/>
+        <w:jc w:val="both"/>
+        <w:rPr/>
+      </w:pPr>
+      <w:commentRangeStart w:id="8"/>
       <w:r>
         <w:rPr>
           <w:i/>
@@ -4704,9 +5062,9 @@
         </w:rPr>
         <w:t>Even though we do not test varietal purity of the seeds agro-dealers sell or farmers plant, we are confident that clearinghouse treated farmers adopt more high-quality products: they are more likely to report to have planted a hybrid or open pollinated variety, and seed of varieties Longe 4/ 5/ 6H/ 7H/ 7R/ 10H, Bazooka, Panner, Wema, KH series, or other hybrid/ OPV (as opposed to local farmer-saved seed). Hence farmers do switch to high quality maize seeds following the information we provide.</w:t>
       </w:r>
-      <w:commentRangeEnd w:id="7"/>
-      <w:r>
-        <w:commentReference w:id="7"/>
+      <w:commentRangeEnd w:id="8"/>
+      <w:r>
+        <w:commentReference w:id="8"/>
       </w:r>
       <w:r>
         <w:rPr>
@@ -4801,7 +5159,7 @@
         <w:jc w:val="both"/>
         <w:rPr/>
       </w:pPr>
-      <w:commentRangeStart w:id="8"/>
+      <w:commentRangeStart w:id="9"/>
       <w:r>
         <w:rPr>
           <w:i/>
@@ -4809,43 +5167,29 @@
         </w:rPr>
         <w:t>Even though this is an interesting potential impact pathway of the clearinghouse treatment, we do not think that higher turnover explains the yield effect. If higher demand leads to shorter seed storage time and better seed performance, farmers who already purchased maize varieties at baseline would be the only ones who measurably benefit from this in terms of yield. Only for farmers that bought maize seed at agro-input shops before and after the treatment, the shortened storage time would lead to higher yields. However, when we rerun the yield regression only for these farmers, we find a coefficient of 30.79 with a standard error of 20.38 (hence, no significance). For farmers who did not adopt at baseline, we find a coefficient of 56.44 with a standard error of 17.38 (hence, significance at the 1% level). This indicates that the effect is plausibly driven by farmers who did not use purchased maize seed at baseline, started using purchased maize seed due to the clearinghouse and, in turn, realized higher yields, implying that the suggested storage-time-channel is unlikely to drive the yield effect.</w:t>
       </w:r>
-      <w:commentRangeEnd w:id="8"/>
-      <w:r>
-        <w:commentReference w:id="8"/>
-      </w:r>
-      <w:r>
-        <w:rPr>
-          <w:i/>
-          <w:iCs/>
-        </w:rPr>
-      </w:r>
-    </w:p>
-    <w:p>
-      <w:pPr>
-        <w:pStyle w:val="Normal"/>
-        <w:jc w:val="both"/>
-        <w:rPr/>
-      </w:pPr>
-      <w:r>
-        <w:rPr>
-          <w:i/>
-          <w:iCs/>
-        </w:rPr>
-        <w:t xml:space="preserve">However, this comment clearly shows that the reviewers’ definition of seed quality is different from ours. They illustrate how higher turnover could lead to better seed performance and take this as an argument that the clearinghouse does not necessarily improve seed quality, while we understand seed performance to be a dimension of seed quality. The reviewer seems to define seed quality more narrowly, e.g., as varietal purity (indicating whether the seed embodies the genetic characteristics of a specific variety) which clearly would not change if storage time decreases. To avoid similar misunderstandings in the future, we added </w:t>
-      </w:r>
-      <w:r>
-        <w:rPr>
-          <w:i/>
-          <w:iCs/>
-        </w:rPr>
-        <w:t>a new footnot</w:t>
-      </w:r>
-      <w:r>
-        <w:rPr>
-          <w:i/>
-          <w:iCs/>
-        </w:rPr>
-        <w:t>e in the introduction:</w:t>
+      <w:commentRangeEnd w:id="9"/>
+      <w:r>
+        <w:commentReference w:id="9"/>
+      </w:r>
+      <w:r>
+        <w:rPr>
+          <w:i/>
+          <w:iCs/>
+        </w:rPr>
+      </w:r>
+    </w:p>
+    <w:p>
+      <w:pPr>
+        <w:pStyle w:val="Normal"/>
+        <w:jc w:val="both"/>
+        <w:rPr/>
+      </w:pPr>
+      <w:r>
+        <w:rPr>
+          <w:i/>
+          <w:iCs/>
+        </w:rPr>
+        <w:t>However, this comment clearly shows that the reviewers’ definition of seed quality is different from ours. They illustrate how higher turnover could lead to better seed performance and take this as an argument that the clearinghouse does not necessarily improve seed quality, while we understand seed performance to be a dimension of seed quality. The reviewer seems to define seed quality more narrowly, e.g., as varietal purity (indicating whether the seed embodies the genetic characteristics of a specific variety) which clearly would not change if storage time decreases. To avoid similar misunderstandings in the future, we added a new footnote in the introduction:</w:t>
       </w:r>
     </w:p>
     <w:p>
@@ -4859,7 +5203,7 @@
           <w:iCs/>
         </w:rPr>
       </w:pPr>
-      <w:commentRangeStart w:id="9"/>
+      <w:commentRangeStart w:id="10"/>
       <w:r>
         <w:rPr>
           <w:i/>
@@ -4874,9 +5218,9 @@
         </w:rPr>
         <w:t>It is important to note that our definition of maize seed quality extends beyond narrow criteria such as varietal purity (i.e., confirming the seed is of the expected variety) to include broader dimensions like seed germination and plant vigor. This is because, while some storage and handling practices may affect varietal purity (eg mixing seed, mislabeling,...), most practices we will focus on in our study will not. Furthermore, we think that farmers care more about seed performance than about varietal purity, which may only be weakly correlated.”</w:t>
       </w:r>
-      <w:commentRangeEnd w:id="9"/>
-      <w:r>
-        <w:commentReference w:id="9"/>
+      <w:commentRangeEnd w:id="10"/>
+      <w:r>
+        <w:commentReference w:id="10"/>
       </w:r>
       <w:r>
         <w:rPr>
@@ -5573,7 +5917,7 @@
   <w:comment w:id="0" w:author="Caroline Miehe" w:date="2024-06-05T11:39:00Z" w:initials="CM">
     <w:p>
       <w:pPr>
-        <w:overflowPunct w:val="true"/>
+        <w:overflowPunct w:val="false"/>
         <w:spacing w:before="0" w:after="0"/>
         <w:rPr/>
       </w:pPr>
@@ -5591,7 +5935,7 @@
   <w:comment w:id="1" w:author="Unknown Author" w:date="2024-09-04T16:07:44Z" w:initials="">
     <w:p>
       <w:pPr>
-        <w:overflowPunct w:val="true"/>
+        <w:overflowPunct w:val="false"/>
         <w:spacing w:before="0" w:after="0"/>
         <w:rPr/>
       </w:pPr>
@@ -5607,7 +5951,7 @@
     </w:p>
     <w:p>
       <w:pPr>
-        <w:overflowPunct w:val="true"/>
+        <w:overflowPunct w:val="false"/>
         <w:spacing w:before="0" w:after="0"/>
         <w:rPr/>
       </w:pPr>
@@ -5620,10 +5964,10 @@
       </w:r>
     </w:p>
   </w:comment>
-  <w:comment w:id="2" w:author="Unknown Author" w:date="2024-09-04T16:28:08Z" w:initials="">
-    <w:p>
-      <w:pPr>
-        <w:overflowPunct w:val="true"/>
+  <w:comment w:id="2" w:author="Unknown Author" w:date="2024-09-05T18:15:53Z" w:initials="">
+    <w:p>
+      <w:pPr>
+        <w:overflowPunct w:val="false"/>
         <w:spacing w:before="0" w:after="0"/>
         <w:rPr/>
       </w:pPr>
@@ -5632,14 +5976,30 @@
           <w:rFonts w:ascii="Liberation Serif" w:hAnsi="Liberation Serif" w:eastAsia="DejaVu Sans" w:cs="DejaVu Sans"/>
           <w:lang w:val="en-US" w:eastAsia="en-US" w:bidi="en-US"/>
         </w:rPr>
+        <w:t>I would remove this. Cost and logistics should not be a reason not to do this.</w:t>
+      </w:r>
+    </w:p>
+  </w:comment>
+  <w:comment w:id="3" w:author="Unknown Author" w:date="2024-09-04T16:28:08Z" w:initials="">
+    <w:p>
+      <w:pPr>
+        <w:overflowPunct w:val="false"/>
+        <w:spacing w:before="0" w:after="0"/>
+        <w:rPr/>
+      </w:pPr>
+      <w:r>
+        <w:rPr>
+          <w:rFonts w:ascii="Liberation Serif" w:hAnsi="Liberation Serif" w:eastAsia="DejaVu Sans" w:cs="DejaVu Sans"/>
+          <w:lang w:val="en-US" w:eastAsia="en-US" w:bidi="en-US"/>
+        </w:rPr>
         <w:t>I don’t see how this answers this question</w:t>
       </w:r>
     </w:p>
   </w:comment>
-  <w:comment w:id="3" w:author="Caroline Miehe" w:date="2024-06-06T21:55:00Z" w:initials="CM">
-    <w:p>
-      <w:pPr>
-        <w:overflowPunct w:val="true"/>
+  <w:comment w:id="4" w:author="Caroline Miehe" w:date="2024-06-06T21:55:00Z" w:initials="CM">
+    <w:p>
+      <w:pPr>
+        <w:overflowPunct w:val="false"/>
         <w:spacing w:before="0" w:after="0"/>
         <w:rPr/>
       </w:pPr>
@@ -5655,10 +6015,10 @@
       </w:r>
     </w:p>
   </w:comment>
-  <w:comment w:id="4" w:author="Unknown Author" w:date="2024-09-04T16:35:18Z" w:initials="">
-    <w:p>
-      <w:pPr>
-        <w:overflowPunct w:val="true"/>
+  <w:comment w:id="5" w:author="Unknown Author" w:date="2024-09-04T16:35:18Z" w:initials="">
+    <w:p>
+      <w:pPr>
+        <w:overflowPunct w:val="false"/>
         <w:spacing w:before="0" w:after="0"/>
         <w:rPr/>
       </w:pPr>
@@ -5671,10 +6031,10 @@
       </w:r>
     </w:p>
   </w:comment>
-  <w:comment w:id="5" w:author="Caroline Miehe [2]" w:date="2024-07-10T18:09:00Z" w:initials="CM">
-    <w:p>
-      <w:pPr>
-        <w:overflowPunct w:val="true"/>
+  <w:comment w:id="6" w:author="Caroline Miehe [2]" w:date="2024-07-10T18:09:00Z" w:initials="CM">
+    <w:p>
+      <w:pPr>
+        <w:overflowPunct w:val="false"/>
         <w:spacing w:before="0" w:after="0"/>
         <w:rPr/>
       </w:pPr>
@@ -5690,10 +6050,10 @@
       </w:r>
     </w:p>
   </w:comment>
-  <w:comment w:id="6" w:author="Unknown Author" w:date="2024-09-04T16:39:18Z" w:initials="">
-    <w:p>
-      <w:pPr>
-        <w:overflowPunct w:val="true"/>
+  <w:comment w:id="7" w:author="Unknown Author" w:date="2024-09-04T16:39:18Z" w:initials="">
+    <w:p>
+      <w:pPr>
+        <w:overflowPunct w:val="false"/>
         <w:spacing w:before="0" w:after="0"/>
         <w:rPr/>
       </w:pPr>
@@ -5709,7 +6069,7 @@
     </w:p>
     <w:p>
       <w:pPr>
-        <w:overflowPunct w:val="true"/>
+        <w:overflowPunct w:val="false"/>
         <w:spacing w:before="0" w:after="0"/>
         <w:rPr/>
       </w:pPr>
@@ -5722,10 +6082,10 @@
       </w:r>
     </w:p>
   </w:comment>
-  <w:comment w:id="7" w:author="Unknown Author" w:date="2024-09-04T17:06:08Z" w:initials="">
-    <w:p>
-      <w:pPr>
-        <w:overflowPunct w:val="true"/>
+  <w:comment w:id="8" w:author="Unknown Author" w:date="2024-09-04T17:06:08Z" w:initials="">
+    <w:p>
+      <w:pPr>
+        <w:overflowPunct w:val="false"/>
         <w:spacing w:before="0" w:after="0"/>
         <w:rPr/>
       </w:pPr>
@@ -5738,10 +6098,10 @@
       </w:r>
     </w:p>
   </w:comment>
-  <w:comment w:id="8" w:author="Unknown Author" w:date="2024-09-04T17:40:06Z" w:initials="">
-    <w:p>
-      <w:pPr>
-        <w:overflowPunct w:val="true"/>
+  <w:comment w:id="9" w:author="Unknown Author" w:date="2024-09-04T17:40:06Z" w:initials="">
+    <w:p>
+      <w:pPr>
+        <w:overflowPunct w:val="false"/>
         <w:spacing w:before="0" w:after="0"/>
         <w:rPr/>
       </w:pPr>
@@ -5754,10 +6114,10 @@
       </w:r>
     </w:p>
   </w:comment>
-  <w:comment w:id="9" w:author="Unknown Author" w:date="2024-09-05T09:33:57Z" w:initials="">
-    <w:p>
-      <w:pPr>
-        <w:overflowPunct w:val="false"/>
+  <w:comment w:id="10" w:author="Unknown Author" w:date="2024-09-05T09:33:57Z" w:initials="">
+    <w:p>
+      <w:pPr>
+        <w:overflowPunct w:val="true"/>
         <w:spacing w:before="0" w:after="0"/>
         <w:rPr/>
       </w:pPr>
@@ -5815,7 +6175,7 @@
       </w:pPr>
       <w:r>
         <w:rPr>
-          <w:rStyle w:val="FootnoteCharacters1"/>
+          <w:rStyle w:val="FootnoteCharacters2"/>
         </w:rPr>
         <w:footnoteRef/>
       </w:r>
@@ -5850,7 +6210,7 @@
       </w:pPr>
       <w:r>
         <w:rPr>
-          <w:rStyle w:val="FootnoteCharacters1"/>
+          <w:rStyle w:val="FootnoteCharacters2"/>
         </w:rPr>
         <w:footnoteRef/>
       </w:r>
@@ -5885,7 +6245,7 @@
       </w:pPr>
       <w:r>
         <w:rPr>
-          <w:rStyle w:val="FootnoteCharacters1"/>
+          <w:rStyle w:val="FootnoteCharacters2"/>
         </w:rPr>
         <w:footnoteRef/>
       </w:r>
@@ -5920,7 +6280,7 @@
       </w:pPr>
       <w:r>
         <w:rPr>
-          <w:rStyle w:val="FootnoteCharacters1"/>
+          <w:rStyle w:val="FootnoteCharacters2"/>
         </w:rPr>
         <w:footnoteRef/>
       </w:r>
@@ -5954,7 +6314,7 @@
       </w:pPr>
       <w:r>
         <w:rPr>
-          <w:rStyle w:val="FootnoteCharacters1"/>
+          <w:rStyle w:val="FootnoteCharacters2"/>
         </w:rPr>
         <w:footnoteRef/>
       </w:r>
@@ -5992,7 +6352,7 @@
       </w:pPr>
       <w:r>
         <w:rPr>
-          <w:rStyle w:val="FootnoteCharacters1"/>
+          <w:rStyle w:val="FootnoteCharacters2"/>
         </w:rPr>
         <w:footnoteRef/>
       </w:r>
@@ -6007,7 +6367,7 @@
         </w:rPr>
         <w:t>Maize seed quality encompasses several dimensions</w:t>
       </w:r>
-      <w:bookmarkStart w:id="0" w:name="_Hlk64448278_Copy_1_Copy_1"/>
+      <w:bookmarkStart w:id="0" w:name="_Hlk64448278_Copy_1_Copy_1_Copy_1"/>
       <w:r>
         <w:rPr>
           <w:i/>
@@ -6051,7 +6411,7 @@
       </w:pPr>
       <w:r>
         <w:rPr>
-          <w:rStyle w:val="FootnoteCharacters1"/>
+          <w:rStyle w:val="FootnoteCharacters2"/>
         </w:rPr>
         <w:footnoteRef/>
       </w:r>
@@ -7104,6 +7464,13 @@
       <w:vertAlign w:val="superscript"/>
     </w:rPr>
   </w:style>
+  <w:style w:type="character" w:styleId="FootnoteCharacters2">
+    <w:name w:val="Footnote Characters2"/>
+    <w:qFormat/>
+    <w:rPr>
+      <w:vertAlign w:val="superscript"/>
+    </w:rPr>
+  </w:style>
   <w:style w:type="character" w:styleId="FootnoteReference">
     <w:name w:val="Footnote Reference"/>
     <w:rPr>
@@ -7201,14 +7568,21 @@
       <w:vertAlign w:val="superscript"/>
     </w:rPr>
   </w:style>
+  <w:style w:type="character" w:styleId="EndnoteCharacters1">
+    <w:name w:val="Endnote Characters1"/>
+    <w:qFormat/>
+    <w:rPr>
+      <w:vertAlign w:val="superscript"/>
+    </w:rPr>
+  </w:style>
   <w:style w:type="character" w:styleId="EndnoteReference">
     <w:name w:val="Endnote Reference"/>
     <w:rPr>
       <w:vertAlign w:val="superscript"/>
     </w:rPr>
   </w:style>
-  <w:style w:type="character" w:styleId="EndnoteCharacters1" w:customStyle="1">
-    <w:name w:val="Endnote Characters1"/>
+  <w:style w:type="character" w:styleId="EndnoteCharacters11" w:customStyle="1">
+    <w:name w:val="Endnote Characters11"/>
     <w:qFormat/>
     <w:rPr/>
   </w:style>
@@ -7336,8 +7710,8 @@
       <w:lang w:eastAsia="en-US" w:bidi="ar-SA"/>
     </w:rPr>
   </w:style>
-  <w:style w:type="character" w:styleId="EndnoteCharacters11">
-    <w:name w:val="Endnote Characters11"/>
+  <w:style w:type="character" w:styleId="EndnoteCharacters111">
+    <w:name w:val="Endnote Characters111"/>
     <w:basedOn w:val="DefaultParagraphFont"/>
     <w:uiPriority w:val="99"/>
     <w:semiHidden/>

</xml_diff>

<commit_message>
fixing some coding errors in table A.1.
</commit_message>
<xml_diff>
--- a/papers/clearinghouse_training_paper/AER_revisions/AER_revisions.docx
+++ b/papers/clearinghouse_training_paper/AER_revisions/AER_revisions.docx
@@ -54,7 +54,15 @@
       </w:pPr>
       <w:r>
         <w:rPr/>
-        <w:t>This revision memo provides a detailed response to the concerns from two reviewers regarding our manuscript “The (perceived) quality of agricultural technology and its adoption: Experimental evidence from Uganda,” initially submitted to the American Economic Review. Text in regular font is the original text from the editor and the two reviewers. Our response is in italic. Indented paragraphs present texts that were inserted into the manuscript.</w:t>
+        <w:t xml:space="preserve">This revision memo provides a detailed response to the concerns from two reviewers regarding our manuscript “The (perceived) quality of agricultural technology and its adoption: Experimental evidence from Uganda,” initially submitted to the American Economic Review. Text in regular font is the original text from the editor and the two reviewers. Our response is in italic. Indented paragraphs present text that </w:t>
+      </w:r>
+      <w:r>
+        <w:rPr/>
+        <w:t>was</w:t>
+      </w:r>
+      <w:r>
+        <w:rPr/>
+        <w:t xml:space="preserve"> inserted into the manuscript.</w:t>
       </w:r>
     </w:p>
     <w:p>
@@ -240,10 +248,146 @@
     <w:p>
       <w:pPr>
         <w:pStyle w:val="Normal"/>
-        <w:rPr/>
-      </w:pPr>
-      <w:r>
-        <w:rPr/>
+        <w:jc w:val="both"/>
+        <w:rPr/>
+      </w:pPr>
+      <w:r>
+        <w:rPr/>
+      </w:r>
+    </w:p>
+    <w:p>
+      <w:pPr>
+        <w:pStyle w:val="Normal"/>
+        <w:jc w:val="both"/>
+        <w:rPr>
+          <w:i/>
+          <w:i/>
+          <w:iCs/>
+        </w:rPr>
+      </w:pPr>
+      <w:r>
+        <w:rPr>
+          <w:i/>
+          <w:iCs/>
+        </w:rPr>
+        <w:t xml:space="preserve">In addition to the possibility that agro-dealers lack knowledge or farmers misperceive quality, we also argue that agro-dealers may </w:t>
+      </w:r>
+      <w:r>
+        <w:rPr>
+          <w:i/>
+          <w:iCs/>
+        </w:rPr>
+        <w:t>deliberately s</w:t>
+      </w:r>
+      <w:r>
+        <w:rPr>
+          <w:i/>
+          <w:iCs/>
+        </w:rPr>
+        <w:t xml:space="preserve">ell low quality seed. In fact, the information asymmetry between sellers and buyers provided the main motivation for the study. The fact that the reviewer seemed to have missed this prompted us to </w:t>
+      </w:r>
+      <w:r>
+        <w:rPr>
+          <w:i/>
+          <w:iCs/>
+        </w:rPr>
+        <w:t>reread</w:t>
+      </w:r>
+      <w:r>
+        <w:rPr>
+          <w:i/>
+          <w:iCs/>
+        </w:rPr>
+        <w:t xml:space="preserve"> </w:t>
+      </w:r>
+      <w:r>
+        <w:rPr>
+          <w:i/>
+          <w:iCs/>
+        </w:rPr>
+        <w:t xml:space="preserve">and rewrite </w:t>
+      </w:r>
+      <w:r>
+        <w:rPr>
+          <w:i/>
+          <w:iCs/>
+        </w:rPr>
+        <w:t xml:space="preserve">the article to makes sure that </w:t>
+      </w:r>
+      <w:r>
+        <w:rPr>
+          <w:i/>
+          <w:iCs/>
+        </w:rPr>
+        <w:t>this is clear. We mention this already in the abstract:</w:t>
+      </w:r>
+    </w:p>
+    <w:p>
+      <w:pPr>
+        <w:pStyle w:val="Normal"/>
+        <w:ind w:hanging="0" w:left="709"/>
+        <w:rPr>
+          <w:i/>
+          <w:i/>
+          <w:iCs/>
+        </w:rPr>
+      </w:pPr>
+      <w:r>
+        <w:rPr>
+          <w:i/>
+          <w:iCs/>
+        </w:rPr>
+        <w:t xml:space="preserve">In a second hypothesis, we randomly introduce an information clearinghouse similar to popular crowd-sourced review platforms such as yelp.com or trustpilot.com to test whether information asymmetries crowd out quality seed. </w:t>
+      </w:r>
+    </w:p>
+    <w:p>
+      <w:pPr>
+        <w:pStyle w:val="Normal"/>
+        <w:ind w:hanging="0" w:left="0"/>
+        <w:rPr>
+          <w:i/>
+          <w:i/>
+          <w:iCs/>
+        </w:rPr>
+      </w:pPr>
+      <w:r>
+        <w:rPr>
+          <w:i/>
+          <w:iCs/>
+        </w:rPr>
+        <w:t>And discuss this also in the introduction:</w:t>
+      </w:r>
+    </w:p>
+    <w:p>
+      <w:pPr>
+        <w:pStyle w:val="Normal"/>
+        <w:ind w:hanging="0" w:left="709"/>
+        <w:rPr>
+          <w:i/>
+          <w:i/>
+          <w:iCs/>
+        </w:rPr>
+      </w:pPr>
+      <w:r>
+        <w:rPr>
+          <w:i/>
+          <w:iCs/>
+        </w:rPr>
+        <w:t xml:space="preserve">However, we recognize that providing information only to agro-dealers may not necessarily remedy the fact that seed quality cannot easily be observed by farmers. Furthermore, we expect that small scale agro-dealers are subjected to less regulation and oversight than their larger counterparts in manufacturing, import, or wholesale operations that are situated further up the seed supply chain. This means that agro-dealers may still be incentivized—even with training—to underinvest in quality management and preservation. In a context similar to ours, </w:t>
+      </w:r>
+      <w:r>
+        <w:rPr>
+          <w:i/>
+          <w:iCs/>
+        </w:rPr>
+        <w:t>Hoffman (2021)</w:t>
+      </w:r>
+      <w:r>
+        <w:rPr>
+          <w:i/>
+          <w:iCs/>
+        </w:rPr>
+        <w:t xml:space="preserve"> examine maize (grain, not seed) in rural Kenyan markets and find an absence of incentives for sellers to address food safety problems because they are not observable to their buyers. The same issue carries into seed markets, and in a worst-case scenario, agro-dealers may intentionally sacrifice quality to reduce costs and increase profits, e.g., by mixing improved or fresh seed with local or old seed, or even with grain.</w:t>
       </w:r>
     </w:p>
     <w:p>
@@ -615,21 +759,7 @@
           <w:i/>
           <w:iCs/>
         </w:rPr>
-        <w:t xml:space="preserve">Moisture is a powerful predictor of seed performance. For instance, </w:t>
-      </w:r>
-      <w:r>
-        <w:rPr>
-          <w:i/>
-          <w:iCs/>
-        </w:rPr>
-        <w:t>Afzal et al (2017)</w:t>
-      </w:r>
-      <w:r>
-        <w:rPr>
-          <w:i/>
-          <w:iCs/>
-        </w:rPr>
-        <w:t xml:space="preserve"> report germination rates of about 85% for seed with a moisture content of 12.74% versus germination rates of only 50% for the same seed with a moisture content of 15.64%. A rule of thumb used by the experts we consulted to develop the training on proper seed handling and storage is that an increase of moisture by 1 percentage points reduces shelf-life by half.”</w:t>
+        <w:t>Moisture is a powerful predictor of seed performance. For instance, Afzal et al (2017) report germination rates of about 85% for seed with a moisture content of 12.74% versus germination rates of only 50% for the same seed with a moisture content of 15.64%. A rule of thumb used by the experts we consulted to develop the training on proper seed handling and storage is that an increase of moisture by 1 percentage points reduces shelf-life by half.”</w:t>
       </w:r>
     </w:p>
     <w:p>
@@ -913,91 +1043,7 @@
           <w:i/>
           <w:iCs/>
         </w:rPr>
-        <w:t>T</w:t>
-      </w:r>
-      <w:r>
-        <w:rPr>
-          <w:i/>
-          <w:iCs/>
-        </w:rPr>
-        <w:t>h</w:t>
-      </w:r>
-      <w:r>
-        <w:rPr>
-          <w:i/>
-          <w:iCs/>
-        </w:rPr>
-        <w:t>e</w:t>
-      </w:r>
-      <w:r>
-        <w:rPr>
-          <w:i/>
-          <w:iCs/>
-        </w:rPr>
-        <w:t xml:space="preserve"> </w:t>
-      </w:r>
-      <w:r>
-        <w:rPr>
-          <w:i/>
-          <w:iCs/>
-        </w:rPr>
-        <w:t>result that</w:t>
-      </w:r>
-      <w:r>
-        <w:rPr>
-          <w:i/>
-          <w:iCs/>
-        </w:rPr>
-        <w:t xml:space="preserve"> </w:t>
-      </w:r>
-      <w:r>
-        <w:rPr>
-          <w:i/>
-          <w:iCs/>
-        </w:rPr>
-        <w:t>the reviewer is referring to</w:t>
-      </w:r>
-      <w:r>
-        <w:rPr>
-          <w:i/>
-          <w:iCs/>
-        </w:rPr>
-        <w:t xml:space="preserve"> </w:t>
-      </w:r>
-      <w:r>
-        <w:rPr>
-          <w:i/>
-          <w:iCs/>
-        </w:rPr>
-        <w:t xml:space="preserve">here derives from a question that was asked to obtain a general picture of farmers’ perception </w:t>
-      </w:r>
-      <w:r>
-        <w:rPr>
-          <w:i/>
-          <w:iCs/>
-        </w:rPr>
-        <w:t xml:space="preserve">of agro-input dealers and counterfeiting: </w:t>
-      </w:r>
-      <w:r>
-        <w:rPr>
-          <w:i/>
-          <w:iCs/>
-        </w:rPr>
-        <w:t xml:space="preserve">“Do you think that maize seed that you can buy at agro-input dealers is counterfeit/adulterated?”. </w:t>
-      </w:r>
-      <w:r>
-        <w:rPr>
-          <w:i/>
-          <w:iCs/>
-        </w:rPr>
-        <w:t>There were other questions that went into much more detail, asking about seed sold by specific dealer and about specific characteristics of the seed (drought tolerance, yield premium,...). We have made this clearer in the text</w:t>
-      </w:r>
-      <w:r>
-        <w:rPr>
-          <w:i/>
-          <w:iCs/>
-        </w:rPr>
-        <w:t>:</w:t>
+        <w:t>The result that the reviewer is referring to here derives from a question that was asked to obtain a general picture of farmers’ perception of agro-input dealers and counterfeiting: “Do you think that maize seed that you can buy at agro-input dealers is counterfeit/adulterated?”. There were other questions that went into much more detail, asking about seed sold by specific dealer and about specific characteristics of the seed (drought tolerance, yield premium,...). We have made this clearer in the text:</w:t>
       </w:r>
     </w:p>
     <w:p>
@@ -1023,21 +1069,7 @@
           <w:i/>
           <w:iCs/>
         </w:rPr>
-        <w:t xml:space="preserve">We intentionally kept this question general, about maize seed that you can buy at any agro-dealer, without specifying </w:t>
-      </w:r>
-      <w:r>
-        <w:rPr>
-          <w:i/>
-          <w:iCs/>
-        </w:rPr>
-        <w:t xml:space="preserve">a particular </w:t>
-      </w:r>
-      <w:r>
-        <w:rPr>
-          <w:i/>
-          <w:iCs/>
-        </w:rPr>
-        <w:t>seed variety or agro-dealer, to obtain an overall idea about farmers’ sentiments regarding maize seed at agro-dealers.”</w:t>
+        <w:t>We intentionally kept this question general, about maize seed that you can buy at any agro-dealer, without specifying a particular seed variety or agro-dealer, to obtain an overall idea about farmers’ sentiments regarding maize seed at agro-dealers.”</w:t>
       </w:r>
     </w:p>
     <w:p>
@@ -1099,158 +1131,53 @@
           <w:i/>
           <w:iCs/>
         </w:rPr>
-        <w:t xml:space="preserve">It is true that agro-dealers stock different seeds with potentially different attributes, </w:t>
-      </w:r>
-      <w:r>
-        <w:rPr>
-          <w:i/>
-          <w:iCs/>
-        </w:rPr>
-        <w:t>that different attributes may be traded-off against each other, and how the use of a single rating may mask differences in the type of seeds sold by the agrodealer with differences in the quality of the storage facilities. As such, it would indeed have been better to iterate over all seed types, and even differentiate on other dimensions too (eg. “Bazooka” produced by Naseco in an original 2 kg bag versus “Bazooka” produced by Naseco, repackaged in a 0.5kg polyethylene bag). However, that would have made the rating by farmers much more tedious.</w:t>
-      </w:r>
-    </w:p>
-    <w:p>
-      <w:pPr>
-        <w:pStyle w:val="Normal"/>
-        <w:jc w:val="both"/>
-        <w:rPr/>
-      </w:pPr>
-      <w:r>
-        <w:rPr>
-          <w:i/>
-          <w:iCs/>
-        </w:rPr>
-        <w:t xml:space="preserve">The main reason why we use a generic rating system is that the aim is not to have an accurate measure of quality </w:t>
-      </w:r>
-      <w:r>
-        <w:rPr>
-          <w:i/>
-          <w:iCs/>
-        </w:rPr>
-        <w:t>of each individual seed type</w:t>
-      </w:r>
-      <w:r>
-        <w:rPr>
-          <w:i/>
-          <w:iCs/>
-        </w:rPr>
-        <w:t xml:space="preserve">, but rather a signal </w:t>
-      </w:r>
-      <w:r>
-        <w:rPr>
-          <w:i/>
-          <w:iCs/>
-        </w:rPr>
-        <w:t>of the quality of products and services sold</w:t>
-      </w:r>
-      <w:r>
-        <w:rPr>
-          <w:i/>
-          <w:iCs/>
-        </w:rPr>
-        <w:t xml:space="preserve"> </w:t>
-      </w:r>
-      <w:r>
-        <w:rPr>
-          <w:i/>
-          <w:iCs/>
-        </w:rPr>
-        <w:t>at the agro-dealer level</w:t>
-      </w:r>
-      <w:r>
-        <w:rPr>
-          <w:i/>
-          <w:iCs/>
-        </w:rPr>
-        <w:t xml:space="preserve">. This is </w:t>
-      </w:r>
-      <w:r>
-        <w:rPr>
-          <w:i/>
-          <w:iCs/>
-        </w:rPr>
-        <w:t xml:space="preserve">also </w:t>
-      </w:r>
-      <w:r>
-        <w:rPr>
-          <w:i/>
-          <w:iCs/>
-        </w:rPr>
-        <w:t xml:space="preserve">how existing clearinghouse systems work (eg in tripadvisior you are asked to rate a restaurant, not each and every meal that is on the menu). </w:t>
-      </w:r>
-      <w:r>
-        <w:rPr>
-          <w:i/>
-          <w:iCs/>
-        </w:rPr>
-        <w:t>In short, we wanted to test a scalable solution.</w:t>
-      </w:r>
-    </w:p>
-    <w:p>
-      <w:pPr>
-        <w:pStyle w:val="Normal"/>
-        <w:jc w:val="both"/>
-        <w:rPr/>
-      </w:pPr>
-      <w:r>
-        <w:rPr>
-          <w:i/>
-          <w:iCs/>
-        </w:rPr>
-        <w:t>T</w:t>
-      </w:r>
-      <w:r>
-        <w:rPr>
-          <w:i/>
-          <w:iCs/>
-        </w:rPr>
-        <w:t>hat said, we did think about the issues mentioned by the reviewer and used the following strategies to deal with it:</w:t>
-      </w:r>
-    </w:p>
-    <w:p>
-      <w:pPr>
-        <w:pStyle w:val="Normal"/>
-        <w:jc w:val="both"/>
-        <w:rPr>
-          <w:i/>
-          <w:i/>
-          <w:iCs/>
-        </w:rPr>
-      </w:pPr>
-      <w:r>
-        <w:rPr>
-          <w:i/>
-          <w:iCs/>
-        </w:rPr>
-        <w:t>First, w</w:t>
-      </w:r>
-      <w:r>
-        <w:rPr>
-          <w:i/>
-          <w:iCs/>
-        </w:rPr>
-        <w:t xml:space="preserve">e </w:t>
-      </w:r>
-      <w:r>
-        <w:rPr>
-          <w:i/>
-          <w:iCs/>
-        </w:rPr>
-        <w:t xml:space="preserve">agree that maize varieties differ in seed quality characteristics, which could potentially be traded-off to each other. </w:t>
-      </w:r>
-      <w:r>
-        <w:rPr>
-          <w:i/>
-          <w:iCs/>
-        </w:rPr>
-        <w:t>This is why</w:t>
-      </w:r>
-      <w:r>
-        <w:rPr>
-          <w:i/>
-          <w:iCs/>
-        </w:rPr>
-        <w:t xml:space="preserve"> we asked many of the rating questions relative to how a particular quality attribute was advertised, see Table 1:</w:t>
+        <w:t>It is true that agro-dealers stock different seeds with potentially different attributes, that different attributes may be traded-off against each other, and how the use of a single rating may mask differences in the type of seeds sold by the agrodealer with differences in the quality of the storage facilities. As such, it would indeed have been better to iterate over all seed types, and even differentiate on other dimensions too (eg. “Bazooka” produced by Naseco in an original 2 kg bag versus “Bazooka” produced by Naseco, repackaged in a 0.5kg polyethylene bag). However, that would have made the rating by farmers much more tedious.</w:t>
+      </w:r>
+    </w:p>
+    <w:p>
+      <w:pPr>
+        <w:pStyle w:val="Normal"/>
+        <w:jc w:val="both"/>
+        <w:rPr/>
+      </w:pPr>
+      <w:r>
+        <w:rPr>
+          <w:i/>
+          <w:iCs/>
+        </w:rPr>
+        <w:t>The main reason why we use a generic rating system is that the aim is not to have an accurate measure of quality of each individual seed type, but rather a signal of the quality of products and services sold at the agro-dealer level. This is also how existing clearinghouse systems work (eg in tripadvisior you are asked to rate a restaurant, not each and every meal that is on the menu). In short, we wanted to test a scalable solution.</w:t>
+      </w:r>
+    </w:p>
+    <w:p>
+      <w:pPr>
+        <w:pStyle w:val="Normal"/>
+        <w:jc w:val="both"/>
+        <w:rPr/>
+      </w:pPr>
+      <w:r>
+        <w:rPr>
+          <w:i/>
+          <w:iCs/>
+        </w:rPr>
+        <w:t>That said, we did think about the issues mentioned by the reviewer and used the following strategies to deal with it:</w:t>
+      </w:r>
+    </w:p>
+    <w:p>
+      <w:pPr>
+        <w:pStyle w:val="Normal"/>
+        <w:jc w:val="both"/>
+        <w:rPr>
+          <w:i/>
+          <w:i/>
+          <w:iCs/>
+        </w:rPr>
+      </w:pPr>
+      <w:r>
+        <w:rPr>
+          <w:i/>
+          <w:iCs/>
+        </w:rPr>
+        <w:t>First, we agree that maize varieties differ in seed quality characteristics, which could potentially be traded-off to each other. This is why we asked many of the rating questions relative to how a particular quality attribute was advertised, see Table 1:</w:t>
       </w:r>
     </w:p>
     <w:p>
@@ -1336,21 +1263,7 @@
           <w:i/>
           <w:iCs/>
         </w:rPr>
-        <w:t xml:space="preserve">To address this comment, we added footnote </w:t>
-      </w:r>
-      <w:r>
-        <w:rPr>
-          <w:i/>
-          <w:iCs/>
-        </w:rPr>
-        <w:t>10</w:t>
-      </w:r>
-      <w:r>
-        <w:rPr>
-          <w:i/>
-          <w:iCs/>
-        </w:rPr>
-        <w:t>:</w:t>
+        <w:t>To address this comment, we added footnote 10:</w:t>
       </w:r>
     </w:p>
     <w:p>
@@ -1386,7 +1299,10 @@
         </w:rPr>
       </w:pPr>
       <w:r>
-        <w:rPr/>
+        <w:rPr>
+          <w:i/>
+          <w:iCs/>
+        </w:rPr>
       </w:r>
     </w:p>
     <w:p>
@@ -1479,7 +1395,10 @@
         </w:rPr>
       </w:pPr>
       <w:r>
-        <w:rPr/>
+        <w:rPr>
+          <w:i/>
+          <w:iCs/>
+        </w:rPr>
       </w:r>
     </w:p>
     <w:p>
@@ -1522,7 +1441,32 @@
           <w:i/>
           <w:iCs/>
         </w:rPr>
-        <w:t>There are actually between 1 and 18 agro-dealers in a catchment area (with 3 on average). To address this comment, we add descriptive statistics about the relationship between rating farmers and rated agro-dealers:</w:t>
+        <w:t xml:space="preserve">There are actually between 1 and 18 agro-dealers in a catchment area (with 3 on average). This is indicated in section 5.1: </w:t>
+      </w:r>
+    </w:p>
+    <w:p>
+      <w:pPr>
+        <w:pStyle w:val="Normal"/>
+        <w:jc w:val="both"/>
+        <w:rPr>
+          <w:i/>
+          <w:i/>
+          <w:iCs/>
+        </w:rPr>
+      </w:pPr>
+      <w:r>
+        <w:rPr>
+          <w:i/>
+          <w:iCs/>
+        </w:rPr>
+        <w:t>“</w:t>
+      </w:r>
+      <w:r>
+        <w:rPr>
+          <w:i/>
+          <w:iCs/>
+        </w:rPr>
+        <w:t>This procedure led to an average of three agro-dealers per catchment area, ranging from a minimum of 1 to a maximum of 18.”</w:t>
       </w:r>
     </w:p>
     <w:p>
@@ -1532,6 +1476,7 @@
         <w:jc w:val="both"/>
         <w:rPr/>
       </w:pPr>
+      <w:commentRangeStart w:id="3"/>
       <w:r>
         <w:rPr>
           <w:i/>
@@ -1545,6 +1490,16 @@
           <w:iCs/>
         </w:rPr>
         <w:t>For the rating system, clearinghouse treated farmers were asked about all (up to 18) agro-dealers in their proximity, leading to a dyadic data set of 12,003 farmer-dealer links at baseline. In 36% of the cases, farmers knew the agro-dealer. Considering only these instances, 19% had bought seed there, 5% knew someone who did, and the remaining 76% were not allowed to rate. This implies that reputational effects could play a role but should not drive the results. Farmers who bought seed at an agro-shop report to have been customers for 4.6 years on average (with a minimum of 0 and a maximum of 35 years), and 44% bought seed there in the previous season.”</w:t>
+      </w:r>
+      <w:commentRangeEnd w:id="3"/>
+      <w:r>
+        <w:commentReference w:id="3"/>
+      </w:r>
+      <w:r>
+        <w:rPr>
+          <w:i/>
+          <w:iCs/>
+        </w:rPr>
       </w:r>
     </w:p>
     <w:p>
@@ -1716,7 +1671,7 @@
           <w:iCs/>
         </w:rPr>
       </w:pPr>
-      <w:commentRangeStart w:id="3"/>
+      <w:commentRangeStart w:id="4"/>
       <w:r>
         <w:rPr>
           <w:i/>
@@ -1724,9 +1679,9 @@
         </w:rPr>
         <w:t>Here some descriptive statistics regarding moisture (as our quality proxy) and quality perceptions:</w:t>
       </w:r>
-      <w:commentRangeEnd w:id="3"/>
-      <w:r>
-        <w:commentReference w:id="3"/>
+      <w:commentRangeEnd w:id="4"/>
+      <w:r>
+        <w:commentReference w:id="4"/>
       </w:r>
       <w:r>
         <w:rPr>
@@ -1751,8 +1706,8 @@
         <w:tblLook w:val="04a0" w:noHBand="0" w:noVBand="1" w:firstColumn="1" w:lastRow="0" w:lastColumn="0" w:firstRow="1"/>
       </w:tblPr>
       <w:tblGrid>
-        <w:gridCol w:w="806"/>
-        <w:gridCol w:w="992"/>
+        <w:gridCol w:w="805"/>
+        <w:gridCol w:w="993"/>
         <w:gridCol w:w="991"/>
         <w:gridCol w:w="763"/>
         <w:gridCol w:w="1038"/>
@@ -1801,7 +1756,7 @@
         <w:trPr/>
         <w:tc>
           <w:tcPr>
-            <w:tcW w:w="806" w:type="dxa"/>
+            <w:tcW w:w="805" w:type="dxa"/>
             <w:tcBorders>
               <w:left w:val="nil"/>
               <w:right w:val="nil"/>
@@ -1830,7 +1785,7 @@
         </w:tc>
         <w:tc>
           <w:tcPr>
-            <w:tcW w:w="992" w:type="dxa"/>
+            <w:tcW w:w="993" w:type="dxa"/>
             <w:tcBorders>
               <w:left w:val="nil"/>
               <w:right w:val="nil"/>
@@ -2101,7 +2056,7 @@
         <w:trPr/>
         <w:tc>
           <w:tcPr>
-            <w:tcW w:w="806" w:type="dxa"/>
+            <w:tcW w:w="805" w:type="dxa"/>
             <w:tcBorders>
               <w:left w:val="nil"/>
               <w:right w:val="nil"/>
@@ -2130,7 +2085,7 @@
         </w:tc>
         <w:tc>
           <w:tcPr>
-            <w:tcW w:w="992" w:type="dxa"/>
+            <w:tcW w:w="993" w:type="dxa"/>
             <w:tcBorders>
               <w:left w:val="nil"/>
               <w:right w:val="nil"/>
@@ -2402,7 +2357,7 @@
         <w:trPr/>
         <w:tc>
           <w:tcPr>
-            <w:tcW w:w="806" w:type="dxa"/>
+            <w:tcW w:w="805" w:type="dxa"/>
             <w:tcBorders>
               <w:left w:val="nil"/>
               <w:right w:val="nil"/>
@@ -2431,7 +2386,7 @@
         </w:tc>
         <w:tc>
           <w:tcPr>
-            <w:tcW w:w="992" w:type="dxa"/>
+            <w:tcW w:w="993" w:type="dxa"/>
             <w:tcBorders>
               <w:left w:val="nil"/>
               <w:right w:val="nil"/>
@@ -2704,7 +2659,7 @@
         <w:trPr/>
         <w:tc>
           <w:tcPr>
-            <w:tcW w:w="806" w:type="dxa"/>
+            <w:tcW w:w="805" w:type="dxa"/>
             <w:tcBorders>
               <w:left w:val="nil"/>
               <w:bottom w:val="nil"/>
@@ -2734,7 +2689,7 @@
         </w:tc>
         <w:tc>
           <w:tcPr>
-            <w:tcW w:w="992" w:type="dxa"/>
+            <w:tcW w:w="993" w:type="dxa"/>
             <w:tcBorders>
               <w:left w:val="nil"/>
               <w:bottom w:val="nil"/>
@@ -2945,9 +2900,9 @@
       </w:tblPr>
       <w:tblGrid>
         <w:gridCol w:w="754"/>
-        <w:gridCol w:w="1038"/>
+        <w:gridCol w:w="1037"/>
         <w:gridCol w:w="990"/>
-        <w:gridCol w:w="813"/>
+        <w:gridCol w:w="814"/>
         <w:gridCol w:w="990"/>
         <w:gridCol w:w="990"/>
         <w:gridCol w:w="4017"/>
@@ -3023,7 +2978,7 @@
         </w:tc>
         <w:tc>
           <w:tcPr>
-            <w:tcW w:w="1038" w:type="dxa"/>
+            <w:tcW w:w="1037" w:type="dxa"/>
             <w:tcBorders>
               <w:left w:val="nil"/>
               <w:right w:val="nil"/>
@@ -3081,7 +3036,7 @@
         </w:tc>
         <w:tc>
           <w:tcPr>
-            <w:tcW w:w="813" w:type="dxa"/>
+            <w:tcW w:w="814" w:type="dxa"/>
             <w:tcBorders>
               <w:left w:val="nil"/>
               <w:right w:val="nil"/>
@@ -3323,7 +3278,7 @@
         </w:tc>
         <w:tc>
           <w:tcPr>
-            <w:tcW w:w="1038" w:type="dxa"/>
+            <w:tcW w:w="1037" w:type="dxa"/>
             <w:tcBorders>
               <w:left w:val="nil"/>
               <w:right w:val="nil"/>
@@ -3381,7 +3336,7 @@
         </w:tc>
         <w:tc>
           <w:tcPr>
-            <w:tcW w:w="813" w:type="dxa"/>
+            <w:tcW w:w="814" w:type="dxa"/>
             <w:tcBorders>
               <w:left w:val="nil"/>
               <w:right w:val="nil"/>
@@ -3624,7 +3579,7 @@
         </w:tc>
         <w:tc>
           <w:tcPr>
-            <w:tcW w:w="1038" w:type="dxa"/>
+            <w:tcW w:w="1037" w:type="dxa"/>
             <w:tcBorders>
               <w:left w:val="nil"/>
               <w:right w:val="nil"/>
@@ -3682,7 +3637,7 @@
         </w:tc>
         <w:tc>
           <w:tcPr>
-            <w:tcW w:w="813" w:type="dxa"/>
+            <w:tcW w:w="814" w:type="dxa"/>
             <w:tcBorders>
               <w:left w:val="nil"/>
               <w:right w:val="nil"/>
@@ -3927,7 +3882,7 @@
         </w:tc>
         <w:tc>
           <w:tcPr>
-            <w:tcW w:w="1038" w:type="dxa"/>
+            <w:tcW w:w="1037" w:type="dxa"/>
             <w:tcBorders>
               <w:left w:val="nil"/>
               <w:bottom w:val="nil"/>
@@ -3987,7 +3942,7 @@
         </w:tc>
         <w:tc>
           <w:tcPr>
-            <w:tcW w:w="813" w:type="dxa"/>
+            <w:tcW w:w="814" w:type="dxa"/>
             <w:tcBorders>
               <w:left w:val="nil"/>
               <w:bottom w:val="nil"/>
@@ -4167,7 +4122,7 @@
         </w:rPr>
         <w:t>“</w:t>
       </w:r>
-      <w:commentRangeStart w:id="4"/>
+      <w:commentRangeStart w:id="5"/>
       <w:r>
         <w:rPr>
           <w:i/>
@@ -4181,9 +4136,9 @@
           <w:iCs/>
         </w:rPr>
       </w:r>
-      <w:commentRangeEnd w:id="4"/>
-      <w:r>
-        <w:commentReference w:id="4"/>
+      <w:commentRangeEnd w:id="5"/>
+      <w:r>
+        <w:commentReference w:id="5"/>
       </w:r>
       <w:r>
         <w:rPr>
@@ -4424,7 +4379,7 @@
           <w:iCs/>
         </w:rPr>
       </w:pPr>
-      <w:commentRangeStart w:id="5"/>
+      <w:commentRangeStart w:id="6"/>
       <w:r>
         <w:rPr>
           <w:i/>
@@ -4432,9 +4387,9 @@
         </w:rPr>
         <w:t>We added this variable to Table 3.</w:t>
       </w:r>
-      <w:commentRangeEnd w:id="5"/>
-      <w:r>
-        <w:commentReference w:id="5"/>
+      <w:commentRangeEnd w:id="6"/>
+      <w:r>
+        <w:commentReference w:id="6"/>
       </w:r>
       <w:r>
         <w:rPr>
@@ -4646,7 +4601,7 @@
         </w:rPr>
         <w:t xml:space="preserve">At endline, the overall efforts and practices index remains positively and significantly affected and the treatment effects on all individual outcome variables that constitute this index are positive. This implies that agro-dealers in the clearinghouse treatment group invest more effort and provide better services than control agro-dealers, also at endline. We acknowledge that the treatment effect size at endline is smaller than the one at midline but can only speculate about reasons for this. </w:t>
       </w:r>
-      <w:commentRangeStart w:id="6"/>
+      <w:commentRangeStart w:id="7"/>
       <w:r>
         <w:rPr>
           <w:i/>
@@ -4660,13 +4615,13 @@
           <w:iCs/>
         </w:rPr>
       </w:r>
-      <w:commentRangeEnd w:id="6"/>
-      <w:r>
-        <w:commentReference w:id="6"/>
-      </w:r>
-      <w:r>
-        <w:rPr/>
+      <w:commentRangeEnd w:id="7"/>
+      <w:r>
         <w:commentReference w:id="7"/>
+      </w:r>
+      <w:r>
+        <w:rPr/>
+        <w:commentReference w:id="8"/>
       </w:r>
     </w:p>
     <w:p>
@@ -5054,7 +5009,7 @@
         <w:jc w:val="both"/>
         <w:rPr/>
       </w:pPr>
-      <w:commentRangeStart w:id="8"/>
+      <w:commentRangeStart w:id="9"/>
       <w:r>
         <w:rPr>
           <w:i/>
@@ -5062,9 +5017,9 @@
         </w:rPr>
         <w:t>Even though we do not test varietal purity of the seeds agro-dealers sell or farmers plant, we are confident that clearinghouse treated farmers adopt more high-quality products: they are more likely to report to have planted a hybrid or open pollinated variety, and seed of varieties Longe 4/ 5/ 6H/ 7H/ 7R/ 10H, Bazooka, Panner, Wema, KH series, or other hybrid/ OPV (as opposed to local farmer-saved seed). Hence farmers do switch to high quality maize seeds following the information we provide.</w:t>
       </w:r>
-      <w:commentRangeEnd w:id="8"/>
-      <w:r>
-        <w:commentReference w:id="8"/>
+      <w:commentRangeEnd w:id="9"/>
+      <w:r>
+        <w:commentReference w:id="9"/>
       </w:r>
       <w:r>
         <w:rPr>
@@ -5159,7 +5114,7 @@
         <w:jc w:val="both"/>
         <w:rPr/>
       </w:pPr>
-      <w:commentRangeStart w:id="9"/>
+      <w:commentRangeStart w:id="10"/>
       <w:r>
         <w:rPr>
           <w:i/>
@@ -5167,9 +5122,9 @@
         </w:rPr>
         <w:t>Even though this is an interesting potential impact pathway of the clearinghouse treatment, we do not think that higher turnover explains the yield effect. If higher demand leads to shorter seed storage time and better seed performance, farmers who already purchased maize varieties at baseline would be the only ones who measurably benefit from this in terms of yield. Only for farmers that bought maize seed at agro-input shops before and after the treatment, the shortened storage time would lead to higher yields. However, when we rerun the yield regression only for these farmers, we find a coefficient of 30.79 with a standard error of 20.38 (hence, no significance). For farmers who did not adopt at baseline, we find a coefficient of 56.44 with a standard error of 17.38 (hence, significance at the 1% level). This indicates that the effect is plausibly driven by farmers who did not use purchased maize seed at baseline, started using purchased maize seed due to the clearinghouse and, in turn, realized higher yields, implying that the suggested storage-time-channel is unlikely to drive the yield effect.</w:t>
       </w:r>
-      <w:commentRangeEnd w:id="9"/>
-      <w:r>
-        <w:commentReference w:id="9"/>
+      <w:commentRangeEnd w:id="10"/>
+      <w:r>
+        <w:commentReference w:id="10"/>
       </w:r>
       <w:r>
         <w:rPr>
@@ -5203,7 +5158,7 @@
           <w:iCs/>
         </w:rPr>
       </w:pPr>
-      <w:commentRangeStart w:id="10"/>
+      <w:commentRangeStart w:id="11"/>
       <w:r>
         <w:rPr>
           <w:i/>
@@ -5218,9 +5173,9 @@
         </w:rPr>
         <w:t>It is important to note that our definition of maize seed quality extends beyond narrow criteria such as varietal purity (i.e., confirming the seed is of the expected variety) to include broader dimensions like seed germination and plant vigor. This is because, while some storage and handling practices may affect varietal purity (eg mixing seed, mislabeling,...), most practices we will focus on in our study will not. Furthermore, we think that farmers care more about seed performance than about varietal purity, which may only be weakly correlated.”</w:t>
       </w:r>
-      <w:commentRangeEnd w:id="10"/>
-      <w:r>
-        <w:commentReference w:id="10"/>
+      <w:commentRangeEnd w:id="11"/>
+      <w:r>
+        <w:commentReference w:id="11"/>
       </w:r>
       <w:r>
         <w:rPr>
@@ -5702,6 +5657,7 @@
           <w:szCs w:val="24"/>
         </w:rPr>
       </w:pPr>
+      <w:commentRangeStart w:id="12"/>
       <w:r>
         <w:rPr>
           <w:rFonts w:cs="Times New Roman" w:ascii="Times New Roman" w:hAnsi="Times New Roman"/>
@@ -5895,6 +5851,13 @@
           </wp:inline>
         </w:drawing>
       </w:r>
+      <w:commentRangeEnd w:id="12"/>
+      <w:r>
+        <w:commentReference w:id="12"/>
+      </w:r>
+      <w:r>
+        <w:rPr/>
+      </w:r>
     </w:p>
     <w:sectPr>
       <w:footnotePr>
@@ -5917,7 +5880,7 @@
   <w:comment w:id="0" w:author="Caroline Miehe" w:date="2024-06-05T11:39:00Z" w:initials="CM">
     <w:p>
       <w:pPr>
-        <w:overflowPunct w:val="false"/>
+        <w:overflowPunct w:val="true"/>
         <w:spacing w:before="0" w:after="0"/>
         <w:rPr/>
       </w:pPr>
@@ -5935,7 +5898,7 @@
   <w:comment w:id="1" w:author="Unknown Author" w:date="2024-09-04T16:07:44Z" w:initials="">
     <w:p>
       <w:pPr>
-        <w:overflowPunct w:val="false"/>
+        <w:overflowPunct w:val="true"/>
         <w:spacing w:before="0" w:after="0"/>
         <w:rPr/>
       </w:pPr>
@@ -5951,7 +5914,7 @@
     </w:p>
     <w:p>
       <w:pPr>
-        <w:overflowPunct w:val="false"/>
+        <w:overflowPunct w:val="true"/>
         <w:spacing w:before="0" w:after="0"/>
         <w:rPr/>
       </w:pPr>
@@ -5967,7 +5930,7 @@
   <w:comment w:id="2" w:author="Unknown Author" w:date="2024-09-05T18:15:53Z" w:initials="">
     <w:p>
       <w:pPr>
-        <w:overflowPunct w:val="false"/>
+        <w:overflowPunct w:val="true"/>
         <w:spacing w:before="0" w:after="0"/>
         <w:rPr/>
       </w:pPr>
@@ -5980,10 +5943,10 @@
       </w:r>
     </w:p>
   </w:comment>
-  <w:comment w:id="3" w:author="Unknown Author" w:date="2024-09-04T16:28:08Z" w:initials="">
-    <w:p>
-      <w:pPr>
-        <w:overflowPunct w:val="false"/>
+  <w:comment w:id="3" w:author="Unknown Author" w:date="2024-09-06T13:24:43Z" w:initials="">
+    <w:p>
+      <w:pPr>
+        <w:overflowPunct w:val="true"/>
         <w:spacing w:before="0" w:after="0"/>
         <w:rPr/>
       </w:pPr>
@@ -5992,14 +5955,30 @@
           <w:rFonts w:ascii="Liberation Serif" w:hAnsi="Liberation Serif" w:eastAsia="DejaVu Sans" w:cs="DejaVu Sans"/>
           <w:lang w:val="en-US" w:eastAsia="en-US" w:bidi="en-US"/>
         </w:rPr>
+        <w:t>To me, this paragraph raises more questions than it answers. I would delete this.</w:t>
+      </w:r>
+    </w:p>
+  </w:comment>
+  <w:comment w:id="4" w:author="Unknown Author" w:date="2024-09-04T16:28:08Z" w:initials="">
+    <w:p>
+      <w:pPr>
+        <w:overflowPunct w:val="true"/>
+        <w:spacing w:before="0" w:after="0"/>
+        <w:rPr/>
+      </w:pPr>
+      <w:r>
+        <w:rPr>
+          <w:rFonts w:ascii="Liberation Serif" w:hAnsi="Liberation Serif" w:eastAsia="DejaVu Sans" w:cs="DejaVu Sans"/>
+          <w:lang w:val="en-US" w:eastAsia="en-US" w:bidi="en-US"/>
+        </w:rPr>
         <w:t>I don’t see how this answers this question</w:t>
       </w:r>
     </w:p>
   </w:comment>
-  <w:comment w:id="4" w:author="Caroline Miehe" w:date="2024-06-06T21:55:00Z" w:initials="CM">
-    <w:p>
-      <w:pPr>
-        <w:overflowPunct w:val="false"/>
+  <w:comment w:id="5" w:author="Caroline Miehe" w:date="2024-06-06T21:55:00Z" w:initials="CM">
+    <w:p>
+      <w:pPr>
+        <w:overflowPunct w:val="true"/>
         <w:spacing w:before="0" w:after="0"/>
         <w:rPr/>
       </w:pPr>
@@ -6015,10 +5994,10 @@
       </w:r>
     </w:p>
   </w:comment>
-  <w:comment w:id="5" w:author="Unknown Author" w:date="2024-09-04T16:35:18Z" w:initials="">
-    <w:p>
-      <w:pPr>
-        <w:overflowPunct w:val="false"/>
+  <w:comment w:id="6" w:author="Unknown Author" w:date="2024-09-04T16:35:18Z" w:initials="">
+    <w:p>
+      <w:pPr>
+        <w:overflowPunct w:val="true"/>
         <w:spacing w:before="0" w:after="0"/>
         <w:rPr/>
       </w:pPr>
@@ -6031,10 +6010,10 @@
       </w:r>
     </w:p>
   </w:comment>
-  <w:comment w:id="6" w:author="Caroline Miehe [2]" w:date="2024-07-10T18:09:00Z" w:initials="CM">
-    <w:p>
-      <w:pPr>
-        <w:overflowPunct w:val="false"/>
+  <w:comment w:id="7" w:author="Caroline Miehe [2]" w:date="2024-07-10T18:09:00Z" w:initials="CM">
+    <w:p>
+      <w:pPr>
+        <w:overflowPunct w:val="true"/>
         <w:spacing w:before="0" w:after="0"/>
         <w:rPr/>
       </w:pPr>
@@ -6050,7 +6029,71 @@
       </w:r>
     </w:p>
   </w:comment>
-  <w:comment w:id="7" w:author="Unknown Author" w:date="2024-09-04T16:39:18Z" w:initials="">
+  <w:comment w:id="8" w:author="Unknown Author" w:date="2024-09-04T16:39:18Z" w:initials="">
+    <w:p>
+      <w:pPr>
+        <w:overflowPunct w:val="true"/>
+        <w:spacing w:before="0" w:after="0"/>
+        <w:rPr/>
+      </w:pPr>
+      <w:r>
+        <w:rPr>
+          <w:rFonts w:ascii="Liberation Serif" w:hAnsi="Liberation Serif" w:eastAsia="DejaVu Sans" w:cs="DejaVu Sans"/>
+          <w:i/>
+          <w:sz w:val="16"/>
+          <w:lang w:val="en-US" w:eastAsia="en-US" w:bidi="en-US"/>
+        </w:rPr>
+        <w:t>Reply to Caroline Miehe [2] (07/10/2024, 18:09): "..."</w:t>
+      </w:r>
+    </w:p>
+    <w:p>
+      <w:pPr>
+        <w:overflowPunct w:val="true"/>
+        <w:spacing w:before="0" w:after="0"/>
+        <w:rPr/>
+      </w:pPr>
+      <w:r>
+        <w:rPr>
+          <w:rFonts w:ascii="Liberation Serif" w:hAnsi="Liberation Serif" w:eastAsia="DejaVu Sans" w:cs="DejaVu Sans"/>
+          <w:lang w:val="en-US" w:eastAsia="en-US" w:bidi="en-US"/>
+        </w:rPr>
+        <w:t>Not really, and maybe we should not speculate.</w:t>
+      </w:r>
+    </w:p>
+  </w:comment>
+  <w:comment w:id="9" w:author="Unknown Author" w:date="2024-09-04T17:06:08Z" w:initials="">
+    <w:p>
+      <w:pPr>
+        <w:overflowPunct w:val="true"/>
+        <w:spacing w:before="0" w:after="0"/>
+        <w:rPr/>
+      </w:pPr>
+      <w:r>
+        <w:rPr>
+          <w:rFonts w:ascii="Liberation Serif" w:hAnsi="Liberation Serif" w:eastAsia="DejaVu Sans" w:cs="DejaVu Sans"/>
+          <w:lang w:val="en-US" w:eastAsia="en-US" w:bidi="en-US"/>
+        </w:rPr>
+        <w:t>Some may argue that one can not simply assume that farmer saved seed are of lower quality than seed bought at the agro-input shop… I would delete this part.</w:t>
+      </w:r>
+    </w:p>
+  </w:comment>
+  <w:comment w:id="10" w:author="Unknown Author" w:date="2024-09-04T17:40:06Z" w:initials="">
+    <w:p>
+      <w:pPr>
+        <w:overflowPunct w:val="true"/>
+        <w:spacing w:before="0" w:after="0"/>
+        <w:rPr/>
+      </w:pPr>
+      <w:r>
+        <w:rPr>
+          <w:rFonts w:ascii="Liberation Serif" w:hAnsi="Liberation Serif" w:eastAsia="DejaVu Sans" w:cs="DejaVu Sans"/>
+          <w:lang w:val="en-US" w:eastAsia="en-US" w:bidi="en-US"/>
+        </w:rPr>
+        <w:t>Even though we discussed this at office, I don’t see this anymore.</w:t>
+      </w:r>
+    </w:p>
+  </w:comment>
+  <w:comment w:id="11" w:author="Unknown Author" w:date="2024-09-05T09:33:57Z" w:initials="">
     <w:p>
       <w:pPr>
         <w:overflowPunct w:val="false"/>
@@ -6060,16 +6103,16 @@
       <w:r>
         <w:rPr>
           <w:rFonts w:ascii="Liberation Serif" w:hAnsi="Liberation Serif" w:eastAsia="DejaVu Sans" w:cs="DejaVu Sans"/>
-          <w:i/>
-          <w:sz w:val="16"/>
           <w:lang w:val="en-US" w:eastAsia="en-US" w:bidi="en-US"/>
         </w:rPr>
-        <w:t>Reply to Caroline Miehe [2] (07/10/2024, 18:09): "..."</w:t>
-      </w:r>
-    </w:p>
-    <w:p>
-      <w:pPr>
-        <w:overflowPunct w:val="false"/>
+        <w:t xml:space="preserve">OK, but I put it in a different footnote in the next paragraph, as only there the issue of quality is introduced. </w:t>
+      </w:r>
+    </w:p>
+  </w:comment>
+  <w:comment w:id="12" w:author="Unknown Author" w:date="2024-09-06T15:22:48Z" w:initials="">
+    <w:p>
+      <w:pPr>
+        <w:overflowPunct w:val="true"/>
         <w:spacing w:before="0" w:after="0"/>
         <w:rPr/>
       </w:pPr>
@@ -6078,14 +6121,12 @@
           <w:rFonts w:ascii="Liberation Serif" w:hAnsi="Liberation Serif" w:eastAsia="DejaVu Sans" w:cs="DejaVu Sans"/>
           <w:lang w:val="en-US" w:eastAsia="en-US" w:bidi="en-US"/>
         </w:rPr>
-        <w:t>Not really, and maybe we should not speculate.</w:t>
-      </w:r>
-    </w:p>
-  </w:comment>
-  <w:comment w:id="8" w:author="Unknown Author" w:date="2024-09-04T17:06:08Z" w:initials="">
-    <w:p>
-      <w:pPr>
-        <w:overflowPunct w:val="false"/>
+        <w:t>I am not happy with the F-test and they are not correct 1.47 is for the same model. Why are the variables in the balance tables grouped? Maybe it is better to do the f-tests for these groupings</w:t>
+      </w:r>
+    </w:p>
+    <w:p>
+      <w:pPr>
+        <w:overflowPunct w:val="true"/>
         <w:spacing w:before="0" w:after="0"/>
         <w:rPr/>
       </w:pPr>
@@ -6094,39 +6135,6 @@
           <w:rFonts w:ascii="Liberation Serif" w:hAnsi="Liberation Serif" w:eastAsia="DejaVu Sans" w:cs="DejaVu Sans"/>
           <w:lang w:val="en-US" w:eastAsia="en-US" w:bidi="en-US"/>
         </w:rPr>
-        <w:t>Some may argue that one can not simply assume that farmer saved seed are of lower quality than seed bought at the agro-input shop… I would delete this part.</w:t>
-      </w:r>
-    </w:p>
-  </w:comment>
-  <w:comment w:id="9" w:author="Unknown Author" w:date="2024-09-04T17:40:06Z" w:initials="">
-    <w:p>
-      <w:pPr>
-        <w:overflowPunct w:val="false"/>
-        <w:spacing w:before="0" w:after="0"/>
-        <w:rPr/>
-      </w:pPr>
-      <w:r>
-        <w:rPr>
-          <w:rFonts w:ascii="Liberation Serif" w:hAnsi="Liberation Serif" w:eastAsia="DejaVu Sans" w:cs="DejaVu Sans"/>
-          <w:lang w:val="en-US" w:eastAsia="en-US" w:bidi="en-US"/>
-        </w:rPr>
-        <w:t>Even though we discussed this at office, I don’t see this anymore.</w:t>
-      </w:r>
-    </w:p>
-  </w:comment>
-  <w:comment w:id="10" w:author="Unknown Author" w:date="2024-09-05T09:33:57Z" w:initials="">
-    <w:p>
-      <w:pPr>
-        <w:overflowPunct w:val="true"/>
-        <w:spacing w:before="0" w:after="0"/>
-        <w:rPr/>
-      </w:pPr>
-      <w:r>
-        <w:rPr>
-          <w:rFonts w:ascii="Liberation Serif" w:hAnsi="Liberation Serif" w:eastAsia="DejaVu Sans" w:cs="DejaVu Sans"/>
-          <w:lang w:val="en-US" w:eastAsia="en-US" w:bidi="en-US"/>
-        </w:rPr>
-        <w:t xml:space="preserve">OK, but I put it in a different footnote in the next paragraph, as only there the issue of quality is introduced. </w:t>
       </w:r>
     </w:p>
   </w:comment>
@@ -6175,7 +6183,7 @@
       </w:pPr>
       <w:r>
         <w:rPr>
-          <w:rStyle w:val="FootnoteCharacters2"/>
+          <w:rStyle w:val="FootnoteCharacters3"/>
         </w:rPr>
         <w:footnoteRef/>
       </w:r>
@@ -6210,7 +6218,7 @@
       </w:pPr>
       <w:r>
         <w:rPr>
-          <w:rStyle w:val="FootnoteCharacters2"/>
+          <w:rStyle w:val="FootnoteCharacters3"/>
         </w:rPr>
         <w:footnoteRef/>
       </w:r>
@@ -6245,7 +6253,7 @@
       </w:pPr>
       <w:r>
         <w:rPr>
-          <w:rStyle w:val="FootnoteCharacters2"/>
+          <w:rStyle w:val="FootnoteCharacters3"/>
         </w:rPr>
         <w:footnoteRef/>
       </w:r>
@@ -6280,7 +6288,7 @@
       </w:pPr>
       <w:r>
         <w:rPr>
-          <w:rStyle w:val="FootnoteCharacters2"/>
+          <w:rStyle w:val="FootnoteCharacters3"/>
         </w:rPr>
         <w:footnoteRef/>
       </w:r>
@@ -6314,7 +6322,7 @@
       </w:pPr>
       <w:r>
         <w:rPr>
-          <w:rStyle w:val="FootnoteCharacters2"/>
+          <w:rStyle w:val="FootnoteCharacters3"/>
         </w:rPr>
         <w:footnoteRef/>
       </w:r>
@@ -6352,7 +6360,7 @@
       </w:pPr>
       <w:r>
         <w:rPr>
-          <w:rStyle w:val="FootnoteCharacters2"/>
+          <w:rStyle w:val="FootnoteCharacters3"/>
         </w:rPr>
         <w:footnoteRef/>
       </w:r>
@@ -6367,7 +6375,7 @@
         </w:rPr>
         <w:t>Maize seed quality encompasses several dimensions</w:t>
       </w:r>
-      <w:bookmarkStart w:id="0" w:name="_Hlk64448278_Copy_1_Copy_1_Copy_1"/>
+      <w:bookmarkStart w:id="0" w:name="_Hlk64448278_Copy_1_Copy_1_Copy_1_Copy_1"/>
       <w:r>
         <w:rPr>
           <w:i/>
@@ -6411,7 +6419,7 @@
       </w:pPr>
       <w:r>
         <w:rPr>
-          <w:rStyle w:val="FootnoteCharacters2"/>
+          <w:rStyle w:val="FootnoteCharacters3"/>
         </w:rPr>
         <w:footnoteRef/>
       </w:r>
@@ -7471,6 +7479,13 @@
       <w:vertAlign w:val="superscript"/>
     </w:rPr>
   </w:style>
+  <w:style w:type="character" w:styleId="FootnoteCharacters3">
+    <w:name w:val="Footnote Characters3"/>
+    <w:qFormat/>
+    <w:rPr>
+      <w:vertAlign w:val="superscript"/>
+    </w:rPr>
+  </w:style>
   <w:style w:type="character" w:styleId="FootnoteReference">
     <w:name w:val="Footnote Reference"/>
     <w:rPr>
@@ -7570,6 +7585,13 @@
   </w:style>
   <w:style w:type="character" w:styleId="EndnoteCharacters1">
     <w:name w:val="Endnote Characters1"/>
+    <w:qFormat/>
+    <w:rPr>
+      <w:vertAlign w:val="superscript"/>
+    </w:rPr>
+  </w:style>
+  <w:style w:type="character" w:styleId="EndnoteCharacters2">
+    <w:name w:val="Endnote Characters2"/>
     <w:qFormat/>
     <w:rPr>
       <w:vertAlign w:val="superscript"/>

</xml_diff>

<commit_message>
forgot to commit results df for midline for analysis of seed trial pack
</commit_message>
<xml_diff>
--- a/papers/clearinghouse_training_paper/AER_revisions/AER_revisions.docx
+++ b/papers/clearinghouse_training_paper/AER_revisions/AER_revisions.docx
@@ -284,7 +284,21 @@
           <w:i/>
           <w:iCs/>
         </w:rPr>
-        <w:t xml:space="preserve">ell low quality seed. In fact, the information asymmetry between sellers and buyers provided the main motivation for the study. The fact that the reviewer seemed to have missed this prompted us to </w:t>
+        <w:t xml:space="preserve">ell low quality seed. In fact, the information asymmetry between sellers and buyers provided the main motivation for the </w:t>
+      </w:r>
+      <w:r>
+        <w:rPr>
+          <w:i/>
+          <w:iCs/>
+        </w:rPr>
+        <w:t>clearinghouse intervention</w:t>
+      </w:r>
+      <w:r>
+        <w:rPr>
+          <w:i/>
+          <w:iCs/>
+        </w:rPr>
+        <w:t xml:space="preserve">. The fact that the reviewer seemed to have missed this prompted us to </w:t>
       </w:r>
       <w:r>
         <w:rPr>
@@ -319,7 +333,7 @@
           <w:i/>
           <w:iCs/>
         </w:rPr>
-        <w:t>this is clear. We mention this already in the abstract:</w:t>
+        <w:t>this is clear. We feel that this sufficiently clear as we mention this already in the abstract:</w:t>
       </w:r>
     </w:p>
     <w:p>
@@ -492,7 +506,21 @@
           <w:i/>
           <w:iCs/>
         </w:rPr>
-        <w:t xml:space="preserve">s, etc., and sell spoiled seed </w:t>
+        <w:t xml:space="preserve">s, etc., and </w:t>
+      </w:r>
+      <w:r>
+        <w:rPr>
+          <w:i/>
+          <w:iCs/>
+        </w:rPr>
+        <w:t>unknowingly</w:t>
+      </w:r>
+      <w:r>
+        <w:rPr>
+          <w:i/>
+          <w:iCs/>
+        </w:rPr>
+        <w:t xml:space="preserve"> sell spoiled seed </w:t>
       </w:r>
       <w:r>
         <w:rPr>
@@ -551,7 +579,21 @@
           <w:i/>
           <w:iCs/>
         </w:rPr>
-        <w:t>As these knowledge indices generally mask how much agro-dealers knew at baseline, we provide baseline means and effects on all individual knowledge variables in Appendix A.5. Baseline knowledge is low with only 5% of agro-dealers knowing which variety to recommend if a farmer complains about lack of rain. Highest knowledge is recorded when asked about repackaging seed: 64% of agro-dealers know that this practice should be avoided. This suggests ample room for improvement.</w:t>
+        <w:t xml:space="preserve">These (standardized) knowledge indices are useful to test if there is a significant differences in overall knowledge between treatment groups. However, they are less useful for assessing agro-dealer knowledge at baseline, and indices may mask subtle differences in effects on individual topics. In Appendix </w:t>
+      </w:r>
+      <w:r>
+        <w:rPr>
+          <w:i/>
+          <w:iCs/>
+        </w:rPr>
+        <w:t>A.5.</w:t>
+      </w:r>
+      <w:r>
+        <w:rPr>
+          <w:i/>
+          <w:iCs/>
+        </w:rPr>
+        <w:t>, we thus therefore provide baseline means and effects on the different knowledge variables included in the indices. Baseline knowledge is low with only 5% of agro-dealers knowing which variety to recommend if a farmer complains about lack of rain. Highest knowledge is recorded when asked about repackaging seed: 64% of agro-dealers know that this practice should be avoided. This low baseline knowledge suggests ample room for improvement.”</w:t>
       </w:r>
     </w:p>
     <w:p>
@@ -595,7 +637,21 @@
           <w:i/>
           <w:iCs/>
         </w:rPr>
-        <w:t>Information was also collected to provide an initial assessment of the quality of maize seed sold at the sampled agro-dealers. This included specific questions on seed storage and handling. Furthermore, with the shop manager's permission, enumerators—drawing on training provided to them at the outset of the study—inspected the area where seed was stored and noted the conditions. Baseline data reveals various signs that seed storage and handling are sub-optimal and may affect seed quality in line with the first hypothesis. For example, we find that 65% of agro-dealers had problems with pests such as rats or insects, while 16% store maize seed in open containers, thus exposing the seed to a range of pests and contaminants. Not surprisingly, two thirds of the agro-dealers sampled reported that they had received at least one complaint about seed they sold from a customer during the prior season.</w:t>
+        <w:t xml:space="preserve">Information was also collected to provide an initial assessment of the quality of maize seed sold at the sampled agro-dealers. This included specific questions on seed storage and handling. Furthermore, with the shop manager's permission, enumerators—drawing on training provided to them at the outset of the study—inspected the area where seed was stored and </w:t>
+      </w:r>
+      <w:r>
+        <w:rPr>
+          <w:i/>
+          <w:iCs/>
+        </w:rPr>
+        <w:t>carefully recorded</w:t>
+      </w:r>
+      <w:r>
+        <w:rPr>
+          <w:i/>
+          <w:iCs/>
+        </w:rPr>
+        <w:t xml:space="preserve"> the conditions. Baseline data reveals various signs that seed storage and handling are sub-optimal and may affect seed quality in line with the first hypothesis. For example, we find that 65% of agro-dealers had problems with pests such as rats or insects, while 16% store maize seed in open containers, thus exposing the seed to a range of pests and contaminants. Not surprisingly, two thirds of the agro-dealers sampled reported that they had received at least one complaint about seed they sold from a customer during the prior season.</w:t>
       </w:r>
     </w:p>
     <w:p>
@@ -745,7 +801,11 @@
         <w:pStyle w:val="Normal"/>
         <w:ind w:firstLine="709"/>
         <w:jc w:val="both"/>
-        <w:rPr/>
+        <w:rPr>
+          <w:i/>
+          <w:i/>
+          <w:iCs/>
+        </w:rPr>
       </w:pPr>
       <w:r>
         <w:rPr>
@@ -759,7 +819,21 @@
           <w:i/>
           <w:iCs/>
         </w:rPr>
-        <w:t>Moisture is a powerful predictor of seed performance. For instance, Afzal et al (2017) report germination rates of about 85% for seed with a moisture content of 12.74% versus germination rates of only 50% for the same seed with a moisture content of 15.64%. A rule of thumb used by the experts we consulted to develop the training on proper seed handling and storage is that an increase of moisture by 1 percentage points reduces shelf-life by half.”</w:t>
+        <w:t xml:space="preserve">Moisture is a powerful predictor of maize seed performance. For instance, </w:t>
+      </w:r>
+      <w:r>
+        <w:rPr>
+          <w:i/>
+          <w:iCs/>
+        </w:rPr>
+        <w:t xml:space="preserve">Afzal et al (2017) </w:t>
+      </w:r>
+      <w:r>
+        <w:rPr>
+          <w:i/>
+          <w:iCs/>
+        </w:rPr>
+        <w:t>report germination rates of about 85% for seed with a moisture content of 12.74% versus germination rates of only 50% for the same seed with a moisture content of 15.64% in a study in Pakistan. A rule of thumb used by the experts we consulted to develop the training on proper seed handling and storage is that an increase of moisture by 1 percentage points reduces shelf-life by half.”</w:t>
       </w:r>
     </w:p>
     <w:p>
@@ -832,7 +906,21 @@
           <w:i/>
           <w:iCs/>
         </w:rPr>
-        <w:t>While we agree with this statement about repackaging, the random bag of seed was never a repackaged one, implying that moisture is also an issue for seeds that have not been repackaged. To clarify this for the reader and to report the share of agro-dealers that repackage seeds, we add footnote 10:</w:t>
+        <w:t>While we agree with this statement about repackaging, the random bag of seed was never a repackaged one, implying that moisture is also an issue for seeds that have not been repackaged. To clarify this for the reader and to report the share of agro-dealers that repackage seeds, we add footnote 1</w:t>
+      </w:r>
+      <w:r>
+        <w:rPr>
+          <w:i/>
+          <w:iCs/>
+        </w:rPr>
+        <w:t>3</w:t>
+      </w:r>
+      <w:r>
+        <w:rPr>
+          <w:i/>
+          <w:iCs/>
+        </w:rPr>
+        <w:t>:</w:t>
       </w:r>
     </w:p>
     <w:p>
@@ -1009,7 +1097,21 @@
           <w:i/>
           <w:iCs/>
         </w:rPr>
-        <w:t xml:space="preserve"> On the other hand, they may not know exactly which hybrid or OPV is most optimal for their specific climatic, farm, or economic conditions. That is because there are important interaction effects between clime, soil, technologies, inputs, and cultivation practices, so that it is difficult for farmers to try out all possible combinations and learn about their optimal seed variety, at least within a reasonable time frame. Furthermore, the optimal choice is a dynamic problem since all these conditions—temperature and precipitation, soil health, input and commodity prices, and household income—change from season to season. If there is little rain in one season, the optimal seed variety might be Wema, if the farmer is late for planting in the next, Myezi mitatu (mm3) might be the better choice. Moreover, farmers may face certain behavioral constraints that inhibit their ability to learn if, for example, they pay attention to minor or tangential attributes and miss the more important ones.</w:t>
+        <w:t xml:space="preserve"> On the other hand, they may not know exactly which hybrid or OPV is optimal for their specific climatic, farm, or economic conditions. That is because there are important interaction effects between clim</w:t>
+      </w:r>
+      <w:r>
+        <w:rPr>
+          <w:i/>
+          <w:iCs/>
+        </w:rPr>
+        <w:t>ate</w:t>
+      </w:r>
+      <w:r>
+        <w:rPr>
+          <w:i/>
+          <w:iCs/>
+        </w:rPr>
+        <w:t>, soil, technologies, inputs, and cultivation practices, so that it is difficult for farmers to try out all possible combinations and learn about their optimal seed variety, at least within a reasonable time frame. Furthermore, the optimal choice is a dynamic problem since all these conditions—temperature and precipitation, soil health, input and commodity prices, and household income—change from season to season. If there is little rain in one season, the optimal seed variety might be Wema, if the farmer is late for planting in the next, Myezi mitatu (mm3) might be the better choice. Moreover, farmers may face certain behavioral constraints that inhibit their ability to learn if, for example, they pay attention to minor or tangential attributes and miss the more important ones.</w:t>
       </w:r>
       <w:r>
         <w:rPr>
@@ -1043,7 +1145,35 @@
           <w:i/>
           <w:iCs/>
         </w:rPr>
-        <w:t>The result that the reviewer is referring to here derives from a question that was asked to obtain a general picture of farmers’ perception of agro-input dealers and counterfeiting: “Do you think that maize seed that you can buy at agro-input dealers is counterfeit/adulterated?”. There were other questions that went into much more detail, asking about seed sold by specific dealer and about specific characteristics of the seed (drought tolerance, yield premium,...). We have made this clearer in the text:</w:t>
+        <w:t xml:space="preserve">The result that the reviewer is referring to here derives from a question that was asked to obtain a general picture of farmers’ perception of agro-input dealers and counterfeiting: “Do you think that maize seed that you can buy at agro-input dealers is counterfeit/adulterated?”. There </w:t>
+      </w:r>
+      <w:r>
+        <w:rPr>
+          <w:i/>
+          <w:iCs/>
+        </w:rPr>
+        <w:t>are</w:t>
+      </w:r>
+      <w:r>
+        <w:rPr>
+          <w:i/>
+          <w:iCs/>
+        </w:rPr>
+        <w:t xml:space="preserve"> other questions that </w:t>
+      </w:r>
+      <w:r>
+        <w:rPr>
+          <w:i/>
+          <w:iCs/>
+        </w:rPr>
+        <w:t>go</w:t>
+      </w:r>
+      <w:r>
+        <w:rPr>
+          <w:i/>
+          <w:iCs/>
+        </w:rPr>
+        <w:t xml:space="preserve"> into much more detail, asking about seed sold by specific dealer and about specific characteristics of the seed (drought tolerance, yield premium,...). We have made this clearer in the text:</w:t>
       </w:r>
     </w:p>
     <w:p>
@@ -1159,7 +1289,21 @@
           <w:i/>
           <w:iCs/>
         </w:rPr>
-        <w:t>That said, we did think about the issues mentioned by the reviewer and used the following strategies to deal with it:</w:t>
+        <w:t xml:space="preserve">That said, we did think about </w:t>
+      </w:r>
+      <w:r>
+        <w:rPr>
+          <w:i/>
+          <w:iCs/>
+        </w:rPr>
+        <w:t>some of the</w:t>
+      </w:r>
+      <w:r>
+        <w:rPr>
+          <w:i/>
+          <w:iCs/>
+        </w:rPr>
+        <w:t xml:space="preserve"> issues mentioned by the reviewer and used the following strategies to deal with it:</w:t>
       </w:r>
     </w:p>
     <w:p>
@@ -1290,34 +1434,146 @@
     </w:p>
     <w:p>
       <w:pPr>
-        <w:pStyle w:val="Normal"/>
-        <w:jc w:val="both"/>
-        <w:rPr>
-          <w:i/>
-          <w:i/>
-          <w:iCs/>
-        </w:rPr>
-      </w:pPr>
-      <w:r>
-        <w:rPr>
-          <w:i/>
-          <w:iCs/>
-        </w:rPr>
-      </w:r>
-    </w:p>
-    <w:p>
-      <w:pPr>
-        <w:pStyle w:val="Normal"/>
-        <w:jc w:val="both"/>
-        <w:rPr/>
-      </w:pPr>
-      <w:r>
-        <w:rPr/>
-      </w:r>
-    </w:p>
-    <w:p>
-      <w:pPr>
-        <w:pStyle w:val="Normal"/>
+        <w:pStyle w:val="Heading4"/>
+        <w:rPr>
+          <w:rFonts w:ascii="Times New Roman" w:hAnsi="Times New Roman" w:cs="Times New Roman"/>
+        </w:rPr>
+      </w:pPr>
+      <w:r>
+        <w:rPr>
+          <w:rFonts w:cs="Times New Roman" w:ascii="Times New Roman" w:hAnsi="Times New Roman"/>
+        </w:rPr>
+        <w:t>Agro-dealer quality</w:t>
+      </w:r>
+    </w:p>
+    <w:p>
+      <w:pPr>
+        <w:pStyle w:val="Normal"/>
+        <w:jc w:val="both"/>
+        <w:rPr/>
+      </w:pPr>
+      <w:r>
+        <w:rPr/>
+        <w:t>To assess if the ratings system identified the agro-dealers of high quality, the paper should clarify the relationship between farmers and agro-dealers. We are told that there are between one and three agro- dealers in each of the study’s catchment areas. With multiple agro-dealers, do farmers purchase seeds from the same agro-dealer every year? Since farmers could tell their peers that the seeds sold by their agro-dealer were of poor quality, it seems like reputational effects could play a role in this context. And if so, is it the reputation of the agro-dealer that matters, or that of the manufacturer of the seeds?</w:t>
+      </w:r>
+    </w:p>
+    <w:p>
+      <w:pPr>
+        <w:pStyle w:val="Normal"/>
+        <w:jc w:val="both"/>
+        <w:rPr>
+          <w:i/>
+          <w:i/>
+          <w:iCs/>
+        </w:rPr>
+      </w:pPr>
+      <w:r>
+        <w:rPr>
+          <w:i/>
+          <w:iCs/>
+        </w:rPr>
+        <w:t xml:space="preserve">There are actually between 1 and 18 agro-dealers in a catchment area (with 3 on average). This is indicated in section 5.1: </w:t>
+      </w:r>
+    </w:p>
+    <w:p>
+      <w:pPr>
+        <w:pStyle w:val="Normal"/>
+        <w:ind w:hanging="0" w:left="709"/>
+        <w:jc w:val="both"/>
+        <w:rPr>
+          <w:i/>
+          <w:i/>
+          <w:iCs/>
+        </w:rPr>
+      </w:pPr>
+      <w:r>
+        <w:rPr>
+          <w:i/>
+          <w:iCs/>
+        </w:rPr>
+        <w:t>“</w:t>
+      </w:r>
+      <w:r>
+        <w:rPr>
+          <w:i/>
+          <w:iCs/>
+        </w:rPr>
+        <w:t>This procedure led to an average of three agro-dealers per catchment area, ranging from a minimum of 1 to a maximum of 18.”</w:t>
+      </w:r>
+    </w:p>
+    <w:p>
+      <w:pPr>
+        <w:pStyle w:val="Normal"/>
+        <w:jc w:val="both"/>
+        <w:rPr>
+          <w:i/>
+          <w:i/>
+          <w:iCs/>
+        </w:rPr>
+      </w:pPr>
+      <w:r>
+        <w:rPr>
+          <w:i/>
+          <w:iCs/>
+        </w:rPr>
+        <w:t xml:space="preserve">Farmers are fairly loyal to agro-dealers. We report that </w:t>
+      </w:r>
+    </w:p>
+    <w:p>
+      <w:pPr>
+        <w:pStyle w:val="Normal"/>
+        <w:ind w:hanging="0" w:left="709"/>
+        <w:jc w:val="both"/>
+        <w:rPr>
+          <w:i/>
+          <w:i/>
+          <w:iCs/>
+        </w:rPr>
+      </w:pPr>
+      <w:r>
+        <w:rPr>
+          <w:i/>
+          <w:iCs/>
+        </w:rPr>
+        <w:t>“</w:t>
+      </w:r>
+      <w:r>
+        <w:rPr>
+          <w:i/>
+          <w:iCs/>
+        </w:rPr>
+        <w:t>Results (Table 14) indicate that only 17% of farmers reported switching at baseline.”</w:t>
+      </w:r>
+    </w:p>
+    <w:p>
+      <w:pPr>
+        <w:pStyle w:val="Normal"/>
+        <w:jc w:val="both"/>
+        <w:rPr>
+          <w:i/>
+          <w:i/>
+          <w:iCs/>
+        </w:rPr>
+      </w:pPr>
+      <w:r>
+        <w:rPr>
+          <w:i/>
+          <w:iCs/>
+        </w:rPr>
+        <w:t xml:space="preserve">The clearinghouse is designed to make information publicly available (not only to farmers that were sampled). For instance, agro-dealers are encouraged to show their score in their shops using a “certificate of excellence”. As such, </w:t>
+      </w:r>
+      <w:r>
+        <w:rPr>
+          <w:i/>
+          <w:iCs/>
+        </w:rPr>
+        <w:t xml:space="preserve">the reputation of the agro-dealer and how it changes through the clearing house are central in this study. </w:t>
+      </w:r>
+    </w:p>
+    <w:p>
+      <w:pPr>
+        <w:pStyle w:val="Normal"/>
+        <w:ind w:left="709"/>
         <w:jc w:val="both"/>
         <w:rPr/>
       </w:pPr>
@@ -1327,43 +1583,6 @@
           <w:i/>
           <w:iCs/>
         </w:rPr>
-        <w:t>We agree that it would have been ideal to ask farmers to rate agro-dealers conditional on variety (and even on other features like packaging). However, when enumerators asked farmers at baseline to mention all improved maize varieties they knew, the average farmer was aware of 3. At the same time, agro-dealers had 3 varieties in stock on average. These varieties do not necessarily overlap, and even if a farmer has heard of a variety, they are not necessarily able to judge its quality (as they need to have experienced it or know someone who did). Hence, many farmers in our sample are probably unable to rate more than one variety and we would often have none or only 1 observation for “Longe 10H manufactured by X sold by agro-dealer Y in the original package.”</w:t>
-      </w:r>
-    </w:p>
-    <w:p>
-      <w:pPr>
-        <w:pStyle w:val="Normal"/>
-        <w:jc w:val="both"/>
-        <w:rPr>
-          <w:i/>
-          <w:i/>
-          <w:iCs/>
-        </w:rPr>
-      </w:pPr>
-      <w:r>
-        <w:rPr>
-          <w:i/>
-          <w:iCs/>
-        </w:rPr>
-        <w:t>This implies that we would have needed a much larger farmer sample to obtain representative variety-specific ratings. We feel that visiting 3470 farmers six times (for 3 rounds of rating collection and dissemination) was already quite challenging, and doubling or tripling our sample size was not feasible in terms of costs and logistics. That is why we assume that the ratings of different varieties at one agro-dealer are correlated instead. To address this comment, we added footnote 10:</w:t>
-      </w:r>
-    </w:p>
-    <w:p>
-      <w:pPr>
-        <w:pStyle w:val="Normal"/>
-        <w:ind w:left="709"/>
-        <w:jc w:val="both"/>
-        <w:rPr>
-          <w:i/>
-          <w:i/>
-          <w:iCs/>
-        </w:rPr>
-      </w:pPr>
-      <w:r>
-        <w:rPr>
-          <w:i/>
-          <w:iCs/>
-        </w:rPr>
         <w:t>“</w:t>
       </w:r>
       <w:r>
@@ -1371,129 +1590,11 @@
           <w:i/>
           <w:iCs/>
         </w:rPr>
-        <w:t>We acknowledge that it would have been ideal to ask farmers to rate agro-dealers conditional on variety, but we would have needed a much larger farmer sample to obtain representative variety-specific ratings, which was not feasible in terms of costs and logistics. That is why we assume that the ratings of different varieties at one agro-dealer are correlated instead.”</w:t>
+        <w:t>For the rating system, clearinghouse treated farmers were asked about all (up to 18) agro-dealers in their proximity, leading to a dyadic data set of 12,003 farmer-dealer links at baseline. In 36% of the cases, farmers knew the agro-dealer. Considering only these instances, 19% had bought seed there, 5% knew someone who did, and the remaining 76% were not allowed to rate. This implies that reputational effects could play a role but should not drive the results. Farmers who bought seed at an agro-shop report to have been customers for 4.6 years on average (with a minimum of 0 and a maximum of 35 years), and 44% bought seed there in the previous season.”</w:t>
       </w:r>
       <w:commentRangeEnd w:id="2"/>
       <w:r>
         <w:commentReference w:id="2"/>
-      </w:r>
-      <w:r>
-        <w:rPr>
-          <w:i/>
-          <w:iCs/>
-        </w:rPr>
-      </w:r>
-    </w:p>
-    <w:p>
-      <w:pPr>
-        <w:pStyle w:val="Normal"/>
-        <w:jc w:val="both"/>
-        <w:rPr>
-          <w:i/>
-          <w:i/>
-          <w:iCs/>
-        </w:rPr>
-      </w:pPr>
-      <w:r>
-        <w:rPr>
-          <w:i/>
-          <w:iCs/>
-        </w:rPr>
-      </w:r>
-    </w:p>
-    <w:p>
-      <w:pPr>
-        <w:pStyle w:val="Heading4"/>
-        <w:rPr>
-          <w:rFonts w:ascii="Times New Roman" w:hAnsi="Times New Roman" w:cs="Times New Roman"/>
-        </w:rPr>
-      </w:pPr>
-      <w:r>
-        <w:rPr>
-          <w:rFonts w:cs="Times New Roman" w:ascii="Times New Roman" w:hAnsi="Times New Roman"/>
-        </w:rPr>
-        <w:t>Agro-dealer quality</w:t>
-      </w:r>
-    </w:p>
-    <w:p>
-      <w:pPr>
-        <w:pStyle w:val="Normal"/>
-        <w:jc w:val="both"/>
-        <w:rPr/>
-      </w:pPr>
-      <w:r>
-        <w:rPr/>
-        <w:t>To assess if the ratings system identified the agro-dealers of high quality, the paper should clarify the relationship between farmers and agro-dealers. We are told that there are between one and three agro- dealers in each of the study’s catchment areas. With multiple agro-dealers, do farmers purchase seeds from the same agro-dealer every year? Since farmers could tell their peers that the seeds sold by their agro-dealer were of poor quality, it seems like reputational effects could play a role in this context. And if so, is it the reputation of the agro-dealer that matters, or that of the manufacturer of the seeds?</w:t>
-      </w:r>
-    </w:p>
-    <w:p>
-      <w:pPr>
-        <w:pStyle w:val="Normal"/>
-        <w:jc w:val="both"/>
-        <w:rPr>
-          <w:i/>
-          <w:i/>
-          <w:iCs/>
-        </w:rPr>
-      </w:pPr>
-      <w:r>
-        <w:rPr>
-          <w:i/>
-          <w:iCs/>
-        </w:rPr>
-        <w:t xml:space="preserve">There are actually between 1 and 18 agro-dealers in a catchment area (with 3 on average). This is indicated in section 5.1: </w:t>
-      </w:r>
-    </w:p>
-    <w:p>
-      <w:pPr>
-        <w:pStyle w:val="Normal"/>
-        <w:jc w:val="both"/>
-        <w:rPr>
-          <w:i/>
-          <w:i/>
-          <w:iCs/>
-        </w:rPr>
-      </w:pPr>
-      <w:r>
-        <w:rPr>
-          <w:i/>
-          <w:iCs/>
-        </w:rPr>
-        <w:t>“</w:t>
-      </w:r>
-      <w:r>
-        <w:rPr>
-          <w:i/>
-          <w:iCs/>
-        </w:rPr>
-        <w:t>This procedure led to an average of three agro-dealers per catchment area, ranging from a minimum of 1 to a maximum of 18.”</w:t>
-      </w:r>
-    </w:p>
-    <w:p>
-      <w:pPr>
-        <w:pStyle w:val="Normal"/>
-        <w:ind w:left="709"/>
-        <w:jc w:val="both"/>
-        <w:rPr/>
-      </w:pPr>
-      <w:commentRangeStart w:id="3"/>
-      <w:r>
-        <w:rPr>
-          <w:i/>
-          <w:iCs/>
-        </w:rPr>
-        <w:t>“</w:t>
-      </w:r>
-      <w:r>
-        <w:rPr>
-          <w:i/>
-          <w:iCs/>
-        </w:rPr>
-        <w:t>For the rating system, clearinghouse treated farmers were asked about all (up to 18) agro-dealers in their proximity, leading to a dyadic data set of 12,003 farmer-dealer links at baseline. In 36% of the cases, farmers knew the agro-dealer. Considering only these instances, 19% had bought seed there, 5% knew someone who did, and the remaining 76% were not allowed to rate. This implies that reputational effects could play a role but should not drive the results. Farmers who bought seed at an agro-shop report to have been customers for 4.6 years on average (with a minimum of 0 and a maximum of 35 years), and 44% bought seed there in the previous season.”</w:t>
-      </w:r>
-      <w:commentRangeEnd w:id="3"/>
-      <w:r>
-        <w:commentReference w:id="3"/>
       </w:r>
       <w:r>
         <w:rPr>
@@ -1671,7 +1772,7 @@
           <w:iCs/>
         </w:rPr>
       </w:pPr>
-      <w:commentRangeStart w:id="4"/>
+      <w:commentRangeStart w:id="3"/>
       <w:r>
         <w:rPr>
           <w:i/>
@@ -1679,9 +1780,9 @@
         </w:rPr>
         <w:t>Here some descriptive statistics regarding moisture (as our quality proxy) and quality perceptions:</w:t>
       </w:r>
-      <w:commentRangeEnd w:id="4"/>
-      <w:r>
-        <w:commentReference w:id="4"/>
+      <w:commentRangeEnd w:id="3"/>
+      <w:r>
+        <w:commentReference w:id="3"/>
       </w:r>
       <w:r>
         <w:rPr>
@@ -4122,7 +4223,7 @@
         </w:rPr>
         <w:t>“</w:t>
       </w:r>
-      <w:commentRangeStart w:id="5"/>
+      <w:commentRangeStart w:id="4"/>
       <w:r>
         <w:rPr>
           <w:i/>
@@ -4136,9 +4237,9 @@
           <w:iCs/>
         </w:rPr>
       </w:r>
-      <w:commentRangeEnd w:id="5"/>
-      <w:r>
-        <w:commentReference w:id="5"/>
+      <w:commentRangeEnd w:id="4"/>
+      <w:r>
+        <w:commentReference w:id="4"/>
       </w:r>
       <w:r>
         <w:rPr>
@@ -4379,7 +4480,7 @@
           <w:iCs/>
         </w:rPr>
       </w:pPr>
-      <w:commentRangeStart w:id="6"/>
+      <w:commentRangeStart w:id="5"/>
       <w:r>
         <w:rPr>
           <w:i/>
@@ -4387,9 +4488,9 @@
         </w:rPr>
         <w:t>We added this variable to Table 3.</w:t>
       </w:r>
-      <w:commentRangeEnd w:id="6"/>
-      <w:r>
-        <w:commentReference w:id="6"/>
+      <w:commentRangeEnd w:id="5"/>
+      <w:r>
+        <w:commentReference w:id="5"/>
       </w:r>
       <w:r>
         <w:rPr>
@@ -4601,7 +4702,7 @@
         </w:rPr>
         <w:t xml:space="preserve">At endline, the overall efforts and practices index remains positively and significantly affected and the treatment effects on all individual outcome variables that constitute this index are positive. This implies that agro-dealers in the clearinghouse treatment group invest more effort and provide better services than control agro-dealers, also at endline. We acknowledge that the treatment effect size at endline is smaller than the one at midline but can only speculate about reasons for this. </w:t>
       </w:r>
-      <w:commentRangeStart w:id="7"/>
+      <w:commentRangeStart w:id="6"/>
       <w:r>
         <w:rPr>
           <w:i/>
@@ -4615,13 +4716,13 @@
           <w:iCs/>
         </w:rPr>
       </w:r>
-      <w:commentRangeEnd w:id="7"/>
-      <w:r>
+      <w:commentRangeEnd w:id="6"/>
+      <w:r>
+        <w:commentReference w:id="6"/>
+      </w:r>
+      <w:r>
+        <w:rPr/>
         <w:commentReference w:id="7"/>
-      </w:r>
-      <w:r>
-        <w:rPr/>
-        <w:commentReference w:id="8"/>
       </w:r>
     </w:p>
     <w:p>
@@ -5009,7 +5110,7 @@
         <w:jc w:val="both"/>
         <w:rPr/>
       </w:pPr>
-      <w:commentRangeStart w:id="9"/>
+      <w:commentRangeStart w:id="8"/>
       <w:r>
         <w:rPr>
           <w:i/>
@@ -5017,9 +5118,9 @@
         </w:rPr>
         <w:t>Even though we do not test varietal purity of the seeds agro-dealers sell or farmers plant, we are confident that clearinghouse treated farmers adopt more high-quality products: they are more likely to report to have planted a hybrid or open pollinated variety, and seed of varieties Longe 4/ 5/ 6H/ 7H/ 7R/ 10H, Bazooka, Panner, Wema, KH series, or other hybrid/ OPV (as opposed to local farmer-saved seed). Hence farmers do switch to high quality maize seeds following the information we provide.</w:t>
       </w:r>
-      <w:commentRangeEnd w:id="9"/>
-      <w:r>
-        <w:commentReference w:id="9"/>
+      <w:commentRangeEnd w:id="8"/>
+      <w:r>
+        <w:commentReference w:id="8"/>
       </w:r>
       <w:r>
         <w:rPr>
@@ -5114,68 +5215,68 @@
         <w:jc w:val="both"/>
         <w:rPr/>
       </w:pPr>
+      <w:commentRangeStart w:id="9"/>
+      <w:r>
+        <w:rPr>
+          <w:i/>
+          <w:iCs/>
+        </w:rPr>
+        <w:t>Even though this is an interesting potential impact pathway of the clearinghouse treatment, we do not think that higher turnover explains the yield effect. If higher demand leads to shorter seed storage time and better seed performance, farmers who already purchased maize varieties at baseline would be the only ones who measurably benefit from this in terms of yield. Only for farmers that bought maize seed at agro-input shops before and after the treatment, the shortened storage time would lead to higher yields. However, when we rerun the yield regression only for these farmers, we find a coefficient of 30.79 with a standard error of 20.38 (hence, no significance). For farmers who did not adopt at baseline, we find a coefficient of 56.44 with a standard error of 17.38 (hence, significance at the 1% level). This indicates that the effect is plausibly driven by farmers who did not use purchased maize seed at baseline, started using purchased maize seed due to the clearinghouse and, in turn, realized higher yields, implying that the suggested storage-time-channel is unlikely to drive the yield effect.</w:t>
+      </w:r>
+      <w:commentRangeEnd w:id="9"/>
+      <w:r>
+        <w:commentReference w:id="9"/>
+      </w:r>
+      <w:r>
+        <w:rPr>
+          <w:i/>
+          <w:iCs/>
+        </w:rPr>
+      </w:r>
+    </w:p>
+    <w:p>
+      <w:pPr>
+        <w:pStyle w:val="Normal"/>
+        <w:jc w:val="both"/>
+        <w:rPr/>
+      </w:pPr>
+      <w:r>
+        <w:rPr>
+          <w:i/>
+          <w:iCs/>
+        </w:rPr>
+        <w:t>However, this comment clearly shows that the reviewers’ definition of seed quality is different from ours. They illustrate how higher turnover could lead to better seed performance and take this as an argument that the clearinghouse does not necessarily improve seed quality, while we understand seed performance to be a dimension of seed quality. The reviewer seems to define seed quality more narrowly, e.g., as varietal purity (indicating whether the seed embodies the genetic characteristics of a specific variety) which clearly would not change if storage time decreases. To avoid similar misunderstandings in the future, we added a new footnote in the introduction:</w:t>
+      </w:r>
+    </w:p>
+    <w:p>
+      <w:pPr>
+        <w:pStyle w:val="Normal"/>
+        <w:ind w:left="700"/>
+        <w:jc w:val="both"/>
+        <w:rPr>
+          <w:i/>
+          <w:i/>
+          <w:iCs/>
+        </w:rPr>
+      </w:pPr>
       <w:commentRangeStart w:id="10"/>
       <w:r>
         <w:rPr>
           <w:i/>
           <w:iCs/>
         </w:rPr>
-        <w:t>Even though this is an interesting potential impact pathway of the clearinghouse treatment, we do not think that higher turnover explains the yield effect. If higher demand leads to shorter seed storage time and better seed performance, farmers who already purchased maize varieties at baseline would be the only ones who measurably benefit from this in terms of yield. Only for farmers that bought maize seed at agro-input shops before and after the treatment, the shortened storage time would lead to higher yields. However, when we rerun the yield regression only for these farmers, we find a coefficient of 30.79 with a standard error of 20.38 (hence, no significance). For farmers who did not adopt at baseline, we find a coefficient of 56.44 with a standard error of 17.38 (hence, significance at the 1% level). This indicates that the effect is plausibly driven by farmers who did not use purchased maize seed at baseline, started using purchased maize seed due to the clearinghouse and, in turn, realized higher yields, implying that the suggested storage-time-channel is unlikely to drive the yield effect.</w:t>
+        <w:t>“</w:t>
+      </w:r>
+      <w:r>
+        <w:rPr>
+          <w:i/>
+          <w:iCs/>
+        </w:rPr>
+        <w:t>It is important to note that our definition of maize seed quality extends beyond narrow criteria such as varietal purity (i.e., confirming the seed is of the expected variety) to include broader dimensions like seed germination and plant vigor. This is because, while some storage and handling practices may affect varietal purity (eg mixing seed, mislabeling,...), most practices we will focus on in our study will not. Furthermore, we think that farmers care more about seed performance than about varietal purity, which may only be weakly correlated.”</w:t>
       </w:r>
       <w:commentRangeEnd w:id="10"/>
       <w:r>
         <w:commentReference w:id="10"/>
-      </w:r>
-      <w:r>
-        <w:rPr>
-          <w:i/>
-          <w:iCs/>
-        </w:rPr>
-      </w:r>
-    </w:p>
-    <w:p>
-      <w:pPr>
-        <w:pStyle w:val="Normal"/>
-        <w:jc w:val="both"/>
-        <w:rPr/>
-      </w:pPr>
-      <w:r>
-        <w:rPr>
-          <w:i/>
-          <w:iCs/>
-        </w:rPr>
-        <w:t>However, this comment clearly shows that the reviewers’ definition of seed quality is different from ours. They illustrate how higher turnover could lead to better seed performance and take this as an argument that the clearinghouse does not necessarily improve seed quality, while we understand seed performance to be a dimension of seed quality. The reviewer seems to define seed quality more narrowly, e.g., as varietal purity (indicating whether the seed embodies the genetic characteristics of a specific variety) which clearly would not change if storage time decreases. To avoid similar misunderstandings in the future, we added a new footnote in the introduction:</w:t>
-      </w:r>
-    </w:p>
-    <w:p>
-      <w:pPr>
-        <w:pStyle w:val="Normal"/>
-        <w:ind w:left="700"/>
-        <w:jc w:val="both"/>
-        <w:rPr>
-          <w:i/>
-          <w:i/>
-          <w:iCs/>
-        </w:rPr>
-      </w:pPr>
-      <w:commentRangeStart w:id="11"/>
-      <w:r>
-        <w:rPr>
-          <w:i/>
-          <w:iCs/>
-        </w:rPr>
-        <w:t>“</w:t>
-      </w:r>
-      <w:r>
-        <w:rPr>
-          <w:i/>
-          <w:iCs/>
-        </w:rPr>
-        <w:t>It is important to note that our definition of maize seed quality extends beyond narrow criteria such as varietal purity (i.e., confirming the seed is of the expected variety) to include broader dimensions like seed germination and plant vigor. This is because, while some storage and handling practices may affect varietal purity (eg mixing seed, mislabeling,...), most practices we will focus on in our study will not. Furthermore, we think that farmers care more about seed performance than about varietal purity, which may only be weakly correlated.”</w:t>
-      </w:r>
-      <w:commentRangeEnd w:id="11"/>
-      <w:r>
-        <w:commentReference w:id="11"/>
       </w:r>
       <w:r>
         <w:rPr>
@@ -5657,7 +5758,7 @@
           <w:szCs w:val="24"/>
         </w:rPr>
       </w:pPr>
-      <w:commentRangeStart w:id="12"/>
+      <w:commentRangeStart w:id="11"/>
       <w:r>
         <w:rPr>
           <w:rFonts w:cs="Times New Roman" w:ascii="Times New Roman" w:hAnsi="Times New Roman"/>
@@ -5851,9 +5952,9 @@
           </wp:inline>
         </w:drawing>
       </w:r>
-      <w:commentRangeEnd w:id="12"/>
-      <w:r>
-        <w:commentReference w:id="12"/>
+      <w:commentRangeEnd w:id="11"/>
+      <w:r>
+        <w:commentReference w:id="11"/>
       </w:r>
       <w:r>
         <w:rPr/>
@@ -5927,7 +6028,7 @@
       </w:r>
     </w:p>
   </w:comment>
-  <w:comment w:id="2" w:author="Unknown Author" w:date="2024-09-05T18:15:53Z" w:initials="">
+  <w:comment w:id="2" w:author="Unknown Author" w:date="2024-09-06T13:24:43Z" w:initials="">
     <w:p>
       <w:pPr>
         <w:overflowPunct w:val="true"/>
@@ -5939,11 +6040,11 @@
           <w:rFonts w:ascii="Liberation Serif" w:hAnsi="Liberation Serif" w:eastAsia="DejaVu Sans" w:cs="DejaVu Sans"/>
           <w:lang w:val="en-US" w:eastAsia="en-US" w:bidi="en-US"/>
         </w:rPr>
-        <w:t>I would remove this. Cost and logistics should not be a reason not to do this.</w:t>
+        <w:t>To me, this paragraph raises more questions than it answers. I would delete this.</w:t>
       </w:r>
     </w:p>
   </w:comment>
-  <w:comment w:id="3" w:author="Unknown Author" w:date="2024-09-06T13:24:43Z" w:initials="">
+  <w:comment w:id="3" w:author="Unknown Author" w:date="2024-09-04T16:28:08Z" w:initials="">
     <w:p>
       <w:pPr>
         <w:overflowPunct w:val="true"/>
@@ -5955,27 +6056,11 @@
           <w:rFonts w:ascii="Liberation Serif" w:hAnsi="Liberation Serif" w:eastAsia="DejaVu Sans" w:cs="DejaVu Sans"/>
           <w:lang w:val="en-US" w:eastAsia="en-US" w:bidi="en-US"/>
         </w:rPr>
-        <w:t>To me, this paragraph raises more questions than it answers. I would delete this.</w:t>
+        <w:t>I don’t see how this answers this question</w:t>
       </w:r>
     </w:p>
   </w:comment>
-  <w:comment w:id="4" w:author="Unknown Author" w:date="2024-09-04T16:28:08Z" w:initials="">
-    <w:p>
-      <w:pPr>
-        <w:overflowPunct w:val="true"/>
-        <w:spacing w:before="0" w:after="0"/>
-        <w:rPr/>
-      </w:pPr>
-      <w:r>
-        <w:rPr>
-          <w:rFonts w:ascii="Liberation Serif" w:hAnsi="Liberation Serif" w:eastAsia="DejaVu Sans" w:cs="DejaVu Sans"/>
-          <w:lang w:val="en-US" w:eastAsia="en-US" w:bidi="en-US"/>
-        </w:rPr>
-        <w:t>I don’t see how this answers this question</w:t>
-      </w:r>
-    </w:p>
-  </w:comment>
-  <w:comment w:id="5" w:author="Caroline Miehe" w:date="2024-06-06T21:55:00Z" w:initials="CM">
+  <w:comment w:id="4" w:author="Caroline Miehe" w:date="2024-06-06T21:55:00Z" w:initials="CM">
     <w:p>
       <w:pPr>
         <w:overflowPunct w:val="true"/>
@@ -5994,7 +6079,7 @@
       </w:r>
     </w:p>
   </w:comment>
-  <w:comment w:id="6" w:author="Unknown Author" w:date="2024-09-04T16:35:18Z" w:initials="">
+  <w:comment w:id="5" w:author="Unknown Author" w:date="2024-09-04T16:35:18Z" w:initials="">
     <w:p>
       <w:pPr>
         <w:overflowPunct w:val="true"/>
@@ -6010,7 +6095,7 @@
       </w:r>
     </w:p>
   </w:comment>
-  <w:comment w:id="7" w:author="Caroline Miehe [2]" w:date="2024-07-10T18:09:00Z" w:initials="CM">
+  <w:comment w:id="6" w:author="Caroline Miehe [2]" w:date="2024-07-10T18:09:00Z" w:initials="CM">
     <w:p>
       <w:pPr>
         <w:overflowPunct w:val="true"/>
@@ -6029,7 +6114,7 @@
       </w:r>
     </w:p>
   </w:comment>
-  <w:comment w:id="8" w:author="Unknown Author" w:date="2024-09-04T16:39:18Z" w:initials="">
+  <w:comment w:id="7" w:author="Unknown Author" w:date="2024-09-04T16:39:18Z" w:initials="">
     <w:p>
       <w:pPr>
         <w:overflowPunct w:val="true"/>
@@ -6061,7 +6146,7 @@
       </w:r>
     </w:p>
   </w:comment>
-  <w:comment w:id="9" w:author="Unknown Author" w:date="2024-09-04T17:06:08Z" w:initials="">
+  <w:comment w:id="8" w:author="Unknown Author" w:date="2024-09-04T17:06:08Z" w:initials="">
     <w:p>
       <w:pPr>
         <w:overflowPunct w:val="true"/>
@@ -6077,7 +6162,7 @@
       </w:r>
     </w:p>
   </w:comment>
-  <w:comment w:id="10" w:author="Unknown Author" w:date="2024-09-04T17:40:06Z" w:initials="">
+  <w:comment w:id="9" w:author="Unknown Author" w:date="2024-09-04T17:40:06Z" w:initials="">
     <w:p>
       <w:pPr>
         <w:overflowPunct w:val="true"/>
@@ -6093,7 +6178,7 @@
       </w:r>
     </w:p>
   </w:comment>
-  <w:comment w:id="11" w:author="Unknown Author" w:date="2024-09-05T09:33:57Z" w:initials="">
+  <w:comment w:id="10" w:author="Unknown Author" w:date="2024-09-05T09:33:57Z" w:initials="">
     <w:p>
       <w:pPr>
         <w:overflowPunct w:val="false"/>
@@ -6109,7 +6194,7 @@
       </w:r>
     </w:p>
   </w:comment>
-  <w:comment w:id="12" w:author="Unknown Author" w:date="2024-09-06T15:22:48Z" w:initials="">
+  <w:comment w:id="11" w:author="Unknown Author" w:date="2024-09-06T15:22:48Z" w:initials="">
     <w:p>
       <w:pPr>
         <w:overflowPunct w:val="true"/>

</xml_diff>

<commit_message>
done with revision memo
</commit_message>
<xml_diff>
--- a/papers/clearinghouse_training_paper/AER_revisions/AER_revisions.docx
+++ b/papers/clearinghouse_training_paper/AER_revisions/AER_revisions.docx
@@ -1569,6 +1569,13 @@
         </w:rPr>
         <w:t xml:space="preserve">the reputation of the agro-dealer and how it changes through the clearing house are central in this study. </w:t>
       </w:r>
+      <w:r>
+        <w:rPr>
+          <w:i/>
+          <w:iCs/>
+        </w:rPr>
+        <w:t>See also “other comment 6” below.</w:t>
+      </w:r>
     </w:p>
     <w:p>
       <w:pPr>
@@ -1700,7 +1707,67 @@
           <w:i/>
           <w:iCs/>
         </w:rPr>
-        <w:t>As reported above, farmers knew an agro-dealer in their proximity in 36% of the cases. However, we are confident that farmers switch due to the ratings, not because the clearinghouse treatment informed them about the existence of agro-dealers, as we address in the manuscript:</w:t>
+        <w:t xml:space="preserve">We find that </w:t>
+      </w:r>
+      <w:r>
+        <w:rPr>
+          <w:i/>
+          <w:iCs/>
+        </w:rPr>
+        <w:t xml:space="preserve">farmers knew an agro-dealer in their proximity in 36% of the cases, </w:t>
+      </w:r>
+      <w:r>
+        <w:rPr>
+          <w:i/>
+          <w:iCs/>
+        </w:rPr>
+        <w:t>and this is likely to be balance between treatment and control due to the randomization</w:t>
+      </w:r>
+      <w:r>
+        <w:rPr>
+          <w:i/>
+          <w:iCs/>
+        </w:rPr>
+        <w:t>.</w:t>
+      </w:r>
+    </w:p>
+    <w:p>
+      <w:pPr>
+        <w:pStyle w:val="Normal"/>
+        <w:jc w:val="both"/>
+        <w:rPr>
+          <w:i/>
+          <w:i/>
+          <w:iCs/>
+        </w:rPr>
+      </w:pPr>
+      <w:r>
+        <w:rPr>
+          <w:i/>
+          <w:iCs/>
+        </w:rPr>
+        <w:t>W</w:t>
+      </w:r>
+      <w:r>
+        <w:rPr>
+          <w:i/>
+          <w:iCs/>
+        </w:rPr>
+        <w:t xml:space="preserve">e </w:t>
+      </w:r>
+      <w:r>
+        <w:rPr>
+          <w:i/>
+          <w:iCs/>
+        </w:rPr>
+        <w:t>also designed to experiment in such a was that we can differentiate between the effect of the ratings and an effect that arises from simply informing farmers about the existence of agro-dealers. This is indicated in various parts of the manuscript</w:t>
+      </w:r>
+      <w:r>
+        <w:rPr>
+          <w:i/>
+          <w:iCs/>
+        </w:rPr>
+        <w:t>:</w:t>
       </w:r>
     </w:p>
     <w:p>
@@ -4223,30 +4290,12 @@
         </w:rPr>
         <w:t>“</w:t>
       </w:r>
-      <w:commentRangeStart w:id="4"/>
-      <w:r>
-        <w:rPr>
-          <w:i/>
-          <w:iCs/>
-        </w:rPr>
-        <w:t>Agro-shops often display their UNADA certificates</w:t>
-      </w:r>
-      <w:r>
-        <w:rPr>
-          <w:i/>
-          <w:iCs/>
-        </w:rPr>
-      </w:r>
-      <w:commentRangeEnd w:id="4"/>
-      <w:r>
-        <w:commentReference w:id="4"/>
-      </w:r>
-      <w:r>
-        <w:rPr>
-          <w:i/>
-          <w:iCs/>
-        </w:rPr>
-        <w:t>, potentially to inform inspectors and customers about this registration, perhaps to signal professionalism and quality. Registered agro-dealers do receive significantly higher ratings from farmers, but this correlation should be interpreted with care, as the relationship is clearly endogenous.”</w:t>
+      <w:r>
+        <w:rPr>
+          <w:i/>
+          <w:iCs/>
+        </w:rPr>
+        <w:t>Agro-shops often display their UNADA certificates, potentially to inform inspectors and customers about this registration, perhaps to signal professionalism and quality. Registered agro-dealers do receive significantly higher ratings from farmers, but this correlation should be interpreted with care, as the relationship is clearly endogenous.”</w:t>
       </w:r>
     </w:p>
     <w:p>
@@ -4480,23 +4529,12 @@
           <w:iCs/>
         </w:rPr>
       </w:pPr>
-      <w:commentRangeStart w:id="5"/>
       <w:r>
         <w:rPr>
           <w:i/>
           <w:iCs/>
         </w:rPr>
         <w:t>We added this variable to Table 3.</w:t>
-      </w:r>
-      <w:commentRangeEnd w:id="5"/>
-      <w:r>
-        <w:commentReference w:id="5"/>
-      </w:r>
-      <w:r>
-        <w:rPr>
-          <w:i/>
-          <w:iCs/>
-        </w:rPr>
       </w:r>
     </w:p>
     <w:p>
@@ -4558,6 +4596,7 @@
           <w:szCs w:val="24"/>
         </w:rPr>
       </w:pPr>
+      <w:commentRangeStart w:id="4"/>
       <w:r>
         <w:rPr>
           <w:rFonts w:cs="Times New Roman" w:ascii="Times New Roman" w:hAnsi="Times New Roman"/>
@@ -4599,6 +4638,16 @@
           <w:iCs/>
         </w:rPr>
         <w:t xml:space="preserve"> in the AEA RCT Registry. As these are our main results, we feel that it is more appropriate and transparent to stick to what we have pre-registered. We also think that Tables 6-8 are already quite convincing, despite the smaller samples and larger standard errors.</w:t>
+      </w:r>
+      <w:commentRangeEnd w:id="4"/>
+      <w:r>
+        <w:commentReference w:id="4"/>
+      </w:r>
+      <w:r>
+        <w:rPr>
+          <w:i/>
+          <w:iCs/>
+        </w:rPr>
       </w:r>
     </w:p>
     <w:p>
@@ -4700,29 +4749,7 @@
           <w:i/>
           <w:iCs/>
         </w:rPr>
-        <w:t xml:space="preserve">At endline, the overall efforts and practices index remains positively and significantly affected and the treatment effects on all individual outcome variables that constitute this index are positive. This implies that agro-dealers in the clearinghouse treatment group invest more effort and provide better services than control agro-dealers, also at endline. We acknowledge that the treatment effect size at endline is smaller than the one at midline but can only speculate about reasons for this. </w:t>
-      </w:r>
-      <w:commentRangeStart w:id="6"/>
-      <w:r>
-        <w:rPr>
-          <w:i/>
-          <w:iCs/>
-        </w:rPr>
-        <w:t>As midline data was collected in January and February 2022, and endline data was collected in July and August 2022, one potential explanation could be that the Ugandan President eased the COVID restrictions and fully reopened the economy in the beginning of 2022. Perhaps agro-dealers were busier due to that and paid less attention to their practices and services.</w:t>
-      </w:r>
-      <w:r>
-        <w:rPr>
-          <w:i/>
-          <w:iCs/>
-        </w:rPr>
-      </w:r>
-      <w:commentRangeEnd w:id="6"/>
-      <w:r>
-        <w:commentReference w:id="6"/>
-      </w:r>
-      <w:r>
-        <w:rPr/>
-        <w:commentReference w:id="7"/>
+        <w:t>At endline, the overall efforts and practices index remains positively and significantly affected and the treatment effects on all individual outcome variables that constitute this index are positive. This implies that agro-dealers in the clearinghouse treatment group invest more effort and provide better services than control agro-dealers, also at endline. We acknowledge that the treatment effect size at endline is smaller than the one at midline but can only speculate about reasons for this. As midline data was collected in January and February 2022, and endline data was collected in July and August 2022, one potential explanation could be that the Ugandan President eased the COVID restrictions and fully reopened the economy in the beginning of 2022. Perhaps agro-dealers were busier due to that and paid less attention to their practices and services.</w:t>
       </w:r>
     </w:p>
     <w:p>
@@ -5021,16 +5048,6 @@
     </w:p>
     <w:p>
       <w:pPr>
-        <w:pStyle w:val="Normal"/>
-        <w:jc w:val="both"/>
-        <w:rPr/>
-      </w:pPr>
-      <w:r>
-        <w:rPr/>
-      </w:r>
-    </w:p>
-    <w:p>
-      <w:pPr>
         <w:pStyle w:val="Heading3"/>
         <w:jc w:val="both"/>
         <w:rPr>
@@ -5110,23 +5127,40 @@
         <w:jc w:val="both"/>
         <w:rPr/>
       </w:pPr>
-      <w:commentRangeStart w:id="8"/>
-      <w:r>
-        <w:rPr>
-          <w:i/>
-          <w:iCs/>
-        </w:rPr>
-        <w:t>Even though we do not test varietal purity of the seeds agro-dealers sell or farmers plant, we are confident that clearinghouse treated farmers adopt more high-quality products: they are more likely to report to have planted a hybrid or open pollinated variety, and seed of varieties Longe 4/ 5/ 6H/ 7H/ 7R/ 10H, Bazooka, Panner, Wema, KH series, or other hybrid/ OPV (as opposed to local farmer-saved seed). Hence farmers do switch to high quality maize seeds following the information we provide.</w:t>
-      </w:r>
-      <w:commentRangeEnd w:id="8"/>
-      <w:r>
-        <w:commentReference w:id="8"/>
-      </w:r>
-      <w:r>
-        <w:rPr>
-          <w:i/>
-          <w:iCs/>
-        </w:rPr>
+      <w:r>
+        <w:rPr>
+          <w:i/>
+          <w:iCs/>
+        </w:rPr>
+        <w:t xml:space="preserve">Even though we do not test varietal purity of the seeds agro-dealers sell or farmers plant, we </w:t>
+      </w:r>
+      <w:r>
+        <w:rPr>
+          <w:i/>
+          <w:iCs/>
+        </w:rPr>
+        <w:t>do find that</w:t>
+      </w:r>
+      <w:r>
+        <w:rPr>
+          <w:i/>
+          <w:iCs/>
+        </w:rPr>
+        <w:t xml:space="preserve"> clearinghouse treated farmers </w:t>
+      </w:r>
+      <w:r>
+        <w:rPr>
+          <w:i/>
+          <w:iCs/>
+        </w:rPr>
+        <w:t>are more likely to turn to formal seed systems</w:t>
+      </w:r>
+      <w:r>
+        <w:rPr>
+          <w:i/>
+          <w:iCs/>
+        </w:rPr>
+        <w:t>: they are more likely to report to have planted a hybrid or open pollinated variety, and seed of varieties Longe 4/ 5/ 6H/ 7H/ 7R/ 10H, Bazooka, Panner, Wema, KH series, or other hybrid/ OPV (as opposed to local farmer-saved seed).</w:t>
       </w:r>
     </w:p>
     <w:p>
@@ -5165,16 +5199,21 @@
           <w:i/>
           <w:iCs/>
         </w:rPr>
-        <w:t>While we believe that the paper does deal with quality, not only with quality perceptions (especially the training aims at changing quality itself through improved seed handing, not at changing perceptions), we agree that perceptions are at the heart of the clearinghouse treatment mechanism. Indeed, we are interested in behavior change as a result of our interventions, which is largely drive by perceptions related to quality. To be more upfront with what we can and cannot measure, we rewrote some parts of the text. However, we do not know how much more explicit we can make the text when even the title states that we are concerned with the perceived quality of agricultural technology and its adoption.</w:t>
-      </w:r>
-    </w:p>
-    <w:p>
-      <w:pPr>
-        <w:pStyle w:val="Normal"/>
-        <w:rPr/>
-      </w:pPr>
-      <w:r>
-        <w:rPr/>
+        <w:t>While we believe that the paper does deal with quality, not only with quality perceptions (especially the training aims at changing quality itself through improved seed handing, not at changing perceptions), we agree that perceptions are at the heart of the clearinghouse treatment mechanism. Indeed, we are interested in behavior change as a result of our interventions, which is largely driv</w:t>
+      </w:r>
+      <w:r>
+        <w:rPr>
+          <w:i/>
+          <w:iCs/>
+        </w:rPr>
+        <w:t>en</w:t>
+      </w:r>
+      <w:r>
+        <w:rPr>
+          <w:i/>
+          <w:iCs/>
+        </w:rPr>
+        <w:t xml:space="preserve"> by perceptions related to quality. To be more upfront with what we can and cannot measure, we rewrote some parts of the text. However, we do not know how much more explicit we can make the text when even the title states that we are concerned with the perceived quality of agricultural technology and its adoption.</w:t>
       </w:r>
     </w:p>
     <w:p>
@@ -5215,7 +5254,21 @@
         <w:jc w:val="both"/>
         <w:rPr/>
       </w:pPr>
-      <w:commentRangeStart w:id="9"/>
+      <w:r>
+        <w:rPr>
+          <w:i/>
+          <w:iCs/>
+        </w:rPr>
+        <w:t xml:space="preserve">First, as already mentioned in the previous comment, we do not say that agro-dealer sells better quality seeds or has improved their seeds. </w:t>
+      </w:r>
+    </w:p>
+    <w:p>
+      <w:pPr>
+        <w:pStyle w:val="Normal"/>
+        <w:jc w:val="both"/>
+        <w:rPr/>
+      </w:pPr>
+      <w:commentRangeStart w:id="5"/>
       <w:r>
         <w:rPr>
           <w:i/>
@@ -5223,29 +5276,43 @@
         </w:rPr>
         <w:t>Even though this is an interesting potential impact pathway of the clearinghouse treatment, we do not think that higher turnover explains the yield effect. If higher demand leads to shorter seed storage time and better seed performance, farmers who already purchased maize varieties at baseline would be the only ones who measurably benefit from this in terms of yield. Only for farmers that bought maize seed at agro-input shops before and after the treatment, the shortened storage time would lead to higher yields. However, when we rerun the yield regression only for these farmers, we find a coefficient of 30.79 with a standard error of 20.38 (hence, no significance). For farmers who did not adopt at baseline, we find a coefficient of 56.44 with a standard error of 17.38 (hence, significance at the 1% level). This indicates that the effect is plausibly driven by farmers who did not use purchased maize seed at baseline, started using purchased maize seed due to the clearinghouse and, in turn, realized higher yields, implying that the suggested storage-time-channel is unlikely to drive the yield effect.</w:t>
       </w:r>
-      <w:commentRangeEnd w:id="9"/>
-      <w:r>
-        <w:commentReference w:id="9"/>
-      </w:r>
-      <w:r>
-        <w:rPr>
-          <w:i/>
-          <w:iCs/>
-        </w:rPr>
-      </w:r>
-    </w:p>
-    <w:p>
-      <w:pPr>
-        <w:pStyle w:val="Normal"/>
-        <w:jc w:val="both"/>
-        <w:rPr/>
-      </w:pPr>
-      <w:r>
-        <w:rPr>
-          <w:i/>
-          <w:iCs/>
-        </w:rPr>
-        <w:t>However, this comment clearly shows that the reviewers’ definition of seed quality is different from ours. They illustrate how higher turnover could lead to better seed performance and take this as an argument that the clearinghouse does not necessarily improve seed quality, while we understand seed performance to be a dimension of seed quality. The reviewer seems to define seed quality more narrowly, e.g., as varietal purity (indicating whether the seed embodies the genetic characteristics of a specific variety) which clearly would not change if storage time decreases. To avoid similar misunderstandings in the future, we added a new footnote in the introduction:</w:t>
+      <w:commentRangeEnd w:id="5"/>
+      <w:r>
+        <w:commentReference w:id="5"/>
+      </w:r>
+      <w:r>
+        <w:rPr>
+          <w:i/>
+          <w:iCs/>
+        </w:rPr>
+      </w:r>
+    </w:p>
+    <w:p>
+      <w:pPr>
+        <w:pStyle w:val="Normal"/>
+        <w:jc w:val="both"/>
+        <w:rPr/>
+      </w:pPr>
+      <w:r>
+        <w:rPr>
+          <w:i/>
+          <w:iCs/>
+        </w:rPr>
+        <w:t xml:space="preserve">However, this comment clearly shows that the reviewers’ definition of seed quality is different from ours. They illustrate how higher turnover could lead to better seed performance and take this as an argument that the clearinghouse does not necessarily improve seed quality, while we understand seed performance to be a dimension of seed quality. The reviewer seems to define seed quality </w:t>
+      </w:r>
+      <w:r>
+        <w:rPr>
+          <w:i/>
+          <w:iCs/>
+        </w:rPr>
+        <w:t xml:space="preserve">much </w:t>
+      </w:r>
+      <w:r>
+        <w:rPr>
+          <w:i/>
+          <w:iCs/>
+        </w:rPr>
+        <w:t>more narrowly, e.g., as varietal purity (indicating whether the seed embodies the genetic characteristics of a specific variety) which clearly would not change if storage time decreases. To avoid similar misunderstandings in the future, we added a new footnote in the introduction:</w:t>
       </w:r>
     </w:p>
     <w:p>
@@ -5259,7 +5326,6 @@
           <w:iCs/>
         </w:rPr>
       </w:pPr>
-      <w:commentRangeStart w:id="10"/>
       <w:r>
         <w:rPr>
           <w:i/>
@@ -5273,16 +5339,6 @@
           <w:iCs/>
         </w:rPr>
         <w:t>It is important to note that our definition of maize seed quality extends beyond narrow criteria such as varietal purity (i.e., confirming the seed is of the expected variety) to include broader dimensions like seed germination and plant vigor. This is because, while some storage and handling practices may affect varietal purity (eg mixing seed, mislabeling,...), most practices we will focus on in our study will not. Furthermore, we think that farmers care more about seed performance than about varietal purity, which may only be weakly correlated.”</w:t>
-      </w:r>
-      <w:commentRangeEnd w:id="10"/>
-      <w:r>
-        <w:commentReference w:id="10"/>
-      </w:r>
-      <w:r>
-        <w:rPr>
-          <w:i/>
-          <w:iCs/>
-        </w:rPr>
       </w:r>
     </w:p>
     <w:p>
@@ -5337,21 +5393,133 @@
           <w:i/>
           <w:iCs/>
         </w:rPr>
-        <w:t>Indeed, the complexity of real-world conditions often necessitates multifaceted interventions, which can make it challenging to isolate the specific elements of the treatment that drive the observed impact. However, such comprehensive approaches are sometimes essential to effectively address the intricate dynamics at play. In a market characterized by asymmetric information, targeting the interaction between buyers and sellers and making information available to all partners seemed like a promising approach.</w:t>
-      </w:r>
-    </w:p>
-    <w:p>
-      <w:pPr>
-        <w:pStyle w:val="Normal"/>
-        <w:jc w:val="both"/>
-        <w:rPr/>
-      </w:pPr>
-      <w:r>
-        <w:rPr>
-          <w:i/>
-          <w:iCs/>
-        </w:rPr>
-        <w:t>We do our best to disentangle ex-post how the intervention works, and which aspect of the treatment made the difference by illustrating the different impact pathways in Section 7. We could speculate that informing buyers could be more effective in improving their perceptions, or that informing sellers could be more relevant for increasing their efforts, but our experimental design does not allow us to verify these speculations (and we would not have been powered to design an experiment with more treatment arms to verify this). As these would be interesting questions for future studies, we add to the conclusion:</w:t>
+        <w:t xml:space="preserve">Indeed, the complexity of real-world conditions often necessitates multifaceted interventions </w:t>
+      </w:r>
+      <w:r>
+        <w:rPr>
+          <w:i/>
+          <w:iCs/>
+        </w:rPr>
+        <w:t>(sometimes called Socio-Technical Innovation Bundles (STIBS) in Food Systems Research – see eg. Barrett et al. Socio-technical innovation bundles for agri-food systems transformation. Springer Nature, 2022.)</w:t>
+      </w:r>
+      <w:r>
+        <w:rPr>
+          <w:i/>
+          <w:iCs/>
+        </w:rPr>
+        <w:t>, which can make it challenging to isolate the specific elements of the treatment that drive the observed impact. However, such comprehensive approaches are sometimes essential to effectively address the intricate dynamics at play. In a market characterized by asymmetric information, targeting the interaction between buyers and sellers and making information available to all partners seemed like a promising approach.</w:t>
+      </w:r>
+    </w:p>
+    <w:p>
+      <w:pPr>
+        <w:pStyle w:val="Normal"/>
+        <w:jc w:val="both"/>
+        <w:rPr/>
+      </w:pPr>
+      <w:r>
+        <w:rPr>
+          <w:i/>
+          <w:iCs/>
+        </w:rPr>
+        <w:t xml:space="preserve">We do our best to disentangle ex-post how the intervention works, and which aspect of the treatment made the difference by illustrating the different impact pathways in Section 7. </w:t>
+      </w:r>
+      <w:r>
+        <w:rPr>
+          <w:i/>
+          <w:iCs/>
+        </w:rPr>
+        <w:t xml:space="preserve">Our findings suggest </w:t>
+      </w:r>
+      <w:r>
+        <w:rPr>
+          <w:i/>
+          <w:iCs/>
+        </w:rPr>
+        <w:t>that informing informing both buyers and sellers is important: I</w:t>
+      </w:r>
+      <w:r>
+        <w:rPr>
+          <w:i/>
+          <w:iCs/>
+        </w:rPr>
+        <w:t xml:space="preserve">nforming buyers </w:t>
+      </w:r>
+      <w:r>
+        <w:rPr>
+          <w:i/>
+          <w:iCs/>
+        </w:rPr>
+        <w:t>seems to increase customer base, suggest</w:t>
+      </w:r>
+      <w:r>
+        <w:rPr>
+          <w:i/>
+          <w:iCs/>
+        </w:rPr>
+        <w:t>ing</w:t>
+      </w:r>
+      <w:r>
+        <w:rPr>
+          <w:i/>
+          <w:iCs/>
+        </w:rPr>
+        <w:t xml:space="preserve"> perceptions is an important impact pathway. Informing sellers </w:t>
+      </w:r>
+      <w:r>
+        <w:rPr>
+          <w:i/>
+          <w:iCs/>
+        </w:rPr>
+        <w:t>prompts</w:t>
+      </w:r>
+      <w:r>
+        <w:rPr>
+          <w:i/>
+          <w:iCs/>
+        </w:rPr>
+        <w:t xml:space="preserve"> </w:t>
+      </w:r>
+      <w:r>
+        <w:rPr>
+          <w:i/>
+          <w:iCs/>
+        </w:rPr>
+        <w:t xml:space="preserve">agro-dealers </w:t>
+      </w:r>
+      <w:r>
+        <w:rPr>
+          <w:i/>
+          <w:iCs/>
+        </w:rPr>
+        <w:t>to</w:t>
+      </w:r>
+      <w:r>
+        <w:rPr>
+          <w:i/>
+          <w:iCs/>
+        </w:rPr>
+        <w:t xml:space="preserve"> expand service provision and signal quality to farmers to outperform their competitors. </w:t>
+      </w:r>
+    </w:p>
+    <w:p>
+      <w:pPr>
+        <w:pStyle w:val="Normal"/>
+        <w:jc w:val="both"/>
+        <w:rPr/>
+      </w:pPr>
+      <w:r>
+        <w:rPr>
+          <w:i/>
+          <w:iCs/>
+        </w:rPr>
+        <w:t>Digging into these issues further, for instance with a design that also randomizes who gets feedback on the ratings (only farmers, only dealers, both farmers and dealer),</w:t>
+      </w:r>
+      <w:r>
+        <w:rPr>
+          <w:i/>
+          <w:iCs/>
+        </w:rPr>
+        <w:t xml:space="preserve"> would be interesting for future studies, we add to the conclusion:</w:t>
       </w:r>
     </w:p>
     <w:p>
@@ -5758,7 +5926,7 @@
           <w:szCs w:val="24"/>
         </w:rPr>
       </w:pPr>
-      <w:commentRangeStart w:id="11"/>
+      <w:commentRangeStart w:id="6"/>
       <w:r>
         <w:rPr>
           <w:rFonts w:cs="Times New Roman" w:ascii="Times New Roman" w:hAnsi="Times New Roman"/>
@@ -5952,9 +6120,9 @@
           </wp:inline>
         </w:drawing>
       </w:r>
-      <w:commentRangeEnd w:id="11"/>
-      <w:r>
-        <w:commentReference w:id="11"/>
+      <w:commentRangeEnd w:id="6"/>
+      <w:r>
+        <w:commentReference w:id="6"/>
       </w:r>
       <w:r>
         <w:rPr/>
@@ -6060,7 +6228,23 @@
       </w:r>
     </w:p>
   </w:comment>
-  <w:comment w:id="4" w:author="Caroline Miehe" w:date="2024-06-06T21:55:00Z" w:initials="CM">
+  <w:comment w:id="4" w:author="Unknown Author" w:date="2024-09-09T14:54:56Z" w:initials="">
+    <w:p>
+      <w:pPr>
+        <w:overflowPunct w:val="false"/>
+        <w:spacing w:before="0" w:after="0"/>
+        <w:rPr/>
+      </w:pPr>
+      <w:r>
+        <w:rPr>
+          <w:rFonts w:ascii="Liberation Serif" w:hAnsi="Liberation Serif" w:eastAsia="DejaVu Sans" w:cs="DejaVu Sans"/>
+          <w:lang w:val="en-US" w:eastAsia="en-US" w:bidi="en-US"/>
+        </w:rPr>
+        <w:t>Is this even true? If we have dummies and all interactions this would be the same as running separate regressions. What am I missing?</w:t>
+      </w:r>
+    </w:p>
+  </w:comment>
+  <w:comment w:id="5" w:author="Unknown Author" w:date="2024-09-04T17:40:06Z" w:initials="">
     <w:p>
       <w:pPr>
         <w:overflowPunct w:val="true"/>
@@ -6069,132 +6253,14 @@
       </w:pPr>
       <w:r>
         <w:rPr>
-          <w:rFonts w:ascii="Liberation Serif" w:hAnsi="Liberation Serif" w:eastAsia="DejaVu Sans" w:cs="Mangal"/>
-          <w:color w:val="000000"/>
-          <w:sz w:val="20"/>
-          <w:szCs w:val="18"/>
-          <w:lang w:val="en-US" w:eastAsia="en-US" w:bidi="en-US"/>
-        </w:rPr>
-        <w:t>At least I’ve heard this, please let me know if you have an anecdotal reference …</w:t>
-      </w:r>
-    </w:p>
-  </w:comment>
-  <w:comment w:id="5" w:author="Unknown Author" w:date="2024-09-04T16:35:18Z" w:initials="">
-    <w:p>
-      <w:pPr>
-        <w:overflowPunct w:val="true"/>
-        <w:spacing w:before="0" w:after="0"/>
-        <w:rPr/>
-      </w:pPr>
-      <w:r>
-        <w:rPr>
           <w:rFonts w:ascii="Liberation Serif" w:hAnsi="Liberation Serif" w:eastAsia="DejaVu Sans" w:cs="DejaVu Sans"/>
           <w:lang w:val="en-US" w:eastAsia="en-US" w:bidi="en-US"/>
         </w:rPr>
-        <w:t>Table 4, 6, 3??? What is it now?</w:t>
+        <w:t>Even though we discussed this at office, I don’t see this anymore.</w:t>
       </w:r>
     </w:p>
   </w:comment>
-  <w:comment w:id="6" w:author="Caroline Miehe [2]" w:date="2024-07-10T18:09:00Z" w:initials="CM">
-    <w:p>
-      <w:pPr>
-        <w:overflowPunct w:val="true"/>
-        <w:spacing w:before="0" w:after="0"/>
-        <w:rPr/>
-      </w:pPr>
-      <w:r>
-        <w:rPr>
-          <w:rFonts w:ascii="Liberation Serif" w:hAnsi="Liberation Serif" w:eastAsia="DejaVu Sans" w:cs="Mangal"/>
-          <w:color w:val="000000"/>
-          <w:sz w:val="20"/>
-          <w:szCs w:val="18"/>
-          <w:lang w:val="en-US" w:eastAsia="en-US" w:bidi="en-US"/>
-        </w:rPr>
-        <w:t>Do you have better explanations?</w:t>
-      </w:r>
-    </w:p>
-  </w:comment>
-  <w:comment w:id="7" w:author="Unknown Author" w:date="2024-09-04T16:39:18Z" w:initials="">
-    <w:p>
-      <w:pPr>
-        <w:overflowPunct w:val="true"/>
-        <w:spacing w:before="0" w:after="0"/>
-        <w:rPr/>
-      </w:pPr>
-      <w:r>
-        <w:rPr>
-          <w:rFonts w:ascii="Liberation Serif" w:hAnsi="Liberation Serif" w:eastAsia="DejaVu Sans" w:cs="DejaVu Sans"/>
-          <w:i/>
-          <w:sz w:val="16"/>
-          <w:lang w:val="en-US" w:eastAsia="en-US" w:bidi="en-US"/>
-        </w:rPr>
-        <w:t>Reply to Caroline Miehe [2] (07/10/2024, 18:09): "..."</w:t>
-      </w:r>
-    </w:p>
-    <w:p>
-      <w:pPr>
-        <w:overflowPunct w:val="true"/>
-        <w:spacing w:before="0" w:after="0"/>
-        <w:rPr/>
-      </w:pPr>
-      <w:r>
-        <w:rPr>
-          <w:rFonts w:ascii="Liberation Serif" w:hAnsi="Liberation Serif" w:eastAsia="DejaVu Sans" w:cs="DejaVu Sans"/>
-          <w:lang w:val="en-US" w:eastAsia="en-US" w:bidi="en-US"/>
-        </w:rPr>
-        <w:t>Not really, and maybe we should not speculate.</w:t>
-      </w:r>
-    </w:p>
-  </w:comment>
-  <w:comment w:id="8" w:author="Unknown Author" w:date="2024-09-04T17:06:08Z" w:initials="">
-    <w:p>
-      <w:pPr>
-        <w:overflowPunct w:val="true"/>
-        <w:spacing w:before="0" w:after="0"/>
-        <w:rPr/>
-      </w:pPr>
-      <w:r>
-        <w:rPr>
-          <w:rFonts w:ascii="Liberation Serif" w:hAnsi="Liberation Serif" w:eastAsia="DejaVu Sans" w:cs="DejaVu Sans"/>
-          <w:lang w:val="en-US" w:eastAsia="en-US" w:bidi="en-US"/>
-        </w:rPr>
-        <w:t>Some may argue that one can not simply assume that farmer saved seed are of lower quality than seed bought at the agro-input shop… I would delete this part.</w:t>
-      </w:r>
-    </w:p>
-  </w:comment>
-  <w:comment w:id="9" w:author="Unknown Author" w:date="2024-09-04T17:40:06Z" w:initials="">
-    <w:p>
-      <w:pPr>
-        <w:overflowPunct w:val="true"/>
-        <w:spacing w:before="0" w:after="0"/>
-        <w:rPr/>
-      </w:pPr>
-      <w:r>
-        <w:rPr>
-          <w:rFonts w:ascii="Liberation Serif" w:hAnsi="Liberation Serif" w:eastAsia="DejaVu Sans" w:cs="DejaVu Sans"/>
-          <w:lang w:val="en-US" w:eastAsia="en-US" w:bidi="en-US"/>
-        </w:rPr>
-        <w:t>Even though we discussed this at office, I don’t see this anymore.</w:t>
-      </w:r>
-    </w:p>
-  </w:comment>
-  <w:comment w:id="10" w:author="Unknown Author" w:date="2024-09-05T09:33:57Z" w:initials="">
-    <w:p>
-      <w:pPr>
-        <w:overflowPunct w:val="false"/>
-        <w:spacing w:before="0" w:after="0"/>
-        <w:rPr/>
-      </w:pPr>
-      <w:r>
-        <w:rPr>
-          <w:rFonts w:ascii="Liberation Serif" w:hAnsi="Liberation Serif" w:eastAsia="DejaVu Sans" w:cs="DejaVu Sans"/>
-          <w:lang w:val="en-US" w:eastAsia="en-US" w:bidi="en-US"/>
-        </w:rPr>
-        <w:t xml:space="preserve">OK, but I put it in a different footnote in the next paragraph, as only there the issue of quality is introduced. </w:t>
-      </w:r>
-    </w:p>
-  </w:comment>
-  <w:comment w:id="11" w:author="Unknown Author" w:date="2024-09-06T15:22:48Z" w:initials="">
+  <w:comment w:id="6" w:author="Unknown Author" w:date="2024-09-06T15:22:48Z" w:initials="">
     <w:p>
       <w:pPr>
         <w:overflowPunct w:val="true"/>
@@ -6229,7 +6295,6 @@
 <file path=word/commentsExtended.xml><?xml version="1.0" encoding="utf-8"?>
 <w15:commentsEx xmlns:mc="http://schemas.openxmlformats.org/markup-compatibility/2006" xmlns:w15="http://schemas.microsoft.com/office/word/2012/wordml" mc:Ignorable="w15">
   <w15:commentEx w15:paraId="02000000" w15:paraIdParent="01000000"/>
-  <w15:commentEx w15:paraId="04000000" w15:paraIdParent="03000000"/>
 </w15:commentsEx>
 </file>
 

</xml_diff>

<commit_message>
finished re-reading revision memo
</commit_message>
<xml_diff>
--- a/papers/clearinghouse_training_paper/AER_revisions/AER_revisions.docx
+++ b/papers/clearinghouse_training_paper/AER_revisions/AER_revisions.docx
@@ -15,37 +15,7 @@
         <w:rPr>
           <w:rFonts w:ascii="Times New Roman" w:hAnsi="Times New Roman" w:cs="Times New Roman"/>
         </w:rPr>
-        <w:t>R</w:t>
-      </w:r>
-      <w:r>
-        <w:rPr>
-          <w:rFonts w:ascii="Times New Roman" w:hAnsi="Times New Roman" w:cs="Times New Roman"/>
-        </w:rPr>
-        <w:t>evision memo</w:t>
-      </w:r>
-      <w:r>
-        <w:rPr>
-          <w:rFonts w:ascii="Times New Roman" w:hAnsi="Times New Roman" w:cs="Times New Roman"/>
-        </w:rPr>
-        <w:t xml:space="preserve"> (</w:t>
-      </w:r>
-      <w:r>
-        <w:rPr>
-          <w:rFonts w:ascii="Times New Roman" w:hAnsi="Times New Roman" w:cs="Times New Roman"/>
-        </w:rPr>
-        <w:t>manuscript reference</w:t>
-      </w:r>
-      <w:r>
-        <w:rPr>
-          <w:rFonts w:ascii="Times New Roman" w:hAnsi="Times New Roman" w:cs="Times New Roman"/>
-        </w:rPr>
-        <w:t xml:space="preserve">: </w:t>
-      </w:r>
-      <w:r>
-        <w:rPr>
-          <w:rFonts w:ascii="Times New Roman" w:hAnsi="Times New Roman" w:cs="Times New Roman"/>
-        </w:rPr>
-        <w:t>AER-2023-1277)</w:t>
+        <w:t>Revision memo (manuscript reference: AER-2023-1277)</w:t>
       </w:r>
     </w:p>
     <w:p>
@@ -989,7 +959,7 @@
           <w:noProof/>
         </w:rPr>
         <w:drawing>
-          <wp:inline distT="0" distB="0" distL="0" distR="0" wp14:anchorId="09711CFD" wp14:editId="4A052079">
+          <wp:inline distT="0" distB="0" distL="0" distR="0" wp14:anchorId="09711CFD" wp14:editId="253F865A">
             <wp:extent cx="6120130" cy="4424680"/>
             <wp:effectExtent l="0" t="0" r="0" b="0"/>
             <wp:docPr id="611816986" name="Picture 1" descr="A paper with numbers and text&#10;&#10;Description automatically generated"/>
@@ -1319,49 +1289,7 @@
           <w:i/>
           <w:iCs/>
         </w:rPr>
-        <w:t>Even though repackaging seed from original larger bags from seed companies into smaller bags</w:t>
-      </w:r>
-      <w:r>
-        <w:rPr>
-          <w:i/>
-          <w:iCs/>
-        </w:rPr>
-        <w:t xml:space="preserve"> </w:t>
-      </w:r>
-      <w:r>
-        <w:rPr>
-          <w:i/>
-          <w:iCs/>
-        </w:rPr>
-        <w:t>to offer quantities that are convenient and affordable to their clients is common (around half of the</w:t>
-      </w:r>
-      <w:r>
-        <w:rPr>
-          <w:i/>
-          <w:iCs/>
-        </w:rPr>
-        <w:t xml:space="preserve"> </w:t>
-      </w:r>
-      <w:r>
-        <w:rPr>
-          <w:i/>
-          <w:iCs/>
-        </w:rPr>
-        <w:t>agro-dealers in our sample report to do so), the samples that enumerators bought were all original,</w:t>
-      </w:r>
-      <w:r>
-        <w:rPr>
-          <w:i/>
-          <w:iCs/>
-        </w:rPr>
-        <w:t xml:space="preserve"> </w:t>
-      </w:r>
-      <w:r>
-        <w:rPr>
-          <w:i/>
-          <w:iCs/>
-        </w:rPr>
-        <w:t>sealed bags.</w:t>
+        <w:t>Even though repackaging seed from original larger bags from seed companies into smaller bags to offer quantities that are convenient and affordable to their clients is common (around half of the agro-dealers in our sample report to do so), the samples that enumerators bought were all original, sealed bags.</w:t>
       </w:r>
       <w:r>
         <w:rPr>
@@ -1607,21 +1535,61 @@
           <w:i/>
           <w:iCs/>
         </w:rPr>
+        <w:t xml:space="preserve"> aware </w:t>
+      </w:r>
+      <w:r>
+        <w:rPr>
+          <w:i/>
+          <w:iCs/>
+        </w:rPr>
+        <w:t>that hybrid maize seed is likely to out-perform seed saved from a prior harvest of hybrid maize, and open pollinated varieties of maize.</w:t>
+      </w:r>
+      <w:r>
+        <w:rPr>
+          <w:rStyle w:val="FootnoteReference"/>
+          <w:i/>
+          <w:iCs/>
+        </w:rPr>
+        <w:footnoteReference w:id="1"/>
+      </w:r>
+      <w:r>
+        <w:rPr>
+          <w:i/>
+          <w:iCs/>
+        </w:rPr>
+        <w:t xml:space="preserve"> On the other hand, they may not know exactly which hybrid or OPV is optimal for their specific climatic, farm, or economic conditions. That is because there are important interaction effects between climate, soil, technologies, inputs, and cultivation practices, so that it is difficult for farmers to try out all possible combinations and learn about their optimal seed variety, at least within a reasonable time frame. Furthermore, the optimal choice is a dynamic problem since all these conditions—temperature and precipitation, soil health, input and commodity prices, and household income—change from season to season. If there is little rain in one season, the optimal seed variety might be Wema, if the farmer is late for planting in the next, </w:t>
+      </w:r>
+      <w:proofErr w:type="spellStart"/>
+      <w:r>
+        <w:rPr>
+          <w:i/>
+          <w:iCs/>
+        </w:rPr>
+        <w:t>Myezi</w:t>
+      </w:r>
+      <w:proofErr w:type="spellEnd"/>
+      <w:r>
+        <w:rPr>
+          <w:i/>
+          <w:iCs/>
+        </w:rPr>
         <w:t xml:space="preserve"> </w:t>
       </w:r>
-      <w:r>
-        <w:rPr>
-          <w:i/>
-          <w:iCs/>
-        </w:rPr>
-        <w:t xml:space="preserve">aware </w:t>
-      </w:r>
-      <w:r>
-        <w:rPr>
-          <w:i/>
-          <w:iCs/>
-        </w:rPr>
-        <w:t>that hybrid maize seed is likely to out-perform seed saved from a prior harvest of hybrid maize, and open pollinated varieties of maize.</w:t>
+      <w:proofErr w:type="spellStart"/>
+      <w:r>
+        <w:rPr>
+          <w:i/>
+          <w:iCs/>
+        </w:rPr>
+        <w:t>mitatu</w:t>
+      </w:r>
+      <w:proofErr w:type="spellEnd"/>
+      <w:r>
+        <w:rPr>
+          <w:i/>
+          <w:iCs/>
+        </w:rPr>
+        <w:t xml:space="preserve"> (mm3) might be the better choice. Moreover, farmers may face certain behavioral constraints that inhibit their ability to learn if, for example, they pay attention to minor or tangential attributes and miss the more important ones.</w:t>
       </w:r>
       <w:r>
         <w:rPr>
@@ -1629,53 +1597,6 @@
           <w:i/>
           <w:iCs/>
         </w:rPr>
-        <w:footnoteReference w:id="1"/>
-      </w:r>
-      <w:r>
-        <w:rPr>
-          <w:i/>
-          <w:iCs/>
-        </w:rPr>
-        <w:t xml:space="preserve"> On the other hand, they may not know exactly which hybrid or OPV is optimal for their specific climatic, farm, or economic conditions. That is because there are important interaction effects between climate, soil, technologies, inputs, and cultivation practices, so that it is difficult for farmers to try out all possible combinations and learn about their optimal seed variety, at least within a reasonable time frame. Furthermore, the optimal choice is a dynamic problem since all these conditions—temperature and precipitation, soil health, input and commodity prices, and household income—change from season to season. If there is little rain in one season, the optimal seed variety might be Wema, if the farmer is late for planting in the next, </w:t>
-      </w:r>
-      <w:proofErr w:type="spellStart"/>
-      <w:r>
-        <w:rPr>
-          <w:i/>
-          <w:iCs/>
-        </w:rPr>
-        <w:t>Myezi</w:t>
-      </w:r>
-      <w:proofErr w:type="spellEnd"/>
-      <w:r>
-        <w:rPr>
-          <w:i/>
-          <w:iCs/>
-        </w:rPr>
-        <w:t xml:space="preserve"> </w:t>
-      </w:r>
-      <w:proofErr w:type="spellStart"/>
-      <w:r>
-        <w:rPr>
-          <w:i/>
-          <w:iCs/>
-        </w:rPr>
-        <w:t>mitatu</w:t>
-      </w:r>
-      <w:proofErr w:type="spellEnd"/>
-      <w:r>
-        <w:rPr>
-          <w:i/>
-          <w:iCs/>
-        </w:rPr>
-        <w:t xml:space="preserve"> (mm3) might be the better choice. Moreover, farmers may face certain behavioral constraints that inhibit their ability to learn if, for example, they pay attention to minor or tangential attributes and miss the more important ones.</w:t>
-      </w:r>
-      <w:r>
-        <w:rPr>
-          <w:rStyle w:val="FootnoteReference"/>
-          <w:i/>
-          <w:iCs/>
-        </w:rPr>
         <w:footnoteReference w:id="2"/>
       </w:r>
     </w:p>
@@ -1715,21 +1636,7 @@
           <w:i/>
           <w:iCs/>
         </w:rPr>
-        <w:t xml:space="preserve"> derives from a question that was asked to obtain a general picture of farmers’ perception of agro-input dealers and counterfeiting</w:t>
-      </w:r>
-      <w:r>
-        <w:rPr>
-          <w:i/>
-          <w:iCs/>
-        </w:rPr>
-        <w:t>: “</w:t>
-      </w:r>
-      <w:r>
-        <w:rPr>
-          <w:i/>
-          <w:iCs/>
-        </w:rPr>
-        <w:t xml:space="preserve">Do you think that maize seed that you can buy at agro-input dealers is counterfeit/adulterated?”. There are other questions that go into much more detail, asking about seed sold by </w:t>
+        <w:t xml:space="preserve"> derives from a question that was asked to obtain a general picture of farmers’ perception of agro-input dealers and counterfeiting: “Do you think that maize seed that you can buy at agro-input dealers is counterfeit/adulterated?”. There are other questions that go into much more detail, asking about seed sold by </w:t>
       </w:r>
       <w:proofErr w:type="gramStart"/>
       <w:r>
@@ -1737,21 +1644,7 @@
           <w:i/>
           <w:iCs/>
         </w:rPr>
-        <w:t>particular</w:t>
-      </w:r>
-      <w:r>
-        <w:rPr>
-          <w:i/>
-          <w:iCs/>
-        </w:rPr>
-        <w:t xml:space="preserve"> dealer</w:t>
-      </w:r>
-      <w:r>
-        <w:rPr>
-          <w:i/>
-          <w:iCs/>
-        </w:rPr>
-        <w:t>s</w:t>
+        <w:t>particular dealers</w:t>
       </w:r>
       <w:proofErr w:type="gramEnd"/>
       <w:r>
@@ -1767,21 +1660,7 @@
           <w:iCs/>
         </w:rPr>
         <w:lastRenderedPageBreak/>
-        <w:t>specific characteristics of the seed (drought tolerance, yield premium,</w:t>
-      </w:r>
-      <w:r>
-        <w:rPr>
-          <w:i/>
-          <w:iCs/>
-        </w:rPr>
-        <w:t xml:space="preserve"> etc.</w:t>
-      </w:r>
-      <w:r>
-        <w:rPr>
-          <w:i/>
-          <w:iCs/>
-        </w:rPr>
-        <w:t xml:space="preserve">). </w:t>
+        <w:t xml:space="preserve">specific characteristics of the seed (drought tolerance, yield premium, etc.). </w:t>
       </w:r>
       <w:r>
         <w:rPr>
@@ -2699,28 +2578,7 @@
           <w:i/>
           <w:iCs/>
         </w:rPr>
-        <w:t>agro-dealers</w:t>
-      </w:r>
-      <w:r>
-        <w:rPr>
-          <w:i/>
-          <w:iCs/>
-        </w:rPr>
-        <w:t>, w</w:t>
-      </w:r>
-      <w:r>
-        <w:rPr>
-          <w:i/>
-          <w:iCs/>
-        </w:rPr>
-        <w:t>e report that</w:t>
-      </w:r>
-      <w:r>
-        <w:rPr>
-          <w:i/>
-          <w:iCs/>
-        </w:rPr>
-        <w:t>:</w:t>
+        <w:t>agro-dealers, we report that:</w:t>
       </w:r>
     </w:p>
     <w:p>
@@ -2773,13 +2631,8 @@
         <w:jc w:val="both"/>
       </w:pPr>
       <w:r>
-        <w:t xml:space="preserve">Related, seed characteristics such as germination time, yield, resistance against droughts, pests and diseases and duration relate to the quality of the product made by the manufacturer, so long as the maize is properly stored. In this sense, knowing that a given agro-dealer carries seeds from a particular manufacturer, and that seeds have not been repackaged should be enough to convince farmers of the quality of the </w:t>
-      </w:r>
-      <w:proofErr w:type="spellStart"/>
-      <w:r>
-        <w:t>seeds.</w:t>
-      </w:r>
-      <w:proofErr w:type="spellEnd"/>
+        <w:t>Related, seed characteristics such as germination time, yield, resistance against droughts, pests and diseases and duration relate to the quality of the product made by the manufacturer, so long as the maize is properly stored. In this sense, knowing that a given agro-dealer carries seeds from a particular manufacturer, and that seeds have not been repackaged should be enough to convince farmers of the quality of the seeds.</w:t>
+      </w:r>
     </w:p>
     <w:p>
       <w:pPr>
@@ -2804,17 +2657,8 @@
           <w:i/>
           <w:iCs/>
         </w:rPr>
-        <w:t xml:space="preserve">If the manufacturer provides seed of low quality and the dealer sells it without being aware, our clearinghouse could solve another information asymmetry by informing the dealer about this surprisingly low </w:t>
-      </w:r>
-      <w:proofErr w:type="spellStart"/>
-      <w:r>
-        <w:rPr>
-          <w:i/>
-          <w:iCs/>
-        </w:rPr>
-        <w:t>quality.</w:t>
-      </w:r>
-      <w:proofErr w:type="spellEnd"/>
+        <w:t>If the manufacturer provides seed of low quality and the dealer sells it without being aware, our clearinghouse could solve another information asymmetry by informing the dealer about this surprisingly low quality.</w:t>
+      </w:r>
     </w:p>
     <w:p>
       <w:pPr>
@@ -2839,30 +2683,30 @@
           <w:i/>
           <w:iCs/>
         </w:rPr>
-        <w:t xml:space="preserve">we suspect that seeds being a) from a manufacturer with a good reputation and b) in the original package are insufficient signals for quality. Otherwise, farmers would simply need to pay attention to these two dimensions (and there is only a limited number of seed manufactures), seed quality would be better observable, the lemon’s problem would be less significant, and our clearinghouse would indeed be less </w:t>
-      </w:r>
-      <w:proofErr w:type="spellStart"/>
-      <w:r>
-        <w:rPr>
-          <w:i/>
-          <w:iCs/>
-        </w:rPr>
-        <w:t>useful.</w:t>
-      </w:r>
-      <w:proofErr w:type="spellEnd"/>
-    </w:p>
-    <w:p>
-      <w:pPr>
-        <w:jc w:val="both"/>
-      </w:pPr>
-      <w:r>
-        <w:t xml:space="preserve">More broadly, the paper should report how well farmers knew the number of agro-dealers operating in their catchment area and their quality at baseline. Since knowledgeable treated farmers should not switch agro-dealers, the degree to which farmers are knowledgeable at baseline, can inform the likelihood of switching. In addition, it should make the result that the increase in the number of clients and in the usage of improved seeds is the result of the ratings (and not of the dissemination telling farmers about the existence of agro-dealers) more </w:t>
-      </w:r>
-      <w:proofErr w:type="spellStart"/>
-      <w:r>
-        <w:t>credible.</w:t>
-      </w:r>
-      <w:proofErr w:type="spellEnd"/>
+        <w:t xml:space="preserve">we suspect that seeds being a) from a manufacturer with a good reputation and b) in the original package are insufficient signals for quality. Otherwise, farmers would simply need to pay attention to these two dimensions (and there is only a limited number of seed manufactures), seed quality would be better observable, the lemon’s problem would be less significant, and our </w:t>
+      </w:r>
+      <w:r>
+        <w:rPr>
+          <w:i/>
+          <w:iCs/>
+        </w:rPr>
+        <w:t xml:space="preserve">information </w:t>
+      </w:r>
+      <w:r>
+        <w:rPr>
+          <w:i/>
+          <w:iCs/>
+        </w:rPr>
+        <w:t>clearinghouse would indeed be less useful.</w:t>
+      </w:r>
+    </w:p>
+    <w:p>
+      <w:pPr>
+        <w:jc w:val="both"/>
+      </w:pPr>
+      <w:r>
+        <w:t>More broadly, the paper should report how well farmers knew the number of agro-dealers operating in their catchment area and their quality at baseline. Since knowledgeable treated farmers should not switch agro-dealers, the degree to which farmers are knowledgeable at baseline, can inform the likelihood of switching. In addition, it should make the result that the increase in the number of clients and in the usage of improved seeds is the result of the ratings (and not of the dissemination telling farmers about the existence of agro-dealers) more credible.</w:t>
+      </w:r>
     </w:p>
     <w:p>
       <w:pPr>
@@ -2882,21 +2726,12 @@
         </w:rPr>
         <w:t xml:space="preserve">. </w:t>
       </w:r>
-      <w:proofErr w:type="spellStart"/>
-      <w:r>
-        <w:rPr>
-          <w:i/>
-          <w:iCs/>
-        </w:rPr>
-        <w:t>We</w:t>
-      </w:r>
-      <w:proofErr w:type="spellEnd"/>
-      <w:r>
-        <w:rPr>
-          <w:i/>
-          <w:iCs/>
-        </w:rPr>
-        <w:t xml:space="preserve"> intentionally designed the experiment to differentiate between</w:t>
+      <w:r>
+        <w:rPr>
+          <w:i/>
+          <w:iCs/>
+        </w:rPr>
+        <w:t>We intentionally designed the experiment to differentiate between</w:t>
       </w:r>
       <w:r>
         <w:rPr>
@@ -5516,28 +5351,12 @@
         </w:rPr>
         <w:t>Registered agro-dealers do receive significantly higher ratings from farmers, but this correlation should be interpreted with care, as the relationship is clearly endogenous.</w:t>
       </w:r>
-      <w:proofErr w:type="spellStart"/>
-      <w:r>
-        <w:rPr>
-          <w:i/>
-          <w:iCs/>
-        </w:rPr>
-        <w:t xml:space="preserve"> </w:t>
-      </w:r>
-      <w:proofErr w:type="spellEnd"/>
-      <w:r>
-        <w:rPr>
-          <w:i/>
-          <w:iCs/>
-        </w:rPr>
-        <w:t>W</w:t>
-      </w:r>
-      <w:r>
-        <w:rPr>
-          <w:i/>
-          <w:iCs/>
-        </w:rPr>
-        <w:t>e add the following to the manuscript:</w:t>
+      <w:r>
+        <w:rPr>
+          <w:i/>
+          <w:iCs/>
+        </w:rPr>
+        <w:t xml:space="preserve"> We add the following to the manuscript:</w:t>
       </w:r>
     </w:p>
     <w:p>
@@ -6036,7 +5855,7 @@
         </w:rPr>
         <w:lastRenderedPageBreak/>
         <w:drawing>
-          <wp:inline distT="0" distB="0" distL="0" distR="0" wp14:anchorId="45EBAA50" wp14:editId="1D94E408">
+          <wp:inline distT="0" distB="0" distL="0" distR="0" wp14:anchorId="45EBAA50" wp14:editId="43AED573">
             <wp:extent cx="6120130" cy="5238115"/>
             <wp:effectExtent l="0" t="0" r="0" b="0"/>
             <wp:docPr id="976814247" name="Picture 3"/>
@@ -6530,7 +6349,21 @@
           <w:i/>
           <w:iCs/>
         </w:rPr>
-        <w:t xml:space="preserve">As part of the clearinghouse treatment, enumerators delivered </w:t>
+        <w:t xml:space="preserve">As part of the </w:t>
+      </w:r>
+      <w:r>
+        <w:rPr>
+          <w:i/>
+          <w:iCs/>
+        </w:rPr>
+        <w:t xml:space="preserve">information </w:t>
+      </w:r>
+      <w:r>
+        <w:rPr>
+          <w:i/>
+          <w:iCs/>
+        </w:rPr>
+        <w:t xml:space="preserve">clearinghouse treatment, enumerators delivered </w:t>
       </w:r>
       <w:proofErr w:type="spellStart"/>
       <w:r>
@@ -6883,38 +6716,371 @@
         <w:jc w:val="both"/>
       </w:pPr>
       <w:r>
-        <w:t xml:space="preserve">The main concern relates to the fact that the authors do not measure the quality of the agricultural product (the maize seeds). They use the word “quality” already in the title and talk about observing how farmers adopt more high-quality products, but then they do not measure the quality of the seeds. They measure observable quality by looking at the date on the package, moisture, etc., but there is no real quality </w:t>
+        <w:t>The main concern relates to the fact that the authors do not measure the quality of the agricultural product (the maize seeds). They use the word “quality” already in the title and talk about observing how farmers adopt more high-quality products, but then they do not measure the quality of the seeds. They measure observable quality by looking at the date on the package, moisture, etc., but there is no real quality check.</w:t>
+      </w:r>
+    </w:p>
+    <w:p>
+      <w:pPr>
+        <w:jc w:val="both"/>
+      </w:pPr>
+      <w:r>
+        <w:rPr>
+          <w:i/>
+          <w:iCs/>
+        </w:rPr>
+        <w:t>It is unclear what the reviewer means by “</w:t>
+      </w:r>
+      <w:r>
+        <w:rPr>
+          <w:i/>
+          <w:iCs/>
+        </w:rPr>
+        <w:t>real quality check</w:t>
+      </w:r>
+      <w:r>
+        <w:rPr>
+          <w:i/>
+          <w:iCs/>
+        </w:rPr>
+        <w:t xml:space="preserve">” and how it differs from </w:t>
+      </w:r>
+      <w:r>
+        <w:rPr>
+          <w:i/>
+          <w:iCs/>
+        </w:rPr>
+        <w:t>“</w:t>
       </w:r>
       <w:proofErr w:type="spellStart"/>
       <w:r>
-        <w:t>check.</w:t>
+        <w:rPr>
+          <w:i/>
+          <w:iCs/>
+        </w:rPr>
+        <w:t>measur</w:t>
       </w:r>
       <w:proofErr w:type="spellEnd"/>
-    </w:p>
-    <w:p>
-      <w:pPr>
-        <w:jc w:val="both"/>
-      </w:pPr>
-      <w:r>
-        <w:rPr>
-          <w:i/>
-          <w:iCs/>
-        </w:rPr>
-        <w:t>It is unclear what the reviewer means by “</w:t>
-      </w:r>
-      <w:r>
-        <w:rPr>
-          <w:i/>
-          <w:iCs/>
-        </w:rPr>
-        <w:t>real quality check</w:t>
-      </w:r>
-      <w:r>
-        <w:rPr>
-          <w:i/>
-          <w:iCs/>
-        </w:rPr>
-        <w:t xml:space="preserve">” and how it differs from </w:t>
+      <w:r>
+        <w:rPr>
+          <w:i/>
+          <w:iCs/>
+        </w:rPr>
+        <w:t>[</w:t>
+      </w:r>
+      <w:proofErr w:type="spellStart"/>
+      <w:r>
+        <w:rPr>
+          <w:i/>
+          <w:iCs/>
+        </w:rPr>
+        <w:t>ing</w:t>
+      </w:r>
+      <w:proofErr w:type="spellEnd"/>
+      <w:r>
+        <w:rPr>
+          <w:i/>
+          <w:iCs/>
+        </w:rPr>
+        <w:t>]</w:t>
+      </w:r>
+      <w:r>
+        <w:rPr>
+          <w:i/>
+          <w:iCs/>
+        </w:rPr>
+        <w:t xml:space="preserve"> observable quality</w:t>
+      </w:r>
+      <w:r>
+        <w:rPr>
+          <w:i/>
+          <w:iCs/>
+        </w:rPr>
+        <w:t>”</w:t>
+      </w:r>
+      <w:r>
+        <w:rPr>
+          <w:i/>
+          <w:iCs/>
+        </w:rPr>
+        <w:t xml:space="preserve">. </w:t>
+      </w:r>
+      <w:r>
+        <w:rPr>
+          <w:i/>
+          <w:iCs/>
+        </w:rPr>
+        <w:t>For instance</w:t>
+      </w:r>
+      <w:r>
+        <w:rPr>
+          <w:i/>
+          <w:iCs/>
+        </w:rPr>
+        <w:t xml:space="preserve">, </w:t>
+      </w:r>
+      <w:r>
+        <w:rPr>
+          <w:i/>
+          <w:iCs/>
+        </w:rPr>
+        <w:t xml:space="preserve">we measure moisture content, which </w:t>
+      </w:r>
+      <w:r>
+        <w:rPr>
+          <w:i/>
+          <w:iCs/>
+        </w:rPr>
+        <w:t xml:space="preserve">is </w:t>
+      </w:r>
+      <w:r>
+        <w:rPr>
+          <w:i/>
+          <w:iCs/>
+        </w:rPr>
+        <w:t>an extremely powerful predictor for germination rates,</w:t>
+      </w:r>
+      <w:r>
+        <w:rPr>
+          <w:rStyle w:val="FootnoteReference"/>
+          <w:i/>
+          <w:iCs/>
+        </w:rPr>
+        <w:footnoteReference w:id="5"/>
+      </w:r>
+      <w:r>
+        <w:rPr>
+          <w:i/>
+          <w:iCs/>
+        </w:rPr>
+        <w:t xml:space="preserve"> which in turn determine what matters for farmers: yields and profits.</w:t>
+      </w:r>
+    </w:p>
+    <w:p>
+      <w:pPr>
+        <w:jc w:val="both"/>
+      </w:pPr>
+      <w:r>
+        <w:rPr>
+          <w:i/>
+          <w:iCs/>
+        </w:rPr>
+        <w:t>Perhaps the reviewer is hinting at establishing varietal purity of a particular seed, which is complicated, expensive, and some would argue that it is not even possible (</w:t>
+      </w:r>
+      <w:r>
+        <w:rPr>
+          <w:i/>
+          <w:iCs/>
+        </w:rPr>
+        <w:t>e</w:t>
+      </w:r>
+      <w:r>
+        <w:rPr>
+          <w:i/>
+          <w:iCs/>
+        </w:rPr>
+        <w:t>ven with the best methods, significant measurement error remains</w:t>
+      </w:r>
+      <w:r>
+        <w:rPr>
+          <w:i/>
+          <w:iCs/>
+        </w:rPr>
+        <w:t>)</w:t>
+      </w:r>
+      <w:r>
+        <w:rPr>
+          <w:i/>
+          <w:iCs/>
+        </w:rPr>
+        <w:t>.</w:t>
+      </w:r>
+      <w:r>
+        <w:rPr>
+          <w:rStyle w:val="FootnoteReference"/>
+          <w:i/>
+          <w:iCs/>
+        </w:rPr>
+        <w:footnoteReference w:id="6"/>
+      </w:r>
+      <w:r>
+        <w:rPr>
+          <w:i/>
+          <w:iCs/>
+        </w:rPr>
+        <w:t xml:space="preserve"> We think that farmers care more about seed performance (</w:t>
+      </w:r>
+      <w:r>
+        <w:rPr>
+          <w:i/>
+          <w:iCs/>
+        </w:rPr>
+        <w:t>for example</w:t>
+      </w:r>
+      <w:r>
+        <w:rPr>
+          <w:i/>
+          <w:iCs/>
+        </w:rPr>
+        <w:t xml:space="preserve">, germination rate, vigor, and yield) than about varietal purity, which may be </w:t>
+      </w:r>
+      <w:r>
+        <w:rPr>
+          <w:i/>
+          <w:iCs/>
+        </w:rPr>
+        <w:t xml:space="preserve">only </w:t>
+      </w:r>
+      <w:r>
+        <w:rPr>
+          <w:i/>
+          <w:iCs/>
+        </w:rPr>
+        <w:t>weakly correlated. The opinion of peers who are familiar with the heterogeneous conditions smallholder farmers face, and their perceptions of how seed performs, may be more useful for them than the result of a DNA test.</w:t>
+      </w:r>
+    </w:p>
+    <w:p>
+      <w:pPr>
+        <w:jc w:val="both"/>
+      </w:pPr>
+      <w:r>
+        <w:rPr>
+          <w:i/>
+          <w:iCs/>
+        </w:rPr>
+        <w:t xml:space="preserve">Even though we do not test varietal purity of the seeds agro-dealers sell or farmers plant, we do find that </w:t>
+      </w:r>
+      <w:r>
+        <w:rPr>
+          <w:i/>
+          <w:iCs/>
+        </w:rPr>
+        <w:t xml:space="preserve">information </w:t>
+      </w:r>
+      <w:r>
+        <w:rPr>
+          <w:i/>
+          <w:iCs/>
+        </w:rPr>
+        <w:t xml:space="preserve">clearinghouse treated farmers are more likely to turn to formal seed systems: they are more likely to report to have planted a hybrid or open pollinated variety, and seed of varieties </w:t>
+      </w:r>
+      <w:proofErr w:type="spellStart"/>
+      <w:r>
+        <w:rPr>
+          <w:i/>
+          <w:iCs/>
+        </w:rPr>
+        <w:t>Longe</w:t>
+      </w:r>
+      <w:proofErr w:type="spellEnd"/>
+      <w:r>
+        <w:rPr>
+          <w:i/>
+          <w:iCs/>
+        </w:rPr>
+        <w:t xml:space="preserve"> 4/ 5/ 6H/ 7H/ 7R/ 10H, Bazooka, Panner, Wema, KH series, or other hybrid/ OPV (as opposed to local farmer-saved seed).</w:t>
+      </w:r>
+    </w:p>
+    <w:p>
+      <w:pPr>
+        <w:jc w:val="both"/>
+      </w:pPr>
+      <w:r>
+        <w:t>Hence</w:t>
+      </w:r>
+      <w:r>
+        <w:t xml:space="preserve">, </w:t>
+      </w:r>
+      <w:r>
+        <w:t xml:space="preserve">we do not know whether the agro dealers sold bad quality products to start with. They found that the moisture levels, on average, were 13.6% at baseline, which is just above the 13% threshold for excessively high moisture levels. As the paper is written today, it does not study what it purports </w:t>
+      </w:r>
+      <w:r>
+        <w:lastRenderedPageBreak/>
+        <w:t>to study – farmers and agro-dealers switching to high quality maize seeds following training and information. Therefore, the authors must rewrite the paper and be upfront with what they are measuring – output, perceptions, and preferences for agro-dealers but not measure of quality of seeds.</w:t>
+      </w:r>
+    </w:p>
+    <w:p>
+      <w:pPr>
+        <w:jc w:val="both"/>
+      </w:pPr>
+      <w:r>
+        <w:rPr>
+          <w:i/>
+          <w:iCs/>
+        </w:rPr>
+        <w:t>After carefully re-reading the paper</w:t>
+      </w:r>
+      <w:r>
+        <w:rPr>
+          <w:i/>
+          <w:iCs/>
+        </w:rPr>
+        <w:t xml:space="preserve">, </w:t>
+      </w:r>
+      <w:r>
+        <w:rPr>
+          <w:i/>
+          <w:iCs/>
+        </w:rPr>
+        <w:t xml:space="preserve">we do not feel that we overpromise or claim to have improved quality: we claim to find that the clearinghouse increases effort and business of agro-dealers, and quality perceptions, use of purchased maize varieties, and yields of farmers. We openly communicate that we are not sure whether improving quality is the relevant impact pathway, or whether changes in perceptions increased adoption and subsequent yield. </w:t>
+      </w:r>
+      <w:r>
+        <w:rPr>
+          <w:i/>
+          <w:iCs/>
+        </w:rPr>
+        <w:t>In several instances, w</w:t>
+      </w:r>
+      <w:r>
+        <w:rPr>
+          <w:i/>
+          <w:iCs/>
+        </w:rPr>
+        <w:t xml:space="preserve">e even </w:t>
+      </w:r>
+      <w:r>
+        <w:rPr>
+          <w:i/>
+          <w:iCs/>
+        </w:rPr>
+        <w:t>describe</w:t>
+      </w:r>
+      <w:r>
+        <w:rPr>
+          <w:i/>
+          <w:iCs/>
+        </w:rPr>
+        <w:t xml:space="preserve"> that we think changes in perceptions ha</w:t>
+      </w:r>
+      <w:r>
+        <w:rPr>
+          <w:i/>
+          <w:iCs/>
+        </w:rPr>
+        <w:t>ve</w:t>
+      </w:r>
+      <w:r>
+        <w:rPr>
+          <w:i/>
+          <w:iCs/>
+        </w:rPr>
+        <w:t xml:space="preserve"> been more important:</w:t>
+      </w:r>
+    </w:p>
+    <w:p>
+      <w:pPr>
+        <w:ind w:left="709"/>
+        <w:jc w:val="both"/>
+        <w:rPr>
+          <w:i/>
+          <w:iCs/>
+        </w:rPr>
+      </w:pPr>
+      <w:r>
+        <w:rPr>
+          <w:i/>
+          <w:iCs/>
+        </w:rPr>
+        <w:t xml:space="preserve">For example, </w:t>
       </w:r>
       <w:r>
         <w:rPr>
@@ -6923,141 +7089,136 @@
         </w:rPr>
         <w:t>“</w:t>
       </w:r>
-      <w:proofErr w:type="spellStart"/>
-      <w:r>
-        <w:rPr>
-          <w:i/>
-          <w:iCs/>
-        </w:rPr>
-        <w:t>measur</w:t>
-      </w:r>
-      <w:proofErr w:type="spellEnd"/>
-      <w:r>
-        <w:rPr>
-          <w:i/>
-          <w:iCs/>
-        </w:rPr>
-        <w:t>[</w:t>
-      </w:r>
-      <w:proofErr w:type="spellStart"/>
-      <w:r>
-        <w:rPr>
-          <w:i/>
-          <w:iCs/>
-        </w:rPr>
-        <w:t>ing</w:t>
-      </w:r>
-      <w:proofErr w:type="spellEnd"/>
-      <w:r>
-        <w:rPr>
-          <w:i/>
-          <w:iCs/>
-        </w:rPr>
-        <w:t>]</w:t>
-      </w:r>
-      <w:r>
-        <w:rPr>
-          <w:i/>
-          <w:iCs/>
-        </w:rPr>
-        <w:t xml:space="preserve"> observable quality</w:t>
-      </w:r>
-      <w:r>
-        <w:rPr>
-          <w:i/>
-          <w:iCs/>
-        </w:rPr>
-        <w:t>”</w:t>
-      </w:r>
-      <w:r>
-        <w:rPr>
-          <w:i/>
-          <w:iCs/>
-        </w:rPr>
-        <w:t xml:space="preserve">. </w:t>
-      </w:r>
-      <w:r>
-        <w:rPr>
-          <w:i/>
-          <w:iCs/>
-        </w:rPr>
-        <w:t>For instance</w:t>
-      </w:r>
-      <w:r>
-        <w:rPr>
-          <w:i/>
-          <w:iCs/>
-        </w:rPr>
-        <w:t xml:space="preserve">, </w:t>
-      </w:r>
-      <w:r>
-        <w:rPr>
-          <w:i/>
-          <w:iCs/>
-        </w:rPr>
-        <w:t xml:space="preserve">we measure moisture content, which </w:t>
-      </w:r>
-      <w:r>
-        <w:rPr>
-          <w:i/>
-          <w:iCs/>
-        </w:rPr>
-        <w:t xml:space="preserve">is </w:t>
-      </w:r>
-      <w:r>
-        <w:rPr>
-          <w:i/>
-          <w:iCs/>
-        </w:rPr>
-        <w:t>an extremely powerful predictor for germination rates,</w:t>
-      </w:r>
-      <w:r>
-        <w:rPr>
-          <w:rStyle w:val="FootnoteReference"/>
-          <w:i/>
-          <w:iCs/>
-        </w:rPr>
-        <w:footnoteReference w:id="5"/>
-      </w:r>
-      <w:r>
-        <w:rPr>
-          <w:i/>
-          <w:iCs/>
-        </w:rPr>
-        <w:t xml:space="preserve"> which in turn determine what matters for farmers: yields and profits.</w:t>
-      </w:r>
-    </w:p>
-    <w:p>
-      <w:pPr>
-        <w:jc w:val="both"/>
-      </w:pPr>
-      <w:r>
-        <w:rPr>
-          <w:i/>
-          <w:iCs/>
-        </w:rPr>
-        <w:t>Perhaps the reviewer is hinting at establishing varietal purity of a particular seed, which is complicated, expensive, and some would argue that it is not even possible (</w:t>
-      </w:r>
-      <w:r>
-        <w:rPr>
-          <w:i/>
-          <w:iCs/>
-        </w:rPr>
-        <w:t>e</w:t>
-      </w:r>
-      <w:r>
-        <w:rPr>
-          <w:i/>
-          <w:iCs/>
-        </w:rPr>
-        <w:t>ven with the best methods, significant measurement error remains</w:t>
-      </w:r>
-      <w:r>
-        <w:rPr>
-          <w:i/>
-          <w:iCs/>
-        </w:rPr>
-        <w:t>)</w:t>
+      <w:r>
+        <w:rPr>
+          <w:i/>
+          <w:iCs/>
+        </w:rPr>
+        <w:t>We find some evidence that this treatment</w:t>
+      </w:r>
+      <w:r>
+        <w:rPr>
+          <w:i/>
+          <w:iCs/>
+        </w:rPr>
+        <w:t xml:space="preserve"> </w:t>
+      </w:r>
+      <w:r>
+        <w:rPr>
+          <w:i/>
+          <w:iCs/>
+        </w:rPr>
+        <w:t>induced farmers to switch between agro-dealers,</w:t>
+      </w:r>
+      <w:r>
+        <w:rPr>
+          <w:i/>
+          <w:iCs/>
+        </w:rPr>
+        <w:t xml:space="preserve"> </w:t>
+      </w:r>
+      <w:r>
+        <w:rPr>
+          <w:i/>
+          <w:iCs/>
+        </w:rPr>
+        <w:t>but most of the impact on farmer</w:t>
+      </w:r>
+      <w:r>
+        <w:rPr>
+          <w:i/>
+          <w:iCs/>
+        </w:rPr>
+        <w:t xml:space="preserve"> </w:t>
+      </w:r>
+      <w:r>
+        <w:rPr>
+          <w:i/>
+          <w:iCs/>
+        </w:rPr>
+        <w:t>outcomes seems to be driven by the clearinghouse improving farmers’ opinions of agro</w:t>
+      </w:r>
+      <w:r>
+        <w:rPr>
+          <w:i/>
+          <w:iCs/>
+        </w:rPr>
+        <w:t>-</w:t>
+      </w:r>
+      <w:r>
+        <w:rPr>
+          <w:i/>
+          <w:iCs/>
+        </w:rPr>
+        <w:t>dealers</w:t>
+      </w:r>
+      <w:r>
+        <w:rPr>
+          <w:i/>
+          <w:iCs/>
+        </w:rPr>
+        <w:t xml:space="preserve"> </w:t>
+      </w:r>
+      <w:r>
+        <w:rPr>
+          <w:i/>
+          <w:iCs/>
+        </w:rPr>
+        <w:t>and their products.</w:t>
+      </w:r>
+      <w:r>
+        <w:rPr>
+          <w:i/>
+          <w:iCs/>
+        </w:rPr>
+        <w:t>” (in conclusion)</w:t>
+      </w:r>
+    </w:p>
+    <w:p>
+      <w:pPr>
+        <w:jc w:val="both"/>
+        <w:rPr>
+          <w:i/>
+          <w:iCs/>
+        </w:rPr>
+      </w:pPr>
+      <w:r>
+        <w:rPr>
+          <w:i/>
+          <w:iCs/>
+        </w:rPr>
+        <w:t>E</w:t>
+      </w:r>
+      <w:r>
+        <w:rPr>
+          <w:i/>
+          <w:iCs/>
+        </w:rPr>
+        <w:t xml:space="preserve">ven the title states that we are concerned with </w:t>
+      </w:r>
+      <w:r>
+        <w:rPr>
+          <w:i/>
+          <w:iCs/>
+        </w:rPr>
+        <w:t>t</w:t>
+      </w:r>
+      <w:r>
+        <w:rPr>
+          <w:i/>
+          <w:iCs/>
+        </w:rPr>
+        <w:t xml:space="preserve">he </w:t>
+      </w:r>
+      <w:r>
+        <w:t>perceived</w:t>
+      </w:r>
+      <w:r>
+        <w:rPr>
+          <w:i/>
+          <w:iCs/>
+        </w:rPr>
+        <w:t xml:space="preserve"> quality of agricultural technology and its adoption</w:t>
       </w:r>
       <w:r>
         <w:rPr>
@@ -7068,129 +7229,31 @@
       </w:r>
       <w:r>
         <w:rPr>
-          <w:rStyle w:val="FootnoteReference"/>
-          <w:i/>
-          <w:iCs/>
-        </w:rPr>
-        <w:footnoteReference w:id="6"/>
-      </w:r>
-      <w:r>
-        <w:rPr>
-          <w:i/>
-          <w:iCs/>
-        </w:rPr>
-        <w:t xml:space="preserve"> We think that farmers care more about seed performance (</w:t>
-      </w:r>
-      <w:r>
-        <w:rPr>
-          <w:i/>
-          <w:iCs/>
-        </w:rPr>
-        <w:t>for example</w:t>
-      </w:r>
-      <w:r>
-        <w:rPr>
-          <w:i/>
-          <w:iCs/>
-        </w:rPr>
-        <w:t xml:space="preserve">, germination rate, vigor, and yield) than about varietal purity, which may be </w:t>
-      </w:r>
-      <w:r>
-        <w:rPr>
-          <w:i/>
-          <w:iCs/>
-        </w:rPr>
-        <w:t xml:space="preserve">only </w:t>
-      </w:r>
-      <w:r>
-        <w:rPr>
-          <w:i/>
-          <w:iCs/>
-        </w:rPr>
-        <w:t>weakly correlated. The opinion of peers who are familiar with the heterogeneous conditions smallholder farmers face, and their perceptions of how seed performs, may be more useful for them than the result of a DNA test.</w:t>
-      </w:r>
-    </w:p>
-    <w:p>
-      <w:pPr>
-        <w:jc w:val="both"/>
-      </w:pPr>
-      <w:r>
-        <w:rPr>
-          <w:i/>
-          <w:iCs/>
-        </w:rPr>
-        <w:t xml:space="preserve">Even though we do not test varietal purity of the seeds agro-dealers sell or farmers plant, we do find that clearinghouse treated farmers are more likely to turn to formal seed systems: they are more likely to report to have planted a hybrid or open pollinated variety, and seed of varieties </w:t>
-      </w:r>
-      <w:proofErr w:type="spellStart"/>
-      <w:r>
-        <w:rPr>
-          <w:i/>
-          <w:iCs/>
-        </w:rPr>
-        <w:t>Longe</w:t>
-      </w:r>
-      <w:proofErr w:type="spellEnd"/>
-      <w:r>
-        <w:rPr>
-          <w:i/>
-          <w:iCs/>
-        </w:rPr>
-        <w:t xml:space="preserve"> 4/ 5/ 6H/ 7H/ 7R/ 10H, Bazooka, Panner, Wema, KH series, or other hybrid/ OPV (as opposed to local farmer-saved seed).</w:t>
-      </w:r>
-    </w:p>
-    <w:p>
-      <w:pPr>
-        <w:jc w:val="both"/>
-      </w:pPr>
-      <w:r>
-        <w:t xml:space="preserve">HERE </w:t>
-      </w:r>
-      <w:r>
-        <w:t xml:space="preserve">Hence, we do not know whether the agro dealers sold bad quality products to start with. They found that the moisture levels, on average, were 13.6% at baseline, which is just above the 13% threshold for excessively high moisture levels. As the paper is written today, it does not study </w:t>
-      </w:r>
-      <w:r>
-        <w:lastRenderedPageBreak/>
-        <w:t>what it purports to study – farmers and agro-dealers switching to high quality maize seeds following training and information. Therefore, the authors must rewrite the paper and be upfront with what they are measuring – output, perceptions, and preferences for agro-dealers but not measure of quality of seeds.</w:t>
-      </w:r>
-    </w:p>
-    <w:p>
-      <w:pPr>
-        <w:jc w:val="both"/>
-      </w:pPr>
-      <w:r>
-        <w:rPr>
-          <w:i/>
-          <w:iCs/>
-        </w:rPr>
-        <w:t>After carefully re-reading the paper, we do not feel that we overpromise or claim to have improved quality: we claim to find that the information clearinghouse increases efforts and business of agro-dealers, and quality perceptions, use of purchased maize varieties, and yields of farmers. We openly communicate that we are not sure whether improving quality is the relevant impact pathway, or whether changes in perceptions increased adoption and subsequent yield. We even mention that we think changes in perceptions has been more important: “[…] most of the impact on farmer outcomes seems to be driven by the fact that the clearinghouse improved the opinions that farmers held about agro-dealers and their products.” (in conclusion)</w:t>
-      </w:r>
-    </w:p>
-    <w:p>
-      <w:pPr>
-        <w:jc w:val="both"/>
-      </w:pPr>
-      <w:r>
-        <w:rPr>
-          <w:i/>
-          <w:iCs/>
-        </w:rPr>
-        <w:t xml:space="preserve">While we believe that the paper does deal with quality, not only with quality perceptions (especially the training aims at changing quality itself through improved seed handing, not at changing perceptions), we agree that perceptions are at the heart of the clearinghouse treatment mechanism. Indeed, we are interested in behavior change </w:t>
-      </w:r>
-      <w:proofErr w:type="gramStart"/>
-      <w:r>
-        <w:rPr>
-          <w:i/>
-          <w:iCs/>
-        </w:rPr>
-        <w:t>as a result of</w:t>
-      </w:r>
-      <w:proofErr w:type="gramEnd"/>
-      <w:r>
-        <w:rPr>
-          <w:i/>
-          <w:iCs/>
-        </w:rPr>
-        <w:t xml:space="preserve"> our interventions, which is largely driven by perceptions related to quality. To be more upfront with what we can and cannot measure, we rewrote some parts of the text. However, we do not know how much more explicit we can make the text when even the title states that we are concerned with the perceived quality of agricultural technology and its adoption.</w:t>
+          <w:i/>
+          <w:iCs/>
+        </w:rPr>
+        <w:t xml:space="preserve"> </w:t>
+      </w:r>
+      <w:r>
+        <w:rPr>
+          <w:i/>
+          <w:iCs/>
+        </w:rPr>
+        <w:t xml:space="preserve">While we believe that the paper does deal with quality, not only with quality perceptions (especially the training aims at changing quality itself through improved seed handing, not at changing perceptions), we agree that perceptions are at the heart of the </w:t>
+      </w:r>
+      <w:r>
+        <w:rPr>
+          <w:i/>
+          <w:iCs/>
+        </w:rPr>
+        <w:t xml:space="preserve">information </w:t>
+      </w:r>
+      <w:r>
+        <w:rPr>
+          <w:i/>
+          <w:iCs/>
+        </w:rPr>
+        <w:t>clearinghouse mechanism. To be more upfront with what we can and cannot measure, we rewrote some parts of the text.</w:t>
       </w:r>
     </w:p>
     <w:p>
@@ -7211,136 +7274,17 @@
           <w:bCs w:val="0"/>
           <w:color w:val="2F5496" w:themeColor="accent1" w:themeShade="BF"/>
         </w:rPr>
-        <w:t>Reviewer 2, major comment 2</w:t>
-      </w:r>
-    </w:p>
-    <w:p>
-      <w:pPr>
-        <w:jc w:val="both"/>
-      </w:pPr>
-      <w:r>
-        <w:t xml:space="preserve">The authors find an impact of the clearinghouse treatment arm, where they have asked farmers to rate different agro-dealers and then provide this information to other farmers and </w:t>
-      </w:r>
-      <w:proofErr w:type="gramStart"/>
-      <w:r>
-        <w:t>dealers</w:t>
-      </w:r>
-      <w:proofErr w:type="gramEnd"/>
-      <w:r>
-        <w:t xml:space="preserve"> so everyone is aware of the farmers' perceptions of the different agro- dealers. They find that at endline, farmers in the clearinghouse treatment arm are more likely to use improved maize, and they have higher yields. However, the authors cannot credibly say that this is because the agro-dealer sells better quality seeds or has improved their seeds. Another explanation for this result is that these agro-dealers now have more customers (they find that they have 31% more customers, 6 more per day). This implies that the dealer sells off their seeds faster (the seeds are stored for a shorter </w:t>
-      </w:r>
-      <w:proofErr w:type="gramStart"/>
-      <w:r>
-        <w:t>period of time</w:t>
-      </w:r>
-      <w:proofErr w:type="gramEnd"/>
-      <w:r>
-        <w:t xml:space="preserve"> in a humid and hot climate), and therefore, the yield increases. This has nothing to do with the dealer changing the quality of the seed; it is only because the seeds are sold faster due to higher demand. This is a different channel from the one discussed in the paper.</w:t>
-      </w:r>
-    </w:p>
-    <w:p>
-      <w:pPr>
-        <w:jc w:val="both"/>
-      </w:pPr>
-      <w:r>
-        <w:rPr>
-          <w:i/>
-          <w:iCs/>
-        </w:rPr>
-        <w:t xml:space="preserve">First, as already mentioned in the previous comment, we do not say that agro-dealer sells better quality seeds or has improved their seeds. </w:t>
-      </w:r>
-    </w:p>
-    <w:p>
-      <w:pPr>
-        <w:jc w:val="both"/>
-        <w:rPr>
-          <w:i/>
-          <w:iCs/>
-        </w:rPr>
-      </w:pPr>
-      <w:r>
-        <w:rPr>
-          <w:i/>
-          <w:iCs/>
-        </w:rPr>
-        <w:t xml:space="preserve">However, this comment clearly shows that the reviewers’ definition of seed quality is different from ours. They illustrate how higher turnover could lead to better seed performance and take this as an argument that the clearinghouse does not necessarily improve seed quality, while we understand seed performance to be a dimension of seed quality. The reviewer seems to define seed quality much more narrowly, </w:t>
-      </w:r>
-      <w:r>
-        <w:rPr>
-          <w:i/>
-          <w:iCs/>
-        </w:rPr>
-        <w:t>for example</w:t>
-      </w:r>
-      <w:r>
-        <w:rPr>
-          <w:i/>
-          <w:iCs/>
-        </w:rPr>
-        <w:t>, as varietal purity (indicating whether the seed embodies the genetic characteristics of a specific variety) which clearly would not change if storage time decreases. To avoid similar misunderstandings in the future, we added a new footnote in the introduction:</w:t>
-      </w:r>
-    </w:p>
-    <w:p>
-      <w:pPr>
-        <w:ind w:left="700"/>
-        <w:jc w:val="both"/>
-        <w:rPr>
-          <w:i/>
-          <w:iCs/>
-        </w:rPr>
-      </w:pPr>
-      <w:r>
-        <w:rPr>
-          <w:i/>
-          <w:iCs/>
-        </w:rPr>
-        <w:t>“It is important to note that our definition of maize seed quality extends beyond narrow criteria such as varietal purity (i.e., confirming the seed is of the expected variety) to include broader dimensions like seed germination and plant vigor. This is because, while some storage and handling practices may affect varietal purity (</w:t>
-      </w:r>
-      <w:proofErr w:type="spellStart"/>
-      <w:r>
-        <w:rPr>
-          <w:i/>
-          <w:iCs/>
-        </w:rPr>
-        <w:t>eg</w:t>
-      </w:r>
-      <w:proofErr w:type="spellEnd"/>
-      <w:r>
-        <w:rPr>
-          <w:i/>
-          <w:iCs/>
-        </w:rPr>
-        <w:t xml:space="preserve"> mixing seed, </w:t>
-      </w:r>
-      <w:proofErr w:type="gramStart"/>
-      <w:r>
-        <w:rPr>
-          <w:i/>
-          <w:iCs/>
-        </w:rPr>
-        <w:t>mislabeling,...</w:t>
-      </w:r>
-      <w:proofErr w:type="gramEnd"/>
-      <w:r>
-        <w:rPr>
-          <w:i/>
-          <w:iCs/>
-        </w:rPr>
-        <w:t>), most practices we will focus on in our study will not. Furthermore, we think that farmers care more about seed performance than about varietal purity, which may only be weakly correlated.”</w:t>
-      </w:r>
-    </w:p>
-    <w:p/>
-    <w:p>
-      <w:pPr>
-        <w:pStyle w:val="Heading3"/>
-        <w:jc w:val="both"/>
+        <w:t>Reviewer 2</w:t>
+      </w:r>
+      <w:r>
         <w:rPr>
           <w:rFonts w:ascii="Times New Roman" w:hAnsi="Times New Roman" w:cs="Times New Roman"/>
           <w:b w:val="0"/>
           <w:bCs w:val="0"/>
           <w:color w:val="2F5496" w:themeColor="accent1" w:themeShade="BF"/>
         </w:rPr>
-      </w:pPr>
+        <w:t xml:space="preserve">, </w:t>
+      </w:r>
       <w:r>
         <w:rPr>
           <w:rFonts w:ascii="Times New Roman" w:hAnsi="Times New Roman" w:cs="Times New Roman"/>
@@ -7348,125 +7292,609 @@
           <w:bCs w:val="0"/>
           <w:color w:val="2F5496" w:themeColor="accent1" w:themeShade="BF"/>
         </w:rPr>
-        <w:lastRenderedPageBreak/>
-        <w:t>Reviewer 2, major comment 3</w:t>
-      </w:r>
-    </w:p>
-    <w:p>
-      <w:pPr>
-        <w:jc w:val="both"/>
-      </w:pPr>
-      <w:r>
-        <w:t>The clearinghouse treatment is also a mixed treatment where both buyers and sellers are informed about the ranking of the agro-dealers in the vicinity. The authors cannot say whether it is information to buyers or sellers that is important for the impact.</w:t>
-      </w:r>
-    </w:p>
-    <w:p>
-      <w:pPr>
-        <w:jc w:val="both"/>
-      </w:pPr>
-      <w:r>
-        <w:rPr>
-          <w:i/>
-          <w:iCs/>
-        </w:rPr>
-        <w:t xml:space="preserve">Indeed, the complexity of real-world conditions often necessitates multifaceted interventions (sometimes called Socio-Technical Innovation Bundles (STIBS) in Food Systems Research – see </w:t>
-      </w:r>
-      <w:proofErr w:type="spellStart"/>
-      <w:r>
-        <w:rPr>
-          <w:i/>
-          <w:iCs/>
-        </w:rPr>
-        <w:t>eg.</w:t>
-      </w:r>
-      <w:proofErr w:type="spellEnd"/>
-      <w:r>
-        <w:rPr>
-          <w:i/>
-          <w:iCs/>
-        </w:rPr>
-        <w:t xml:space="preserve"> Barrett et al. Socio-technical innovation bundles for agri-food systems transformation. Springer Nature, 2022.), which can make it challenging to isolate the specific elements of the treatment that drive the observed impact. However, such comprehensive approaches are sometimes essential to effectively address the intricate dynamics at play. In a market characterized by asymmetric information, targeting the interaction between buyers and sellers and making information available to all partners seemed like a promising approach.</w:t>
-      </w:r>
-    </w:p>
-    <w:p>
-      <w:pPr>
-        <w:jc w:val="both"/>
-      </w:pPr>
-      <w:r>
-        <w:rPr>
-          <w:i/>
-          <w:iCs/>
-        </w:rPr>
-        <w:t xml:space="preserve">We do our best to disentangle ex-post how the intervention works, and which aspect of the treatment made the difference by illustrating the different impact pathways in Section 7. Our findings suggest that informing </w:t>
-      </w:r>
-      <w:proofErr w:type="spellStart"/>
-      <w:r>
-        <w:rPr>
-          <w:i/>
-          <w:iCs/>
-        </w:rPr>
-        <w:t>informing</w:t>
-      </w:r>
-      <w:proofErr w:type="spellEnd"/>
-      <w:r>
-        <w:rPr>
-          <w:i/>
-          <w:iCs/>
-        </w:rPr>
-        <w:t xml:space="preserve"> both buyers and sellers is important: Informing buyers seems to increase customer base, suggesting perceptions is an important impact pathway. Informing sellers prompts agro-dealers to expand service provision and signal quality to farmers to outperform their competitors. </w:t>
-      </w:r>
-    </w:p>
-    <w:p>
-      <w:pPr>
-        <w:jc w:val="both"/>
-      </w:pPr>
-      <w:r>
-        <w:rPr>
-          <w:i/>
-          <w:iCs/>
-        </w:rPr>
-        <w:t>Digging into these issues further, for instance with a design that also randomizes who gets feedback on the ratings (only farmers, only dealers, both farmers and dealer), would be interesting for future studies, we add to the conclusion:</w:t>
-      </w:r>
-    </w:p>
-    <w:p>
-      <w:pPr>
-        <w:ind w:left="709"/>
-        <w:jc w:val="both"/>
-        <w:rPr>
-          <w:i/>
-          <w:iCs/>
-        </w:rPr>
-      </w:pPr>
-      <w:r>
-        <w:rPr>
-          <w:i/>
-          <w:iCs/>
-        </w:rPr>
-        <w:t>“While the complexity of real-world conditions and the intricate dynamics involved necessitate comprehensive, multifaceted approaches, it is challenging to isolate the specific components of the intervention that drive the observed outcomes. The clearinghouse treatment targets the interaction between buyers and sellers and makes information available to all partners. Future research could differentiate between the actors receiving the ranking information to determine whether the impact is primarily driven by the information provided to smallholder farmers or to agro-dealers.”</w:t>
-      </w:r>
-    </w:p>
-    <w:p/>
+        <w:t>major comment 2</w:t>
+      </w:r>
+    </w:p>
+    <w:p>
+      <w:pPr>
+        <w:jc w:val="both"/>
+      </w:pPr>
+      <w:r>
+        <w:t xml:space="preserve">The authors find an impact of the clearinghouse treatment arm, where they have asked farmers to rate different agro-dealers and then provide this information to other farmers and </w:t>
+      </w:r>
+      <w:proofErr w:type="gramStart"/>
+      <w:r>
+        <w:t>dealers</w:t>
+      </w:r>
+      <w:proofErr w:type="gramEnd"/>
+      <w:r>
+        <w:t xml:space="preserve"> so everyone is aware of the farmers' perceptions of the different agro- dealers. They find that at endline, farmers in the clearinghouse treatment arm are more likely to use improved maize, and they have higher yields. However, the authors cannot credibly say that this is because the agro-dealer sells better quality seeds or has improved their seeds. Another explanation for this result is that these agro-dealers now have more customers (they find that they have 31% more customers, 6 more per day). This implies that the dealer sells off their seeds faster (the seeds are stored for a shorter </w:t>
+      </w:r>
+      <w:proofErr w:type="gramStart"/>
+      <w:r>
+        <w:t>period of time</w:t>
+      </w:r>
+      <w:proofErr w:type="gramEnd"/>
+      <w:r>
+        <w:t xml:space="preserve"> in a humid and hot climate), and therefore, the yield increases. This has nothing to do with the dealer changing the quality of the seed; it is only because the seeds are sold faster due to higher demand. This is a different channel from the one discussed in the paper.</w:t>
+      </w:r>
+    </w:p>
+    <w:p>
+      <w:pPr>
+        <w:jc w:val="both"/>
+      </w:pPr>
+      <w:r>
+        <w:rPr>
+          <w:i/>
+          <w:iCs/>
+        </w:rPr>
+        <w:t>First</w:t>
+      </w:r>
+      <w:r>
+        <w:rPr>
+          <w:i/>
+          <w:iCs/>
+        </w:rPr>
+        <w:t xml:space="preserve">, </w:t>
+      </w:r>
+      <w:r>
+        <w:rPr>
+          <w:i/>
+          <w:iCs/>
+        </w:rPr>
+        <w:t xml:space="preserve">as already mentioned in the previous comment, we do not </w:t>
+      </w:r>
+      <w:r>
+        <w:rPr>
+          <w:i/>
+          <w:iCs/>
+        </w:rPr>
+        <w:t>claim</w:t>
+      </w:r>
+      <w:r>
+        <w:rPr>
+          <w:i/>
+          <w:iCs/>
+        </w:rPr>
+        <w:t xml:space="preserve"> that agro-dealer</w:t>
+      </w:r>
+      <w:r>
+        <w:rPr>
+          <w:i/>
+          <w:iCs/>
+        </w:rPr>
+        <w:t>s</w:t>
+      </w:r>
+      <w:r>
+        <w:rPr>
+          <w:i/>
+          <w:iCs/>
+        </w:rPr>
+        <w:t xml:space="preserve"> sell better quality seeds or ha</w:t>
+      </w:r>
+      <w:r>
+        <w:rPr>
+          <w:i/>
+          <w:iCs/>
+        </w:rPr>
+        <w:t>ve</w:t>
+      </w:r>
+      <w:r>
+        <w:rPr>
+          <w:i/>
+          <w:iCs/>
+        </w:rPr>
+        <w:t xml:space="preserve"> improved their seeds.</w:t>
+      </w:r>
+      <w:r>
+        <w:rPr>
+          <w:i/>
+          <w:iCs/>
+        </w:rPr>
+        <w:t xml:space="preserve"> Instead, (genetically) “improved”</w:t>
+      </w:r>
+      <w:r>
+        <w:rPr>
+          <w:i/>
+          <w:iCs/>
+        </w:rPr>
+        <w:t xml:space="preserve"> maize varieties refer to </w:t>
+      </w:r>
+      <w:r>
+        <w:rPr>
+          <w:i/>
+          <w:iCs/>
+        </w:rPr>
+        <w:t xml:space="preserve">any </w:t>
+      </w:r>
+      <w:r>
+        <w:rPr>
+          <w:i/>
+          <w:iCs/>
+        </w:rPr>
+        <w:t>open-pollinated variet</w:t>
+      </w:r>
+      <w:r>
+        <w:rPr>
+          <w:i/>
+          <w:iCs/>
+        </w:rPr>
+        <w:t>y</w:t>
+      </w:r>
+      <w:r>
+        <w:rPr>
+          <w:i/>
+          <w:iCs/>
+        </w:rPr>
+        <w:t xml:space="preserve"> </w:t>
+      </w:r>
+      <w:r>
+        <w:rPr>
+          <w:i/>
+          <w:iCs/>
+        </w:rPr>
+        <w:t>or</w:t>
+      </w:r>
+      <w:r>
+        <w:rPr>
+          <w:i/>
+          <w:iCs/>
+        </w:rPr>
+        <w:t xml:space="preserve"> hybrid.</w:t>
+      </w:r>
+    </w:p>
+    <w:p>
+      <w:pPr>
+        <w:jc w:val="both"/>
+      </w:pPr>
+      <w:r>
+        <w:rPr>
+          <w:i/>
+          <w:iCs/>
+        </w:rPr>
+        <w:t>However</w:t>
+      </w:r>
+      <w:r>
+        <w:rPr>
+          <w:i/>
+          <w:iCs/>
+        </w:rPr>
+        <w:t xml:space="preserve">, </w:t>
+      </w:r>
+      <w:r>
+        <w:rPr>
+          <w:i/>
+          <w:iCs/>
+        </w:rPr>
+        <w:t xml:space="preserve">this comment clearly shows that the reviewers’ definition of seed quality is different from ours. They illustrate how higher turnover could lead to better seed performance and take this as an argument that the clearinghouse does not necessarily improve seed quality, while we understand seed performance to be a dimension of seed quality. The reviewer seems to define seed quality much more narrowly, </w:t>
+      </w:r>
+      <w:r>
+        <w:rPr>
+          <w:i/>
+          <w:iCs/>
+        </w:rPr>
+        <w:t>for example</w:t>
+      </w:r>
+      <w:r>
+        <w:rPr>
+          <w:i/>
+          <w:iCs/>
+        </w:rPr>
+        <w:t xml:space="preserve">, as varietal purity (indicating whether the seed embodies the genetic characteristics of a specific variety) which clearly would not change if storage time decreases. To avoid similar misunderstandings in the future, we added a new footnote </w:t>
+      </w:r>
+      <w:r>
+        <w:rPr>
+          <w:i/>
+          <w:iCs/>
+        </w:rPr>
+        <w:t>to</w:t>
+      </w:r>
+      <w:r>
+        <w:rPr>
+          <w:i/>
+          <w:iCs/>
+        </w:rPr>
+        <w:t xml:space="preserve"> the introduction:</w:t>
+      </w:r>
+    </w:p>
+    <w:p>
+      <w:pPr>
+        <w:ind w:left="700"/>
+        <w:jc w:val="both"/>
+        <w:rPr>
+          <w:i/>
+          <w:iCs/>
+        </w:rPr>
+      </w:pPr>
+      <w:r>
+        <w:rPr>
+          <w:i/>
+          <w:iCs/>
+        </w:rPr>
+        <w:t>“</w:t>
+      </w:r>
+      <w:r>
+        <w:rPr>
+          <w:i/>
+          <w:iCs/>
+        </w:rPr>
+        <w:t>It is important to note that our definition of maize seed quality extends beyond narrow criteria such as varietal purity (in other words, confirming the seed is of the expected variety) to include broader dimensions like seed germination and plant vigor. This is because, while some storage and handling practices may affect varietal purity (for example, mixing seed, mislabeling, etc.), most practices we will focus on in our study would affect seed performance. Furthermore, it is not unlikely that farmers care more about seed performance than about varietal purity.</w:t>
+      </w:r>
+      <w:r>
+        <w:rPr>
+          <w:i/>
+          <w:iCs/>
+        </w:rPr>
+        <w:t>”</w:t>
+      </w:r>
+    </w:p>
     <w:p>
       <w:pPr>
         <w:pStyle w:val="Heading3"/>
         <w:jc w:val="both"/>
-        <w:rPr>
-          <w:rFonts w:ascii="Times New Roman" w:hAnsi="Times New Roman" w:cs="Times New Roman"/>
-          <w:b w:val="0"/>
-          <w:bCs w:val="0"/>
-          <w:i/>
-          <w:iCs/>
-          <w:color w:val="2F5496" w:themeColor="accent1" w:themeShade="BF"/>
-        </w:rPr>
-      </w:pPr>
-      <w:r>
         <w:rPr>
           <w:rFonts w:ascii="Times New Roman" w:hAnsi="Times New Roman" w:cs="Times New Roman"/>
           <w:b w:val="0"/>
           <w:bCs w:val="0"/>
           <w:color w:val="2F5496" w:themeColor="accent1" w:themeShade="BF"/>
         </w:rPr>
-        <w:t>Reviewer 2, other comments</w:t>
+      </w:pPr>
+      <w:r>
+        <w:rPr>
+          <w:rFonts w:ascii="Times New Roman" w:hAnsi="Times New Roman" w:cs="Times New Roman"/>
+          <w:b w:val="0"/>
+          <w:bCs w:val="0"/>
+          <w:color w:val="2F5496" w:themeColor="accent1" w:themeShade="BF"/>
+        </w:rPr>
+        <w:lastRenderedPageBreak/>
+        <w:t>Reviewer 2</w:t>
+      </w:r>
+      <w:r>
+        <w:rPr>
+          <w:rFonts w:ascii="Times New Roman" w:hAnsi="Times New Roman" w:cs="Times New Roman"/>
+          <w:b w:val="0"/>
+          <w:bCs w:val="0"/>
+          <w:color w:val="2F5496" w:themeColor="accent1" w:themeShade="BF"/>
+        </w:rPr>
+        <w:t xml:space="preserve">, </w:t>
+      </w:r>
+      <w:r>
+        <w:rPr>
+          <w:rFonts w:ascii="Times New Roman" w:hAnsi="Times New Roman" w:cs="Times New Roman"/>
+          <w:b w:val="0"/>
+          <w:bCs w:val="0"/>
+          <w:color w:val="2F5496" w:themeColor="accent1" w:themeShade="BF"/>
+        </w:rPr>
+        <w:t>major comment 3</w:t>
+      </w:r>
+    </w:p>
+    <w:p>
+      <w:pPr>
+        <w:jc w:val="both"/>
+      </w:pPr>
+      <w:r>
+        <w:t>The clearinghouse treatment is also a mixed treatment where both buyers and sellers are informed about the ranking of the agro-dealers in the vicinity. The authors cannot say whether it is information to buyers or sellers that is important for the impact.</w:t>
+      </w:r>
+    </w:p>
+    <w:p>
+      <w:pPr>
+        <w:jc w:val="both"/>
+      </w:pPr>
+      <w:r>
+        <w:rPr>
+          <w:i/>
+          <w:iCs/>
+        </w:rPr>
+        <w:t>Indeed</w:t>
+      </w:r>
+      <w:r>
+        <w:rPr>
+          <w:i/>
+          <w:iCs/>
+        </w:rPr>
+        <w:t xml:space="preserve">, </w:t>
+      </w:r>
+      <w:r>
+        <w:rPr>
+          <w:i/>
+          <w:iCs/>
+        </w:rPr>
+        <w:t>the complexity of real-world conditions often necessitates multifaceted interventions</w:t>
+      </w:r>
+      <w:r>
+        <w:rPr>
+          <w:i/>
+          <w:iCs/>
+        </w:rPr>
+        <w:t xml:space="preserve">, </w:t>
+      </w:r>
+      <w:r>
+        <w:rPr>
+          <w:i/>
+          <w:iCs/>
+        </w:rPr>
+        <w:t xml:space="preserve">sometimes called Socio-Technical Innovation Bundles in </w:t>
+      </w:r>
+      <w:r>
+        <w:rPr>
+          <w:i/>
+          <w:iCs/>
+        </w:rPr>
+        <w:t>f</w:t>
+      </w:r>
+      <w:r>
+        <w:rPr>
+          <w:i/>
+          <w:iCs/>
+        </w:rPr>
+        <w:t xml:space="preserve">ood </w:t>
+      </w:r>
+      <w:r>
+        <w:rPr>
+          <w:i/>
+          <w:iCs/>
+        </w:rPr>
+        <w:t>s</w:t>
+      </w:r>
+      <w:r>
+        <w:rPr>
+          <w:i/>
+          <w:iCs/>
+        </w:rPr>
+        <w:t xml:space="preserve">ystems </w:t>
+      </w:r>
+      <w:r>
+        <w:rPr>
+          <w:i/>
+          <w:iCs/>
+        </w:rPr>
+        <w:t>r</w:t>
+      </w:r>
+      <w:r>
+        <w:rPr>
+          <w:i/>
+          <w:iCs/>
+        </w:rPr>
+        <w:t>esearc</w:t>
+      </w:r>
+      <w:r>
+        <w:rPr>
+          <w:i/>
+          <w:iCs/>
+        </w:rPr>
+        <w:t>h,</w:t>
+      </w:r>
+      <w:r>
+        <w:rPr>
+          <w:rStyle w:val="FootnoteReference"/>
+          <w:i/>
+          <w:iCs/>
+        </w:rPr>
+        <w:footnoteReference w:id="7"/>
+      </w:r>
+      <w:r>
+        <w:rPr>
+          <w:i/>
+          <w:iCs/>
+        </w:rPr>
+        <w:t xml:space="preserve"> </w:t>
+      </w:r>
+      <w:r>
+        <w:rPr>
+          <w:i/>
+          <w:iCs/>
+        </w:rPr>
+        <w:t xml:space="preserve">which can make it challenging to isolate the specific elements of the treatment that drive the observed impact. However, such comprehensive approaches are </w:t>
+      </w:r>
+      <w:r>
+        <w:rPr>
+          <w:i/>
+          <w:iCs/>
+        </w:rPr>
+        <w:t>often</w:t>
+      </w:r>
+      <w:r>
+        <w:rPr>
+          <w:i/>
+          <w:iCs/>
+        </w:rPr>
+        <w:t xml:space="preserve"> essential to effectively address the intricate dynamics at play. In a market characterized by asymmetric information, targeting the interaction between buyers and sellers and making information available to all partners seemed like a promising </w:t>
+      </w:r>
+      <w:proofErr w:type="spellStart"/>
+      <w:r>
+        <w:rPr>
+          <w:i/>
+          <w:iCs/>
+        </w:rPr>
+        <w:t>approach.</w:t>
+      </w:r>
+      <w:proofErr w:type="spellEnd"/>
+    </w:p>
+    <w:p>
+      <w:pPr>
+        <w:jc w:val="both"/>
+      </w:pPr>
+      <w:r>
+        <w:rPr>
+          <w:i/>
+          <w:iCs/>
+        </w:rPr>
+        <w:t>We do our best to disentangle ex-post how the intervention works, and which aspect of the treatment made the difference by illustrating the different impact pathways in Section 7. Our findings suggest that informing both buyers and sellers is important: Informing buyers seems to increase customer base, suggesting perceptions is an important impact pathway. Informing sellers prompts agro-dealers to expand service provision and signal quality to farmers to outperform their competitors.</w:t>
+      </w:r>
+    </w:p>
+    <w:p>
+      <w:pPr>
+        <w:jc w:val="both"/>
+      </w:pPr>
+      <w:r>
+        <w:rPr>
+          <w:i/>
+          <w:iCs/>
+        </w:rPr>
+        <w:t>Exploring these issues in greater depth</w:t>
+      </w:r>
+      <w:r>
+        <w:rPr>
+          <w:i/>
+          <w:iCs/>
+        </w:rPr>
+        <w:t>, for instance with a design that randomizes who gets feedback on the ratings (only farmers, only dealers, both farmers and dealer), would be interesting for future studies, we add to the conclusion:</w:t>
+      </w:r>
+    </w:p>
+    <w:p>
+      <w:pPr>
+        <w:ind w:left="709"/>
+        <w:jc w:val="both"/>
+        <w:rPr>
+          <w:i/>
+          <w:iCs/>
+        </w:rPr>
+      </w:pPr>
+      <w:r>
+        <w:rPr>
+          <w:i/>
+          <w:iCs/>
+        </w:rPr>
+        <w:t>“</w:t>
+      </w:r>
+      <w:r>
+        <w:rPr>
+          <w:i/>
+          <w:iCs/>
+        </w:rPr>
+        <w:t>While the complexity of real-world conditions and the intricate dynamics involved</w:t>
+      </w:r>
+      <w:r>
+        <w:rPr>
+          <w:i/>
+          <w:iCs/>
+        </w:rPr>
+        <w:t xml:space="preserve"> </w:t>
+      </w:r>
+      <w:r>
+        <w:rPr>
+          <w:i/>
+          <w:iCs/>
+        </w:rPr>
+        <w:t>necessitate comprehensive, multifaceted approaches, it is challenging to isolate the specific</w:t>
+      </w:r>
+      <w:r>
+        <w:rPr>
+          <w:i/>
+          <w:iCs/>
+        </w:rPr>
+        <w:t xml:space="preserve"> </w:t>
+      </w:r>
+      <w:r>
+        <w:rPr>
+          <w:i/>
+          <w:iCs/>
+        </w:rPr>
+        <w:t>components of the intervention that drive the observed outcomes. The clearinghouse</w:t>
+      </w:r>
+      <w:r>
+        <w:rPr>
+          <w:i/>
+          <w:iCs/>
+        </w:rPr>
+        <w:t xml:space="preserve"> </w:t>
+      </w:r>
+      <w:r>
+        <w:rPr>
+          <w:i/>
+          <w:iCs/>
+        </w:rPr>
+        <w:t>treatment targets the interaction between buyers and sellers and makes information</w:t>
+      </w:r>
+      <w:r>
+        <w:rPr>
+          <w:i/>
+          <w:iCs/>
+        </w:rPr>
+        <w:t xml:space="preserve"> </w:t>
+      </w:r>
+      <w:r>
+        <w:rPr>
+          <w:i/>
+          <w:iCs/>
+        </w:rPr>
+        <w:t>available to all partners. Future research could differentiate between the actors</w:t>
+      </w:r>
+      <w:r>
+        <w:rPr>
+          <w:i/>
+          <w:iCs/>
+        </w:rPr>
+        <w:t xml:space="preserve"> </w:t>
+      </w:r>
+      <w:r>
+        <w:rPr>
+          <w:i/>
+          <w:iCs/>
+        </w:rPr>
+        <w:t>receiving the rating information to determine whether the impact is primarily driven</w:t>
+      </w:r>
+      <w:r>
+        <w:rPr>
+          <w:i/>
+          <w:iCs/>
+        </w:rPr>
+        <w:t xml:space="preserve"> </w:t>
+      </w:r>
+      <w:r>
+        <w:rPr>
+          <w:i/>
+          <w:iCs/>
+        </w:rPr>
+        <w:t>by the information provided to smallholder farmers or to agro-dealers.</w:t>
+      </w:r>
+      <w:r>
+        <w:rPr>
+          <w:i/>
+          <w:iCs/>
+        </w:rPr>
+        <w:t>”</w:t>
+      </w:r>
+    </w:p>
+    <w:p>
+      <w:pPr>
+        <w:pStyle w:val="Heading3"/>
+        <w:jc w:val="both"/>
+        <w:rPr>
+          <w:rFonts w:ascii="Times New Roman" w:hAnsi="Times New Roman" w:cs="Times New Roman"/>
+          <w:b w:val="0"/>
+          <w:bCs w:val="0"/>
+          <w:i/>
+          <w:iCs/>
+          <w:color w:val="2F5496" w:themeColor="accent1" w:themeShade="BF"/>
+        </w:rPr>
+      </w:pPr>
+      <w:r>
+        <w:rPr>
+          <w:rFonts w:ascii="Times New Roman" w:hAnsi="Times New Roman" w:cs="Times New Roman"/>
+          <w:b w:val="0"/>
+          <w:bCs w:val="0"/>
+          <w:color w:val="2F5496" w:themeColor="accent1" w:themeShade="BF"/>
+        </w:rPr>
+        <w:t>Reviewer 2</w:t>
+      </w:r>
+      <w:r>
+        <w:rPr>
+          <w:rFonts w:ascii="Times New Roman" w:hAnsi="Times New Roman" w:cs="Times New Roman"/>
+          <w:b w:val="0"/>
+          <w:bCs w:val="0"/>
+          <w:color w:val="2F5496" w:themeColor="accent1" w:themeShade="BF"/>
+        </w:rPr>
+        <w:t xml:space="preserve">, </w:t>
+      </w:r>
+      <w:r>
+        <w:rPr>
+          <w:rFonts w:ascii="Times New Roman" w:hAnsi="Times New Roman" w:cs="Times New Roman"/>
+          <w:b w:val="0"/>
+          <w:bCs w:val="0"/>
+          <w:color w:val="2F5496" w:themeColor="accent1" w:themeShade="BF"/>
+        </w:rPr>
+        <w:t>other comments</w:t>
       </w:r>
     </w:p>
     <w:p>
@@ -7514,7 +7942,27 @@
           <w:sz w:val="24"/>
           <w:szCs w:val="24"/>
         </w:rPr>
-        <w:t>To address this comment, we added footnote 17:</w:t>
+        <w:t>To address this comment, we added footnote 1</w:t>
+      </w:r>
+      <w:r>
+        <w:rPr>
+          <w:rFonts w:ascii="Times New Roman" w:hAnsi="Times New Roman" w:cs="Times New Roman"/>
+          <w:i/>
+          <w:iCs/>
+          <w:sz w:val="24"/>
+          <w:szCs w:val="24"/>
+        </w:rPr>
+        <w:t>6</w:t>
+      </w:r>
+      <w:r>
+        <w:rPr>
+          <w:rFonts w:ascii="Times New Roman" w:hAnsi="Times New Roman" w:cs="Times New Roman"/>
+          <w:i/>
+          <w:iCs/>
+          <w:sz w:val="24"/>
+          <w:szCs w:val="24"/>
+        </w:rPr>
+        <w:t>:</w:t>
       </w:r>
     </w:p>
     <w:p>
@@ -7530,7 +7978,21 @@
           <w:i/>
           <w:iCs/>
         </w:rPr>
-        <w:t>“If an agro-dealer could not be found at endline, we investigated why: eleven shops closed, ten relocated, eight were located but sell different products now, three merged with other shops, one dealer did not want to be interviewed, 17 agro-dealers reported another (4) or no reason (13).”</w:t>
+        <w:t>“</w:t>
+      </w:r>
+      <w:r>
+        <w:rPr>
+          <w:i/>
+          <w:iCs/>
+        </w:rPr>
+        <w:t>If an agro-dealer could not be found at endline, we investigated why: eleven shops closed, ten relocated, eight were located but sell different products now, three merged with other shops, one agro-dealer did not want to be interviewed, 17 agro-dealers reported another (four) or no reason (13).</w:t>
+      </w:r>
+      <w:r>
+        <w:rPr>
+          <w:i/>
+          <w:iCs/>
+        </w:rPr>
+        <w:t>”</w:t>
       </w:r>
     </w:p>
     <w:p>
@@ -7614,7 +8076,47 @@
           <w:sz w:val="24"/>
           <w:szCs w:val="24"/>
         </w:rPr>
-        <w:t>For 1. and 2., please see Appendix A.6 and Reviewer 1, major comment 3: Differential attrition. We find that:</w:t>
+        <w:t>For 1. and 2.</w:t>
+      </w:r>
+      <w:r>
+        <w:rPr>
+          <w:rFonts w:ascii="Times New Roman" w:hAnsi="Times New Roman" w:cs="Times New Roman"/>
+          <w:i/>
+          <w:iCs/>
+          <w:sz w:val="24"/>
+          <w:szCs w:val="24"/>
+        </w:rPr>
+        <w:t xml:space="preserve">, </w:t>
+      </w:r>
+      <w:r>
+        <w:rPr>
+          <w:rFonts w:ascii="Times New Roman" w:hAnsi="Times New Roman" w:cs="Times New Roman"/>
+          <w:i/>
+          <w:iCs/>
+          <w:sz w:val="24"/>
+          <w:szCs w:val="24"/>
+        </w:rPr>
+        <w:t xml:space="preserve">please see Appendix </w:t>
+      </w:r>
+      <w:r>
+        <w:rPr>
+          <w:rFonts w:ascii="Times New Roman" w:hAnsi="Times New Roman" w:cs="Times New Roman"/>
+          <w:i/>
+          <w:iCs/>
+          <w:sz w:val="24"/>
+          <w:szCs w:val="24"/>
+        </w:rPr>
+        <w:t xml:space="preserve">A.2 </w:t>
+      </w:r>
+      <w:r>
+        <w:rPr>
+          <w:rFonts w:ascii="Times New Roman" w:hAnsi="Times New Roman" w:cs="Times New Roman"/>
+          <w:i/>
+          <w:iCs/>
+          <w:sz w:val="24"/>
+          <w:szCs w:val="24"/>
+        </w:rPr>
+        <w:t>and Reviewer 1, major comment 3: Differential attrition. We find that:</w:t>
       </w:r>
     </w:p>
     <w:p>
@@ -7859,7 +8361,6 @@
           <w:rFonts w:ascii="Times New Roman" w:hAnsi="Times New Roman" w:cs="Times New Roman"/>
           <w:sz w:val="24"/>
           <w:szCs w:val="24"/>
-          <w:highlight w:val="yellow"/>
         </w:rPr>
         <w:t>Joint f-test on the balance tables (both agro-dealers and farmers).</w:t>
       </w:r>
@@ -7878,7 +8379,42 @@
           <w:i/>
           <w:iCs/>
         </w:rPr>
-        <w:t>We added joint F-tests to Tables 3 and 4 and the following to the text:</w:t>
+        <w:t>W</w:t>
+      </w:r>
+      <w:r>
+        <w:rPr>
+          <w:i/>
+          <w:iCs/>
+        </w:rPr>
+        <w:t>e run linear regressions with the treatment status (training or information clearinghouse) on the left-hand side and the set of variables in Tables 3 and 4 respectively on the right-hand side to test for joint orthogonality with an F-test</w:t>
+      </w:r>
+      <w:r>
+        <w:rPr>
+          <w:i/>
+          <w:iCs/>
+        </w:rPr>
+        <w:t xml:space="preserve">. </w:t>
+      </w:r>
+      <w:r>
+        <w:rPr>
+          <w:i/>
+          <w:iCs/>
+        </w:rPr>
+        <w:t>We find no indications of problematic imbalance.</w:t>
+      </w:r>
+      <w:r>
+        <w:rPr>
+          <w:i/>
+          <w:iCs/>
+        </w:rPr>
+        <w:t xml:space="preserve"> </w:t>
+      </w:r>
+      <w:r>
+        <w:rPr>
+          <w:i/>
+          <w:iCs/>
+        </w:rPr>
+        <w:t>We added the following to the text:</w:t>
       </w:r>
     </w:p>
     <w:p>
@@ -7895,170 +8431,35 @@
           <w:i/>
           <w:iCs/>
         </w:rPr>
-        <w:t>“In addition, we run linear regressions with the treatment status (training or clearinghouse) on the left-hand side and the set of 17 and 16 variables in Tables 3 and 4 respectively on the right-hand side to test for joint orthogonality with an F-test.</w:t>
-      </w:r>
-      <w:r>
-        <w:rPr>
-          <w:rStyle w:val="FootnoteReference"/>
-          <w:i/>
-          <w:iCs/>
-        </w:rPr>
-        <w:footnoteReference w:id="7"/>
-      </w:r>
-      <w:r>
-        <w:rPr>
-          <w:i/>
-          <w:iCs/>
-        </w:rPr>
-        <w:t xml:space="preserve"> We find no indications of problematic imbalance.”</w:t>
-      </w:r>
-    </w:p>
-    <w:p>
-      <w:pPr>
-        <w:ind w:left="1418"/>
-        <w:jc w:val="both"/>
-        <w:rPr>
-          <w:i/>
-          <w:iCs/>
-        </w:rPr>
-      </w:pPr>
-      <w:r>
-        <w:rPr>
-          <w:i/>
-          <w:iCs/>
-        </w:rPr>
-        <w:t>Agro-dealers:</w:t>
-      </w:r>
-      <w:r>
-        <w:rPr>
-          <w:i/>
-          <w:iCs/>
-        </w:rPr>
-        <w:tab/>
-      </w:r>
-      <w:r>
-        <w:rPr>
-          <w:i/>
-          <w:iCs/>
-        </w:rPr>
-        <w:tab/>
-      </w:r>
-      <w:r>
-        <w:rPr>
-          <w:noProof/>
-        </w:rPr>
-        <w:drawing>
-          <wp:inline distT="0" distB="0" distL="0" distR="0" wp14:anchorId="009B7637" wp14:editId="6712DEBD">
-            <wp:extent cx="2481580" cy="393065"/>
-            <wp:effectExtent l="0" t="0" r="0" b="0"/>
-            <wp:docPr id="12" name="Image7"/>
-            <wp:cNvGraphicFramePr>
-              <a:graphicFrameLocks xmlns:a="http://schemas.openxmlformats.org/drawingml/2006/main" noChangeAspect="1"/>
-            </wp:cNvGraphicFramePr>
-            <a:graphic xmlns:a="http://schemas.openxmlformats.org/drawingml/2006/main">
-              <a:graphicData uri="http://schemas.openxmlformats.org/drawingml/2006/picture">
-                <pic:pic xmlns:pic="http://schemas.openxmlformats.org/drawingml/2006/picture">
-                  <pic:nvPicPr>
-                    <pic:cNvPr id="12" name="Image7"/>
-                    <pic:cNvPicPr>
-                      <a:picLocks noChangeAspect="1" noChangeArrowheads="1"/>
-                    </pic:cNvPicPr>
-                  </pic:nvPicPr>
-                  <pic:blipFill>
-                    <a:blip r:embed="rId19"/>
-                    <a:srcRect t="17053"/>
-                    <a:stretch>
-                      <a:fillRect/>
-                    </a:stretch>
-                  </pic:blipFill>
-                  <pic:spPr bwMode="auto">
-                    <a:xfrm>
-                      <a:off x="0" y="0"/>
-                      <a:ext cx="2481580" cy="393065"/>
-                    </a:xfrm>
-                    <a:prstGeom prst="rect">
-                      <a:avLst/>
-                    </a:prstGeom>
-                  </pic:spPr>
-                </pic:pic>
-              </a:graphicData>
-            </a:graphic>
-          </wp:inline>
-        </w:drawing>
-      </w:r>
-    </w:p>
-    <w:p>
-      <w:pPr>
-        <w:ind w:left="1418"/>
-        <w:jc w:val="both"/>
-        <w:rPr>
-          <w:i/>
-          <w:iCs/>
-        </w:rPr>
-      </w:pPr>
-      <w:r>
-        <w:rPr>
-          <w:i/>
-          <w:iCs/>
-        </w:rPr>
-        <w:t>Farmers:</w:t>
-      </w:r>
-      <w:r>
-        <w:rPr>
-          <w:i/>
-          <w:iCs/>
-        </w:rPr>
-        <w:tab/>
-      </w:r>
-      <w:r>
-        <w:rPr>
-          <w:i/>
-          <w:iCs/>
-        </w:rPr>
-        <w:tab/>
-      </w:r>
-      <w:r>
-        <w:rPr>
-          <w:noProof/>
-        </w:rPr>
-        <w:drawing>
-          <wp:inline distT="0" distB="0" distL="0" distR="0" wp14:anchorId="59F7F2CB" wp14:editId="182A3DE6">
-            <wp:extent cx="2434590" cy="427990"/>
-            <wp:effectExtent l="0" t="0" r="0" b="0"/>
-            <wp:docPr id="13" name="Image8"/>
-            <wp:cNvGraphicFramePr>
-              <a:graphicFrameLocks xmlns:a="http://schemas.openxmlformats.org/drawingml/2006/main" noChangeAspect="1"/>
-            </wp:cNvGraphicFramePr>
-            <a:graphic xmlns:a="http://schemas.openxmlformats.org/drawingml/2006/main">
-              <a:graphicData uri="http://schemas.openxmlformats.org/drawingml/2006/picture">
-                <pic:pic xmlns:pic="http://schemas.openxmlformats.org/drawingml/2006/picture">
-                  <pic:nvPicPr>
-                    <pic:cNvPr id="13" name="Image8"/>
-                    <pic:cNvPicPr>
-                      <a:picLocks noChangeAspect="1" noChangeArrowheads="1"/>
-                    </pic:cNvPicPr>
-                  </pic:nvPicPr>
-                  <pic:blipFill>
-                    <a:blip r:embed="rId20"/>
-                    <a:srcRect t="14558"/>
-                    <a:stretch>
-                      <a:fillRect/>
-                    </a:stretch>
-                  </pic:blipFill>
-                  <pic:spPr bwMode="auto">
-                    <a:xfrm>
-                      <a:off x="0" y="0"/>
-                      <a:ext cx="2434590" cy="427990"/>
-                    </a:xfrm>
-                    <a:prstGeom prst="rect">
-                      <a:avLst/>
-                    </a:prstGeom>
-                  </pic:spPr>
-                </pic:pic>
-              </a:graphicData>
-            </a:graphic>
-          </wp:inline>
-        </w:drawing>
+        <w:t>“</w:t>
+      </w:r>
+      <w:r>
+        <w:rPr>
+          <w:i/>
+          <w:iCs/>
+        </w:rPr>
+        <w:t>We also test for joint orthogonality using F-tests, which</w:t>
+      </w:r>
+      <w:r>
+        <w:rPr>
+          <w:i/>
+          <w:iCs/>
+        </w:rPr>
+        <w:t xml:space="preserve"> </w:t>
+      </w:r>
+      <w:r>
+        <w:rPr>
+          <w:i/>
+          <w:iCs/>
+        </w:rPr>
+        <w:t>confirm balance between treatment groups.</w:t>
+      </w:r>
+      <w:r>
+        <w:rPr>
+          <w:i/>
+          <w:iCs/>
+        </w:rPr>
+        <w:t>”</w:t>
       </w:r>
     </w:p>
     <w:sectPr>
@@ -8145,19 +8546,7 @@
           <w:rPr>
             <w:rStyle w:val="Hyperlink"/>
           </w:rPr>
-          <w:t>Fo</w:t>
-        </w:r>
-        <w:r>
-          <w:rPr>
-            <w:rStyle w:val="Hyperlink"/>
-          </w:rPr>
-          <w:t>o</w:t>
-        </w:r>
-        <w:r>
-          <w:rPr>
-            <w:rStyle w:val="Hyperlink"/>
-          </w:rPr>
-          <w:t>d Policy, 67, 12-25</w:t>
+          <w:t>Food Policy, 67, 12-25</w:t>
         </w:r>
       </w:hyperlink>
       <w:r>
@@ -8195,19 +8584,7 @@
           <w:rPr>
             <w:rStyle w:val="Hyperlink"/>
           </w:rPr>
-          <w:t>The Quarterly Journal of Economics 129, 3, 1311-1</w:t>
-        </w:r>
-        <w:r>
-          <w:rPr>
-            <w:rStyle w:val="Hyperlink"/>
-          </w:rPr>
-          <w:t>3</w:t>
-        </w:r>
-        <w:r>
-          <w:rPr>
-            <w:rStyle w:val="Hyperlink"/>
-          </w:rPr>
-          <w:t>53</w:t>
+          <w:t>The Quarterly Journal of Economics 129, 3, 1311-1353</w:t>
         </w:r>
       </w:hyperlink>
       <w:r>
@@ -8227,16 +8604,15 @@
         <w:footnoteRef/>
       </w:r>
       <w:r>
-        <w:rPr>
-          <w:lang w:val="nl-BE"/>
-        </w:rPr>
-        <w:t xml:space="preserve"> </w:t>
-      </w:r>
-      <w:r>
-        <w:rPr>
-          <w:lang w:val="nl-BE"/>
-        </w:rPr>
-        <w:t xml:space="preserve">Humphreys, M., R. S. De la Sierra, and P. Van der Windt. </w:t>
+        <w:t xml:space="preserve"> Humphreys, M., R. S. De la Sierra, and P. Van der </w:t>
+      </w:r>
+      <w:proofErr w:type="spellStart"/>
+      <w:r>
+        <w:t>Windt</w:t>
+      </w:r>
+      <w:proofErr w:type="spellEnd"/>
+      <w:r>
+        <w:t xml:space="preserve">. </w:t>
       </w:r>
       <w:r>
         <w:t xml:space="preserve">2013. “Fishing, commitment, and communication: A proposal for comprehensive nonbinding research registration.” </w:t>
@@ -8525,20 +8901,113 @@
       </w:pPr>
       <w:r>
         <w:rPr>
-          <w:rStyle w:val="FootnoteCharacters3"/>
+          <w:rStyle w:val="FootnoteReference"/>
         </w:rPr>
         <w:footnoteRef/>
       </w:r>
       <w:r>
-        <w:t xml:space="preserve"> The </w:t>
-      </w:r>
-      <w:proofErr w:type="gramStart"/>
-      <w:r>
-        <w:t>amount</w:t>
-      </w:r>
-      <w:proofErr w:type="gramEnd"/>
-      <w:r>
-        <w:t xml:space="preserve"> of maize seed that the farmer bought at the agro-shop was not included in the regression because the question was only asked if a farmer bought seed at an agro-dealer, leading to 2406 missing observations for this variable.</w:t>
+        <w:t xml:space="preserve"> </w:t>
+      </w:r>
+      <w:r>
+        <w:t>Barrett, C</w:t>
+      </w:r>
+      <w:r>
+        <w:t>.</w:t>
+      </w:r>
+      <w:r>
+        <w:t xml:space="preserve"> B., T</w:t>
+      </w:r>
+      <w:r>
+        <w:t>.</w:t>
+      </w:r>
+      <w:r>
+        <w:t xml:space="preserve"> Benton, J</w:t>
+      </w:r>
+      <w:r>
+        <w:t>.</w:t>
+      </w:r>
+      <w:r>
+        <w:t xml:space="preserve"> </w:t>
+      </w:r>
+      <w:proofErr w:type="spellStart"/>
+      <w:r>
+        <w:t>Fanzo</w:t>
+      </w:r>
+      <w:proofErr w:type="spellEnd"/>
+      <w:r>
+        <w:t>, M</w:t>
+      </w:r>
+      <w:r>
+        <w:t>.</w:t>
+      </w:r>
+      <w:r>
+        <w:t xml:space="preserve"> Herrero, R</w:t>
+      </w:r>
+      <w:r>
+        <w:t>.</w:t>
+      </w:r>
+      <w:r>
+        <w:t xml:space="preserve"> J. Nelson, E</w:t>
+      </w:r>
+      <w:r>
+        <w:t>.</w:t>
+      </w:r>
+      <w:r>
+        <w:t xml:space="preserve"> </w:t>
+      </w:r>
+      <w:proofErr w:type="spellStart"/>
+      <w:r>
+        <w:t>Bageant</w:t>
+      </w:r>
+      <w:proofErr w:type="spellEnd"/>
+      <w:r>
+        <w:t>, E</w:t>
+      </w:r>
+      <w:r>
+        <w:t>.</w:t>
+      </w:r>
+      <w:r>
+        <w:t xml:space="preserve"> Buckler</w:t>
+      </w:r>
+      <w:r>
+        <w:t xml:space="preserve">, </w:t>
+      </w:r>
+      <w:r>
+        <w:t xml:space="preserve">E., Cooper, K., </w:t>
+      </w:r>
+      <w:proofErr w:type="spellStart"/>
+      <w:r>
+        <w:t>Culotta</w:t>
+      </w:r>
+      <w:proofErr w:type="spellEnd"/>
+      <w:r>
+        <w:t>, I., Fan, S. and R.</w:t>
+      </w:r>
+      <w:r>
+        <w:t xml:space="preserve"> </w:t>
+      </w:r>
+      <w:r>
+        <w:t>Gandhi</w:t>
+      </w:r>
+      <w:r>
+        <w:t xml:space="preserve">. </w:t>
+      </w:r>
+      <w:r>
+        <w:t>2022</w:t>
+      </w:r>
+      <w:r>
+        <w:t xml:space="preserve">. </w:t>
+      </w:r>
+      <w:hyperlink r:id="rId7" w:history="1">
+        <w:r>
+          <w:rPr>
+            <w:rStyle w:val="Hyperlink"/>
+          </w:rPr>
+          <w:t>Socio-technical innovation bundles for agri-food systems transformation</w:t>
+        </w:r>
+      </w:hyperlink>
+      <w:r>
+        <w:t>. Springer Nature.</w:t>
       </w:r>
     </w:p>
   </w:footnote>

</xml_diff>